<commit_message>
added product backlog to the bea-report
</commit_message>
<xml_diff>
--- a/bea-documentation/bea-report.docx
+++ b/bea-documentation/bea-report.docx
@@ -98,9 +98,11 @@
                 <w:szCs w:val="28"/>
                 <w:lang w:val="en-GB"/>
               </w:rPr>
-              <w:t xml:space="preserve">UTIFUL WOMAN(BEA) </w:t>
-            </w:r>
-            <w:r>
+              <w:t xml:space="preserve">UTIFUL WOMAN(BEA) “WEB APPLICATION </w:t>
+            </w:r>
+          </w:p>
+          <w:p>
+            <w:pPr>
               <w:rPr>
                 <w:rFonts w:eastAsia="Times New Roman"/>
                 <w:bCs/>
@@ -108,9 +110,10 @@
                 <w:szCs w:val="28"/>
                 <w:lang w:val="en-GB"/>
               </w:rPr>
-              <w:t>“WEB</w:t>
-            </w:r>
-            <w:r>
+            </w:pPr>
+          </w:p>
+          <w:p>
+            <w:pPr>
               <w:rPr>
                 <w:rFonts w:eastAsia="Times New Roman"/>
                 <w:bCs/>
@@ -118,39 +121,6 @@
                 <w:szCs w:val="28"/>
                 <w:lang w:val="en-GB"/>
               </w:rPr>
-              <w:t xml:space="preserve"> APPLICATION</w:t>
-            </w:r>
-            <w:r>
-              <w:rPr>
-                <w:rFonts w:eastAsia="Times New Roman"/>
-                <w:bCs/>
-                <w:sz w:val="28"/>
-                <w:szCs w:val="28"/>
-                <w:lang w:val="en-GB"/>
-              </w:rPr>
-              <w:t xml:space="preserve"> </w:t>
-            </w:r>
-          </w:p>
-          <w:p>
-            <w:pPr>
-              <w:rPr>
-                <w:rFonts w:eastAsia="Times New Roman"/>
-                <w:bCs/>
-                <w:sz w:val="28"/>
-                <w:szCs w:val="28"/>
-                <w:lang w:val="en-GB"/>
-              </w:rPr>
-            </w:pPr>
-          </w:p>
-          <w:p>
-            <w:pPr>
-              <w:rPr>
-                <w:rFonts w:eastAsia="Times New Roman"/>
-                <w:bCs/>
-                <w:sz w:val="28"/>
-                <w:szCs w:val="28"/>
-                <w:lang w:val="en-GB"/>
-              </w:rPr>
             </w:pPr>
           </w:p>
           <w:p>
@@ -165,14 +135,7 @@
                 <w:b/>
                 <w:lang w:val="en-GB"/>
               </w:rPr>
-              <w:t>Advisor:</w:t>
-            </w:r>
-            <w:r>
-              <w:rPr>
-                <w:b/>
-                <w:lang w:val="en-GB"/>
-              </w:rPr>
-              <w:t xml:space="preserve"> </w:t>
+              <w:t xml:space="preserve">Advisor: </w:t>
             </w:r>
             <w:r>
               <w:rPr>
@@ -1882,7 +1845,6 @@
         <w:rPr>
           <w:lang w:val="en-US"/>
         </w:rPr>
-        <w:lastRenderedPageBreak/>
         <w:t>Instructors: they could give ideas on the solution for the system’s development and improvement.</w:t>
       </w:r>
     </w:p>
@@ -2313,7 +2275,6 @@
         <w:rPr>
           <w:lang w:val="en-GB"/>
         </w:rPr>
-        <w:lastRenderedPageBreak/>
         <w:t>Access the system as lecturer</w:t>
       </w:r>
     </w:p>
@@ -2485,9 +2446,9 @@
       <w:bookmarkStart w:id="19" w:name="_Toc22509994"/>
       <w:bookmarkStart w:id="20" w:name="_Toc22509995"/>
       <w:bookmarkStart w:id="21" w:name="_Toc22509996"/>
-      <w:bookmarkStart w:id="22" w:name="_Toc20697872"/>
-      <w:bookmarkStart w:id="23" w:name="_Toc22509997"/>
-      <w:bookmarkStart w:id="24" w:name="_Toc22513251"/>
+      <w:bookmarkStart w:id="22" w:name="_Toc22513251"/>
+      <w:bookmarkStart w:id="23" w:name="_Toc20697872"/>
+      <w:bookmarkStart w:id="24" w:name="_Toc22509997"/>
       <w:bookmarkEnd w:id="12"/>
       <w:bookmarkEnd w:id="13"/>
       <w:bookmarkEnd w:id="14"/>
@@ -2501,12 +2462,12 @@
       <w:r>
         <w:t>Analysis</w:t>
       </w:r>
+      <w:bookmarkEnd w:id="22"/>
+      <w:r>
+        <w:t xml:space="preserve"> </w:t>
+      </w:r>
+      <w:bookmarkEnd w:id="23"/>
       <w:bookmarkEnd w:id="24"/>
-      <w:r>
-        <w:t xml:space="preserve"> </w:t>
-      </w:r>
-      <w:bookmarkEnd w:id="22"/>
-      <w:bookmarkEnd w:id="23"/>
     </w:p>
     <w:p/>
     <w:p>
@@ -2515,6 +2476,7 @@
       </w:pPr>
       <w:bookmarkStart w:id="25" w:name="_Toc22509998"/>
       <w:r>
+        <w:lastRenderedPageBreak/>
         <w:t>Domain</w:t>
       </w:r>
       <w:r>
@@ -2561,7 +2523,7 @@
             <v:path o:extrusionok="f" gradientshapeok="t" o:connecttype="rect"/>
             <o:lock v:ext="edit" aspectratio="t"/>
           </v:shapetype>
-          <v:shape id="Picture 10" o:spid="_x0000_i1026" type="#_x0000_t75" style="width:473.25pt;height:234.75pt;visibility:visible;mso-wrap-style:square">
+          <v:shape id="Picture 10" o:spid="_x0000_i1025" type="#_x0000_t75" style="width:473.25pt;height:234.75pt;visibility:visible;mso-wrap-style:square">
             <v:imagedata r:id="rId10" o:title=""/>
           </v:shape>
         </w:pict>
@@ -2724,7 +2686,6 @@
         <w:rPr>
           <w:lang w:val="en-US"/>
         </w:rPr>
-        <w:lastRenderedPageBreak/>
         <w:t>Concept class</w:t>
       </w:r>
       <w:r>
@@ -3129,398 +3090,6 @@
         <w:rPr>
           <w:lang w:val="en-US"/>
         </w:rPr>
-        <w:t xml:space="preserve">Association </w:t>
-      </w:r>
-      <w:r>
-        <w:rPr>
-          <w:highlight w:val="lightGray"/>
-          <w:lang w:val="en-US"/>
-        </w:rPr>
-        <w:t>contain</w:t>
-      </w:r>
-      <w:r>
-        <w:rPr>
-          <w:lang w:val="en-US"/>
-        </w:rPr>
-        <w:t xml:space="preserve"> between </w:t>
-      </w:r>
-      <w:r>
-        <w:rPr>
-          <w:b/>
-          <w:lang w:val="en-US"/>
-        </w:rPr>
-        <w:t>Exam</w:t>
-      </w:r>
-      <w:r>
-        <w:rPr>
-          <w:lang w:val="en-US"/>
-        </w:rPr>
-        <w:t xml:space="preserve"> and </w:t>
-      </w:r>
-      <w:r>
-        <w:rPr>
-          <w:b/>
-          <w:lang w:val="en-US"/>
-        </w:rPr>
-        <w:t>Course</w:t>
-      </w:r>
-      <w:r>
-        <w:rPr>
-          <w:lang w:val="en-US"/>
-        </w:rPr>
-        <w:t xml:space="preserve"> denotes the fact that each exam belongs to it unique </w:t>
-      </w:r>
-      <w:proofErr w:type="gramStart"/>
-      <w:r>
-        <w:rPr>
-          <w:lang w:val="en-US"/>
-        </w:rPr>
-        <w:t>course ,</w:t>
-      </w:r>
-      <w:proofErr w:type="gramEnd"/>
-      <w:r>
-        <w:rPr>
-          <w:lang w:val="en-US"/>
-        </w:rPr>
-        <w:t xml:space="preserve"> and each course has many different exams, like final exam, intermediate exam.</w:t>
-      </w:r>
-    </w:p>
-    <w:p>
-      <w:pPr>
-        <w:rPr>
-          <w:lang w:val="en-US"/>
-        </w:rPr>
-      </w:pPr>
-      <w:r>
-        <w:rPr>
-          <w:lang w:val="en-US"/>
-        </w:rPr>
-        <w:t xml:space="preserve">Association </w:t>
-      </w:r>
-      <w:r>
-        <w:rPr>
-          <w:highlight w:val="lightGray"/>
-          <w:lang w:val="en-US"/>
-        </w:rPr>
-        <w:t>has</w:t>
-      </w:r>
-      <w:r>
-        <w:rPr>
-          <w:lang w:val="en-US"/>
-        </w:rPr>
-        <w:t xml:space="preserve"> between </w:t>
-      </w:r>
-      <w:r>
-        <w:rPr>
-          <w:b/>
-          <w:lang w:val="en-US"/>
-        </w:rPr>
-        <w:t>Course</w:t>
-      </w:r>
-      <w:r>
-        <w:rPr>
-          <w:lang w:val="en-US"/>
-        </w:rPr>
-        <w:t xml:space="preserve"> and</w:t>
-      </w:r>
-      <w:r>
-        <w:rPr>
-          <w:b/>
-          <w:lang w:val="en-US"/>
-        </w:rPr>
-        <w:t xml:space="preserve"> Evaluation</w:t>
-      </w:r>
-      <w:r>
-        <w:rPr>
-          <w:lang w:val="en-US"/>
-        </w:rPr>
-        <w:t xml:space="preserve"> denotes the fact that evaluation can have zero or more evaluations, and that each evaluation belongs to exactly one course.</w:t>
-      </w:r>
-    </w:p>
-    <w:p>
-      <w:pPr>
-        <w:rPr>
-          <w:lang w:val="en-US"/>
-        </w:rPr>
-      </w:pPr>
-      <w:r>
-        <w:rPr>
-          <w:lang w:val="en-US"/>
-        </w:rPr>
-        <w:t xml:space="preserve">Association </w:t>
-      </w:r>
-      <w:r>
-        <w:rPr>
-          <w:highlight w:val="lightGray"/>
-          <w:lang w:val="en-US"/>
-        </w:rPr>
-        <w:t>include</w:t>
-      </w:r>
-      <w:r>
-        <w:rPr>
-          <w:lang w:val="en-US"/>
-        </w:rPr>
-        <w:t xml:space="preserve"> between </w:t>
-      </w:r>
-      <w:r>
-        <w:rPr>
-          <w:b/>
-          <w:lang w:val="en-US"/>
-        </w:rPr>
-        <w:t>Course</w:t>
-      </w:r>
-      <w:r>
-        <w:rPr>
-          <w:lang w:val="en-US"/>
-        </w:rPr>
-        <w:t xml:space="preserve"> and </w:t>
-      </w:r>
-      <w:r>
-        <w:rPr>
-          <w:b/>
-          <w:lang w:val="en-US"/>
-        </w:rPr>
-        <w:t>Topic</w:t>
-      </w:r>
-      <w:r>
-        <w:rPr>
-          <w:lang w:val="en-US"/>
-        </w:rPr>
-        <w:t xml:space="preserve"> denotes the fact that course has many topics, hence multiplicity (*), and each topic belongs to exactly one course, hence multiplicity (*).</w:t>
-      </w:r>
-    </w:p>
-    <w:p>
-      <w:pPr>
-        <w:rPr>
-          <w:lang w:val="en-US"/>
-        </w:rPr>
-      </w:pPr>
-      <w:r>
-        <w:rPr>
-          <w:lang w:val="en-US"/>
-        </w:rPr>
-        <w:t xml:space="preserve">Association </w:t>
-      </w:r>
-      <w:r>
-        <w:rPr>
-          <w:highlight w:val="lightGray"/>
-          <w:lang w:val="en-US"/>
-        </w:rPr>
-        <w:t>include</w:t>
-      </w:r>
-      <w:r>
-        <w:rPr>
-          <w:lang w:val="en-US"/>
-        </w:rPr>
-        <w:t xml:space="preserve"> between </w:t>
-      </w:r>
-      <w:r>
-        <w:rPr>
-          <w:b/>
-          <w:lang w:val="en-US"/>
-        </w:rPr>
-        <w:t>Topic</w:t>
-      </w:r>
-      <w:r>
-        <w:rPr>
-          <w:lang w:val="en-US"/>
-        </w:rPr>
-        <w:t xml:space="preserve"> and </w:t>
-      </w:r>
-      <w:r>
-        <w:rPr>
-          <w:b/>
-          <w:lang w:val="en-US"/>
-        </w:rPr>
-        <w:t xml:space="preserve">Lesson </w:t>
-      </w:r>
-      <w:r>
-        <w:rPr>
-          <w:lang w:val="en-US"/>
-        </w:rPr>
-        <w:t>denotes the fact that topic has many lessons, hence multiplicity (*), and each lesson belongs to exactly one topic, hence multiplicity (*).</w:t>
-      </w:r>
-    </w:p>
-    <w:p>
-      <w:pPr>
-        <w:rPr>
-          <w:lang w:val="en-US"/>
-        </w:rPr>
-      </w:pPr>
-      <w:r>
-        <w:rPr>
-          <w:lang w:val="en-US"/>
-        </w:rPr>
-        <w:t xml:space="preserve">Association </w:t>
-      </w:r>
-      <w:r>
-        <w:rPr>
-          <w:highlight w:val="lightGray"/>
-          <w:lang w:val="en-US"/>
-        </w:rPr>
-        <w:t>teaches</w:t>
-      </w:r>
-      <w:r>
-        <w:rPr>
-          <w:lang w:val="en-US"/>
-        </w:rPr>
-        <w:t xml:space="preserve"> between </w:t>
-      </w:r>
-      <w:r>
-        <w:rPr>
-          <w:b/>
-          <w:lang w:val="en-US"/>
-        </w:rPr>
-        <w:t>Lecturer</w:t>
-      </w:r>
-      <w:r>
-        <w:rPr>
-          <w:lang w:val="en-US"/>
-        </w:rPr>
-        <w:t xml:space="preserve"> and </w:t>
-      </w:r>
-      <w:r>
-        <w:rPr>
-          <w:b/>
-          <w:lang w:val="en-US"/>
-        </w:rPr>
-        <w:t>Lesson</w:t>
-      </w:r>
-      <w:r>
-        <w:rPr>
-          <w:lang w:val="en-US"/>
-        </w:rPr>
-        <w:t xml:space="preserve"> denote the fact that Lecturer can teaches zero or more lessons, hence multiplicity (*), and each lesson can have zero or more lecturer, hence multiplicity (*).</w:t>
-      </w:r>
-    </w:p>
-    <w:p>
-      <w:pPr>
-        <w:rPr>
-          <w:lang w:val="en-US"/>
-        </w:rPr>
-      </w:pPr>
-      <w:r>
-        <w:rPr>
-          <w:lang w:val="en-US"/>
-        </w:rPr>
-        <w:t xml:space="preserve">Association </w:t>
-      </w:r>
-      <w:r>
-        <w:rPr>
-          <w:highlight w:val="lightGray"/>
-          <w:lang w:val="en-US"/>
-        </w:rPr>
-        <w:t>gives</w:t>
-      </w:r>
-      <w:r>
-        <w:rPr>
-          <w:lang w:val="en-US"/>
-        </w:rPr>
-        <w:t xml:space="preserve"> an between </w:t>
-      </w:r>
-      <w:r>
-        <w:rPr>
-          <w:b/>
-          <w:lang w:val="en-US"/>
-        </w:rPr>
-        <w:t>Lecturer</w:t>
-      </w:r>
-      <w:r>
-        <w:rPr>
-          <w:lang w:val="en-US"/>
-        </w:rPr>
-        <w:t xml:space="preserve"> and</w:t>
-      </w:r>
-      <w:r>
-        <w:rPr>
-          <w:b/>
-          <w:lang w:val="en-US"/>
-        </w:rPr>
-        <w:t xml:space="preserve"> Exam</w:t>
-      </w:r>
-      <w:r>
-        <w:rPr>
-          <w:lang w:val="en-US"/>
-        </w:rPr>
-        <w:t xml:space="preserve"> denotes the fact that Lecturer can give zero or more exam, hence multiplicity (*), and each exam can be done by 1 or more lecturer, hence multiplicity </w:t>
-      </w:r>
-      <w:proofErr w:type="gramStart"/>
-      <w:r>
-        <w:rPr>
-          <w:lang w:val="en-US"/>
-        </w:rPr>
-        <w:t>( 1..</w:t>
-      </w:r>
-      <w:proofErr w:type="gramEnd"/>
-      <w:r>
-        <w:rPr>
-          <w:lang w:val="en-US"/>
-        </w:rPr>
-        <w:t>*).</w:t>
-      </w:r>
-    </w:p>
-    <w:p>
-      <w:pPr>
-        <w:rPr>
-          <w:lang w:val="en-US"/>
-        </w:rPr>
-      </w:pPr>
-      <w:r>
-        <w:rPr>
-          <w:lang w:val="en-US"/>
-        </w:rPr>
-        <w:t xml:space="preserve">Association </w:t>
-      </w:r>
-      <w:r>
-        <w:rPr>
-          <w:highlight w:val="lightGray"/>
-          <w:lang w:val="en-US"/>
-        </w:rPr>
-        <w:t>enter</w:t>
-      </w:r>
-      <w:r>
-        <w:rPr>
-          <w:lang w:val="en-US"/>
-        </w:rPr>
-        <w:t xml:space="preserve"> between the </w:t>
-      </w:r>
-      <w:r>
-        <w:rPr>
-          <w:b/>
-          <w:lang w:val="en-US"/>
-        </w:rPr>
-        <w:t>Lecturer</w:t>
-      </w:r>
-      <w:r>
-        <w:rPr>
-          <w:lang w:val="en-US"/>
-        </w:rPr>
-        <w:t xml:space="preserve"> and</w:t>
-      </w:r>
-      <w:r>
-        <w:rPr>
-          <w:b/>
-          <w:lang w:val="en-US"/>
-        </w:rPr>
-        <w:t xml:space="preserve"> Evaluation</w:t>
-      </w:r>
-      <w:r>
-        <w:rPr>
-          <w:lang w:val="en-US"/>
-        </w:rPr>
-        <w:t xml:space="preserve"> denotes the fact that each lecturer can enter zero or more evaluations, hence multiplicity (*), and evaluation can be entered by exactly one lecturer, hence multiplicity (1).</w:t>
-      </w:r>
-    </w:p>
-    <w:p>
-      <w:pPr>
-        <w:rPr>
-          <w:lang w:val="en-US"/>
-        </w:rPr>
-      </w:pPr>
-      <w:r>
-        <w:rPr>
-          <w:lang w:val="en-US"/>
-        </w:rPr>
         <w:lastRenderedPageBreak/>
         <w:t xml:space="preserve">Association </w:t>
       </w:r>
@@ -3529,6 +3098,398 @@
           <w:highlight w:val="lightGray"/>
           <w:lang w:val="en-US"/>
         </w:rPr>
+        <w:t>contain</w:t>
+      </w:r>
+      <w:r>
+        <w:rPr>
+          <w:lang w:val="en-US"/>
+        </w:rPr>
+        <w:t xml:space="preserve"> between </w:t>
+      </w:r>
+      <w:r>
+        <w:rPr>
+          <w:b/>
+          <w:lang w:val="en-US"/>
+        </w:rPr>
+        <w:t>Exam</w:t>
+      </w:r>
+      <w:r>
+        <w:rPr>
+          <w:lang w:val="en-US"/>
+        </w:rPr>
+        <w:t xml:space="preserve"> and </w:t>
+      </w:r>
+      <w:r>
+        <w:rPr>
+          <w:b/>
+          <w:lang w:val="en-US"/>
+        </w:rPr>
+        <w:t>Course</w:t>
+      </w:r>
+      <w:r>
+        <w:rPr>
+          <w:lang w:val="en-US"/>
+        </w:rPr>
+        <w:t xml:space="preserve"> denotes the fact that each exam belongs to it unique </w:t>
+      </w:r>
+      <w:proofErr w:type="gramStart"/>
+      <w:r>
+        <w:rPr>
+          <w:lang w:val="en-US"/>
+        </w:rPr>
+        <w:t>course ,</w:t>
+      </w:r>
+      <w:proofErr w:type="gramEnd"/>
+      <w:r>
+        <w:rPr>
+          <w:lang w:val="en-US"/>
+        </w:rPr>
+        <w:t xml:space="preserve"> and each course has many different exams, like final exam, intermediate exam.</w:t>
+      </w:r>
+    </w:p>
+    <w:p>
+      <w:pPr>
+        <w:rPr>
+          <w:lang w:val="en-US"/>
+        </w:rPr>
+      </w:pPr>
+      <w:r>
+        <w:rPr>
+          <w:lang w:val="en-US"/>
+        </w:rPr>
+        <w:t xml:space="preserve">Association </w:t>
+      </w:r>
+      <w:r>
+        <w:rPr>
+          <w:highlight w:val="lightGray"/>
+          <w:lang w:val="en-US"/>
+        </w:rPr>
+        <w:t>has</w:t>
+      </w:r>
+      <w:r>
+        <w:rPr>
+          <w:lang w:val="en-US"/>
+        </w:rPr>
+        <w:t xml:space="preserve"> between </w:t>
+      </w:r>
+      <w:r>
+        <w:rPr>
+          <w:b/>
+          <w:lang w:val="en-US"/>
+        </w:rPr>
+        <w:t>Course</w:t>
+      </w:r>
+      <w:r>
+        <w:rPr>
+          <w:lang w:val="en-US"/>
+        </w:rPr>
+        <w:t xml:space="preserve"> and</w:t>
+      </w:r>
+      <w:r>
+        <w:rPr>
+          <w:b/>
+          <w:lang w:val="en-US"/>
+        </w:rPr>
+        <w:t xml:space="preserve"> Evaluation</w:t>
+      </w:r>
+      <w:r>
+        <w:rPr>
+          <w:lang w:val="en-US"/>
+        </w:rPr>
+        <w:t xml:space="preserve"> denotes the fact that evaluation can have zero or more evaluations, and that each evaluation belongs to exactly one course.</w:t>
+      </w:r>
+    </w:p>
+    <w:p>
+      <w:pPr>
+        <w:rPr>
+          <w:lang w:val="en-US"/>
+        </w:rPr>
+      </w:pPr>
+      <w:r>
+        <w:rPr>
+          <w:lang w:val="en-US"/>
+        </w:rPr>
+        <w:t xml:space="preserve">Association </w:t>
+      </w:r>
+      <w:r>
+        <w:rPr>
+          <w:highlight w:val="lightGray"/>
+          <w:lang w:val="en-US"/>
+        </w:rPr>
+        <w:t>include</w:t>
+      </w:r>
+      <w:r>
+        <w:rPr>
+          <w:lang w:val="en-US"/>
+        </w:rPr>
+        <w:t xml:space="preserve"> between </w:t>
+      </w:r>
+      <w:r>
+        <w:rPr>
+          <w:b/>
+          <w:lang w:val="en-US"/>
+        </w:rPr>
+        <w:t>Course</w:t>
+      </w:r>
+      <w:r>
+        <w:rPr>
+          <w:lang w:val="en-US"/>
+        </w:rPr>
+        <w:t xml:space="preserve"> and </w:t>
+      </w:r>
+      <w:r>
+        <w:rPr>
+          <w:b/>
+          <w:lang w:val="en-US"/>
+        </w:rPr>
+        <w:t>Topic</w:t>
+      </w:r>
+      <w:r>
+        <w:rPr>
+          <w:lang w:val="en-US"/>
+        </w:rPr>
+        <w:t xml:space="preserve"> denotes the fact that course has many topics, hence multiplicity (*), and each topic belongs to exactly one course, hence multiplicity (*).</w:t>
+      </w:r>
+    </w:p>
+    <w:p>
+      <w:pPr>
+        <w:rPr>
+          <w:lang w:val="en-US"/>
+        </w:rPr>
+      </w:pPr>
+      <w:r>
+        <w:rPr>
+          <w:lang w:val="en-US"/>
+        </w:rPr>
+        <w:t xml:space="preserve">Association </w:t>
+      </w:r>
+      <w:r>
+        <w:rPr>
+          <w:highlight w:val="lightGray"/>
+          <w:lang w:val="en-US"/>
+        </w:rPr>
+        <w:t>include</w:t>
+      </w:r>
+      <w:r>
+        <w:rPr>
+          <w:lang w:val="en-US"/>
+        </w:rPr>
+        <w:t xml:space="preserve"> between </w:t>
+      </w:r>
+      <w:r>
+        <w:rPr>
+          <w:b/>
+          <w:lang w:val="en-US"/>
+        </w:rPr>
+        <w:t>Topic</w:t>
+      </w:r>
+      <w:r>
+        <w:rPr>
+          <w:lang w:val="en-US"/>
+        </w:rPr>
+        <w:t xml:space="preserve"> and </w:t>
+      </w:r>
+      <w:r>
+        <w:rPr>
+          <w:b/>
+          <w:lang w:val="en-US"/>
+        </w:rPr>
+        <w:t xml:space="preserve">Lesson </w:t>
+      </w:r>
+      <w:r>
+        <w:rPr>
+          <w:lang w:val="en-US"/>
+        </w:rPr>
+        <w:t>denotes the fact that topic has many lessons, hence multiplicity (*), and each lesson belongs to exactly one topic, hence multiplicity (*).</w:t>
+      </w:r>
+    </w:p>
+    <w:p>
+      <w:pPr>
+        <w:rPr>
+          <w:lang w:val="en-US"/>
+        </w:rPr>
+      </w:pPr>
+      <w:r>
+        <w:rPr>
+          <w:lang w:val="en-US"/>
+        </w:rPr>
+        <w:t xml:space="preserve">Association </w:t>
+      </w:r>
+      <w:r>
+        <w:rPr>
+          <w:highlight w:val="lightGray"/>
+          <w:lang w:val="en-US"/>
+        </w:rPr>
+        <w:t>teaches</w:t>
+      </w:r>
+      <w:r>
+        <w:rPr>
+          <w:lang w:val="en-US"/>
+        </w:rPr>
+        <w:t xml:space="preserve"> between </w:t>
+      </w:r>
+      <w:r>
+        <w:rPr>
+          <w:b/>
+          <w:lang w:val="en-US"/>
+        </w:rPr>
+        <w:t>Lecturer</w:t>
+      </w:r>
+      <w:r>
+        <w:rPr>
+          <w:lang w:val="en-US"/>
+        </w:rPr>
+        <w:t xml:space="preserve"> and </w:t>
+      </w:r>
+      <w:r>
+        <w:rPr>
+          <w:b/>
+          <w:lang w:val="en-US"/>
+        </w:rPr>
+        <w:t>Lesson</w:t>
+      </w:r>
+      <w:r>
+        <w:rPr>
+          <w:lang w:val="en-US"/>
+        </w:rPr>
+        <w:t xml:space="preserve"> denote the fact that Lecturer can teaches zero or more lessons, hence multiplicity (*), and each lesson can have zero or more lecturer, hence multiplicity (*).</w:t>
+      </w:r>
+    </w:p>
+    <w:p>
+      <w:pPr>
+        <w:rPr>
+          <w:lang w:val="en-US"/>
+        </w:rPr>
+      </w:pPr>
+      <w:r>
+        <w:rPr>
+          <w:lang w:val="en-US"/>
+        </w:rPr>
+        <w:t xml:space="preserve">Association </w:t>
+      </w:r>
+      <w:r>
+        <w:rPr>
+          <w:highlight w:val="lightGray"/>
+          <w:lang w:val="en-US"/>
+        </w:rPr>
+        <w:t>gives</w:t>
+      </w:r>
+      <w:r>
+        <w:rPr>
+          <w:lang w:val="en-US"/>
+        </w:rPr>
+        <w:t xml:space="preserve"> an between </w:t>
+      </w:r>
+      <w:r>
+        <w:rPr>
+          <w:b/>
+          <w:lang w:val="en-US"/>
+        </w:rPr>
+        <w:t>Lecturer</w:t>
+      </w:r>
+      <w:r>
+        <w:rPr>
+          <w:lang w:val="en-US"/>
+        </w:rPr>
+        <w:t xml:space="preserve"> and</w:t>
+      </w:r>
+      <w:r>
+        <w:rPr>
+          <w:b/>
+          <w:lang w:val="en-US"/>
+        </w:rPr>
+        <w:t xml:space="preserve"> Exam</w:t>
+      </w:r>
+      <w:r>
+        <w:rPr>
+          <w:lang w:val="en-US"/>
+        </w:rPr>
+        <w:t xml:space="preserve"> denotes the fact that Lecturer can give zero or more exam, hence multiplicity (*), and each exam can be done by 1 or more lecturer, hence multiplicity </w:t>
+      </w:r>
+      <w:proofErr w:type="gramStart"/>
+      <w:r>
+        <w:rPr>
+          <w:lang w:val="en-US"/>
+        </w:rPr>
+        <w:t>( 1..</w:t>
+      </w:r>
+      <w:proofErr w:type="gramEnd"/>
+      <w:r>
+        <w:rPr>
+          <w:lang w:val="en-US"/>
+        </w:rPr>
+        <w:t>*).</w:t>
+      </w:r>
+    </w:p>
+    <w:p>
+      <w:pPr>
+        <w:rPr>
+          <w:lang w:val="en-US"/>
+        </w:rPr>
+      </w:pPr>
+      <w:r>
+        <w:rPr>
+          <w:lang w:val="en-US"/>
+        </w:rPr>
+        <w:t xml:space="preserve">Association </w:t>
+      </w:r>
+      <w:r>
+        <w:rPr>
+          <w:highlight w:val="lightGray"/>
+          <w:lang w:val="en-US"/>
+        </w:rPr>
+        <w:t>enter</w:t>
+      </w:r>
+      <w:r>
+        <w:rPr>
+          <w:lang w:val="en-US"/>
+        </w:rPr>
+        <w:t xml:space="preserve"> between the </w:t>
+      </w:r>
+      <w:r>
+        <w:rPr>
+          <w:b/>
+          <w:lang w:val="en-US"/>
+        </w:rPr>
+        <w:t>Lecturer</w:t>
+      </w:r>
+      <w:r>
+        <w:rPr>
+          <w:lang w:val="en-US"/>
+        </w:rPr>
+        <w:t xml:space="preserve"> and</w:t>
+      </w:r>
+      <w:r>
+        <w:rPr>
+          <w:b/>
+          <w:lang w:val="en-US"/>
+        </w:rPr>
+        <w:t xml:space="preserve"> Evaluation</w:t>
+      </w:r>
+      <w:r>
+        <w:rPr>
+          <w:lang w:val="en-US"/>
+        </w:rPr>
+        <w:t xml:space="preserve"> denotes the fact that each lecturer can enter zero or more evaluations, hence multiplicity (*), and evaluation can be entered by exactly one lecturer, hence multiplicity (1).</w:t>
+      </w:r>
+    </w:p>
+    <w:p>
+      <w:pPr>
+        <w:rPr>
+          <w:lang w:val="en-US"/>
+        </w:rPr>
+      </w:pPr>
+      <w:r>
+        <w:rPr>
+          <w:lang w:val="en-US"/>
+        </w:rPr>
+        <w:t xml:space="preserve">Association </w:t>
+      </w:r>
+      <w:r>
+        <w:rPr>
+          <w:highlight w:val="lightGray"/>
+          <w:lang w:val="en-US"/>
+        </w:rPr>
         <w:t>manages</w:t>
       </w:r>
       <w:r>
@@ -3672,6 +3633,20 @@
     </w:p>
     <w:p>
       <w:pPr>
+        <w:pStyle w:val="Heading2"/>
+        <w:rPr>
+          <w:lang w:val="en-US"/>
+        </w:rPr>
+      </w:pPr>
+      <w:r>
+        <w:rPr>
+          <w:lang w:val="en-US"/>
+        </w:rPr>
+        <w:t>Product Backlog</w:t>
+      </w:r>
+    </w:p>
+    <w:p>
+      <w:pPr>
         <w:tabs>
           <w:tab w:val="left" w:pos="1988"/>
         </w:tabs>
@@ -3679,7 +3654,2279 @@
           <w:lang w:val="en-US"/>
         </w:rPr>
       </w:pPr>
-    </w:p>
+      <w:r>
+        <w:rPr>
+          <w:lang w:val="en-US"/>
+        </w:rPr>
+        <w:t>The product backlog is a list of user stories which is used to implement the product vision. It is sorted according to the priority of the user stories according to the product owner. The priority of these stories will be modified during the process of the project.</w:t>
+      </w:r>
+    </w:p>
+    <w:tbl>
+      <w:tblPr>
+        <w:tblW w:w="0" w:type="auto"/>
+        <w:tblBorders>
+          <w:top w:val="single" w:sz="4" w:space="0" w:color="999999"/>
+          <w:left w:val="single" w:sz="4" w:space="0" w:color="999999"/>
+          <w:bottom w:val="single" w:sz="4" w:space="0" w:color="999999"/>
+          <w:right w:val="single" w:sz="4" w:space="0" w:color="999999"/>
+          <w:insideH w:val="single" w:sz="4" w:space="0" w:color="999999"/>
+          <w:insideV w:val="single" w:sz="4" w:space="0" w:color="999999"/>
+        </w:tblBorders>
+        <w:tblLook w:val="04A0" w:firstRow="1" w:lastRow="0" w:firstColumn="1" w:lastColumn="0" w:noHBand="0" w:noVBand="1"/>
+      </w:tblPr>
+      <w:tblGrid>
+        <w:gridCol w:w="423"/>
+        <w:gridCol w:w="1390"/>
+        <w:gridCol w:w="1461"/>
+        <w:gridCol w:w="1347"/>
+        <w:gridCol w:w="1539"/>
+        <w:gridCol w:w="902"/>
+        <w:gridCol w:w="1071"/>
+        <w:gridCol w:w="780"/>
+        <w:gridCol w:w="770"/>
+      </w:tblGrid>
+      <w:tr>
+        <w:tc>
+          <w:tcPr>
+            <w:tcW w:w="461" w:type="dxa"/>
+            <w:tcBorders>
+              <w:bottom w:val="single" w:sz="12" w:space="0" w:color="666666"/>
+            </w:tcBorders>
+            <w:shd w:val="clear" w:color="auto" w:fill="auto"/>
+          </w:tcPr>
+          <w:p>
+            <w:pPr>
+              <w:tabs>
+                <w:tab w:val="left" w:pos="1988"/>
+              </w:tabs>
+              <w:rPr>
+                <w:b/>
+                <w:bCs/>
+                <w:lang w:val="en-US"/>
+              </w:rPr>
+            </w:pPr>
+            <w:r>
+              <w:rPr>
+                <w:b/>
+                <w:bCs/>
+                <w:lang w:val="en-US"/>
+              </w:rPr>
+              <w:t>Id</w:t>
+            </w:r>
+          </w:p>
+        </w:tc>
+        <w:tc>
+          <w:tcPr>
+            <w:tcW w:w="1284" w:type="dxa"/>
+            <w:tcBorders>
+              <w:bottom w:val="single" w:sz="12" w:space="0" w:color="666666"/>
+            </w:tcBorders>
+            <w:shd w:val="clear" w:color="auto" w:fill="auto"/>
+          </w:tcPr>
+          <w:p>
+            <w:pPr>
+              <w:tabs>
+                <w:tab w:val="left" w:pos="1988"/>
+              </w:tabs>
+              <w:rPr>
+                <w:b/>
+                <w:bCs/>
+                <w:lang w:val="en-US"/>
+              </w:rPr>
+            </w:pPr>
+            <w:r>
+              <w:rPr>
+                <w:b/>
+                <w:bCs/>
+                <w:lang w:val="en-US"/>
+              </w:rPr>
+              <w:t>Story name</w:t>
+            </w:r>
+          </w:p>
+        </w:tc>
+        <w:tc>
+          <w:tcPr>
+            <w:tcW w:w="2037" w:type="dxa"/>
+            <w:tcBorders>
+              <w:bottom w:val="single" w:sz="12" w:space="0" w:color="666666"/>
+            </w:tcBorders>
+            <w:shd w:val="clear" w:color="auto" w:fill="auto"/>
+          </w:tcPr>
+          <w:p>
+            <w:pPr>
+              <w:tabs>
+                <w:tab w:val="left" w:pos="1988"/>
+              </w:tabs>
+              <w:rPr>
+                <w:b/>
+                <w:bCs/>
+                <w:lang w:val="en-US"/>
+              </w:rPr>
+            </w:pPr>
+            <w:r>
+              <w:rPr>
+                <w:b/>
+                <w:bCs/>
+                <w:lang w:val="en-US"/>
+              </w:rPr>
+              <w:t>Story description</w:t>
+            </w:r>
+          </w:p>
+        </w:tc>
+        <w:tc>
+          <w:tcPr>
+            <w:tcW w:w="694" w:type="dxa"/>
+            <w:tcBorders>
+              <w:bottom w:val="single" w:sz="12" w:space="0" w:color="666666"/>
+            </w:tcBorders>
+            <w:shd w:val="clear" w:color="auto" w:fill="auto"/>
+          </w:tcPr>
+          <w:p>
+            <w:pPr>
+              <w:tabs>
+                <w:tab w:val="left" w:pos="1988"/>
+              </w:tabs>
+              <w:rPr>
+                <w:b/>
+                <w:bCs/>
+                <w:lang w:val="en-US"/>
+              </w:rPr>
+            </w:pPr>
+            <w:r>
+              <w:rPr>
+                <w:b/>
+                <w:bCs/>
+                <w:lang w:val="en-US"/>
+              </w:rPr>
+              <w:t>success</w:t>
+            </w:r>
+          </w:p>
+        </w:tc>
+        <w:tc>
+          <w:tcPr>
+            <w:tcW w:w="800" w:type="dxa"/>
+            <w:tcBorders>
+              <w:bottom w:val="single" w:sz="12" w:space="0" w:color="666666"/>
+            </w:tcBorders>
+            <w:shd w:val="clear" w:color="auto" w:fill="auto"/>
+          </w:tcPr>
+          <w:p>
+            <w:pPr>
+              <w:tabs>
+                <w:tab w:val="left" w:pos="1988"/>
+              </w:tabs>
+              <w:rPr>
+                <w:b/>
+                <w:bCs/>
+                <w:lang w:val="en-US"/>
+              </w:rPr>
+            </w:pPr>
+            <w:r>
+              <w:rPr>
+                <w:b/>
+                <w:bCs/>
+                <w:lang w:val="en-US"/>
+              </w:rPr>
+              <w:t>failure</w:t>
+            </w:r>
+          </w:p>
+        </w:tc>
+        <w:tc>
+          <w:tcPr>
+            <w:tcW w:w="996" w:type="dxa"/>
+            <w:tcBorders>
+              <w:bottom w:val="single" w:sz="12" w:space="0" w:color="666666"/>
+            </w:tcBorders>
+            <w:shd w:val="clear" w:color="auto" w:fill="auto"/>
+          </w:tcPr>
+          <w:p>
+            <w:pPr>
+              <w:tabs>
+                <w:tab w:val="left" w:pos="1988"/>
+              </w:tabs>
+              <w:rPr>
+                <w:b/>
+                <w:bCs/>
+                <w:lang w:val="en-US"/>
+              </w:rPr>
+            </w:pPr>
+            <w:r>
+              <w:rPr>
+                <w:b/>
+                <w:bCs/>
+                <w:lang w:val="en-US"/>
+              </w:rPr>
+              <w:t>Priority</w:t>
+            </w:r>
+          </w:p>
+        </w:tc>
+        <w:tc>
+          <w:tcPr>
+            <w:tcW w:w="1253" w:type="dxa"/>
+            <w:tcBorders>
+              <w:bottom w:val="single" w:sz="12" w:space="0" w:color="666666"/>
+            </w:tcBorders>
+            <w:shd w:val="clear" w:color="auto" w:fill="auto"/>
+          </w:tcPr>
+          <w:p>
+            <w:pPr>
+              <w:tabs>
+                <w:tab w:val="left" w:pos="1988"/>
+              </w:tabs>
+              <w:rPr>
+                <w:b/>
+                <w:bCs/>
+                <w:lang w:val="en-US"/>
+              </w:rPr>
+            </w:pPr>
+            <w:r>
+              <w:rPr>
+                <w:b/>
+                <w:bCs/>
+                <w:lang w:val="en-US"/>
+              </w:rPr>
+              <w:t>Estimated effort</w:t>
+            </w:r>
+          </w:p>
+        </w:tc>
+        <w:tc>
+          <w:tcPr>
+            <w:tcW w:w="1082" w:type="dxa"/>
+            <w:tcBorders>
+              <w:bottom w:val="single" w:sz="12" w:space="0" w:color="666666"/>
+            </w:tcBorders>
+            <w:shd w:val="clear" w:color="auto" w:fill="auto"/>
+          </w:tcPr>
+          <w:p>
+            <w:pPr>
+              <w:tabs>
+                <w:tab w:val="left" w:pos="1988"/>
+              </w:tabs>
+              <w:rPr>
+                <w:lang w:val="en-US"/>
+              </w:rPr>
+            </w:pPr>
+            <w:r>
+              <w:rPr>
+                <w:b/>
+                <w:bCs/>
+                <w:lang w:val="en-US"/>
+              </w:rPr>
+              <w:t>Actual effort</w:t>
+            </w:r>
+          </w:p>
+        </w:tc>
+        <w:tc>
+          <w:tcPr>
+            <w:tcW w:w="1076" w:type="dxa"/>
+            <w:tcBorders>
+              <w:bottom w:val="single" w:sz="12" w:space="0" w:color="666666"/>
+            </w:tcBorders>
+            <w:shd w:val="clear" w:color="auto" w:fill="auto"/>
+          </w:tcPr>
+          <w:p>
+            <w:pPr>
+              <w:tabs>
+                <w:tab w:val="left" w:pos="1988"/>
+              </w:tabs>
+              <w:rPr>
+                <w:b/>
+                <w:bCs/>
+                <w:lang w:val="en-US"/>
+              </w:rPr>
+            </w:pPr>
+            <w:r>
+              <w:rPr>
+                <w:b/>
+                <w:bCs/>
+                <w:lang w:val="en-US"/>
+              </w:rPr>
+              <w:t>Status</w:t>
+            </w:r>
+          </w:p>
+        </w:tc>
+      </w:tr>
+      <w:tr>
+        <w:tc>
+          <w:tcPr>
+            <w:tcW w:w="461" w:type="dxa"/>
+            <w:shd w:val="clear" w:color="auto" w:fill="auto"/>
+          </w:tcPr>
+          <w:p>
+            <w:pPr>
+              <w:tabs>
+                <w:tab w:val="left" w:pos="1988"/>
+              </w:tabs>
+              <w:rPr>
+                <w:b/>
+                <w:bCs/>
+                <w:lang w:val="en-US"/>
+              </w:rPr>
+            </w:pPr>
+            <w:r>
+              <w:rPr>
+                <w:b/>
+                <w:bCs/>
+                <w:lang w:val="en-US"/>
+              </w:rPr>
+              <w:t>01</w:t>
+            </w:r>
+          </w:p>
+        </w:tc>
+        <w:tc>
+          <w:tcPr>
+            <w:tcW w:w="1284" w:type="dxa"/>
+            <w:shd w:val="clear" w:color="auto" w:fill="auto"/>
+          </w:tcPr>
+          <w:p>
+            <w:pPr>
+              <w:tabs>
+                <w:tab w:val="left" w:pos="1988"/>
+              </w:tabs>
+              <w:rPr>
+                <w:lang w:val="en-US"/>
+              </w:rPr>
+            </w:pPr>
+            <w:r>
+              <w:rPr>
+                <w:lang w:val="en-US"/>
+              </w:rPr>
+              <w:t>Log in</w:t>
+            </w:r>
+          </w:p>
+        </w:tc>
+        <w:tc>
+          <w:tcPr>
+            <w:tcW w:w="2037" w:type="dxa"/>
+            <w:shd w:val="clear" w:color="auto" w:fill="auto"/>
+          </w:tcPr>
+          <w:p>
+            <w:pPr>
+              <w:pStyle w:val="ListParagraph"/>
+              <w:spacing w:line="360" w:lineRule="auto"/>
+              <w:ind w:left="0"/>
+            </w:pPr>
+            <w:r>
+              <w:t>As a user, I want to be able to login into the system with</w:t>
+            </w:r>
+            <w:r>
+              <w:t xml:space="preserve"> </w:t>
+            </w:r>
+            <w:r>
+              <w:t>my</w:t>
+            </w:r>
+            <w:r>
+              <w:t xml:space="preserve"> </w:t>
+            </w:r>
+            <w:r>
+              <w:t xml:space="preserve">credential (username, </w:t>
+            </w:r>
+            <w:r>
+              <w:lastRenderedPageBreak/>
+              <w:t>password).</w:t>
+            </w:r>
+          </w:p>
+          <w:p>
+            <w:pPr>
+              <w:tabs>
+                <w:tab w:val="left" w:pos="1988"/>
+              </w:tabs>
+              <w:rPr>
+                <w:lang w:val="en-US"/>
+              </w:rPr>
+            </w:pPr>
+          </w:p>
+        </w:tc>
+        <w:tc>
+          <w:tcPr>
+            <w:tcW w:w="694" w:type="dxa"/>
+            <w:shd w:val="clear" w:color="auto" w:fill="auto"/>
+          </w:tcPr>
+          <w:p>
+            <w:pPr>
+              <w:rPr>
+                <w:lang w:val="en-US"/>
+              </w:rPr>
+            </w:pPr>
+            <w:r>
+              <w:lastRenderedPageBreak/>
+              <w:t>The user is logged in and can use the functionality of the system.</w:t>
+            </w:r>
+          </w:p>
+        </w:tc>
+        <w:tc>
+          <w:tcPr>
+            <w:tcW w:w="800" w:type="dxa"/>
+            <w:shd w:val="clear" w:color="auto" w:fill="auto"/>
+          </w:tcPr>
+          <w:p>
+            <w:pPr>
+              <w:rPr>
+                <w:lang w:val="en-US"/>
+              </w:rPr>
+            </w:pPr>
+            <w:r>
+              <w:rPr>
+                <w:lang w:val="en-US"/>
+              </w:rPr>
+              <w:t>An error message is displayed: “Wrong username or password, please try again!”.</w:t>
+            </w:r>
+          </w:p>
+        </w:tc>
+        <w:tc>
+          <w:tcPr>
+            <w:tcW w:w="996" w:type="dxa"/>
+            <w:shd w:val="clear" w:color="auto" w:fill="auto"/>
+          </w:tcPr>
+          <w:p>
+            <w:pPr>
+              <w:tabs>
+                <w:tab w:val="left" w:pos="1988"/>
+              </w:tabs>
+              <w:rPr>
+                <w:lang w:val="en-US"/>
+              </w:rPr>
+            </w:pPr>
+            <w:r>
+              <w:rPr>
+                <w:lang w:val="en-US"/>
+              </w:rPr>
+              <w:t>high</w:t>
+            </w:r>
+          </w:p>
+        </w:tc>
+        <w:tc>
+          <w:tcPr>
+            <w:tcW w:w="1253" w:type="dxa"/>
+            <w:shd w:val="clear" w:color="auto" w:fill="auto"/>
+          </w:tcPr>
+          <w:p>
+            <w:pPr>
+              <w:tabs>
+                <w:tab w:val="left" w:pos="1988"/>
+              </w:tabs>
+              <w:rPr>
+                <w:lang w:val="en-US"/>
+              </w:rPr>
+            </w:pPr>
+            <w:r>
+              <w:rPr>
+                <w:lang w:val="en-US"/>
+              </w:rPr>
+              <w:t>20h</w:t>
+            </w:r>
+          </w:p>
+        </w:tc>
+        <w:tc>
+          <w:tcPr>
+            <w:tcW w:w="1082" w:type="dxa"/>
+            <w:shd w:val="clear" w:color="auto" w:fill="auto"/>
+          </w:tcPr>
+          <w:p>
+            <w:pPr>
+              <w:tabs>
+                <w:tab w:val="left" w:pos="1988"/>
+              </w:tabs>
+              <w:rPr>
+                <w:lang w:val="en-US"/>
+              </w:rPr>
+            </w:pPr>
+          </w:p>
+        </w:tc>
+        <w:tc>
+          <w:tcPr>
+            <w:tcW w:w="1076" w:type="dxa"/>
+            <w:shd w:val="clear" w:color="auto" w:fill="auto"/>
+          </w:tcPr>
+          <w:p>
+            <w:pPr>
+              <w:tabs>
+                <w:tab w:val="left" w:pos="1988"/>
+              </w:tabs>
+              <w:rPr>
+                <w:lang w:val="en-US"/>
+              </w:rPr>
+            </w:pPr>
+          </w:p>
+        </w:tc>
+      </w:tr>
+      <w:tr>
+        <w:tc>
+          <w:tcPr>
+            <w:tcW w:w="461" w:type="dxa"/>
+            <w:shd w:val="clear" w:color="auto" w:fill="auto"/>
+          </w:tcPr>
+          <w:p>
+            <w:pPr>
+              <w:tabs>
+                <w:tab w:val="left" w:pos="1988"/>
+              </w:tabs>
+              <w:rPr>
+                <w:b/>
+                <w:bCs/>
+                <w:lang w:val="en-US"/>
+              </w:rPr>
+            </w:pPr>
+            <w:r>
+              <w:rPr>
+                <w:b/>
+                <w:bCs/>
+                <w:lang w:val="en-US"/>
+              </w:rPr>
+              <w:t>02</w:t>
+            </w:r>
+          </w:p>
+        </w:tc>
+        <w:tc>
+          <w:tcPr>
+            <w:tcW w:w="1284" w:type="dxa"/>
+            <w:shd w:val="clear" w:color="auto" w:fill="auto"/>
+          </w:tcPr>
+          <w:p>
+            <w:pPr>
+              <w:tabs>
+                <w:tab w:val="left" w:pos="1988"/>
+              </w:tabs>
+              <w:rPr>
+                <w:lang w:val="en-US"/>
+              </w:rPr>
+            </w:pPr>
+            <w:r>
+              <w:rPr>
+                <w:lang w:val="en-US"/>
+              </w:rPr>
+              <w:t>List courses</w:t>
+            </w:r>
+          </w:p>
+        </w:tc>
+        <w:tc>
+          <w:tcPr>
+            <w:tcW w:w="2037" w:type="dxa"/>
+            <w:shd w:val="clear" w:color="auto" w:fill="auto"/>
+          </w:tcPr>
+          <w:p>
+            <w:pPr>
+              <w:tabs>
+                <w:tab w:val="left" w:pos="1988"/>
+              </w:tabs>
+              <w:rPr>
+                <w:lang w:val="en-US"/>
+              </w:rPr>
+            </w:pPr>
+            <w:r>
+              <w:rPr>
+                <w:rFonts w:eastAsia="Times New Roman"/>
+                <w:lang w:val="en-US"/>
+              </w:rPr>
+              <w:t xml:space="preserve">As a </w:t>
+            </w:r>
+            <w:r>
+              <w:rPr>
+                <w:rFonts w:eastAsia="Times New Roman"/>
+                <w:lang w:val="en-US"/>
+              </w:rPr>
+              <w:t>Participant</w:t>
+            </w:r>
+            <w:r>
+              <w:rPr>
+                <w:rFonts w:eastAsia="Times New Roman"/>
+                <w:lang w:val="en-US"/>
+              </w:rPr>
+              <w:t xml:space="preserve"> I want to list </w:t>
+            </w:r>
+            <w:r>
+              <w:rPr>
+                <w:rFonts w:eastAsia="Times New Roman"/>
+                <w:lang w:val="en-US"/>
+              </w:rPr>
+              <w:t>courses</w:t>
+            </w:r>
+            <w:r>
+              <w:rPr>
+                <w:rFonts w:eastAsia="Times New Roman"/>
+                <w:lang w:val="en-US"/>
+              </w:rPr>
+              <w:t xml:space="preserve"> I'm entitled to subscribe such that I can perform a subscription.</w:t>
+            </w:r>
+          </w:p>
+        </w:tc>
+        <w:tc>
+          <w:tcPr>
+            <w:tcW w:w="694" w:type="dxa"/>
+            <w:shd w:val="clear" w:color="auto" w:fill="auto"/>
+          </w:tcPr>
+          <w:p>
+            <w:pPr>
+              <w:tabs>
+                <w:tab w:val="left" w:pos="1988"/>
+              </w:tabs>
+              <w:rPr>
+                <w:lang w:val="en-US"/>
+              </w:rPr>
+            </w:pPr>
+          </w:p>
+        </w:tc>
+        <w:tc>
+          <w:tcPr>
+            <w:tcW w:w="800" w:type="dxa"/>
+            <w:shd w:val="clear" w:color="auto" w:fill="auto"/>
+          </w:tcPr>
+          <w:p>
+            <w:pPr>
+              <w:tabs>
+                <w:tab w:val="left" w:pos="1988"/>
+              </w:tabs>
+              <w:rPr>
+                <w:lang w:val="en-US"/>
+              </w:rPr>
+            </w:pPr>
+          </w:p>
+        </w:tc>
+        <w:tc>
+          <w:tcPr>
+            <w:tcW w:w="996" w:type="dxa"/>
+            <w:shd w:val="clear" w:color="auto" w:fill="auto"/>
+          </w:tcPr>
+          <w:p>
+            <w:pPr>
+              <w:tabs>
+                <w:tab w:val="left" w:pos="1988"/>
+              </w:tabs>
+              <w:rPr>
+                <w:lang w:val="en-US"/>
+              </w:rPr>
+            </w:pPr>
+            <w:r>
+              <w:rPr>
+                <w:lang w:val="en-US"/>
+              </w:rPr>
+              <w:t>high</w:t>
+            </w:r>
+          </w:p>
+        </w:tc>
+        <w:tc>
+          <w:tcPr>
+            <w:tcW w:w="1253" w:type="dxa"/>
+            <w:shd w:val="clear" w:color="auto" w:fill="auto"/>
+          </w:tcPr>
+          <w:p>
+            <w:pPr>
+              <w:tabs>
+                <w:tab w:val="left" w:pos="1988"/>
+              </w:tabs>
+              <w:rPr>
+                <w:lang w:val="en-US"/>
+              </w:rPr>
+            </w:pPr>
+            <w:r>
+              <w:rPr>
+                <w:lang w:val="en-US"/>
+              </w:rPr>
+              <w:t>50h</w:t>
+            </w:r>
+          </w:p>
+        </w:tc>
+        <w:tc>
+          <w:tcPr>
+            <w:tcW w:w="1082" w:type="dxa"/>
+            <w:shd w:val="clear" w:color="auto" w:fill="auto"/>
+          </w:tcPr>
+          <w:p>
+            <w:pPr>
+              <w:tabs>
+                <w:tab w:val="left" w:pos="1988"/>
+              </w:tabs>
+              <w:rPr>
+                <w:lang w:val="en-US"/>
+              </w:rPr>
+            </w:pPr>
+          </w:p>
+        </w:tc>
+        <w:tc>
+          <w:tcPr>
+            <w:tcW w:w="1076" w:type="dxa"/>
+            <w:shd w:val="clear" w:color="auto" w:fill="auto"/>
+          </w:tcPr>
+          <w:p>
+            <w:pPr>
+              <w:tabs>
+                <w:tab w:val="left" w:pos="1988"/>
+              </w:tabs>
+              <w:rPr>
+                <w:lang w:val="en-US"/>
+              </w:rPr>
+            </w:pPr>
+          </w:p>
+        </w:tc>
+      </w:tr>
+      <w:tr>
+        <w:tc>
+          <w:tcPr>
+            <w:tcW w:w="461" w:type="dxa"/>
+            <w:shd w:val="clear" w:color="auto" w:fill="auto"/>
+          </w:tcPr>
+          <w:p>
+            <w:pPr>
+              <w:tabs>
+                <w:tab w:val="left" w:pos="1988"/>
+              </w:tabs>
+              <w:rPr>
+                <w:b/>
+                <w:bCs/>
+                <w:lang w:val="en-US"/>
+              </w:rPr>
+            </w:pPr>
+            <w:r>
+              <w:rPr>
+                <w:b/>
+                <w:bCs/>
+                <w:lang w:val="en-US"/>
+              </w:rPr>
+              <w:t>03</w:t>
+            </w:r>
+          </w:p>
+        </w:tc>
+        <w:tc>
+          <w:tcPr>
+            <w:tcW w:w="1284" w:type="dxa"/>
+            <w:shd w:val="clear" w:color="auto" w:fill="auto"/>
+          </w:tcPr>
+          <w:p>
+            <w:pPr>
+              <w:tabs>
+                <w:tab w:val="left" w:pos="1988"/>
+              </w:tabs>
+              <w:rPr>
+                <w:lang w:val="en-US"/>
+              </w:rPr>
+            </w:pPr>
+            <w:r>
+              <w:rPr>
+                <w:lang w:val="en-US"/>
+              </w:rPr>
+              <w:t>View information</w:t>
+            </w:r>
+          </w:p>
+        </w:tc>
+        <w:tc>
+          <w:tcPr>
+            <w:tcW w:w="2037" w:type="dxa"/>
+            <w:shd w:val="clear" w:color="auto" w:fill="auto"/>
+          </w:tcPr>
+          <w:p>
+            <w:pPr>
+              <w:pStyle w:val="ListParagraph"/>
+              <w:spacing w:line="360" w:lineRule="auto"/>
+              <w:ind w:left="0"/>
+            </w:pPr>
+            <w:r>
+              <w:t xml:space="preserve">As a Participant, I want to see </w:t>
+            </w:r>
+            <w:r>
+              <w:t>the information about the courses.</w:t>
+            </w:r>
+          </w:p>
+          <w:p>
+            <w:pPr>
+              <w:tabs>
+                <w:tab w:val="left" w:pos="1988"/>
+              </w:tabs>
+              <w:rPr>
+                <w:lang w:val="en-US"/>
+              </w:rPr>
+            </w:pPr>
+          </w:p>
+        </w:tc>
+        <w:tc>
+          <w:tcPr>
+            <w:tcW w:w="694" w:type="dxa"/>
+            <w:shd w:val="clear" w:color="auto" w:fill="auto"/>
+          </w:tcPr>
+          <w:p>
+            <w:pPr>
+              <w:tabs>
+                <w:tab w:val="left" w:pos="1988"/>
+              </w:tabs>
+              <w:rPr>
+                <w:lang w:val="en-US"/>
+              </w:rPr>
+            </w:pPr>
+          </w:p>
+        </w:tc>
+        <w:tc>
+          <w:tcPr>
+            <w:tcW w:w="800" w:type="dxa"/>
+            <w:shd w:val="clear" w:color="auto" w:fill="auto"/>
+          </w:tcPr>
+          <w:p>
+            <w:pPr>
+              <w:tabs>
+                <w:tab w:val="left" w:pos="1988"/>
+              </w:tabs>
+              <w:rPr>
+                <w:lang w:val="en-US"/>
+              </w:rPr>
+            </w:pPr>
+          </w:p>
+        </w:tc>
+        <w:tc>
+          <w:tcPr>
+            <w:tcW w:w="996" w:type="dxa"/>
+            <w:shd w:val="clear" w:color="auto" w:fill="auto"/>
+          </w:tcPr>
+          <w:p>
+            <w:pPr>
+              <w:tabs>
+                <w:tab w:val="left" w:pos="1988"/>
+              </w:tabs>
+              <w:rPr>
+                <w:lang w:val="en-US"/>
+              </w:rPr>
+            </w:pPr>
+          </w:p>
+        </w:tc>
+        <w:tc>
+          <w:tcPr>
+            <w:tcW w:w="1253" w:type="dxa"/>
+            <w:shd w:val="clear" w:color="auto" w:fill="auto"/>
+          </w:tcPr>
+          <w:p>
+            <w:pPr>
+              <w:tabs>
+                <w:tab w:val="left" w:pos="1988"/>
+              </w:tabs>
+              <w:rPr>
+                <w:lang w:val="en-US"/>
+              </w:rPr>
+            </w:pPr>
+            <w:r>
+              <w:rPr>
+                <w:lang w:val="en-US"/>
+              </w:rPr>
+              <w:t>20h</w:t>
+            </w:r>
+          </w:p>
+        </w:tc>
+        <w:tc>
+          <w:tcPr>
+            <w:tcW w:w="1082" w:type="dxa"/>
+            <w:shd w:val="clear" w:color="auto" w:fill="auto"/>
+          </w:tcPr>
+          <w:p>
+            <w:pPr>
+              <w:tabs>
+                <w:tab w:val="left" w:pos="1988"/>
+              </w:tabs>
+              <w:rPr>
+                <w:lang w:val="en-US"/>
+              </w:rPr>
+            </w:pPr>
+          </w:p>
+        </w:tc>
+        <w:tc>
+          <w:tcPr>
+            <w:tcW w:w="1076" w:type="dxa"/>
+            <w:shd w:val="clear" w:color="auto" w:fill="auto"/>
+          </w:tcPr>
+          <w:p>
+            <w:pPr>
+              <w:tabs>
+                <w:tab w:val="left" w:pos="1988"/>
+              </w:tabs>
+              <w:rPr>
+                <w:lang w:val="en-US"/>
+              </w:rPr>
+            </w:pPr>
+          </w:p>
+        </w:tc>
+      </w:tr>
+      <w:tr>
+        <w:tc>
+          <w:tcPr>
+            <w:tcW w:w="461" w:type="dxa"/>
+            <w:shd w:val="clear" w:color="auto" w:fill="auto"/>
+          </w:tcPr>
+          <w:p>
+            <w:pPr>
+              <w:tabs>
+                <w:tab w:val="left" w:pos="1988"/>
+              </w:tabs>
+              <w:rPr>
+                <w:b/>
+                <w:bCs/>
+                <w:lang w:val="en-US"/>
+              </w:rPr>
+            </w:pPr>
+            <w:r>
+              <w:rPr>
+                <w:b/>
+                <w:bCs/>
+                <w:lang w:val="en-US"/>
+              </w:rPr>
+              <w:t>04</w:t>
+            </w:r>
+          </w:p>
+        </w:tc>
+        <w:tc>
+          <w:tcPr>
+            <w:tcW w:w="1284" w:type="dxa"/>
+            <w:shd w:val="clear" w:color="auto" w:fill="auto"/>
+          </w:tcPr>
+          <w:p>
+            <w:pPr>
+              <w:tabs>
+                <w:tab w:val="left" w:pos="1988"/>
+              </w:tabs>
+              <w:rPr>
+                <w:lang w:val="en-US"/>
+              </w:rPr>
+            </w:pPr>
+            <w:r>
+              <w:rPr>
+                <w:lang w:val="en-US"/>
+              </w:rPr>
+              <w:t>List results</w:t>
+            </w:r>
+            <w:bookmarkStart w:id="28" w:name="_GoBack"/>
+            <w:bookmarkEnd w:id="28"/>
+          </w:p>
+        </w:tc>
+        <w:tc>
+          <w:tcPr>
+            <w:tcW w:w="2037" w:type="dxa"/>
+            <w:shd w:val="clear" w:color="auto" w:fill="auto"/>
+          </w:tcPr>
+          <w:p>
+            <w:pPr>
+              <w:tabs>
+                <w:tab w:val="left" w:pos="1988"/>
+              </w:tabs>
+              <w:rPr>
+                <w:lang w:val="en-US"/>
+              </w:rPr>
+            </w:pPr>
+            <w:r>
+              <w:t xml:space="preserve">As a Participant, I want to see </w:t>
+            </w:r>
+            <w:r>
+              <w:t>my</w:t>
+            </w:r>
+            <w:r>
+              <w:t xml:space="preserve"> marks of the </w:t>
+            </w:r>
+            <w:r>
+              <w:t>already finished courses and topics.</w:t>
+            </w:r>
+          </w:p>
+        </w:tc>
+        <w:tc>
+          <w:tcPr>
+            <w:tcW w:w="694" w:type="dxa"/>
+            <w:shd w:val="clear" w:color="auto" w:fill="auto"/>
+          </w:tcPr>
+          <w:p>
+            <w:pPr>
+              <w:tabs>
+                <w:tab w:val="left" w:pos="1988"/>
+              </w:tabs>
+              <w:rPr>
+                <w:lang w:val="en-US"/>
+              </w:rPr>
+            </w:pPr>
+          </w:p>
+        </w:tc>
+        <w:tc>
+          <w:tcPr>
+            <w:tcW w:w="800" w:type="dxa"/>
+            <w:shd w:val="clear" w:color="auto" w:fill="auto"/>
+          </w:tcPr>
+          <w:p>
+            <w:pPr>
+              <w:tabs>
+                <w:tab w:val="left" w:pos="1988"/>
+              </w:tabs>
+              <w:rPr>
+                <w:lang w:val="en-US"/>
+              </w:rPr>
+            </w:pPr>
+          </w:p>
+        </w:tc>
+        <w:tc>
+          <w:tcPr>
+            <w:tcW w:w="996" w:type="dxa"/>
+            <w:shd w:val="clear" w:color="auto" w:fill="auto"/>
+          </w:tcPr>
+          <w:p>
+            <w:pPr>
+              <w:tabs>
+                <w:tab w:val="left" w:pos="1988"/>
+              </w:tabs>
+              <w:rPr>
+                <w:lang w:val="en-US"/>
+              </w:rPr>
+            </w:pPr>
+            <w:r>
+              <w:rPr>
+                <w:lang w:val="en-US"/>
+              </w:rPr>
+              <w:t>high</w:t>
+            </w:r>
+          </w:p>
+        </w:tc>
+        <w:tc>
+          <w:tcPr>
+            <w:tcW w:w="1253" w:type="dxa"/>
+            <w:shd w:val="clear" w:color="auto" w:fill="auto"/>
+          </w:tcPr>
+          <w:p>
+            <w:pPr>
+              <w:tabs>
+                <w:tab w:val="left" w:pos="1988"/>
+              </w:tabs>
+              <w:rPr>
+                <w:lang w:val="en-US"/>
+              </w:rPr>
+            </w:pPr>
+            <w:r>
+              <w:rPr>
+                <w:lang w:val="en-US"/>
+              </w:rPr>
+              <w:t>30h</w:t>
+            </w:r>
+          </w:p>
+        </w:tc>
+        <w:tc>
+          <w:tcPr>
+            <w:tcW w:w="1082" w:type="dxa"/>
+            <w:shd w:val="clear" w:color="auto" w:fill="auto"/>
+          </w:tcPr>
+          <w:p>
+            <w:pPr>
+              <w:tabs>
+                <w:tab w:val="left" w:pos="1988"/>
+              </w:tabs>
+              <w:rPr>
+                <w:lang w:val="en-US"/>
+              </w:rPr>
+            </w:pPr>
+          </w:p>
+        </w:tc>
+        <w:tc>
+          <w:tcPr>
+            <w:tcW w:w="1076" w:type="dxa"/>
+            <w:shd w:val="clear" w:color="auto" w:fill="auto"/>
+          </w:tcPr>
+          <w:p>
+            <w:pPr>
+              <w:tabs>
+                <w:tab w:val="left" w:pos="1988"/>
+              </w:tabs>
+              <w:rPr>
+                <w:lang w:val="en-US"/>
+              </w:rPr>
+            </w:pPr>
+          </w:p>
+        </w:tc>
+      </w:tr>
+      <w:tr>
+        <w:tc>
+          <w:tcPr>
+            <w:tcW w:w="461" w:type="dxa"/>
+            <w:shd w:val="clear" w:color="auto" w:fill="auto"/>
+          </w:tcPr>
+          <w:p>
+            <w:pPr>
+              <w:tabs>
+                <w:tab w:val="left" w:pos="1988"/>
+              </w:tabs>
+              <w:rPr>
+                <w:b/>
+                <w:bCs/>
+                <w:lang w:val="en-US"/>
+              </w:rPr>
+            </w:pPr>
+            <w:r>
+              <w:rPr>
+                <w:b/>
+                <w:bCs/>
+                <w:lang w:val="en-US"/>
+              </w:rPr>
+              <w:t>05</w:t>
+            </w:r>
+          </w:p>
+        </w:tc>
+        <w:tc>
+          <w:tcPr>
+            <w:tcW w:w="1284" w:type="dxa"/>
+            <w:shd w:val="clear" w:color="auto" w:fill="auto"/>
+          </w:tcPr>
+          <w:p>
+            <w:pPr>
+              <w:tabs>
+                <w:tab w:val="left" w:pos="1988"/>
+              </w:tabs>
+              <w:rPr>
+                <w:lang w:val="en-US"/>
+              </w:rPr>
+            </w:pPr>
+            <w:r>
+              <w:rPr>
+                <w:lang w:val="en-US"/>
+              </w:rPr>
+              <w:t>View schedule</w:t>
+            </w:r>
+          </w:p>
+        </w:tc>
+        <w:tc>
+          <w:tcPr>
+            <w:tcW w:w="2037" w:type="dxa"/>
+            <w:shd w:val="clear" w:color="auto" w:fill="auto"/>
+          </w:tcPr>
+          <w:p>
+            <w:pPr>
+              <w:tabs>
+                <w:tab w:val="left" w:pos="1988"/>
+              </w:tabs>
+            </w:pPr>
+            <w:r>
+              <w:t xml:space="preserve">As a Participant or a </w:t>
+            </w:r>
+            <w:proofErr w:type="gramStart"/>
+            <w:r>
+              <w:t>Lecturer</w:t>
+            </w:r>
+            <w:proofErr w:type="gramEnd"/>
+            <w:r>
+              <w:t xml:space="preserve"> I want to be able to get a schedule showing the time and place of available exams.</w:t>
+            </w:r>
+          </w:p>
+        </w:tc>
+        <w:tc>
+          <w:tcPr>
+            <w:tcW w:w="694" w:type="dxa"/>
+            <w:shd w:val="clear" w:color="auto" w:fill="auto"/>
+          </w:tcPr>
+          <w:p>
+            <w:pPr>
+              <w:tabs>
+                <w:tab w:val="left" w:pos="1988"/>
+              </w:tabs>
+              <w:rPr>
+                <w:lang w:val="en-US"/>
+              </w:rPr>
+            </w:pPr>
+          </w:p>
+        </w:tc>
+        <w:tc>
+          <w:tcPr>
+            <w:tcW w:w="800" w:type="dxa"/>
+            <w:shd w:val="clear" w:color="auto" w:fill="auto"/>
+          </w:tcPr>
+          <w:p>
+            <w:pPr>
+              <w:tabs>
+                <w:tab w:val="left" w:pos="1988"/>
+              </w:tabs>
+              <w:rPr>
+                <w:lang w:val="en-US"/>
+              </w:rPr>
+            </w:pPr>
+          </w:p>
+        </w:tc>
+        <w:tc>
+          <w:tcPr>
+            <w:tcW w:w="996" w:type="dxa"/>
+            <w:shd w:val="clear" w:color="auto" w:fill="auto"/>
+          </w:tcPr>
+          <w:p>
+            <w:pPr>
+              <w:tabs>
+                <w:tab w:val="left" w:pos="1988"/>
+              </w:tabs>
+              <w:rPr>
+                <w:lang w:val="en-US"/>
+              </w:rPr>
+            </w:pPr>
+            <w:proofErr w:type="spellStart"/>
+            <w:r>
+              <w:rPr>
+                <w:lang w:val="en-US"/>
+              </w:rPr>
+              <w:t>hight</w:t>
+            </w:r>
+            <w:proofErr w:type="spellEnd"/>
+          </w:p>
+        </w:tc>
+        <w:tc>
+          <w:tcPr>
+            <w:tcW w:w="1253" w:type="dxa"/>
+            <w:shd w:val="clear" w:color="auto" w:fill="auto"/>
+          </w:tcPr>
+          <w:p>
+            <w:pPr>
+              <w:tabs>
+                <w:tab w:val="left" w:pos="1988"/>
+              </w:tabs>
+              <w:rPr>
+                <w:lang w:val="en-US"/>
+              </w:rPr>
+            </w:pPr>
+            <w:r>
+              <w:rPr>
+                <w:lang w:val="en-US"/>
+              </w:rPr>
+              <w:t>20h</w:t>
+            </w:r>
+          </w:p>
+        </w:tc>
+        <w:tc>
+          <w:tcPr>
+            <w:tcW w:w="1082" w:type="dxa"/>
+            <w:shd w:val="clear" w:color="auto" w:fill="auto"/>
+          </w:tcPr>
+          <w:p>
+            <w:pPr>
+              <w:tabs>
+                <w:tab w:val="left" w:pos="1988"/>
+              </w:tabs>
+              <w:rPr>
+                <w:lang w:val="en-US"/>
+              </w:rPr>
+            </w:pPr>
+          </w:p>
+        </w:tc>
+        <w:tc>
+          <w:tcPr>
+            <w:tcW w:w="1076" w:type="dxa"/>
+            <w:shd w:val="clear" w:color="auto" w:fill="auto"/>
+          </w:tcPr>
+          <w:p>
+            <w:pPr>
+              <w:tabs>
+                <w:tab w:val="left" w:pos="1988"/>
+              </w:tabs>
+              <w:rPr>
+                <w:lang w:val="en-US"/>
+              </w:rPr>
+            </w:pPr>
+          </w:p>
+        </w:tc>
+      </w:tr>
+      <w:tr>
+        <w:tc>
+          <w:tcPr>
+            <w:tcW w:w="461" w:type="dxa"/>
+            <w:shd w:val="clear" w:color="auto" w:fill="auto"/>
+          </w:tcPr>
+          <w:p>
+            <w:pPr>
+              <w:tabs>
+                <w:tab w:val="left" w:pos="1988"/>
+              </w:tabs>
+              <w:rPr>
+                <w:b/>
+                <w:bCs/>
+                <w:lang w:val="en-US"/>
+              </w:rPr>
+            </w:pPr>
+            <w:r>
+              <w:rPr>
+                <w:b/>
+                <w:bCs/>
+                <w:lang w:val="en-US"/>
+              </w:rPr>
+              <w:t>0</w:t>
+            </w:r>
+            <w:r>
+              <w:rPr>
+                <w:b/>
+                <w:bCs/>
+                <w:lang w:val="en-US"/>
+              </w:rPr>
+              <w:t>6</w:t>
+            </w:r>
+          </w:p>
+        </w:tc>
+        <w:tc>
+          <w:tcPr>
+            <w:tcW w:w="1284" w:type="dxa"/>
+            <w:shd w:val="clear" w:color="auto" w:fill="auto"/>
+          </w:tcPr>
+          <w:p>
+            <w:pPr>
+              <w:tabs>
+                <w:tab w:val="left" w:pos="1988"/>
+              </w:tabs>
+              <w:rPr>
+                <w:lang w:val="en-US"/>
+              </w:rPr>
+            </w:pPr>
+            <w:r>
+              <w:rPr>
+                <w:lang w:val="en-US"/>
+              </w:rPr>
+              <w:t>Exam reservation</w:t>
+            </w:r>
+          </w:p>
+        </w:tc>
+        <w:tc>
+          <w:tcPr>
+            <w:tcW w:w="2037" w:type="dxa"/>
+            <w:shd w:val="clear" w:color="auto" w:fill="auto"/>
+          </w:tcPr>
+          <w:p>
+            <w:pPr>
+              <w:tabs>
+                <w:tab w:val="left" w:pos="1988"/>
+              </w:tabs>
+              <w:jc w:val="center"/>
+              <w:rPr>
+                <w:lang w:val="en-US"/>
+              </w:rPr>
+            </w:pPr>
+            <w:r>
+              <w:t xml:space="preserve">As a Participant, I want to </w:t>
+            </w:r>
+            <w:r>
+              <w:t xml:space="preserve">be able to </w:t>
+            </w:r>
+            <w:r>
+              <w:t>select an exam (there are different data on an exam).</w:t>
+            </w:r>
+          </w:p>
+        </w:tc>
+        <w:tc>
+          <w:tcPr>
+            <w:tcW w:w="694" w:type="dxa"/>
+            <w:shd w:val="clear" w:color="auto" w:fill="auto"/>
+          </w:tcPr>
+          <w:p>
+            <w:pPr>
+              <w:tabs>
+                <w:tab w:val="left" w:pos="1988"/>
+              </w:tabs>
+              <w:rPr>
+                <w:lang w:val="en-US"/>
+              </w:rPr>
+            </w:pPr>
+            <w:r>
+              <w:t>A participant has selected exam</w:t>
+            </w:r>
+            <w:r>
+              <w:t>.</w:t>
+            </w:r>
+          </w:p>
+        </w:tc>
+        <w:tc>
+          <w:tcPr>
+            <w:tcW w:w="800" w:type="dxa"/>
+            <w:shd w:val="clear" w:color="auto" w:fill="auto"/>
+          </w:tcPr>
+          <w:p>
+            <w:pPr>
+              <w:pStyle w:val="ListParagraph"/>
+              <w:spacing w:line="360" w:lineRule="auto"/>
+              <w:ind w:left="0"/>
+            </w:pPr>
+            <w:r>
+              <w:t xml:space="preserve">An error message is displayed “This date is already reserved, please take </w:t>
+            </w:r>
+            <w:r>
+              <w:lastRenderedPageBreak/>
+              <w:t>another date for your final exam".</w:t>
+            </w:r>
+          </w:p>
+          <w:p>
+            <w:pPr>
+              <w:tabs>
+                <w:tab w:val="left" w:pos="1988"/>
+              </w:tabs>
+              <w:rPr>
+                <w:lang w:val="en-US"/>
+              </w:rPr>
+            </w:pPr>
+          </w:p>
+        </w:tc>
+        <w:tc>
+          <w:tcPr>
+            <w:tcW w:w="996" w:type="dxa"/>
+            <w:shd w:val="clear" w:color="auto" w:fill="auto"/>
+          </w:tcPr>
+          <w:p>
+            <w:pPr>
+              <w:tabs>
+                <w:tab w:val="left" w:pos="1988"/>
+              </w:tabs>
+              <w:rPr>
+                <w:lang w:val="en-US"/>
+              </w:rPr>
+            </w:pPr>
+            <w:r>
+              <w:rPr>
+                <w:lang w:val="en-US"/>
+              </w:rPr>
+              <w:lastRenderedPageBreak/>
+              <w:t>high</w:t>
+            </w:r>
+          </w:p>
+        </w:tc>
+        <w:tc>
+          <w:tcPr>
+            <w:tcW w:w="1253" w:type="dxa"/>
+            <w:shd w:val="clear" w:color="auto" w:fill="auto"/>
+          </w:tcPr>
+          <w:p>
+            <w:pPr>
+              <w:tabs>
+                <w:tab w:val="left" w:pos="1988"/>
+              </w:tabs>
+              <w:rPr>
+                <w:lang w:val="en-US"/>
+              </w:rPr>
+            </w:pPr>
+            <w:r>
+              <w:rPr>
+                <w:lang w:val="en-US"/>
+              </w:rPr>
+              <w:t>30h</w:t>
+            </w:r>
+          </w:p>
+        </w:tc>
+        <w:tc>
+          <w:tcPr>
+            <w:tcW w:w="1082" w:type="dxa"/>
+            <w:shd w:val="clear" w:color="auto" w:fill="auto"/>
+          </w:tcPr>
+          <w:p>
+            <w:pPr>
+              <w:tabs>
+                <w:tab w:val="left" w:pos="1988"/>
+              </w:tabs>
+              <w:rPr>
+                <w:lang w:val="en-US"/>
+              </w:rPr>
+            </w:pPr>
+          </w:p>
+        </w:tc>
+        <w:tc>
+          <w:tcPr>
+            <w:tcW w:w="1076" w:type="dxa"/>
+            <w:shd w:val="clear" w:color="auto" w:fill="auto"/>
+          </w:tcPr>
+          <w:p>
+            <w:pPr>
+              <w:tabs>
+                <w:tab w:val="left" w:pos="1988"/>
+              </w:tabs>
+              <w:rPr>
+                <w:lang w:val="en-US"/>
+              </w:rPr>
+            </w:pPr>
+          </w:p>
+        </w:tc>
+      </w:tr>
+      <w:tr>
+        <w:tc>
+          <w:tcPr>
+            <w:tcW w:w="461" w:type="dxa"/>
+            <w:shd w:val="clear" w:color="auto" w:fill="auto"/>
+          </w:tcPr>
+          <w:p>
+            <w:pPr>
+              <w:tabs>
+                <w:tab w:val="left" w:pos="1988"/>
+              </w:tabs>
+              <w:rPr>
+                <w:b/>
+                <w:bCs/>
+                <w:lang w:val="en-US"/>
+              </w:rPr>
+            </w:pPr>
+            <w:r>
+              <w:rPr>
+                <w:b/>
+                <w:bCs/>
+                <w:lang w:val="en-US"/>
+              </w:rPr>
+              <w:t>0</w:t>
+            </w:r>
+            <w:r>
+              <w:rPr>
+                <w:b/>
+                <w:bCs/>
+                <w:lang w:val="en-US"/>
+              </w:rPr>
+              <w:t>7</w:t>
+            </w:r>
+          </w:p>
+        </w:tc>
+        <w:tc>
+          <w:tcPr>
+            <w:tcW w:w="1284" w:type="dxa"/>
+            <w:shd w:val="clear" w:color="auto" w:fill="auto"/>
+          </w:tcPr>
+          <w:p>
+            <w:pPr>
+              <w:tabs>
+                <w:tab w:val="left" w:pos="1988"/>
+              </w:tabs>
+              <w:rPr>
+                <w:lang w:val="en-US"/>
+              </w:rPr>
+            </w:pPr>
+            <w:r>
+              <w:rPr>
+                <w:lang w:val="en-US"/>
+              </w:rPr>
+              <w:t>Cancelation of exam</w:t>
+            </w:r>
+          </w:p>
+        </w:tc>
+        <w:tc>
+          <w:tcPr>
+            <w:tcW w:w="2037" w:type="dxa"/>
+            <w:shd w:val="clear" w:color="auto" w:fill="auto"/>
+          </w:tcPr>
+          <w:p>
+            <w:pPr>
+              <w:tabs>
+                <w:tab w:val="left" w:pos="1988"/>
+              </w:tabs>
+              <w:rPr>
+                <w:lang w:val="en-US"/>
+              </w:rPr>
+            </w:pPr>
+            <w:r>
+              <w:t>As a Participant, I want to be able to cancel the exam registration</w:t>
+            </w:r>
+          </w:p>
+        </w:tc>
+        <w:tc>
+          <w:tcPr>
+            <w:tcW w:w="694" w:type="dxa"/>
+            <w:shd w:val="clear" w:color="auto" w:fill="auto"/>
+          </w:tcPr>
+          <w:p>
+            <w:pPr>
+              <w:tabs>
+                <w:tab w:val="left" w:pos="1988"/>
+              </w:tabs>
+              <w:rPr>
+                <w:lang w:val="en-US"/>
+              </w:rPr>
+            </w:pPr>
+            <w:r>
+              <w:t>A message “You have successfully deleted your exam registration”</w:t>
+            </w:r>
+          </w:p>
+        </w:tc>
+        <w:tc>
+          <w:tcPr>
+            <w:tcW w:w="800" w:type="dxa"/>
+            <w:shd w:val="clear" w:color="auto" w:fill="auto"/>
+          </w:tcPr>
+          <w:p>
+            <w:pPr>
+              <w:tabs>
+                <w:tab w:val="left" w:pos="1988"/>
+              </w:tabs>
+              <w:rPr>
+                <w:lang w:val="en-US"/>
+              </w:rPr>
+            </w:pPr>
+            <w:r>
+              <w:t>An error message "The period of availability of deleting registration is expired, please take a contact to the administration".</w:t>
+            </w:r>
+          </w:p>
+        </w:tc>
+        <w:tc>
+          <w:tcPr>
+            <w:tcW w:w="996" w:type="dxa"/>
+            <w:shd w:val="clear" w:color="auto" w:fill="auto"/>
+          </w:tcPr>
+          <w:p>
+            <w:pPr>
+              <w:tabs>
+                <w:tab w:val="left" w:pos="1988"/>
+              </w:tabs>
+              <w:rPr>
+                <w:lang w:val="en-US"/>
+              </w:rPr>
+            </w:pPr>
+            <w:r>
+              <w:rPr>
+                <w:lang w:val="en-US"/>
+              </w:rPr>
+              <w:t>high</w:t>
+            </w:r>
+          </w:p>
+        </w:tc>
+        <w:tc>
+          <w:tcPr>
+            <w:tcW w:w="1253" w:type="dxa"/>
+            <w:shd w:val="clear" w:color="auto" w:fill="auto"/>
+          </w:tcPr>
+          <w:p>
+            <w:pPr>
+              <w:tabs>
+                <w:tab w:val="left" w:pos="1988"/>
+              </w:tabs>
+              <w:rPr>
+                <w:lang w:val="en-US"/>
+              </w:rPr>
+            </w:pPr>
+            <w:r>
+              <w:rPr>
+                <w:lang w:val="en-US"/>
+              </w:rPr>
+              <w:t>10h</w:t>
+            </w:r>
+          </w:p>
+        </w:tc>
+        <w:tc>
+          <w:tcPr>
+            <w:tcW w:w="1082" w:type="dxa"/>
+            <w:shd w:val="clear" w:color="auto" w:fill="auto"/>
+          </w:tcPr>
+          <w:p>
+            <w:pPr>
+              <w:tabs>
+                <w:tab w:val="left" w:pos="1988"/>
+              </w:tabs>
+              <w:rPr>
+                <w:lang w:val="en-US"/>
+              </w:rPr>
+            </w:pPr>
+          </w:p>
+        </w:tc>
+        <w:tc>
+          <w:tcPr>
+            <w:tcW w:w="1076" w:type="dxa"/>
+            <w:shd w:val="clear" w:color="auto" w:fill="auto"/>
+          </w:tcPr>
+          <w:p>
+            <w:pPr>
+              <w:tabs>
+                <w:tab w:val="left" w:pos="1988"/>
+              </w:tabs>
+              <w:rPr>
+                <w:lang w:val="en-US"/>
+              </w:rPr>
+            </w:pPr>
+          </w:p>
+        </w:tc>
+      </w:tr>
+      <w:tr>
+        <w:tc>
+          <w:tcPr>
+            <w:tcW w:w="461" w:type="dxa"/>
+            <w:shd w:val="clear" w:color="auto" w:fill="auto"/>
+          </w:tcPr>
+          <w:p>
+            <w:pPr>
+              <w:tabs>
+                <w:tab w:val="left" w:pos="1988"/>
+              </w:tabs>
+              <w:rPr>
+                <w:b/>
+                <w:bCs/>
+                <w:lang w:val="en-US"/>
+              </w:rPr>
+            </w:pPr>
+            <w:r>
+              <w:rPr>
+                <w:b/>
+                <w:bCs/>
+                <w:lang w:val="en-US"/>
+              </w:rPr>
+              <w:t>0</w:t>
+            </w:r>
+            <w:r>
+              <w:rPr>
+                <w:b/>
+                <w:bCs/>
+                <w:lang w:val="en-US"/>
+              </w:rPr>
+              <w:t>8</w:t>
+            </w:r>
+          </w:p>
+        </w:tc>
+        <w:tc>
+          <w:tcPr>
+            <w:tcW w:w="1284" w:type="dxa"/>
+            <w:shd w:val="clear" w:color="auto" w:fill="auto"/>
+          </w:tcPr>
+          <w:p>
+            <w:pPr>
+              <w:tabs>
+                <w:tab w:val="left" w:pos="1988"/>
+              </w:tabs>
+              <w:rPr>
+                <w:lang w:val="en-US"/>
+              </w:rPr>
+            </w:pPr>
+            <w:r>
+              <w:rPr>
+                <w:lang w:val="en-US"/>
+              </w:rPr>
+              <w:t>Personal information</w:t>
+            </w:r>
+          </w:p>
+        </w:tc>
+        <w:tc>
+          <w:tcPr>
+            <w:tcW w:w="2037" w:type="dxa"/>
+            <w:shd w:val="clear" w:color="auto" w:fill="auto"/>
+          </w:tcPr>
+          <w:p>
+            <w:pPr>
+              <w:pStyle w:val="ListParagraph"/>
+              <w:spacing w:line="360" w:lineRule="auto"/>
+              <w:ind w:left="0"/>
+            </w:pPr>
+            <w:r>
+              <w:t>As a Participant</w:t>
+            </w:r>
+            <w:r>
+              <w:t xml:space="preserve"> or a lecturer</w:t>
+            </w:r>
+            <w:r>
+              <w:t xml:space="preserve"> I want to </w:t>
+            </w:r>
+            <w:r>
+              <w:t>see</w:t>
+            </w:r>
+            <w:r>
+              <w:t xml:space="preserve"> my page with my personal </w:t>
+            </w:r>
+            <w:proofErr w:type="gramStart"/>
+            <w:r>
+              <w:t xml:space="preserve">information </w:t>
+            </w:r>
+            <w:r>
+              <w:t>.</w:t>
+            </w:r>
+            <w:proofErr w:type="gramEnd"/>
+          </w:p>
+        </w:tc>
+        <w:tc>
+          <w:tcPr>
+            <w:tcW w:w="694" w:type="dxa"/>
+            <w:shd w:val="clear" w:color="auto" w:fill="auto"/>
+          </w:tcPr>
+          <w:p>
+            <w:pPr>
+              <w:tabs>
+                <w:tab w:val="left" w:pos="1988"/>
+              </w:tabs>
+              <w:rPr>
+                <w:lang w:val="en-US"/>
+              </w:rPr>
+            </w:pPr>
+            <w:r>
+              <w:t>The participant can see his page with all the information it has.</w:t>
+            </w:r>
+          </w:p>
+        </w:tc>
+        <w:tc>
+          <w:tcPr>
+            <w:tcW w:w="800" w:type="dxa"/>
+            <w:shd w:val="clear" w:color="auto" w:fill="auto"/>
+          </w:tcPr>
+          <w:p>
+            <w:pPr>
+              <w:pStyle w:val="ListParagraph"/>
+              <w:spacing w:line="360" w:lineRule="auto"/>
+              <w:ind w:left="0"/>
+            </w:pPr>
+            <w:r>
+              <w:t>We are sorry, this page is on reconstruction, you can access it after 12 hours.</w:t>
+            </w:r>
+          </w:p>
+          <w:p>
+            <w:pPr>
+              <w:tabs>
+                <w:tab w:val="left" w:pos="1988"/>
+              </w:tabs>
+              <w:rPr>
+                <w:lang w:val="en-US"/>
+              </w:rPr>
+            </w:pPr>
+          </w:p>
+        </w:tc>
+        <w:tc>
+          <w:tcPr>
+            <w:tcW w:w="996" w:type="dxa"/>
+            <w:shd w:val="clear" w:color="auto" w:fill="auto"/>
+          </w:tcPr>
+          <w:p>
+            <w:pPr>
+              <w:tabs>
+                <w:tab w:val="left" w:pos="1988"/>
+              </w:tabs>
+              <w:rPr>
+                <w:lang w:val="en-US"/>
+              </w:rPr>
+            </w:pPr>
+            <w:r>
+              <w:rPr>
+                <w:lang w:val="en-US"/>
+              </w:rPr>
+              <w:t>high</w:t>
+            </w:r>
+          </w:p>
+        </w:tc>
+        <w:tc>
+          <w:tcPr>
+            <w:tcW w:w="1253" w:type="dxa"/>
+            <w:shd w:val="clear" w:color="auto" w:fill="auto"/>
+          </w:tcPr>
+          <w:p>
+            <w:pPr>
+              <w:tabs>
+                <w:tab w:val="left" w:pos="1988"/>
+              </w:tabs>
+              <w:rPr>
+                <w:lang w:val="en-US"/>
+              </w:rPr>
+            </w:pPr>
+            <w:r>
+              <w:rPr>
+                <w:lang w:val="en-US"/>
+              </w:rPr>
+              <w:t>40h</w:t>
+            </w:r>
+          </w:p>
+        </w:tc>
+        <w:tc>
+          <w:tcPr>
+            <w:tcW w:w="1082" w:type="dxa"/>
+            <w:shd w:val="clear" w:color="auto" w:fill="auto"/>
+          </w:tcPr>
+          <w:p>
+            <w:pPr>
+              <w:tabs>
+                <w:tab w:val="left" w:pos="1988"/>
+              </w:tabs>
+              <w:rPr>
+                <w:lang w:val="en-US"/>
+              </w:rPr>
+            </w:pPr>
+          </w:p>
+        </w:tc>
+        <w:tc>
+          <w:tcPr>
+            <w:tcW w:w="1076" w:type="dxa"/>
+            <w:shd w:val="clear" w:color="auto" w:fill="auto"/>
+          </w:tcPr>
+          <w:p>
+            <w:pPr>
+              <w:tabs>
+                <w:tab w:val="left" w:pos="1988"/>
+              </w:tabs>
+              <w:rPr>
+                <w:lang w:val="en-US"/>
+              </w:rPr>
+            </w:pPr>
+          </w:p>
+        </w:tc>
+      </w:tr>
+      <w:tr>
+        <w:tc>
+          <w:tcPr>
+            <w:tcW w:w="461" w:type="dxa"/>
+            <w:shd w:val="clear" w:color="auto" w:fill="auto"/>
+          </w:tcPr>
+          <w:p>
+            <w:pPr>
+              <w:tabs>
+                <w:tab w:val="left" w:pos="1988"/>
+              </w:tabs>
+              <w:rPr>
+                <w:b/>
+                <w:bCs/>
+                <w:lang w:val="en-US"/>
+              </w:rPr>
+            </w:pPr>
+            <w:r>
+              <w:rPr>
+                <w:b/>
+                <w:bCs/>
+                <w:lang w:val="en-US"/>
+              </w:rPr>
+              <w:t>09</w:t>
+            </w:r>
+          </w:p>
+        </w:tc>
+        <w:tc>
+          <w:tcPr>
+            <w:tcW w:w="1284" w:type="dxa"/>
+            <w:shd w:val="clear" w:color="auto" w:fill="auto"/>
+          </w:tcPr>
+          <w:p>
+            <w:pPr>
+              <w:tabs>
+                <w:tab w:val="left" w:pos="1988"/>
+              </w:tabs>
+              <w:rPr>
+                <w:lang w:val="en-US"/>
+              </w:rPr>
+            </w:pPr>
+            <w:r>
+              <w:rPr>
+                <w:lang w:val="en-US"/>
+              </w:rPr>
+              <w:t>Manage course</w:t>
+            </w:r>
+          </w:p>
+        </w:tc>
+        <w:tc>
+          <w:tcPr>
+            <w:tcW w:w="2037" w:type="dxa"/>
+            <w:shd w:val="clear" w:color="auto" w:fill="auto"/>
+          </w:tcPr>
+          <w:p>
+            <w:pPr>
+              <w:pStyle w:val="ListParagraph"/>
+              <w:spacing w:line="360" w:lineRule="auto"/>
+              <w:ind w:left="0"/>
+            </w:pPr>
+            <w:r>
+              <w:t xml:space="preserve">As a System Administrator, I </w:t>
+            </w:r>
+            <w:r>
+              <w:t>want to be able to</w:t>
+            </w:r>
+            <w:r>
+              <w:t xml:space="preserve"> change the information on a </w:t>
+            </w:r>
+            <w:proofErr w:type="gramStart"/>
+            <w:r>
+              <w:t xml:space="preserve">course </w:t>
+            </w:r>
+            <w:r>
+              <w:t>.</w:t>
+            </w:r>
+            <w:proofErr w:type="gramEnd"/>
+          </w:p>
+          <w:p>
+            <w:pPr>
+              <w:pStyle w:val="ListParagraph"/>
+              <w:spacing w:line="360" w:lineRule="auto"/>
+              <w:ind w:left="0"/>
+            </w:pPr>
+          </w:p>
+        </w:tc>
+        <w:tc>
+          <w:tcPr>
+            <w:tcW w:w="694" w:type="dxa"/>
+            <w:shd w:val="clear" w:color="auto" w:fill="auto"/>
+          </w:tcPr>
+          <w:p>
+            <w:pPr>
+              <w:tabs>
+                <w:tab w:val="left" w:pos="1988"/>
+              </w:tabs>
+            </w:pPr>
+            <w:r>
+              <w:t>An Administrator can manage the data of courses, participants, exams.</w:t>
+            </w:r>
+          </w:p>
+        </w:tc>
+        <w:tc>
+          <w:tcPr>
+            <w:tcW w:w="800" w:type="dxa"/>
+            <w:shd w:val="clear" w:color="auto" w:fill="auto"/>
+          </w:tcPr>
+          <w:p>
+            <w:pPr>
+              <w:pStyle w:val="ListParagraph"/>
+              <w:spacing w:line="360" w:lineRule="auto"/>
+              <w:ind w:left="0"/>
+            </w:pPr>
+          </w:p>
+        </w:tc>
+        <w:tc>
+          <w:tcPr>
+            <w:tcW w:w="996" w:type="dxa"/>
+            <w:shd w:val="clear" w:color="auto" w:fill="auto"/>
+          </w:tcPr>
+          <w:p>
+            <w:pPr>
+              <w:tabs>
+                <w:tab w:val="left" w:pos="1988"/>
+              </w:tabs>
+              <w:rPr>
+                <w:lang w:val="en-US"/>
+              </w:rPr>
+            </w:pPr>
+            <w:r>
+              <w:rPr>
+                <w:lang w:val="en-US"/>
+              </w:rPr>
+              <w:t>high</w:t>
+            </w:r>
+          </w:p>
+        </w:tc>
+        <w:tc>
+          <w:tcPr>
+            <w:tcW w:w="1253" w:type="dxa"/>
+            <w:shd w:val="clear" w:color="auto" w:fill="auto"/>
+          </w:tcPr>
+          <w:p>
+            <w:pPr>
+              <w:tabs>
+                <w:tab w:val="left" w:pos="1988"/>
+              </w:tabs>
+              <w:rPr>
+                <w:lang w:val="en-US"/>
+              </w:rPr>
+            </w:pPr>
+            <w:r>
+              <w:rPr>
+                <w:lang w:val="en-US"/>
+              </w:rPr>
+              <w:t>25h</w:t>
+            </w:r>
+          </w:p>
+        </w:tc>
+        <w:tc>
+          <w:tcPr>
+            <w:tcW w:w="1082" w:type="dxa"/>
+            <w:shd w:val="clear" w:color="auto" w:fill="auto"/>
+          </w:tcPr>
+          <w:p>
+            <w:pPr>
+              <w:tabs>
+                <w:tab w:val="left" w:pos="1988"/>
+              </w:tabs>
+              <w:rPr>
+                <w:lang w:val="en-US"/>
+              </w:rPr>
+            </w:pPr>
+          </w:p>
+        </w:tc>
+        <w:tc>
+          <w:tcPr>
+            <w:tcW w:w="1076" w:type="dxa"/>
+            <w:shd w:val="clear" w:color="auto" w:fill="auto"/>
+          </w:tcPr>
+          <w:p>
+            <w:pPr>
+              <w:tabs>
+                <w:tab w:val="left" w:pos="1988"/>
+              </w:tabs>
+              <w:rPr>
+                <w:lang w:val="en-US"/>
+              </w:rPr>
+            </w:pPr>
+          </w:p>
+        </w:tc>
+      </w:tr>
+      <w:tr>
+        <w:tc>
+          <w:tcPr>
+            <w:tcW w:w="461" w:type="dxa"/>
+            <w:shd w:val="clear" w:color="auto" w:fill="auto"/>
+          </w:tcPr>
+          <w:p>
+            <w:pPr>
+              <w:tabs>
+                <w:tab w:val="left" w:pos="1988"/>
+              </w:tabs>
+              <w:rPr>
+                <w:b/>
+                <w:bCs/>
+                <w:lang w:val="en-US"/>
+              </w:rPr>
+            </w:pPr>
+            <w:r>
+              <w:rPr>
+                <w:b/>
+                <w:bCs/>
+                <w:lang w:val="en-US"/>
+              </w:rPr>
+              <w:t>10</w:t>
+            </w:r>
+          </w:p>
+        </w:tc>
+        <w:tc>
+          <w:tcPr>
+            <w:tcW w:w="1284" w:type="dxa"/>
+            <w:shd w:val="clear" w:color="auto" w:fill="auto"/>
+          </w:tcPr>
+          <w:p>
+            <w:pPr>
+              <w:tabs>
+                <w:tab w:val="left" w:pos="1988"/>
+              </w:tabs>
+              <w:rPr>
+                <w:lang w:val="en-US"/>
+              </w:rPr>
+            </w:pPr>
+            <w:r>
+              <w:rPr>
+                <w:lang w:val="en-US"/>
+              </w:rPr>
+              <w:t>List participants and corresponding courses</w:t>
+            </w:r>
+          </w:p>
+        </w:tc>
+        <w:tc>
+          <w:tcPr>
+            <w:tcW w:w="2037" w:type="dxa"/>
+            <w:shd w:val="clear" w:color="auto" w:fill="auto"/>
+          </w:tcPr>
+          <w:p>
+            <w:pPr>
+              <w:pStyle w:val="ListParagraph"/>
+              <w:spacing w:line="360" w:lineRule="auto"/>
+              <w:ind w:left="0"/>
+            </w:pPr>
+            <w:r>
+              <w:t>As a</w:t>
+            </w:r>
+            <w:r>
+              <w:t xml:space="preserve"> lecturer</w:t>
+            </w:r>
+            <w:r>
+              <w:t xml:space="preserve">, I want to </w:t>
+            </w:r>
+            <w:r>
+              <w:t>see a list</w:t>
+            </w:r>
+            <w:r>
+              <w:t xml:space="preserve"> </w:t>
+            </w:r>
+            <w:r>
+              <w:t xml:space="preserve">of participants with courses that they </w:t>
+            </w:r>
+            <w:proofErr w:type="gramStart"/>
+            <w:r>
+              <w:t xml:space="preserve">have </w:t>
+            </w:r>
+            <w:r>
+              <w:t>.</w:t>
+            </w:r>
+            <w:proofErr w:type="gramEnd"/>
+          </w:p>
+        </w:tc>
+        <w:tc>
+          <w:tcPr>
+            <w:tcW w:w="694" w:type="dxa"/>
+            <w:shd w:val="clear" w:color="auto" w:fill="auto"/>
+          </w:tcPr>
+          <w:p>
+            <w:pPr>
+              <w:pStyle w:val="ListParagraph"/>
+              <w:spacing w:line="360" w:lineRule="auto"/>
+              <w:ind w:left="0"/>
+            </w:pPr>
+            <w:r>
+              <w:t>A</w:t>
+            </w:r>
+            <w:r>
+              <w:t xml:space="preserve"> Lecturer</w:t>
+            </w:r>
+            <w:r>
+              <w:t xml:space="preserve"> can see the list with all the data he needs</w:t>
+            </w:r>
+            <w:r>
+              <w:t>.</w:t>
+            </w:r>
+          </w:p>
+        </w:tc>
+        <w:tc>
+          <w:tcPr>
+            <w:tcW w:w="800" w:type="dxa"/>
+            <w:shd w:val="clear" w:color="auto" w:fill="auto"/>
+          </w:tcPr>
+          <w:p>
+            <w:pPr>
+              <w:pStyle w:val="ListParagraph"/>
+              <w:spacing w:line="360" w:lineRule="auto"/>
+              <w:ind w:left="0"/>
+            </w:pPr>
+          </w:p>
+        </w:tc>
+        <w:tc>
+          <w:tcPr>
+            <w:tcW w:w="996" w:type="dxa"/>
+            <w:shd w:val="clear" w:color="auto" w:fill="auto"/>
+          </w:tcPr>
+          <w:p>
+            <w:pPr>
+              <w:tabs>
+                <w:tab w:val="left" w:pos="1988"/>
+              </w:tabs>
+              <w:rPr>
+                <w:lang w:val="en-US"/>
+              </w:rPr>
+            </w:pPr>
+            <w:r>
+              <w:rPr>
+                <w:lang w:val="en-US"/>
+              </w:rPr>
+              <w:t>medium</w:t>
+            </w:r>
+          </w:p>
+        </w:tc>
+        <w:tc>
+          <w:tcPr>
+            <w:tcW w:w="1253" w:type="dxa"/>
+            <w:shd w:val="clear" w:color="auto" w:fill="auto"/>
+          </w:tcPr>
+          <w:p>
+            <w:pPr>
+              <w:tabs>
+                <w:tab w:val="left" w:pos="1988"/>
+              </w:tabs>
+              <w:rPr>
+                <w:lang w:val="en-US"/>
+              </w:rPr>
+            </w:pPr>
+            <w:r>
+              <w:rPr>
+                <w:lang w:val="en-US"/>
+              </w:rPr>
+              <w:t>30h</w:t>
+            </w:r>
+          </w:p>
+        </w:tc>
+        <w:tc>
+          <w:tcPr>
+            <w:tcW w:w="1082" w:type="dxa"/>
+            <w:shd w:val="clear" w:color="auto" w:fill="auto"/>
+          </w:tcPr>
+          <w:p>
+            <w:pPr>
+              <w:tabs>
+                <w:tab w:val="left" w:pos="1988"/>
+              </w:tabs>
+              <w:rPr>
+                <w:lang w:val="en-US"/>
+              </w:rPr>
+            </w:pPr>
+          </w:p>
+        </w:tc>
+        <w:tc>
+          <w:tcPr>
+            <w:tcW w:w="1076" w:type="dxa"/>
+            <w:shd w:val="clear" w:color="auto" w:fill="auto"/>
+          </w:tcPr>
+          <w:p>
+            <w:pPr>
+              <w:tabs>
+                <w:tab w:val="left" w:pos="1988"/>
+              </w:tabs>
+              <w:rPr>
+                <w:lang w:val="en-US"/>
+              </w:rPr>
+            </w:pPr>
+          </w:p>
+        </w:tc>
+      </w:tr>
+    </w:tbl>
     <w:p>
       <w:pPr>
         <w:tabs>
@@ -3696,487 +5943,6 @@
           <w:lang w:val="en-US"/>
         </w:rPr>
       </w:pPr>
-    </w:p>
-    <w:p>
-      <w:pPr>
-        <w:pStyle w:val="Heading2"/>
-      </w:pPr>
-      <w:bookmarkStart w:id="28" w:name="_Toc22510001"/>
-      <w:r>
-        <w:t xml:space="preserve">User </w:t>
-      </w:r>
-      <w:r>
-        <w:t>stories</w:t>
-      </w:r>
-      <w:r>
-        <w:t xml:space="preserve"> </w:t>
-      </w:r>
-      <w:r>
-        <w:t>2</w:t>
-      </w:r>
-      <w:bookmarkEnd w:id="28"/>
-    </w:p>
-    <w:p/>
-    <w:p>
-      <w:pPr>
-        <w:pStyle w:val="ListParagraph"/>
-        <w:numPr>
-          <w:ilvl w:val="0"/>
-          <w:numId w:val="32"/>
-        </w:numPr>
-        <w:spacing w:line="360" w:lineRule="auto"/>
-      </w:pPr>
-      <w:r>
-        <w:t>As a user, I want to be able to login into the system with my credential (username, password).</w:t>
-      </w:r>
-    </w:p>
-    <w:p>
-      <w:pPr>
-        <w:pStyle w:val="ListParagraph"/>
-        <w:spacing w:line="360" w:lineRule="auto"/>
-      </w:pPr>
-      <w:r>
-        <w:t>Success: The user is logged in and can use the functionality of the system.</w:t>
-      </w:r>
-    </w:p>
-    <w:p>
-      <w:pPr>
-        <w:pStyle w:val="ListParagraph"/>
-        <w:spacing w:line="360" w:lineRule="auto"/>
-      </w:pPr>
-      <w:r>
-        <w:t>Failure: An error message is displayed: “Wrong username or password, please try again!”.</w:t>
-      </w:r>
-    </w:p>
-    <w:p>
-      <w:pPr>
-        <w:pStyle w:val="ListParagraph"/>
-        <w:numPr>
-          <w:ilvl w:val="0"/>
-          <w:numId w:val="32"/>
-        </w:numPr>
-        <w:spacing w:line="360" w:lineRule="auto"/>
-      </w:pPr>
-      <w:r>
-        <w:t xml:space="preserve">As a Participant, I want to choose </w:t>
-      </w:r>
-      <w:r>
-        <w:t>and subscribe to the</w:t>
-      </w:r>
-      <w:r>
-        <w:t xml:space="preserve"> course.</w:t>
-      </w:r>
-    </w:p>
-    <w:p>
-      <w:pPr>
-        <w:pStyle w:val="ListParagraph"/>
-        <w:spacing w:line="360" w:lineRule="auto"/>
-      </w:pPr>
-      <w:r>
-        <w:t>Success:</w:t>
-      </w:r>
-    </w:p>
-    <w:p>
-      <w:pPr>
-        <w:pStyle w:val="ListParagraph"/>
-        <w:spacing w:line="360" w:lineRule="auto"/>
-      </w:pPr>
-      <w:r>
-        <w:t>Failure:</w:t>
-      </w:r>
-    </w:p>
-    <w:p>
-      <w:pPr>
-        <w:pStyle w:val="ListParagraph"/>
-        <w:spacing w:line="360" w:lineRule="auto"/>
-      </w:pPr>
-    </w:p>
-    <w:p>
-      <w:pPr>
-        <w:pStyle w:val="ListParagraph"/>
-        <w:numPr>
-          <w:ilvl w:val="0"/>
-          <w:numId w:val="32"/>
-        </w:numPr>
-        <w:spacing w:line="360" w:lineRule="auto"/>
-      </w:pPr>
-      <w:r>
-        <w:t xml:space="preserve">As a Participant, I want to see </w:t>
-      </w:r>
-      <w:r>
-        <w:t>the information about the courses.</w:t>
-      </w:r>
-    </w:p>
-    <w:p>
-      <w:pPr>
-        <w:pStyle w:val="ListParagraph"/>
-        <w:spacing w:line="360" w:lineRule="auto"/>
-      </w:pPr>
-      <w:r>
-        <w:t>Success:</w:t>
-      </w:r>
-    </w:p>
-    <w:p>
-      <w:pPr>
-        <w:pStyle w:val="ListParagraph"/>
-        <w:spacing w:line="360" w:lineRule="auto"/>
-      </w:pPr>
-      <w:r>
-        <w:t>Failure:</w:t>
-      </w:r>
-    </w:p>
-    <w:p>
-      <w:pPr>
-        <w:pStyle w:val="ListParagraph"/>
-        <w:spacing w:line="360" w:lineRule="auto"/>
-      </w:pPr>
-    </w:p>
-    <w:p>
-      <w:pPr>
-        <w:pStyle w:val="ListParagraph"/>
-        <w:spacing w:line="360" w:lineRule="auto"/>
-      </w:pPr>
-    </w:p>
-    <w:p>
-      <w:pPr>
-        <w:pStyle w:val="ListParagraph"/>
-        <w:spacing w:line="360" w:lineRule="auto"/>
-      </w:pPr>
-    </w:p>
-    <w:p>
-      <w:pPr>
-        <w:pStyle w:val="ListParagraph"/>
-        <w:numPr>
-          <w:ilvl w:val="0"/>
-          <w:numId w:val="32"/>
-        </w:numPr>
-        <w:spacing w:line="360" w:lineRule="auto"/>
-      </w:pPr>
-      <w:r>
-        <w:t>As a Participant, I want to see the marks of the final exam and total.</w:t>
-      </w:r>
-    </w:p>
-    <w:p>
-      <w:pPr>
-        <w:pStyle w:val="ListParagraph"/>
-        <w:spacing w:line="360" w:lineRule="auto"/>
-      </w:pPr>
-      <w:r>
-        <w:t>Success:</w:t>
-      </w:r>
-    </w:p>
-    <w:p>
-      <w:pPr>
-        <w:pStyle w:val="ListParagraph"/>
-        <w:spacing w:line="360" w:lineRule="auto"/>
-      </w:pPr>
-      <w:r>
-        <w:t>Failure:</w:t>
-      </w:r>
-    </w:p>
-    <w:p>
-      <w:pPr>
-        <w:pStyle w:val="ListParagraph"/>
-        <w:spacing w:line="360" w:lineRule="auto"/>
-      </w:pPr>
-    </w:p>
-    <w:p>
-      <w:pPr>
-        <w:pStyle w:val="ListParagraph"/>
-        <w:spacing w:line="360" w:lineRule="auto"/>
-      </w:pPr>
-    </w:p>
-    <w:p>
-      <w:pPr>
-        <w:pStyle w:val="ListParagraph"/>
-        <w:numPr>
-          <w:ilvl w:val="0"/>
-          <w:numId w:val="32"/>
-        </w:numPr>
-        <w:spacing w:line="360" w:lineRule="auto"/>
-      </w:pPr>
-      <w:r>
-        <w:t xml:space="preserve">As a Participant, I want to select an exam (there are different data on an exam). </w:t>
-      </w:r>
-    </w:p>
-    <w:p>
-      <w:pPr>
-        <w:pStyle w:val="ListParagraph"/>
-        <w:spacing w:line="360" w:lineRule="auto"/>
-      </w:pPr>
-      <w:r>
-        <w:t xml:space="preserve">Success: A participant has selected </w:t>
-      </w:r>
-      <w:proofErr w:type="gramStart"/>
-      <w:r>
-        <w:t>exam,</w:t>
-      </w:r>
-      <w:proofErr w:type="gramEnd"/>
-      <w:r>
-        <w:t xml:space="preserve"> the database is changed.</w:t>
-      </w:r>
-    </w:p>
-    <w:p>
-      <w:pPr>
-        <w:pStyle w:val="ListParagraph"/>
-        <w:spacing w:line="360" w:lineRule="auto"/>
-      </w:pPr>
-      <w:r>
-        <w:t>Failure: An error message is displayed “This date is already reserved, please take another date for your final exam".</w:t>
-      </w:r>
-    </w:p>
-    <w:p>
-      <w:pPr>
-        <w:pStyle w:val="ListParagraph"/>
-        <w:spacing w:line="360" w:lineRule="auto"/>
-      </w:pPr>
-    </w:p>
-    <w:p>
-      <w:pPr>
-        <w:pStyle w:val="ListParagraph"/>
-        <w:numPr>
-          <w:ilvl w:val="0"/>
-          <w:numId w:val="32"/>
-        </w:numPr>
-        <w:spacing w:line="360" w:lineRule="auto"/>
-      </w:pPr>
-      <w:r>
-        <w:t>As a Participant, I want to be able to cancel the exam registration.</w:t>
-      </w:r>
-    </w:p>
-    <w:p>
-      <w:pPr>
-        <w:pStyle w:val="ListParagraph"/>
-        <w:spacing w:line="360" w:lineRule="auto"/>
-      </w:pPr>
-      <w:r>
-        <w:t>Success: A message “You have successfully deleted your exam registration”</w:t>
-      </w:r>
-    </w:p>
-    <w:p>
-      <w:pPr>
-        <w:pStyle w:val="ListParagraph"/>
-        <w:spacing w:line="360" w:lineRule="auto"/>
-      </w:pPr>
-      <w:r>
-        <w:t>Failure: An error message "The period of availability of deleting registration is expired, please take a contact to the administration".</w:t>
-      </w:r>
-    </w:p>
-    <w:p>
-      <w:pPr>
-        <w:pStyle w:val="ListParagraph"/>
-        <w:spacing w:line="360" w:lineRule="auto"/>
-      </w:pPr>
-    </w:p>
-    <w:p>
-      <w:pPr>
-        <w:pStyle w:val="ListParagraph"/>
-        <w:numPr>
-          <w:ilvl w:val="0"/>
-          <w:numId w:val="32"/>
-        </w:numPr>
-        <w:spacing w:line="360" w:lineRule="auto"/>
-      </w:pPr>
-      <w:r>
-        <w:t xml:space="preserve">As a Participant, I want to </w:t>
-      </w:r>
-      <w:r>
-        <w:t>see</w:t>
-      </w:r>
-      <w:r>
-        <w:t xml:space="preserve"> my page with my personal information and my result and the courses I've done. </w:t>
-      </w:r>
-    </w:p>
-    <w:p>
-      <w:pPr>
-        <w:pStyle w:val="ListParagraph"/>
-        <w:spacing w:line="360" w:lineRule="auto"/>
-      </w:pPr>
-      <w:r>
-        <w:t>Success: The participant can see his page with all the information it has.</w:t>
-      </w:r>
-    </w:p>
-    <w:p>
-      <w:pPr>
-        <w:pStyle w:val="ListParagraph"/>
-        <w:spacing w:line="360" w:lineRule="auto"/>
-      </w:pPr>
-      <w:r>
-        <w:t>Failure: We are sorry, this page is on reconstruction, you can access it after 12 hours.</w:t>
-      </w:r>
-    </w:p>
-    <w:p>
-      <w:pPr>
-        <w:pStyle w:val="ListParagraph"/>
-        <w:numPr>
-          <w:ilvl w:val="0"/>
-          <w:numId w:val="32"/>
-        </w:numPr>
-        <w:spacing w:line="360" w:lineRule="auto"/>
-      </w:pPr>
-      <w:r>
-        <w:t>As a Participant, I want to receive certification.</w:t>
-      </w:r>
-    </w:p>
-    <w:p>
-      <w:pPr>
-        <w:pStyle w:val="ListParagraph"/>
-        <w:spacing w:line="360" w:lineRule="auto"/>
-      </w:pPr>
-      <w:r>
-        <w:t>Success: The participant will receive a certification.</w:t>
-      </w:r>
-    </w:p>
-    <w:p>
-      <w:pPr>
-        <w:pStyle w:val="ListParagraph"/>
-        <w:spacing w:line="360" w:lineRule="auto"/>
-      </w:pPr>
-      <w:r>
-        <w:t xml:space="preserve">Failure: </w:t>
-      </w:r>
-    </w:p>
-    <w:p>
-      <w:pPr>
-        <w:pStyle w:val="ListParagraph"/>
-        <w:numPr>
-          <w:ilvl w:val="0"/>
-          <w:numId w:val="32"/>
-        </w:numPr>
-        <w:spacing w:line="360" w:lineRule="auto"/>
-      </w:pPr>
-      <w:r>
-        <w:t>As a</w:t>
-      </w:r>
-      <w:r>
-        <w:t>n</w:t>
-      </w:r>
-      <w:r>
-        <w:t xml:space="preserve"> Instructor, I want to </w:t>
-      </w:r>
-      <w:r>
-        <w:t xml:space="preserve">see a list of participants with courses that they </w:t>
-      </w:r>
-      <w:proofErr w:type="gramStart"/>
-      <w:r>
-        <w:t>have to</w:t>
-      </w:r>
-      <w:proofErr w:type="gramEnd"/>
-      <w:r>
-        <w:t xml:space="preserve"> choose and the corresponding date of </w:t>
-      </w:r>
-      <w:r>
-        <w:t>a final exam.</w:t>
-      </w:r>
-    </w:p>
-    <w:p>
-      <w:pPr>
-        <w:pStyle w:val="ListParagraph"/>
-        <w:spacing w:line="360" w:lineRule="auto"/>
-      </w:pPr>
-      <w:r>
-        <w:t>Success: An Instructor can see the list with all the data he needs for an exam.</w:t>
-      </w:r>
-    </w:p>
-    <w:p>
-      <w:pPr>
-        <w:pStyle w:val="ListParagraph"/>
-        <w:spacing w:line="360" w:lineRule="auto"/>
-      </w:pPr>
-      <w:r>
-        <w:t xml:space="preserve">Failure: </w:t>
-      </w:r>
-    </w:p>
-    <w:p>
-      <w:pPr>
-        <w:pStyle w:val="ListParagraph"/>
-        <w:numPr>
-          <w:ilvl w:val="0"/>
-          <w:numId w:val="32"/>
-        </w:numPr>
-        <w:spacing w:line="360" w:lineRule="auto"/>
-      </w:pPr>
-      <w:r>
-        <w:t xml:space="preserve">As a System Administrator, I can change the information on a </w:t>
-      </w:r>
-      <w:proofErr w:type="gramStart"/>
-      <w:r>
-        <w:t xml:space="preserve">course </w:t>
-      </w:r>
-      <w:r>
-        <w:t>.</w:t>
-      </w:r>
-      <w:proofErr w:type="gramEnd"/>
-    </w:p>
-    <w:p>
-      <w:pPr>
-        <w:pStyle w:val="ListParagraph"/>
-        <w:spacing w:line="360" w:lineRule="auto"/>
-      </w:pPr>
-      <w:r>
-        <w:t>Success: An Administrator can manage the data of courses, participants, exams.</w:t>
-      </w:r>
-    </w:p>
-    <w:p>
-      <w:pPr>
-        <w:pStyle w:val="ListParagraph"/>
-        <w:spacing w:line="360" w:lineRule="auto"/>
-      </w:pPr>
-      <w:r>
-        <w:t xml:space="preserve">Failure: </w:t>
-      </w:r>
-    </w:p>
-    <w:p>
-      <w:pPr>
-        <w:pStyle w:val="ListParagraph"/>
-        <w:spacing w:line="360" w:lineRule="auto"/>
-      </w:pPr>
-    </w:p>
-    <w:p>
-      <w:pPr>
-        <w:pStyle w:val="ListParagraph"/>
-        <w:spacing w:line="360" w:lineRule="auto"/>
-      </w:pPr>
-    </w:p>
-    <w:p>
-      <w:pPr>
-        <w:pStyle w:val="ListParagraph"/>
-        <w:spacing w:line="360" w:lineRule="auto"/>
-      </w:pPr>
-      <w:r>
-        <w:t>**** future user stories</w:t>
-      </w:r>
-    </w:p>
-    <w:p>
-      <w:pPr>
-        <w:pStyle w:val="ListParagraph"/>
-        <w:numPr>
-          <w:ilvl w:val="0"/>
-          <w:numId w:val="32"/>
-        </w:numPr>
-        <w:spacing w:line="360" w:lineRule="auto"/>
-      </w:pPr>
-      <w:r>
-        <w:t>As a Participant, I want to see the results of each test I do.</w:t>
-      </w:r>
-    </w:p>
-    <w:p>
-      <w:pPr>
-        <w:pStyle w:val="ListParagraph"/>
-        <w:spacing w:line="360" w:lineRule="auto"/>
-      </w:pPr>
-      <w:r>
-        <w:t>Success:</w:t>
-      </w:r>
-    </w:p>
-    <w:p>
-      <w:pPr>
-        <w:pStyle w:val="ListParagraph"/>
-        <w:spacing w:line="360" w:lineRule="auto"/>
-      </w:pPr>
-      <w:r>
-        <w:t>Failure:</w:t>
-      </w:r>
     </w:p>
     <w:p>
       <w:pPr>
@@ -6254,7 +8020,6 @@
           <w:b/>
           <w:bCs/>
           <w:color w:val="4472C4"/>
-          <w:sz w:val="20"/>
         </w:rPr>
       </w:pPr>
       <w:r>
@@ -6263,7 +8028,6 @@
           <w:b/>
           <w:bCs/>
           <w:color w:val="4472C4"/>
-          <w:sz w:val="20"/>
         </w:rPr>
         <w:t>Plan</w:t>
       </w:r>
@@ -6320,7 +8084,6 @@
         </w:numPr>
       </w:pPr>
       <w:r>
-        <w:lastRenderedPageBreak/>
         <w:t xml:space="preserve">Change the problem statement: </w:t>
       </w:r>
     </w:p>
@@ -6386,6 +8149,7 @@
         </w:numPr>
       </w:pPr>
       <w:r>
+        <w:lastRenderedPageBreak/>
         <w:t>Sequence diagram of first function we want to implement (probably log in)</w:t>
       </w:r>
     </w:p>
@@ -6432,7 +8196,6 @@
           <w:b/>
           <w:bCs/>
           <w:color w:val="4472C4"/>
-          <w:sz w:val="20"/>
           <w:lang w:val="en-US"/>
         </w:rPr>
       </w:pPr>
@@ -6442,7 +8205,6 @@
           <w:b/>
           <w:bCs/>
           <w:color w:val="4472C4"/>
-          <w:sz w:val="20"/>
           <w:lang w:val="en-US"/>
         </w:rPr>
         <w:t>Lessons learned</w:t>
@@ -6504,7 +8266,6 @@
           <w:b/>
           <w:bCs/>
           <w:color w:val="4472C4"/>
-          <w:sz w:val="20"/>
         </w:rPr>
         <w:t>Next Meeting</w:t>
       </w:r>
@@ -6514,7 +8275,6 @@
           <w:b/>
           <w:bCs/>
           <w:color w:val="605E80"/>
-          <w:sz w:val="20"/>
         </w:rPr>
         <w:t>:</w:t>
       </w:r>
@@ -6573,127 +8333,199 @@
       </w:r>
     </w:p>
     <w:p>
+      <w:pPr>
+        <w:numPr>
+          <w:ilvl w:val="0"/>
+          <w:numId w:val="42"/>
+        </w:numPr>
+      </w:pPr>
       <w:r>
         <w:t>The next goals are:</w:t>
       </w:r>
-      <w:bookmarkStart w:id="69" w:name="_GoBack"/>
+    </w:p>
+    <w:p>
+      <w:pPr>
+        <w:numPr>
+          <w:ilvl w:val="0"/>
+          <w:numId w:val="42"/>
+        </w:numPr>
+      </w:pPr>
+      <w:r>
+        <w:t>A domain model – last version.</w:t>
+      </w:r>
+    </w:p>
+    <w:p>
+      <w:pPr>
+        <w:numPr>
+          <w:ilvl w:val="0"/>
+          <w:numId w:val="42"/>
+        </w:numPr>
+      </w:pPr>
+      <w:r>
+        <w:t>Vision complete.</w:t>
+      </w:r>
+    </w:p>
+    <w:p>
+      <w:pPr>
+        <w:numPr>
+          <w:ilvl w:val="0"/>
+          <w:numId w:val="42"/>
+        </w:numPr>
+      </w:pPr>
+      <w:r>
+        <w:t>Put spring plan in the main document (Time planning is the first preference).</w:t>
+      </w:r>
+    </w:p>
+    <w:p>
+      <w:pPr>
+        <w:numPr>
+          <w:ilvl w:val="0"/>
+          <w:numId w:val="42"/>
+        </w:numPr>
+      </w:pPr>
+      <w:r>
+        <w:t>After completing 3d point, merge sprint1 and make a del1.</w:t>
+      </w:r>
+    </w:p>
+    <w:p>
+      <w:pPr>
+        <w:numPr>
+          <w:ilvl w:val="0"/>
+          <w:numId w:val="42"/>
+        </w:numPr>
+      </w:pPr>
+      <w:r>
+        <w:t>Start with Design part: 1</w:t>
+      </w:r>
+      <w:r>
+        <w:rPr>
+          <w:vertAlign w:val="superscript"/>
+        </w:rPr>
+        <w:t>st</w:t>
+      </w:r>
+      <w:r>
+        <w:t xml:space="preserve"> we start with design for login feature.</w:t>
+      </w:r>
+    </w:p>
+    <w:p>
+      <w:pPr>
+        <w:numPr>
+          <w:ilvl w:val="0"/>
+          <w:numId w:val="42"/>
+        </w:numPr>
+      </w:pPr>
+      <w:r>
+        <w:t>SSD for login</w:t>
+      </w:r>
+    </w:p>
+    <w:p>
+      <w:pPr>
+        <w:numPr>
+          <w:ilvl w:val="0"/>
+          <w:numId w:val="42"/>
+        </w:numPr>
+      </w:pPr>
+      <w:r>
+        <w:t xml:space="preserve">Class </w:t>
+      </w:r>
+      <w:proofErr w:type="gramStart"/>
+      <w:r>
+        <w:t>diagram(</w:t>
+      </w:r>
+      <w:proofErr w:type="gramEnd"/>
+      <w:r>
+        <w:t>not sure)</w:t>
+      </w:r>
+    </w:p>
+    <w:p>
+      <w:pPr>
+        <w:numPr>
+          <w:ilvl w:val="0"/>
+          <w:numId w:val="42"/>
+        </w:numPr>
+      </w:pPr>
+      <w:r>
+        <w:t xml:space="preserve">Write good document </w:t>
+      </w:r>
+      <w:r>
+        <w:rPr>
+          <w:lang w:val="en-GB"/>
+        </w:rPr>
+        <w:t xml:space="preserve">for Spring Boot and Angular. Describe the most successful </w:t>
+      </w:r>
+      <w:proofErr w:type="gramStart"/>
+      <w:r>
+        <w:rPr>
+          <w:lang w:val="en-GB"/>
+        </w:rPr>
+        <w:t>aspects,</w:t>
+      </w:r>
+      <w:bookmarkStart w:id="69" w:name="_Toc22510027"/>
+      <w:r>
+        <w:rPr>
+          <w:lang w:val="en-US"/>
+        </w:rPr>
+        <w:t>that</w:t>
+      </w:r>
+      <w:proofErr w:type="gramEnd"/>
+      <w:r>
+        <w:rPr>
+          <w:lang w:val="en-US"/>
+        </w:rPr>
+        <w:t xml:space="preserve"> has spring boot , angular. Describe why we have chosen it for this project. </w:t>
+      </w:r>
+      <w:r>
+        <w:t>Describe how can be implement login with spring boot.</w:t>
+      </w:r>
       <w:bookmarkEnd w:id="69"/>
     </w:p>
     <w:p>
-      <w:r>
-        <w:t>A domain model – la</w:t>
-      </w:r>
-      <w:r>
-        <w:t>st version.</w:t>
-      </w:r>
-    </w:p>
-    <w:p>
-      <w:r>
-        <w:t>Vision complete.</w:t>
-      </w:r>
-    </w:p>
-    <w:p>
-      <w:r>
-        <w:t>Put spring plan in the main document (Time planning is the first preference).</w:t>
-      </w:r>
-    </w:p>
-    <w:p>
-      <w:r>
-        <w:t>After completing 3d point, merge sprint1 and make a del1.</w:t>
-      </w:r>
-    </w:p>
-    <w:p>
-      <w:r>
-        <w:t>Start with Design part: 1</w:t>
-      </w:r>
-      <w:r>
-        <w:rPr>
-          <w:vertAlign w:val="superscript"/>
-        </w:rPr>
-        <w:t>st</w:t>
-      </w:r>
-      <w:r>
-        <w:t xml:space="preserve"> we start with design for login feature.</w:t>
-      </w:r>
-    </w:p>
-    <w:p>
-      <w:r>
-        <w:t>SSD for login</w:t>
-      </w:r>
-    </w:p>
-    <w:p>
-      <w:r>
-        <w:t xml:space="preserve">Class </w:t>
+      <w:pPr>
+        <w:numPr>
+          <w:ilvl w:val="0"/>
+          <w:numId w:val="42"/>
+        </w:numPr>
+      </w:pPr>
+      <w:r>
+        <w:t xml:space="preserve">Make a Product </w:t>
       </w:r>
       <w:proofErr w:type="gramStart"/>
       <w:r>
-        <w:t>diagram(</w:t>
+        <w:t>Backlog( list</w:t>
       </w:r>
       <w:proofErr w:type="gramEnd"/>
       <w:r>
-        <w:t>not sure)</w:t>
-      </w:r>
-    </w:p>
-    <w:p>
-      <w:r>
-        <w:t xml:space="preserve">Write good document </w:t>
-      </w:r>
-      <w:r>
-        <w:rPr>
-          <w:lang w:val="en-GB"/>
-        </w:rPr>
-        <w:t xml:space="preserve">for Spring Boot and Angular. Describe the most successful </w:t>
+        <w:t xml:space="preserve"> of user stories) and divide to 4 sprints.</w:t>
+      </w:r>
+    </w:p>
+    <w:p>
+      <w:pPr>
+        <w:numPr>
+          <w:ilvl w:val="0"/>
+          <w:numId w:val="42"/>
+        </w:numPr>
+      </w:pPr>
+      <w:r>
+        <w:t xml:space="preserve">Point 1 and 2 have highest priority. Just when these 2 points successfully completed I will continue </w:t>
       </w:r>
       <w:proofErr w:type="gramStart"/>
       <w:r>
-        <w:rPr>
-          <w:lang w:val="en-GB"/>
-        </w:rPr>
-        <w:t>aspects,</w:t>
-      </w:r>
-      <w:bookmarkStart w:id="70" w:name="_Toc22510027"/>
-      <w:r>
-        <w:rPr>
-          <w:lang w:val="en-US"/>
-        </w:rPr>
-        <w:t>that</w:t>
+        <w:t>my  to</w:t>
       </w:r>
       <w:proofErr w:type="gramEnd"/>
       <w:r>
-        <w:rPr>
-          <w:lang w:val="en-US"/>
-        </w:rPr>
-        <w:t xml:space="preserve"> has spring boot , angular. Describe why we have chosen it for this project. </w:t>
-      </w:r>
-      <w:r>
-        <w:t>Describe how can be implement login with spring boot.</w:t>
-      </w:r>
-      <w:bookmarkEnd w:id="70"/>
-    </w:p>
-    <w:p>
-      <w:r>
-        <w:t xml:space="preserve">Make a Product </w:t>
-      </w:r>
-      <w:proofErr w:type="gramStart"/>
-      <w:r>
-        <w:t>Backlog( list</w:t>
-      </w:r>
-      <w:proofErr w:type="gramEnd"/>
-      <w:r>
-        <w:t xml:space="preserve"> of user stories) and divide to 4 sprints.</w:t>
-      </w:r>
-    </w:p>
-    <w:p>
-      <w:r>
-        <w:t xml:space="preserve">Point 1 and 2 have highest priority. Just when these 2 points successfully completed I will continue </w:t>
-      </w:r>
-      <w:proofErr w:type="gramStart"/>
-      <w:r>
-        <w:t>my  to</w:t>
-      </w:r>
-      <w:proofErr w:type="gramEnd"/>
-      <w:r>
         <w:t xml:space="preserve">-dos.  </w:t>
+      </w:r>
+    </w:p>
+    <w:p>
+      <w:pPr>
+        <w:numPr>
+          <w:ilvl w:val="0"/>
+          <w:numId w:val="42"/>
+        </w:numPr>
+      </w:pPr>
+      <w:r>
+        <w:t xml:space="preserve">Change the style of document, make headers numerable, and the style more readable.  </w:t>
       </w:r>
     </w:p>
     <w:p>
@@ -6762,7 +8594,6 @@
           <w:bCs/>
           <w:color w:val="4472C4"/>
         </w:rPr>
-        <w:lastRenderedPageBreak/>
         <w:t>Next meeting:</w:t>
       </w:r>
       <w:r>
@@ -6942,14 +8773,7 @@
         <w:color w:val="697D91"/>
         <w:lang w:val="fr-CH"/>
       </w:rPr>
-      <w:t xml:space="preserve"> | </w:t>
-    </w:r>
-    <w:r>
-      <w:rPr>
-        <w:color w:val="697D91"/>
-        <w:lang w:val="fr-CH"/>
-      </w:rPr>
-      <w:t xml:space="preserve">Haute école spécialisée bernoise | Bern </w:t>
+      <w:t xml:space="preserve"> | Haute école spécialisée bernoise | Bern </w:t>
     </w:r>
     <w:proofErr w:type="spellStart"/>
     <w:r>
@@ -9226,6 +11050,92 @@
     </w:lvl>
   </w:abstractNum>
   <w:abstractNum w:abstractNumId="26" w15:restartNumberingAfterBreak="0">
+    <w:nsid w:val="367F7607"/>
+    <w:multiLevelType w:val="hybridMultilevel"/>
+    <w:tmpl w:val="92EE1F86"/>
+    <w:lvl w:ilvl="0" w:tplc="0409000F">
+      <w:start w:val="1"/>
+      <w:numFmt w:val="decimal"/>
+      <w:lvlText w:val="%1."/>
+      <w:lvlJc w:val="left"/>
+      <w:pPr>
+        <w:ind w:left="720" w:hanging="360"/>
+      </w:pPr>
+    </w:lvl>
+    <w:lvl w:ilvl="1" w:tplc="04090019" w:tentative="1">
+      <w:start w:val="1"/>
+      <w:numFmt w:val="lowerLetter"/>
+      <w:lvlText w:val="%2."/>
+      <w:lvlJc w:val="left"/>
+      <w:pPr>
+        <w:ind w:left="1440" w:hanging="360"/>
+      </w:pPr>
+    </w:lvl>
+    <w:lvl w:ilvl="2" w:tplc="0409001B" w:tentative="1">
+      <w:start w:val="1"/>
+      <w:numFmt w:val="lowerRoman"/>
+      <w:lvlText w:val="%3."/>
+      <w:lvlJc w:val="right"/>
+      <w:pPr>
+        <w:ind w:left="2160" w:hanging="180"/>
+      </w:pPr>
+    </w:lvl>
+    <w:lvl w:ilvl="3" w:tplc="0409000F" w:tentative="1">
+      <w:start w:val="1"/>
+      <w:numFmt w:val="decimal"/>
+      <w:lvlText w:val="%4."/>
+      <w:lvlJc w:val="left"/>
+      <w:pPr>
+        <w:ind w:left="2880" w:hanging="360"/>
+      </w:pPr>
+    </w:lvl>
+    <w:lvl w:ilvl="4" w:tplc="04090019" w:tentative="1">
+      <w:start w:val="1"/>
+      <w:numFmt w:val="lowerLetter"/>
+      <w:lvlText w:val="%5."/>
+      <w:lvlJc w:val="left"/>
+      <w:pPr>
+        <w:ind w:left="3600" w:hanging="360"/>
+      </w:pPr>
+    </w:lvl>
+    <w:lvl w:ilvl="5" w:tplc="0409001B" w:tentative="1">
+      <w:start w:val="1"/>
+      <w:numFmt w:val="lowerRoman"/>
+      <w:lvlText w:val="%6."/>
+      <w:lvlJc w:val="right"/>
+      <w:pPr>
+        <w:ind w:left="4320" w:hanging="180"/>
+      </w:pPr>
+    </w:lvl>
+    <w:lvl w:ilvl="6" w:tplc="0409000F" w:tentative="1">
+      <w:start w:val="1"/>
+      <w:numFmt w:val="decimal"/>
+      <w:lvlText w:val="%7."/>
+      <w:lvlJc w:val="left"/>
+      <w:pPr>
+        <w:ind w:left="5040" w:hanging="360"/>
+      </w:pPr>
+    </w:lvl>
+    <w:lvl w:ilvl="7" w:tplc="04090019" w:tentative="1">
+      <w:start w:val="1"/>
+      <w:numFmt w:val="lowerLetter"/>
+      <w:lvlText w:val="%8."/>
+      <w:lvlJc w:val="left"/>
+      <w:pPr>
+        <w:ind w:left="5760" w:hanging="360"/>
+      </w:pPr>
+    </w:lvl>
+    <w:lvl w:ilvl="8" w:tplc="0409001B" w:tentative="1">
+      <w:start w:val="1"/>
+      <w:numFmt w:val="lowerRoman"/>
+      <w:lvlText w:val="%9."/>
+      <w:lvlJc w:val="right"/>
+      <w:pPr>
+        <w:ind w:left="6480" w:hanging="180"/>
+      </w:pPr>
+    </w:lvl>
+  </w:abstractNum>
+  <w:abstractNum w:abstractNumId="27" w15:restartNumberingAfterBreak="0">
     <w:nsid w:val="3735326B"/>
     <w:multiLevelType w:val="hybridMultilevel"/>
     <w:tmpl w:val="4AC26E3A"/>
@@ -9314,7 +11224,7 @@
       </w:pPr>
     </w:lvl>
   </w:abstractNum>
-  <w:abstractNum w:abstractNumId="27" w15:restartNumberingAfterBreak="0">
+  <w:abstractNum w:abstractNumId="28" w15:restartNumberingAfterBreak="0">
     <w:nsid w:val="39135B2B"/>
     <w:multiLevelType w:val="multilevel"/>
     <w:tmpl w:val="0807001D"/>
@@ -9427,7 +11337,7 @@
       </w:pPr>
     </w:lvl>
   </w:abstractNum>
-  <w:abstractNum w:abstractNumId="28" w15:restartNumberingAfterBreak="0">
+  <w:abstractNum w:abstractNumId="29" w15:restartNumberingAfterBreak="0">
     <w:nsid w:val="3AB56D98"/>
     <w:multiLevelType w:val="hybridMultilevel"/>
     <w:tmpl w:val="1592DE20"/>
@@ -9540,7 +11450,7 @@
       </w:rPr>
     </w:lvl>
   </w:abstractNum>
-  <w:abstractNum w:abstractNumId="29" w15:restartNumberingAfterBreak="0">
+  <w:abstractNum w:abstractNumId="30" w15:restartNumberingAfterBreak="0">
     <w:nsid w:val="3C3F7338"/>
     <w:multiLevelType w:val="multilevel"/>
     <w:tmpl w:val="7682CBCE"/>
@@ -9677,7 +11587,7 @@
       </w:rPr>
     </w:lvl>
   </w:abstractNum>
-  <w:abstractNum w:abstractNumId="30" w15:restartNumberingAfterBreak="0">
+  <w:abstractNum w:abstractNumId="31" w15:restartNumberingAfterBreak="0">
     <w:nsid w:val="3F363305"/>
     <w:multiLevelType w:val="multilevel"/>
     <w:tmpl w:val="727C6224"/>
@@ -9814,7 +11724,7 @@
       </w:rPr>
     </w:lvl>
   </w:abstractNum>
-  <w:abstractNum w:abstractNumId="31" w15:restartNumberingAfterBreak="0">
+  <w:abstractNum w:abstractNumId="32" w15:restartNumberingAfterBreak="0">
     <w:nsid w:val="40780DDA"/>
     <w:multiLevelType w:val="multilevel"/>
     <w:tmpl w:val="129061F0"/>
@@ -9951,7 +11861,7 @@
       </w:rPr>
     </w:lvl>
   </w:abstractNum>
-  <w:abstractNum w:abstractNumId="32" w15:restartNumberingAfterBreak="0">
+  <w:abstractNum w:abstractNumId="33" w15:restartNumberingAfterBreak="0">
     <w:nsid w:val="47607D42"/>
     <w:multiLevelType w:val="hybridMultilevel"/>
     <w:tmpl w:val="21FE689C"/>
@@ -10064,7 +11974,7 @@
       </w:rPr>
     </w:lvl>
   </w:abstractNum>
-  <w:abstractNum w:abstractNumId="33" w15:restartNumberingAfterBreak="0">
+  <w:abstractNum w:abstractNumId="34" w15:restartNumberingAfterBreak="0">
     <w:nsid w:val="497C53A1"/>
     <w:multiLevelType w:val="multilevel"/>
     <w:tmpl w:val="B23E78CC"/>
@@ -10075,7 +11985,7 @@
       <w:lvlJc w:val="left"/>
       <w:pPr>
         <w:tabs>
-          <w:tab w:val="num" w:pos="-32767"/>
+          <w:tab w:val="num" w:pos="-31680"/>
         </w:tabs>
         <w:ind w:left="-32767" w:firstLine="0"/>
       </w:pPr>
@@ -10185,7 +12095,7 @@
       </w:pPr>
     </w:lvl>
   </w:abstractNum>
-  <w:abstractNum w:abstractNumId="34" w15:restartNumberingAfterBreak="0">
+  <w:abstractNum w:abstractNumId="35" w15:restartNumberingAfterBreak="0">
     <w:nsid w:val="4BDA1F90"/>
     <w:multiLevelType w:val="multilevel"/>
     <w:tmpl w:val="0807001D"/>
@@ -10298,7 +12208,7 @@
       </w:pPr>
     </w:lvl>
   </w:abstractNum>
-  <w:abstractNum w:abstractNumId="35" w15:restartNumberingAfterBreak="0">
+  <w:abstractNum w:abstractNumId="36" w15:restartNumberingAfterBreak="0">
     <w:nsid w:val="617E5CEA"/>
     <w:multiLevelType w:val="multilevel"/>
     <w:tmpl w:val="C4928BA0"/>
@@ -10438,7 +12348,7 @@
       </w:rPr>
     </w:lvl>
   </w:abstractNum>
-  <w:abstractNum w:abstractNumId="36" w15:restartNumberingAfterBreak="0">
+  <w:abstractNum w:abstractNumId="37" w15:restartNumberingAfterBreak="0">
     <w:nsid w:val="63FE647F"/>
     <w:multiLevelType w:val="multilevel"/>
     <w:tmpl w:val="B8F2C990"/>
@@ -10559,7 +12469,7 @@
       </w:pPr>
     </w:lvl>
   </w:abstractNum>
-  <w:abstractNum w:abstractNumId="37" w15:restartNumberingAfterBreak="0">
+  <w:abstractNum w:abstractNumId="38" w15:restartNumberingAfterBreak="0">
     <w:nsid w:val="68282258"/>
     <w:multiLevelType w:val="multilevel"/>
     <w:tmpl w:val="0807001F"/>
@@ -10672,7 +12582,7 @@
       </w:pPr>
     </w:lvl>
   </w:abstractNum>
-  <w:abstractNum w:abstractNumId="38" w15:restartNumberingAfterBreak="0">
+  <w:abstractNum w:abstractNumId="39" w15:restartNumberingAfterBreak="0">
     <w:nsid w:val="690A0416"/>
     <w:multiLevelType w:val="hybridMultilevel"/>
     <w:tmpl w:val="A9BC1D00"/>
@@ -10758,7 +12668,7 @@
       </w:pPr>
     </w:lvl>
   </w:abstractNum>
-  <w:abstractNum w:abstractNumId="39" w15:restartNumberingAfterBreak="0">
+  <w:abstractNum w:abstractNumId="40" w15:restartNumberingAfterBreak="0">
     <w:nsid w:val="7BA82AF0"/>
     <w:multiLevelType w:val="multilevel"/>
     <w:tmpl w:val="0807001D"/>
@@ -10871,7 +12781,7 @@
       </w:pPr>
     </w:lvl>
   </w:abstractNum>
-  <w:abstractNum w:abstractNumId="40" w15:restartNumberingAfterBreak="0">
+  <w:abstractNum w:abstractNumId="41" w15:restartNumberingAfterBreak="0">
     <w:nsid w:val="7FBD4339"/>
     <w:multiLevelType w:val="multilevel"/>
     <w:tmpl w:val="0807001D"/>
@@ -11018,7 +12928,7 @@
     <w:abstractNumId w:val="15"/>
   </w:num>
   <w:num w:numId="12">
-    <w:abstractNumId w:val="33"/>
+    <w:abstractNumId w:val="34"/>
   </w:num>
   <w:num w:numId="13">
     <w:abstractNumId w:val="13"/>
@@ -11036,49 +12946,49 @@
     <w:abstractNumId w:val="11"/>
   </w:num>
   <w:num w:numId="18">
-    <w:abstractNumId w:val="36"/>
+    <w:abstractNumId w:val="37"/>
   </w:num>
   <w:num w:numId="19">
-    <w:abstractNumId w:val="27"/>
+    <w:abstractNumId w:val="28"/>
   </w:num>
   <w:num w:numId="20">
-    <w:abstractNumId w:val="37"/>
+    <w:abstractNumId w:val="38"/>
   </w:num>
   <w:num w:numId="21">
-    <w:abstractNumId w:val="40"/>
+    <w:abstractNumId w:val="41"/>
   </w:num>
   <w:num w:numId="22">
     <w:abstractNumId w:val="20"/>
   </w:num>
   <w:num w:numId="23">
-    <w:abstractNumId w:val="34"/>
+    <w:abstractNumId w:val="35"/>
   </w:num>
   <w:num w:numId="24">
-    <w:abstractNumId w:val="31"/>
+    <w:abstractNumId w:val="32"/>
   </w:num>
   <w:num w:numId="25">
     <w:abstractNumId w:val="21"/>
   </w:num>
   <w:num w:numId="26">
-    <w:abstractNumId w:val="29"/>
+    <w:abstractNumId w:val="30"/>
   </w:num>
   <w:num w:numId="27">
     <w:abstractNumId w:val="25"/>
   </w:num>
   <w:num w:numId="28">
-    <w:abstractNumId w:val="35"/>
+    <w:abstractNumId w:val="36"/>
   </w:num>
   <w:num w:numId="29">
-    <w:abstractNumId w:val="30"/>
+    <w:abstractNumId w:val="31"/>
   </w:num>
   <w:num w:numId="30">
     <w:abstractNumId w:val="14"/>
   </w:num>
   <w:num w:numId="31">
-    <w:abstractNumId w:val="39"/>
+    <w:abstractNumId w:val="40"/>
   </w:num>
   <w:num w:numId="32">
-    <w:abstractNumId w:val="26"/>
+    <w:abstractNumId w:val="27"/>
   </w:num>
   <w:num w:numId="33">
     <w:abstractNumId w:val="10"/>
@@ -11090,13 +13000,13 @@
     <w:abstractNumId w:val="22"/>
   </w:num>
   <w:num w:numId="36">
-    <w:abstractNumId w:val="28"/>
+    <w:abstractNumId w:val="29"/>
   </w:num>
   <w:num w:numId="37">
     <w:abstractNumId w:val="12"/>
   </w:num>
   <w:num w:numId="38">
-    <w:abstractNumId w:val="38"/>
+    <w:abstractNumId w:val="39"/>
   </w:num>
   <w:num w:numId="39">
     <w:abstractNumId w:val="19"/>
@@ -11105,7 +13015,10 @@
     <w:abstractNumId w:val="18"/>
   </w:num>
   <w:num w:numId="41">
-    <w:abstractNumId w:val="32"/>
+    <w:abstractNumId w:val="33"/>
+  </w:num>
+  <w:num w:numId="42">
+    <w:abstractNumId w:val="26"/>
   </w:num>
 </w:numbering>
 </file>
@@ -11501,13 +13414,12 @@
   <w:style w:type="paragraph" w:default="1" w:styleId="Normal">
     <w:name w:val="Normal"/>
     <w:qFormat/>
-    <w:rsid w:val="00C11D17"/>
+    <w:rsid w:val="001F6BFD"/>
     <w:pPr>
       <w:spacing w:before="120" w:after="120" w:line="244" w:lineRule="atLeast"/>
     </w:pPr>
     <w:rPr>
       <w:rFonts w:ascii="Calibri" w:hAnsi="Calibri"/>
-      <w:sz w:val="24"/>
       <w:lang w:val="en-AU"/>
     </w:rPr>
   </w:style>
@@ -12086,7 +13998,6 @@
     </w:pPr>
     <w:rPr>
       <w:rFonts w:ascii="Tahoma" w:hAnsi="Tahoma" w:cs="Tahoma"/>
-      <w:sz w:val="20"/>
     </w:rPr>
   </w:style>
   <w:style w:type="paragraph" w:styleId="Caption">
@@ -12231,7 +14142,6 @@
     </w:pPr>
     <w:rPr>
       <w:rFonts w:eastAsia="Times New Roman"/>
-      <w:sz w:val="20"/>
       <w:lang w:val="en-US"/>
     </w:rPr>
   </w:style>
@@ -12251,6 +14161,60 @@
       <w:szCs w:val="24"/>
       <w:lang w:val="en-US"/>
     </w:rPr>
+  </w:style>
+  <w:style w:type="table" w:styleId="GridTable1Light">
+    <w:name w:val="Grid Table 1 Light"/>
+    <w:basedOn w:val="TableNormal"/>
+    <w:uiPriority w:val="46"/>
+    <w:rsid w:val="00E97E5E"/>
+    <w:tblPr>
+      <w:tblStyleRowBandSize w:val="1"/>
+      <w:tblStyleColBandSize w:val="1"/>
+      <w:tblBorders>
+        <w:top w:val="single" w:sz="4" w:space="0" w:color="999999"/>
+        <w:left w:val="single" w:sz="4" w:space="0" w:color="999999"/>
+        <w:bottom w:val="single" w:sz="4" w:space="0" w:color="999999"/>
+        <w:right w:val="single" w:sz="4" w:space="0" w:color="999999"/>
+        <w:insideH w:val="single" w:sz="4" w:space="0" w:color="999999"/>
+        <w:insideV w:val="single" w:sz="4" w:space="0" w:color="999999"/>
+      </w:tblBorders>
+    </w:tblPr>
+    <w:tblStylePr w:type="firstRow">
+      <w:rPr>
+        <w:b/>
+        <w:bCs/>
+      </w:rPr>
+      <w:tblPr/>
+      <w:tcPr>
+        <w:tcBorders>
+          <w:bottom w:val="single" w:sz="12" w:space="0" w:color="666666"/>
+        </w:tcBorders>
+      </w:tcPr>
+    </w:tblStylePr>
+    <w:tblStylePr w:type="lastRow">
+      <w:rPr>
+        <w:b/>
+        <w:bCs/>
+      </w:rPr>
+      <w:tblPr/>
+      <w:tcPr>
+        <w:tcBorders>
+          <w:top w:val="double" w:sz="2" w:space="0" w:color="666666"/>
+        </w:tcBorders>
+      </w:tcPr>
+    </w:tblStylePr>
+    <w:tblStylePr w:type="firstCol">
+      <w:rPr>
+        <w:b/>
+        <w:bCs/>
+      </w:rPr>
+    </w:tblStylePr>
+    <w:tblStylePr w:type="lastCol">
+      <w:rPr>
+        <w:b/>
+        <w:bCs/>
+      </w:rPr>
+    </w:tblStylePr>
   </w:style>
 </w:styles>
 </file>

</xml_diff>

<commit_message>
added description about application components and about frameworks i will use
</commit_message>
<xml_diff>
--- a/bea-documentation/bea-report.docx
+++ b/bea-documentation/bea-report.docx
@@ -4007,19 +4007,7 @@
               <w:ind w:left="0"/>
             </w:pPr>
             <w:r>
-              <w:t>As a user, I want to be able to login into the system with</w:t>
-            </w:r>
-            <w:r>
-              <w:t xml:space="preserve"> </w:t>
-            </w:r>
-            <w:r>
-              <w:t>my</w:t>
-            </w:r>
-            <w:r>
-              <w:t xml:space="preserve"> </w:t>
-            </w:r>
-            <w:r>
-              <w:t xml:space="preserve">credential (username, </w:t>
+              <w:t xml:space="preserve">As a user, I want to be able to login into the system with my credential (username, </w:t>
             </w:r>
             <w:r>
               <w:lastRenderedPageBreak/>
@@ -4218,35 +4206,7 @@
                 <w:rFonts w:eastAsia="Times New Roman"/>
                 <w:lang w:val="en-US"/>
               </w:rPr>
-              <w:t xml:space="preserve">As a </w:t>
-            </w:r>
-            <w:r>
-              <w:rPr>
-                <w:rFonts w:eastAsia="Times New Roman"/>
-                <w:lang w:val="en-US"/>
-              </w:rPr>
-              <w:t>Participant</w:t>
-            </w:r>
-            <w:r>
-              <w:rPr>
-                <w:rFonts w:eastAsia="Times New Roman"/>
-                <w:lang w:val="en-US"/>
-              </w:rPr>
-              <w:t xml:space="preserve"> I want to list </w:t>
-            </w:r>
-            <w:r>
-              <w:rPr>
-                <w:rFonts w:eastAsia="Times New Roman"/>
-                <w:lang w:val="en-US"/>
-              </w:rPr>
-              <w:t>courses</w:t>
-            </w:r>
-            <w:r>
-              <w:rPr>
-                <w:rFonts w:eastAsia="Times New Roman"/>
-                <w:lang w:val="en-US"/>
-              </w:rPr>
-              <w:t xml:space="preserve"> I'm entitled to subscribe such that I can perform a subscription.</w:t>
+              <w:t>As a Participant I want to list courses I'm entitled to subscribe such that I can perform a subscription.</w:t>
             </w:r>
           </w:p>
         </w:tc>
@@ -4587,8 +4547,6 @@
               </w:rPr>
               <w:t>List results</w:t>
             </w:r>
-            <w:bookmarkStart w:id="28" w:name="_GoBack"/>
-            <w:bookmarkEnd w:id="28"/>
           </w:p>
         </w:tc>
         <w:tc>
@@ -5010,10 +4968,7 @@
               </w:rPr>
             </w:pPr>
             <w:r>
-              <w:t>A participant has selected exam</w:t>
-            </w:r>
-            <w:r>
-              <w:t>.</w:t>
+              <w:t>A participant has selected exam.</w:t>
             </w:r>
           </w:p>
         </w:tc>
@@ -5967,35 +5922,69 @@
       <w:pPr>
         <w:pStyle w:val="Heading1"/>
       </w:pPr>
-      <w:bookmarkStart w:id="29" w:name="_Toc22510002"/>
-      <w:bookmarkStart w:id="30" w:name="_Toc22513252"/>
+      <w:bookmarkStart w:id="28" w:name="_Toc22510002"/>
+      <w:bookmarkStart w:id="29" w:name="_Toc22513252"/>
       <w:r>
         <w:t>Design</w:t>
       </w:r>
       <w:r>
         <w:t xml:space="preserve"> 1</w:t>
       </w:r>
+      <w:bookmarkEnd w:id="28"/>
       <w:bookmarkEnd w:id="29"/>
+    </w:p>
+    <w:p>
+      <w:pPr>
+        <w:pStyle w:val="Heading2"/>
+      </w:pPr>
+      <w:r>
+        <w:t>System Sequence Diagrams</w:t>
+      </w:r>
+    </w:p>
+    <w:p/>
+    <w:p>
+      <w:r>
+        <w:tab/>
+        <w:t>This document describes the (initial) set of the System Sequence Diagrams</w:t>
+      </w:r>
+      <w:r>
+        <w:t xml:space="preserve"> for BEA.</w:t>
+      </w:r>
+    </w:p>
+    <w:p/>
+    <w:p/>
+    <w:p>
+      <w:r>
+        <w:t>* 1. Use case "</w:t>
+      </w:r>
+      <w:r>
+        <w:rPr>
+          <w:b/>
+        </w:rPr>
+        <w:t>Log in</w:t>
+      </w:r>
+      <w:r>
+        <w:t>"</w:t>
+      </w:r>
+    </w:p>
+    <w:p>
+      <w:pPr>
+        <w:pStyle w:val="Heading2"/>
+      </w:pPr>
+      <w:bookmarkStart w:id="30" w:name="_Toc22510003"/>
+      <w:r>
+        <w:t xml:space="preserve">Class </w:t>
+      </w:r>
+      <w:r>
+        <w:t>diagram</w:t>
+      </w:r>
+      <w:r>
+        <w:t xml:space="preserve"> </w:t>
+      </w:r>
+      <w:r>
+        <w:t>2</w:t>
+      </w:r>
       <w:bookmarkEnd w:id="30"/>
-    </w:p>
-    <w:p>
-      <w:pPr>
-        <w:pStyle w:val="Heading2"/>
-      </w:pPr>
-      <w:bookmarkStart w:id="31" w:name="_Toc22510003"/>
-      <w:r>
-        <w:t xml:space="preserve">Class </w:t>
-      </w:r>
-      <w:r>
-        <w:t>diagram</w:t>
-      </w:r>
-      <w:r>
-        <w:t xml:space="preserve"> </w:t>
-      </w:r>
-      <w:r>
-        <w:t>2</w:t>
-      </w:r>
-      <w:bookmarkEnd w:id="31"/>
     </w:p>
     <w:p/>
     <w:p>
@@ -6006,18 +5995,19 @@
           <w:numId w:val="0"/>
         </w:numPr>
       </w:pPr>
-      <w:bookmarkStart w:id="32" w:name="_Toc22510004"/>
-      <w:bookmarkStart w:id="33" w:name="_Toc22510005"/>
-      <w:bookmarkStart w:id="34" w:name="_Toc22510006"/>
-      <w:bookmarkStart w:id="35" w:name="_Toc22510007"/>
-      <w:bookmarkStart w:id="36" w:name="_Toc22510008"/>
-      <w:bookmarkStart w:id="37" w:name="_Toc22510009"/>
-      <w:bookmarkStart w:id="38" w:name="_Toc22510010"/>
-      <w:bookmarkStart w:id="39" w:name="_Toc22510011"/>
-      <w:bookmarkStart w:id="40" w:name="_Toc22510012"/>
-      <w:bookmarkStart w:id="41" w:name="_Toc22510013"/>
-      <w:bookmarkStart w:id="42" w:name="_Toc22510014"/>
-      <w:bookmarkStart w:id="43" w:name="_Toc20697874"/>
+      <w:bookmarkStart w:id="31" w:name="_Toc22510004"/>
+      <w:bookmarkStart w:id="32" w:name="_Toc22510005"/>
+      <w:bookmarkStart w:id="33" w:name="_Toc22510006"/>
+      <w:bookmarkStart w:id="34" w:name="_Toc22510007"/>
+      <w:bookmarkStart w:id="35" w:name="_Toc22510008"/>
+      <w:bookmarkStart w:id="36" w:name="_Toc22510009"/>
+      <w:bookmarkStart w:id="37" w:name="_Toc22510010"/>
+      <w:bookmarkStart w:id="38" w:name="_Toc22510011"/>
+      <w:bookmarkStart w:id="39" w:name="_Toc22510012"/>
+      <w:bookmarkStart w:id="40" w:name="_Toc22510013"/>
+      <w:bookmarkStart w:id="41" w:name="_Toc22510014"/>
+      <w:bookmarkStart w:id="42" w:name="_Toc20697874"/>
+      <w:bookmarkEnd w:id="31"/>
       <w:bookmarkEnd w:id="32"/>
       <w:bookmarkEnd w:id="33"/>
       <w:bookmarkEnd w:id="34"/>
@@ -6028,7 +6018,6 @@
       <w:bookmarkEnd w:id="39"/>
       <w:bookmarkEnd w:id="40"/>
       <w:bookmarkEnd w:id="41"/>
-      <w:bookmarkEnd w:id="42"/>
     </w:p>
     <w:p>
       <w:pPr>
@@ -6043,14 +6032,276 @@
         <w:spacing w:before="300" w:after="40" w:line="276" w:lineRule="auto"/>
         <w:ind w:left="0" w:firstLine="0"/>
       </w:pPr>
-      <w:bookmarkStart w:id="44" w:name="_Toc22510015"/>
-      <w:bookmarkStart w:id="45" w:name="_Toc22513253"/>
+      <w:bookmarkStart w:id="43" w:name="_Toc22510015"/>
+      <w:bookmarkStart w:id="44" w:name="_Toc22513253"/>
       <w:r>
         <w:t>Implementation</w:t>
       </w:r>
+      <w:bookmarkEnd w:id="42"/>
       <w:bookmarkEnd w:id="43"/>
       <w:bookmarkEnd w:id="44"/>
-      <w:bookmarkEnd w:id="45"/>
+    </w:p>
+    <w:p>
+      <w:r>
+        <w:t>High Level Architecture</w:t>
+      </w:r>
+    </w:p>
+    <w:p/>
+    <w:p>
+      <w:r>
+        <w:rPr>
+          <w:noProof/>
+        </w:rPr>
+        <w:pict>
+          <v:shapetype id="_x0000_t202" coordsize="21600,21600" o:spt="202" path="m,l,21600r21600,l21600,xe">
+            <v:stroke joinstyle="miter"/>
+            <v:path gradientshapeok="t" o:connecttype="rect"/>
+          </v:shapetype>
+          <v:shape id="_x0000_s1054" type="#_x0000_t202" style="position:absolute;margin-left:0;margin-top:288.85pt;width:473.35pt;height:.05pt;z-index:5;mso-position-horizontal-relative:text;mso-position-vertical-relative:text" stroked="f">
+            <v:textbox style="mso-fit-shape-to-text:t" inset="0,0,0,0">
+              <w:txbxContent>
+                <w:p>
+                  <w:pPr>
+                    <w:pStyle w:val="Caption"/>
+                    <w:rPr>
+                      <w:sz w:val="20"/>
+                      <w:lang w:val="en-BZ"/>
+                    </w:rPr>
+                  </w:pPr>
+                  <w:r>
+                    <w:t xml:space="preserve">Figure </w:t>
+                  </w:r>
+                  <w:r>
+                    <w:fldChar w:fldCharType="begin"/>
+                  </w:r>
+                  <w:r>
+                    <w:instrText xml:space="preserve"> SEQ Figure \* ARABIC </w:instrText>
+                  </w:r>
+                  <w:r>
+                    <w:fldChar w:fldCharType="separate"/>
+                  </w:r>
+                  <w:r>
+                    <w:rPr>
+                      <w:noProof/>
+                    </w:rPr>
+                    <w:t>1</w:t>
+                  </w:r>
+                  <w:r>
+                    <w:fldChar w:fldCharType="end"/>
+                  </w:r>
+                  <w:r>
+                    <w:t xml:space="preserve"> – Architecture </w:t>
+                  </w:r>
+                </w:p>
+              </w:txbxContent>
+            </v:textbox>
+          </v:shape>
+        </w:pict>
+      </w:r>
+      <w:r>
+        <w:rPr>
+          <w:noProof/>
+        </w:rPr>
+        <w:pict>
+          <v:group id="_x0000_s1030" editas="canvas" style="position:absolute;margin-left:0;margin-top:0;width:473.35pt;height:284pt;z-index:1;mso-position-horizontal-relative:char;mso-position-vertical-relative:line" coordorigin="1435,9892" coordsize="9467,5680">
+            <o:lock v:ext="edit" aspectratio="t"/>
+            <v:shape id="_x0000_s1029" type="#_x0000_t75" style="position:absolute;left:1435;top:9892;width:9467;height:5680" o:preferrelative="f">
+              <v:fill o:detectmouseclick="t"/>
+              <v:path o:extrusionok="t" o:connecttype="none"/>
+              <o:lock v:ext="edit" text="t"/>
+            </v:shape>
+            <v:rect id="_x0000_s1031" style="position:absolute;left:4650;top:10568;width:3614;height:741">
+              <v:textbox>
+                <w:txbxContent>
+                  <w:p>
+                    <w:pPr>
+                      <w:rPr>
+                        <w:lang w:val="en-US"/>
+                      </w:rPr>
+                    </w:pPr>
+                    <w:r>
+                      <w:rPr>
+                        <w:lang w:val="en-US"/>
+                      </w:rPr>
+                      <w:t xml:space="preserve">Angular </w:t>
+                    </w:r>
+                    <w:proofErr w:type="gramStart"/>
+                    <w:r>
+                      <w:rPr>
+                        <w:lang w:val="en-US"/>
+                      </w:rPr>
+                      <w:t>Application( TypeScript</w:t>
+                    </w:r>
+                    <w:proofErr w:type="gramEnd"/>
+                    <w:r>
+                      <w:rPr>
+                        <w:lang w:val="en-US"/>
+                      </w:rPr>
+                      <w:t>)</w:t>
+                    </w:r>
+                  </w:p>
+                </w:txbxContent>
+              </v:textbox>
+            </v:rect>
+            <v:rect id="_x0000_s1032" style="position:absolute;left:4672;top:11987;width:3613;height:740">
+              <v:textbox>
+                <w:txbxContent>
+                  <w:p>
+                    <w:pPr>
+                      <w:rPr>
+                        <w:lang w:val="en-US"/>
+                      </w:rPr>
+                    </w:pPr>
+                    <w:r>
+                      <w:rPr>
+                        <w:lang w:val="en-US"/>
+                      </w:rPr>
+                      <w:t>RESTFUL API (Spring boot on Java)</w:t>
+                    </w:r>
+                  </w:p>
+                  <w:p>
+                    <w:pPr>
+                      <w:rPr>
+                        <w:lang w:val="en-US"/>
+                      </w:rPr>
+                    </w:pPr>
+                  </w:p>
+                </w:txbxContent>
+              </v:textbox>
+            </v:rect>
+            <v:shapetype id="_x0000_t132" coordsize="21600,21600" o:spt="132" path="m10800,qx,3391l,18209qy10800,21600,21600,18209l21600,3391qy10800,xem,3391nfqy10800,6782,21600,3391e">
+              <v:path o:extrusionok="f" gradientshapeok="t" o:connecttype="custom" o:connectlocs="10800,6782;10800,0;0,10800;10800,21600;21600,10800" o:connectangles="270,270,180,90,0" textboxrect="0,6782,21600,18209"/>
+            </v:shapetype>
+            <v:shape id="_x0000_s1033" type="#_x0000_t132" style="position:absolute;left:5737;top:13769;width:1441;height:962">
+              <v:textbox>
+                <w:txbxContent>
+                  <w:p>
+                    <w:pPr>
+                      <w:rPr>
+                        <w:lang w:val="en-US"/>
+                      </w:rPr>
+                    </w:pPr>
+                    <w:r>
+                      <w:rPr>
+                        <w:lang w:val="en-US"/>
+                      </w:rPr>
+                      <w:t>SQL</w:t>
+                    </w:r>
+                  </w:p>
+                </w:txbxContent>
+              </v:textbox>
+            </v:shape>
+            <v:shapetype id="_x0000_t32" coordsize="21600,21600" o:spt="32" o:oned="t" path="m,l21600,21600e" filled="f">
+              <v:path arrowok="t" fillok="f" o:connecttype="none"/>
+              <o:lock v:ext="edit" shapetype="t"/>
+            </v:shapetype>
+            <v:shape id="_x0000_s1034" type="#_x0000_t32" style="position:absolute;left:6457;top:11309;width:3;height:2" o:connectortype="straight"/>
+            <v:shape id="_x0000_s1035" type="#_x0000_t32" style="position:absolute;left:6447;top:11309;width:10;height:678;flip:y" o:connectortype="straight"/>
+            <v:shape id="_x0000_s1036" type="#_x0000_t32" style="position:absolute;left:6458;top:12727;width:21;height:1042;flip:x" o:connectortype="straight"/>
+          </v:group>
+        </w:pict>
+      </w:r>
+      <w:r>
+        <w:pict>
+          <v:shape id="_x0000_i1026" type="#_x0000_t75" style="width:473.25pt;height:283.9pt">
+            <v:imagedata croptop="-65520f" cropbottom="65520f"/>
+          </v:shape>
+        </w:pict>
+      </w:r>
+    </w:p>
+    <w:p>
+      <w:r>
+        <w:lastRenderedPageBreak/>
+        <w:t xml:space="preserve">Front-end application talk to back-end </w:t>
+      </w:r>
+      <w:proofErr w:type="gramStart"/>
+      <w:r>
+        <w:t>API(</w:t>
+      </w:r>
+      <w:proofErr w:type="gramEnd"/>
+      <w:r>
+        <w:t xml:space="preserve">or web service). II will use </w:t>
+      </w:r>
+      <w:r>
+        <w:t>a framework</w:t>
+      </w:r>
+      <w:r>
+        <w:t xml:space="preserve"> angular with tool angular CLI which is used to build front-end application. Angular is one of the most popular frameworks to build front-end. Angular has </w:t>
+      </w:r>
+      <w:r>
+        <w:t xml:space="preserve">a variety of features like components, modules, forms HTTP communication to talk with web services it makes it easy to develop front-end applications. Angular uses a language called typescript. </w:t>
+      </w:r>
+    </w:p>
+    <w:p>
+      <w:r>
+        <w:t xml:space="preserve">To build a RESTful </w:t>
+      </w:r>
+      <w:proofErr w:type="gramStart"/>
+      <w:r>
+        <w:t>API  or</w:t>
+      </w:r>
+      <w:proofErr w:type="gramEnd"/>
+      <w:r>
+        <w:t xml:space="preserve"> the restful web services in the backend we will be using the spring boot framework, we will be using Java as the language. Spring boot is a one of the best Java </w:t>
+      </w:r>
+      <w:r>
+        <w:t>frameworks</w:t>
+      </w:r>
+      <w:r>
+        <w:t xml:space="preserve"> to build restful </w:t>
+      </w:r>
+      <w:proofErr w:type="spellStart"/>
+      <w:r>
+        <w:t>api</w:t>
+      </w:r>
+      <w:proofErr w:type="spellEnd"/>
+      <w:r>
+        <w:t xml:space="preserve"> and micro services.</w:t>
+      </w:r>
+    </w:p>
+    <w:p>
+      <w:r>
+        <w:t xml:space="preserve">We will use multiple restful services for authentication as well as to do management as far as authentication is </w:t>
+      </w:r>
+      <w:r>
+        <w:t>concerned,</w:t>
+      </w:r>
+      <w:r>
+        <w:t xml:space="preserve"> we will start with basic authentication and we will use JW or JSON web tokens for authentication. We will be using the spring security framework to build authentication. </w:t>
+      </w:r>
+    </w:p>
+    <w:p>
+      <w:r>
+        <w:t xml:space="preserve">We will </w:t>
+      </w:r>
+      <w:r>
+        <w:t>be building</w:t>
+      </w:r>
+      <w:r>
+        <w:t xml:space="preserve"> separated back-end and front-end</w:t>
+      </w:r>
+      <w:r>
+        <w:t xml:space="preserve">. </w:t>
+      </w:r>
+    </w:p>
+    <w:p>
+      <w:r>
+        <w:t xml:space="preserve">The most important reason is to create a flexible architecture which can be extended to meet the future needs. For </w:t>
+      </w:r>
+      <w:proofErr w:type="gramStart"/>
+      <w:r>
+        <w:t>example</w:t>
+      </w:r>
+      <w:proofErr w:type="gramEnd"/>
+      <w:r>
+        <w:t xml:space="preserve"> if we will develop a native mobile </w:t>
+      </w:r>
+      <w:r>
+        <w:t>application.</w:t>
+      </w:r>
+      <w:r>
+        <w:t xml:space="preserve"> We can reuse the back-end API</w:t>
+      </w:r>
     </w:p>
     <w:p>
       <w:pPr>
@@ -6061,11 +6312,199 @@
       <w:r>
         <w:tab/>
       </w:r>
-      <w:bookmarkStart w:id="46" w:name="_Toc22510016"/>
-      <w:r>
-        <w:t>Software Architecture:</w:t>
-      </w:r>
-      <w:bookmarkEnd w:id="46"/>
+      <w:r>
+        <w:rPr>
+          <w:lang w:val="en-US"/>
+        </w:rPr>
+        <w:t>EXAMPLE</w:t>
+      </w:r>
+      <w:r>
+        <w:rPr>
+          <w:noProof/>
+        </w:rPr>
+        <w:pict>
+          <v:shape id="_x0000_s1053" type="#_x0000_t202" style="position:absolute;margin-left:0;margin-top:300.9pt;width:473.35pt;height:.05pt;z-index:4;mso-position-horizontal-relative:text;mso-position-vertical-relative:text" stroked="f">
+            <v:textbox style="mso-next-textbox:#_x0000_s1053;mso-fit-shape-to-text:t" inset="0,0,0,0">
+              <w:txbxContent>
+                <w:p>
+                  <w:pPr>
+                    <w:pStyle w:val="Caption"/>
+                    <w:rPr>
+                      <w:sz w:val="20"/>
+                      <w:lang w:val="en-BZ"/>
+                    </w:rPr>
+                  </w:pPr>
+                  <w:r>
+                    <w:t>Figure</w:t>
+                  </w:r>
+                  <w:r>
+                    <w:t xml:space="preserve"> 2 – Possible extension of </w:t>
+                  </w:r>
+                  <w:proofErr w:type="gramStart"/>
+                  <w:r>
+                    <w:t>application ,</w:t>
+                  </w:r>
+                  <w:proofErr w:type="gramEnd"/>
+                  <w:r>
+                    <w:t xml:space="preserve"> re-use the backend</w:t>
+                  </w:r>
+                </w:p>
+              </w:txbxContent>
+            </v:textbox>
+          </v:shape>
+        </w:pict>
+      </w:r>
+      <w:r>
+        <w:rPr>
+          <w:noProof/>
+        </w:rPr>
+        <w:pict>
+          <v:group id="_x0000_s1037" editas="canvas" style="position:absolute;margin-left:0;margin-top:0;width:473.35pt;height:284pt;z-index:2;mso-position-horizontal-relative:char;mso-position-vertical-relative:line" coordorigin="1435,9892" coordsize="9467,5680">
+            <o:lock v:ext="edit" aspectratio="t"/>
+            <v:shape id="_x0000_s1038" type="#_x0000_t75" style="position:absolute;left:1435;top:9892;width:9467;height:5680" o:preferrelative="f">
+              <v:fill o:detectmouseclick="t"/>
+              <v:path o:extrusionok="t" o:connecttype="none"/>
+              <o:lock v:ext="edit" text="t"/>
+            </v:shape>
+            <v:rect id="_x0000_s1039" style="position:absolute;left:1470;top:10432;width:3614;height:704">
+              <v:textbox>
+                <w:txbxContent>
+                  <w:p>
+                    <w:pPr>
+                      <w:rPr>
+                        <w:lang w:val="en-US"/>
+                      </w:rPr>
+                    </w:pPr>
+                    <w:r>
+                      <w:rPr>
+                        <w:lang w:val="en-US"/>
+                      </w:rPr>
+                      <w:t xml:space="preserve">Angular </w:t>
+                    </w:r>
+                    <w:proofErr w:type="gramStart"/>
+                    <w:r>
+                      <w:rPr>
+                        <w:lang w:val="en-US"/>
+                      </w:rPr>
+                      <w:t>Application(</w:t>
+                    </w:r>
+                    <w:proofErr w:type="gramEnd"/>
+                    <w:r>
+                      <w:rPr>
+                        <w:lang w:val="en-US"/>
+                      </w:rPr>
+                      <w:t>TypeScript</w:t>
+                    </w:r>
+                    <w:r>
+                      <w:rPr>
+                        <w:lang w:val="en-US"/>
+                      </w:rPr>
+                      <w:t>)</w:t>
+                    </w:r>
+                  </w:p>
+                </w:txbxContent>
+              </v:textbox>
+            </v:rect>
+            <v:rect id="_x0000_s1040" style="position:absolute;left:4672;top:11987;width:3613;height:740">
+              <v:textbox>
+                <w:txbxContent>
+                  <w:p>
+                    <w:pPr>
+                      <w:rPr>
+                        <w:lang w:val="en-US"/>
+                      </w:rPr>
+                    </w:pPr>
+                    <w:r>
+                      <w:rPr>
+                        <w:lang w:val="en-US"/>
+                      </w:rPr>
+                      <w:t>RESTFUL API (Spring boot on Java)</w:t>
+                    </w:r>
+                  </w:p>
+                  <w:p>
+                    <w:pPr>
+                      <w:rPr>
+                        <w:lang w:val="en-US"/>
+                      </w:rPr>
+                    </w:pPr>
+                  </w:p>
+                </w:txbxContent>
+              </v:textbox>
+            </v:rect>
+            <v:shape id="_x0000_s1041" type="#_x0000_t132" style="position:absolute;left:5737;top:13769;width:1441;height:962">
+              <v:textbox>
+                <w:txbxContent>
+                  <w:p>
+                    <w:pPr>
+                      <w:rPr>
+                        <w:lang w:val="en-US"/>
+                      </w:rPr>
+                    </w:pPr>
+                    <w:r>
+                      <w:rPr>
+                        <w:lang w:val="en-US"/>
+                      </w:rPr>
+                      <w:t>SQL</w:t>
+                    </w:r>
+                  </w:p>
+                </w:txbxContent>
+              </v:textbox>
+            </v:shape>
+            <v:shape id="_x0000_s1042" type="#_x0000_t32" style="position:absolute;left:3277;top:11136;width:3;height:2" o:connectortype="straight"/>
+            <v:shape id="_x0000_s1043" type="#_x0000_t32" style="position:absolute;left:3277;top:11136;width:3202;height:851;flip:x y" o:connectortype="straight"/>
+            <v:shape id="_x0000_s1044" type="#_x0000_t32" style="position:absolute;left:6458;top:12727;width:21;height:1042;flip:x" o:connectortype="straight"/>
+            <v:rect id="_x0000_s1045" style="position:absolute;left:5589;top:10147;width:1440;height:1440">
+              <v:textbox>
+                <w:txbxContent>
+                  <w:p>
+                    <w:pPr>
+                      <w:rPr>
+                        <w:lang w:val="en-US"/>
+                      </w:rPr>
+                    </w:pPr>
+                    <w:r>
+                      <w:rPr>
+                        <w:lang w:val="en-US"/>
+                      </w:rPr>
+                      <w:t>Mobile</w:t>
+                    </w:r>
+                  </w:p>
+                </w:txbxContent>
+              </v:textbox>
+            </v:rect>
+            <v:rect id="_x0000_s1046" style="position:absolute;left:8018;top:10049;width:1440;height:1440">
+              <v:textbox>
+                <w:txbxContent>
+                  <w:p>
+                    <w:pPr>
+                      <w:rPr>
+                        <w:lang w:val="en-US"/>
+                      </w:rPr>
+                    </w:pPr>
+                    <w:r>
+                      <w:rPr>
+                        <w:lang w:val="en-US"/>
+                      </w:rPr>
+                      <w:t>IOT</w:t>
+                    </w:r>
+                  </w:p>
+                </w:txbxContent>
+              </v:textbox>
+            </v:rect>
+            <v:shape id="_x0000_s1049" type="#_x0000_t32" style="position:absolute;left:6309;top:11587;width:170;height:400" o:connectortype="straight"/>
+            <v:shape id="_x0000_s1050" type="#_x0000_t32" style="position:absolute;left:8738;top:11489;width:1;height:1" o:connectortype="straight"/>
+            <v:shape id="_x0000_s1051" type="#_x0000_t32" style="position:absolute;left:8738;top:11489;width:1;height:1" o:connectortype="straight"/>
+            <v:shape id="_x0000_s1052" type="#_x0000_t32" style="position:absolute;left:6479;top:11489;width:2259;height:498;flip:y" o:connectortype="straight"/>
+          </v:group>
+        </w:pict>
+      </w:r>
+      <w:r>
+        <w:pict>
+          <v:shape id="_x0000_i1027" type="#_x0000_t75" style="width:473.25pt;height:283.9pt">
+            <v:imagedata croptop="-65520f" cropbottom="65520f"/>
+          </v:shape>
+        </w:pict>
+      </w:r>
     </w:p>
     <w:p>
       <w:pPr>
@@ -6096,18 +6535,18 @@
         <w:spacing w:before="300" w:after="40" w:line="276" w:lineRule="auto"/>
         <w:ind w:left="0" w:firstLine="0"/>
       </w:pPr>
-      <w:bookmarkStart w:id="47" w:name="_Toc20697875"/>
-      <w:bookmarkStart w:id="48" w:name="_Toc22510017"/>
-      <w:bookmarkStart w:id="49" w:name="_Toc22513254"/>
+      <w:bookmarkStart w:id="45" w:name="_Toc20697875"/>
+      <w:bookmarkStart w:id="46" w:name="_Toc22510017"/>
+      <w:bookmarkStart w:id="47" w:name="_Toc22513254"/>
       <w:r>
         <w:t>Testin</w:t>
       </w:r>
+      <w:bookmarkEnd w:id="45"/>
+      <w:bookmarkEnd w:id="46"/>
+      <w:r>
+        <w:t>g</w:t>
+      </w:r>
       <w:bookmarkEnd w:id="47"/>
-      <w:bookmarkEnd w:id="48"/>
-      <w:r>
-        <w:t>g</w:t>
-      </w:r>
-      <w:bookmarkEnd w:id="49"/>
       <w:r>
         <w:fldChar w:fldCharType="begin"/>
       </w:r>
@@ -6136,15 +6575,15 @@
         <w:spacing w:before="300" w:after="40" w:line="276" w:lineRule="auto"/>
         <w:ind w:left="0" w:firstLine="0"/>
       </w:pPr>
-      <w:bookmarkStart w:id="50" w:name="_Toc20697876"/>
-      <w:bookmarkStart w:id="51" w:name="_Toc22510018"/>
-      <w:bookmarkStart w:id="52" w:name="_Toc22513255"/>
+      <w:bookmarkStart w:id="48" w:name="_Toc20697876"/>
+      <w:bookmarkStart w:id="49" w:name="_Toc22510018"/>
+      <w:bookmarkStart w:id="50" w:name="_Toc22513255"/>
       <w:r>
         <w:t>Conclusion</w:t>
       </w:r>
+      <w:bookmarkEnd w:id="48"/>
+      <w:bookmarkEnd w:id="49"/>
       <w:bookmarkEnd w:id="50"/>
-      <w:bookmarkEnd w:id="51"/>
-      <w:bookmarkEnd w:id="52"/>
     </w:p>
     <w:p>
       <w:pPr>
@@ -6170,11 +6609,11 @@
         </w:tabs>
         <w:spacing w:before="0" w:after="0" w:line="276" w:lineRule="auto"/>
       </w:pPr>
-      <w:bookmarkStart w:id="53" w:name="_Toc22510019"/>
+      <w:bookmarkStart w:id="51" w:name="_Toc22510019"/>
       <w:r>
         <w:t>Summary</w:t>
       </w:r>
-      <w:bookmarkEnd w:id="53"/>
+      <w:bookmarkEnd w:id="51"/>
       <w:r>
         <w:t xml:space="preserve"> </w:t>
       </w:r>
@@ -6210,11 +6649,11 @@
         </w:tabs>
         <w:spacing w:before="0" w:after="0" w:line="276" w:lineRule="auto"/>
       </w:pPr>
-      <w:bookmarkStart w:id="54" w:name="_Toc22510020"/>
+      <w:bookmarkStart w:id="52" w:name="_Toc22510020"/>
       <w:r>
         <w:t>Interpretation</w:t>
       </w:r>
-      <w:bookmarkEnd w:id="54"/>
+      <w:bookmarkEnd w:id="52"/>
     </w:p>
     <w:p>
       <w:r>
@@ -6253,11 +6692,11 @@
         </w:tabs>
         <w:spacing w:before="0" w:after="0" w:line="276" w:lineRule="auto"/>
       </w:pPr>
-      <w:bookmarkStart w:id="55" w:name="_Toc22510021"/>
+      <w:bookmarkStart w:id="53" w:name="_Toc22510021"/>
       <w:r>
         <w:t>Outlook</w:t>
       </w:r>
-      <w:bookmarkEnd w:id="55"/>
+      <w:bookmarkEnd w:id="53"/>
       <w:r>
         <w:t xml:space="preserve"> </w:t>
       </w:r>
@@ -6288,15 +6727,15 @@
         <w:spacing w:before="300" w:after="40" w:line="276" w:lineRule="auto"/>
         <w:ind w:left="0" w:firstLine="0"/>
       </w:pPr>
-      <w:bookmarkStart w:id="56" w:name="_Toc20697877"/>
-      <w:bookmarkStart w:id="57" w:name="_Toc22510022"/>
-      <w:bookmarkStart w:id="58" w:name="_Toc22513256"/>
+      <w:bookmarkStart w:id="54" w:name="_Toc20697877"/>
+      <w:bookmarkStart w:id="55" w:name="_Toc22510022"/>
+      <w:bookmarkStart w:id="56" w:name="_Toc22513256"/>
       <w:r>
         <w:t>Glossary</w:t>
       </w:r>
+      <w:bookmarkEnd w:id="54"/>
+      <w:bookmarkEnd w:id="55"/>
       <w:bookmarkEnd w:id="56"/>
-      <w:bookmarkEnd w:id="57"/>
-      <w:bookmarkEnd w:id="58"/>
     </w:p>
     <w:p>
       <w:pPr>
@@ -6309,7 +6748,6 @@
         <w:rPr>
           <w:b/>
         </w:rPr>
-        <w:lastRenderedPageBreak/>
         <w:t>Auinweon</w:t>
       </w:r>
       <w:proofErr w:type="spellEnd"/>
@@ -6547,15 +6985,15 @@
         <w:spacing w:before="300" w:after="40" w:line="276" w:lineRule="auto"/>
         <w:ind w:left="0" w:firstLine="0"/>
       </w:pPr>
-      <w:bookmarkStart w:id="59" w:name="_Toc20697878"/>
-      <w:bookmarkStart w:id="60" w:name="_Toc22510023"/>
-      <w:bookmarkStart w:id="61" w:name="_Toc22513257"/>
+      <w:bookmarkStart w:id="57" w:name="_Toc20697878"/>
+      <w:bookmarkStart w:id="58" w:name="_Toc22510023"/>
+      <w:bookmarkStart w:id="59" w:name="_Toc22513257"/>
       <w:r>
         <w:t>Bibliography</w:t>
       </w:r>
+      <w:bookmarkEnd w:id="57"/>
+      <w:bookmarkEnd w:id="58"/>
       <w:bookmarkEnd w:id="59"/>
-      <w:bookmarkEnd w:id="60"/>
-      <w:bookmarkEnd w:id="61"/>
     </w:p>
     <w:p>
       <w:pPr>
@@ -6679,18 +7117,18 @@
         <w:spacing w:before="300" w:after="40" w:line="276" w:lineRule="auto"/>
         <w:ind w:left="0" w:firstLine="0"/>
       </w:pPr>
-      <w:bookmarkStart w:id="62" w:name="_Toc20697880"/>
-      <w:bookmarkStart w:id="63" w:name="_Toc22510024"/>
-      <w:bookmarkStart w:id="64" w:name="_Toc22513258"/>
+      <w:bookmarkStart w:id="60" w:name="_Toc20697880"/>
+      <w:bookmarkStart w:id="61" w:name="_Toc22510024"/>
+      <w:bookmarkStart w:id="62" w:name="_Toc22513258"/>
       <w:r>
         <w:t>Version</w:t>
       </w:r>
       <w:r>
         <w:t xml:space="preserve"> control</w:t>
       </w:r>
+      <w:bookmarkEnd w:id="60"/>
+      <w:bookmarkEnd w:id="61"/>
       <w:bookmarkEnd w:id="62"/>
-      <w:bookmarkEnd w:id="63"/>
-      <w:bookmarkEnd w:id="64"/>
     </w:p>
     <w:tbl>
       <w:tblPr>
@@ -7037,13 +7475,13 @@
         <w:spacing w:before="300" w:after="40" w:line="276" w:lineRule="auto"/>
         <w:ind w:left="0" w:firstLine="0"/>
       </w:pPr>
-      <w:bookmarkStart w:id="65" w:name="_Toc22510025"/>
-      <w:bookmarkStart w:id="66" w:name="_Toc22513259"/>
+      <w:bookmarkStart w:id="63" w:name="_Toc22510025"/>
+      <w:bookmarkStart w:id="64" w:name="_Toc22513259"/>
       <w:r>
         <w:t>Project planning</w:t>
       </w:r>
-      <w:bookmarkEnd w:id="65"/>
-      <w:bookmarkEnd w:id="66"/>
+      <w:bookmarkEnd w:id="63"/>
+      <w:bookmarkEnd w:id="64"/>
     </w:p>
     <w:tbl>
       <w:tblPr>
@@ -7080,14 +7518,13 @@
                 <w:sz w:val="19"/>
               </w:rPr>
               <w:pict>
-                <v:shapetype id="_x0000_t202" coordsize="21600,21600" o:spt="202" path="m,l,21600r21600,l21600,xe">
-                  <v:stroke joinstyle="miter"/>
-                  <v:path gradientshapeok="t" o:connecttype="rect"/>
-                </v:shapetype>
-                <v:shape id="Text Box 3" o:spid="_x0000_s1026" type="#_x0000_t202" style="position:absolute;margin-left:-46.6pt;margin-top:2.8pt;width:559.1pt;height:1in;z-index:1;visibility:visible;mso-wrap-style:square;mso-width-percent:0;mso-wrap-distance-left:9pt;mso-wrap-distance-top:0;mso-wrap-distance-right:9pt;mso-wrap-distance-bottom:0;mso-position-horizontal:absolute;mso-position-horizontal-relative:text;mso-position-vertical:absolute;mso-position-vertical-relative:text;mso-width-percent:0;mso-width-relative:margin;v-text-anchor:top" o:gfxdata="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" strokeweight=".5pt">
+                <v:shape id="Text Box 3" o:spid="_x0000_s1026" type="#_x0000_t202" style="position:absolute;margin-left:-46.6pt;margin-top:2.8pt;width:559.1pt;height:1in;z-index:3;visibility:visible;mso-wrap-style:square;mso-width-percent:0;mso-wrap-distance-left:9pt;mso-wrap-distance-top:0;mso-wrap-distance-right:9pt;mso-wrap-distance-bottom:0;mso-position-horizontal:absolute;mso-position-horizontal-relative:text;mso-position-vertical:absolute;mso-position-vertical-relative:text;mso-width-percent:0;mso-width-relative:margin;v-text-anchor:top" o:gfxdata="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" strokeweight=".5pt">
                   <v:textbox>
                     <w:txbxContent>
-                      <w:p/>
+                      <w:p>
+                        <w:bookmarkStart w:id="65" w:name="_GoBack"/>
+                        <w:bookmarkEnd w:id="65"/>
+                      </w:p>
                     </w:txbxContent>
                   </v:textbox>
                 </v:shape>
@@ -7745,13 +8182,13 @@
         <w:spacing w:before="300" w:after="40" w:line="276" w:lineRule="auto"/>
         <w:ind w:left="0" w:firstLine="0"/>
       </w:pPr>
-      <w:bookmarkStart w:id="67" w:name="_Toc22510026"/>
-      <w:bookmarkStart w:id="68" w:name="_Toc22513260"/>
+      <w:bookmarkStart w:id="66" w:name="_Toc22510026"/>
+      <w:bookmarkStart w:id="67" w:name="_Toc22513260"/>
       <w:r>
         <w:t>Protocol</w:t>
       </w:r>
+      <w:bookmarkEnd w:id="66"/>
       <w:bookmarkEnd w:id="67"/>
-      <w:bookmarkEnd w:id="68"/>
     </w:p>
     <w:p>
       <w:pPr>
@@ -8149,7 +8586,6 @@
         </w:numPr>
       </w:pPr>
       <w:r>
-        <w:lastRenderedPageBreak/>
         <w:t>Sequence diagram of first function we want to implement (probably log in)</w:t>
       </w:r>
     </w:p>
@@ -8460,7 +8896,7 @@
         </w:rPr>
         <w:t>aspects,</w:t>
       </w:r>
-      <w:bookmarkStart w:id="69" w:name="_Toc22510027"/>
+      <w:bookmarkStart w:id="68" w:name="_Toc22510027"/>
       <w:r>
         <w:rPr>
           <w:lang w:val="en-US"/>
@@ -8477,7 +8913,7 @@
       <w:r>
         <w:t>Describe how can be implement login with spring boot.</w:t>
       </w:r>
-      <w:bookmarkEnd w:id="69"/>
+      <w:bookmarkEnd w:id="68"/>
     </w:p>
     <w:p>
       <w:pPr>
@@ -8525,6 +8961,7 @@
         </w:numPr>
       </w:pPr>
       <w:r>
+        <w:lastRenderedPageBreak/>
         <w:t xml:space="preserve">Change the style of document, make headers numerable, and the style more readable.  </w:t>
       </w:r>
     </w:p>
@@ -13420,7 +13857,7 @@
     </w:pPr>
     <w:rPr>
       <w:rFonts w:ascii="Calibri" w:hAnsi="Calibri"/>
-      <w:lang w:val="en-AU"/>
+      <w:lang w:val="en-BZ"/>
     </w:rPr>
   </w:style>
   <w:style w:type="paragraph" w:styleId="Heading1">

</xml_diff>

<commit_message>
added system sequence diagram for login function
</commit_message>
<xml_diff>
--- a/bea-documentation/bea-report.docx
+++ b/bea-documentation/bea-report.docx
@@ -5945,14 +5945,12 @@
     <w:p>
       <w:r>
         <w:tab/>
-        <w:t>This document describes the (initial) set of the System Sequence Diagrams</w:t>
-      </w:r>
-      <w:r>
-        <w:t xml:space="preserve"> for BEA.</w:t>
+        <w:t>This document describes the (initial) set of the System Sequence Diagrams for BEA.</w:t>
       </w:r>
     </w:p>
     <w:p/>
     <w:p/>
+    <w:p/>
     <w:p>
       <w:r>
         <w:t>* 1. Use case "</w:t>
@@ -5965,6 +5963,27 @@
       </w:r>
       <w:r>
         <w:t>"</w:t>
+      </w:r>
+    </w:p>
+    <w:p>
+      <w:r>
+        <w:rPr>
+          <w:noProof/>
+        </w:rPr>
+        <w:pict>
+          <v:shapetype id="_x0000_t32" coordsize="21600,21600" o:spt="32" o:oned="t" path="m,l21600,21600e" filled="f">
+            <v:path arrowok="t" fillok="f" o:connecttype="none"/>
+            <o:lock v:ext="edit" shapetype="t"/>
+          </v:shapetype>
+          <v:shape id="_x0000_s1059" type="#_x0000_t32" style="position:absolute;margin-left:55.35pt;margin-top:2.55pt;width:364.55pt;height:.4pt;z-index:6" o:connectortype="straight"/>
+        </w:pict>
+      </w:r>
+      <w:r>
+        <w:pict>
+          <v:shape id="_x0000_i1030" type="#_x0000_t75" style="width:473.25pt;height:361.15pt">
+            <v:imagedata r:id="rId11" o:title=""/>
+          </v:shape>
+        </w:pict>
       </w:r>
     </w:p>
     <w:p>
@@ -6130,9 +6149,15 @@
                       <w:rPr>
                         <w:lang w:val="en-US"/>
                       </w:rPr>
-                      <w:t>Application( TypeScript</w:t>
+                      <w:t>Application(</w:t>
                     </w:r>
                     <w:proofErr w:type="gramEnd"/>
+                    <w:r>
+                      <w:rPr>
+                        <w:lang w:val="en-US"/>
+                      </w:rPr>
+                      <w:t>TypeScript</w:t>
+                    </w:r>
                     <w:r>
                       <w:rPr>
                         <w:lang w:val="en-US"/>
@@ -6191,10 +6216,6 @@
                 </w:txbxContent>
               </v:textbox>
             </v:shape>
-            <v:shapetype id="_x0000_t32" coordsize="21600,21600" o:spt="32" o:oned="t" path="m,l21600,21600e" filled="f">
-              <v:path arrowok="t" fillok="f" o:connecttype="none"/>
-              <o:lock v:ext="edit" shapetype="t"/>
-            </v:shapetype>
             <v:shape id="_x0000_s1034" type="#_x0000_t32" style="position:absolute;left:6457;top:11309;width:3;height:2" o:connectortype="straight"/>
             <v:shape id="_x0000_s1035" type="#_x0000_t32" style="position:absolute;left:6447;top:11309;width:10;height:678;flip:y" o:connectortype="straight"/>
             <v:shape id="_x0000_s1036" type="#_x0000_t32" style="position:absolute;left:6458;top:12727;width:21;height:1042;flip:x" o:connectortype="straight"/>
@@ -6211,105 +6232,104 @@
     </w:p>
     <w:p>
       <w:r>
+        <w:t xml:space="preserve">Front-end application talk to back-end </w:t>
+      </w:r>
+      <w:r>
+        <w:t>API (</w:t>
+      </w:r>
+      <w:r>
+        <w:t xml:space="preserve">or web service). II will use </w:t>
+      </w:r>
+      <w:r>
+        <w:t>a framework</w:t>
+      </w:r>
+      <w:r>
+        <w:t xml:space="preserve"> angular with tool angular CLI which is used to build front-end application. Angular is one of the most popular frameworks to build front-end. </w:t>
+      </w:r>
+    </w:p>
+    <w:p>
+      <w:r>
+        <w:t xml:space="preserve">Angular has </w:t>
+      </w:r>
+      <w:r>
+        <w:t xml:space="preserve">a variety of features like components, modules, forms HTTP communication to talk with web services it makes it easy to develop front-end applications. Angular uses a language called typescript. </w:t>
+      </w:r>
+    </w:p>
+    <w:p>
+      <w:r>
+        <w:t xml:space="preserve">To build a RESTful </w:t>
+      </w:r>
+      <w:r>
+        <w:t>API or</w:t>
+      </w:r>
+      <w:r>
+        <w:t xml:space="preserve"> the restful web services in the backend we will be using the spring boot framework, we will be using Java as the language. Spring boot is a one of the best Java </w:t>
+      </w:r>
+      <w:r>
+        <w:t>frameworks</w:t>
+      </w:r>
+      <w:r>
+        <w:t xml:space="preserve"> to build restful </w:t>
+      </w:r>
+      <w:proofErr w:type="spellStart"/>
+      <w:r>
+        <w:t>api</w:t>
+      </w:r>
+      <w:proofErr w:type="spellEnd"/>
+      <w:r>
+        <w:t xml:space="preserve"> and micro services.</w:t>
+      </w:r>
+    </w:p>
+    <w:p>
+      <w:r>
+        <w:t xml:space="preserve">We will use multiple restful services for authentication as well as to do management as far as authentication is </w:t>
+      </w:r>
+      <w:r>
+        <w:t>concerned,</w:t>
+      </w:r>
+      <w:r>
+        <w:t xml:space="preserve"> we will start with basic authentication and we will use JW or JSON web tokens for authentication. We will be using the spring security framework to build authentication. </w:t>
+      </w:r>
+    </w:p>
+    <w:p>
+      <w:r>
+        <w:t xml:space="preserve">We will </w:t>
+      </w:r>
+      <w:r>
+        <w:t>be building</w:t>
+      </w:r>
+      <w:r>
+        <w:t xml:space="preserve"> separated back-end and front-end</w:t>
+      </w:r>
+      <w:r>
+        <w:t xml:space="preserve">. </w:t>
+      </w:r>
+    </w:p>
+    <w:p>
+      <w:r>
+        <w:t xml:space="preserve">The most important reason is to create a flexible architecture which can be extended to meet the future needs. For </w:t>
+      </w:r>
+      <w:r>
+        <w:t>example,</w:t>
+      </w:r>
+      <w:r>
+        <w:t xml:space="preserve"> if we will develop a native mobile </w:t>
+      </w:r>
+      <w:r>
+        <w:t>application.</w:t>
+      </w:r>
+      <w:r>
+        <w:t xml:space="preserve"> We can reuse the back-end API</w:t>
+      </w:r>
+    </w:p>
+    <w:p>
+      <w:pPr>
+        <w:rPr>
+          <w:lang w:val="en-GB"/>
+        </w:rPr>
+      </w:pPr>
+      <w:r>
         <w:lastRenderedPageBreak/>
-        <w:t xml:space="preserve">Front-end application talk to back-end </w:t>
-      </w:r>
-      <w:proofErr w:type="gramStart"/>
-      <w:r>
-        <w:t>API(</w:t>
-      </w:r>
-      <w:proofErr w:type="gramEnd"/>
-      <w:r>
-        <w:t xml:space="preserve">or web service). II will use </w:t>
-      </w:r>
-      <w:r>
-        <w:t>a framework</w:t>
-      </w:r>
-      <w:r>
-        <w:t xml:space="preserve"> angular with tool angular CLI which is used to build front-end application. Angular is one of the most popular frameworks to build front-end. Angular has </w:t>
-      </w:r>
-      <w:r>
-        <w:t xml:space="preserve">a variety of features like components, modules, forms HTTP communication to talk with web services it makes it easy to develop front-end applications. Angular uses a language called typescript. </w:t>
-      </w:r>
-    </w:p>
-    <w:p>
-      <w:r>
-        <w:t xml:space="preserve">To build a RESTful </w:t>
-      </w:r>
-      <w:proofErr w:type="gramStart"/>
-      <w:r>
-        <w:t>API  or</w:t>
-      </w:r>
-      <w:proofErr w:type="gramEnd"/>
-      <w:r>
-        <w:t xml:space="preserve"> the restful web services in the backend we will be using the spring boot framework, we will be using Java as the language. Spring boot is a one of the best Java </w:t>
-      </w:r>
-      <w:r>
-        <w:t>frameworks</w:t>
-      </w:r>
-      <w:r>
-        <w:t xml:space="preserve"> to build restful </w:t>
-      </w:r>
-      <w:proofErr w:type="spellStart"/>
-      <w:r>
-        <w:t>api</w:t>
-      </w:r>
-      <w:proofErr w:type="spellEnd"/>
-      <w:r>
-        <w:t xml:space="preserve"> and micro services.</w:t>
-      </w:r>
-    </w:p>
-    <w:p>
-      <w:r>
-        <w:t xml:space="preserve">We will use multiple restful services for authentication as well as to do management as far as authentication is </w:t>
-      </w:r>
-      <w:r>
-        <w:t>concerned,</w:t>
-      </w:r>
-      <w:r>
-        <w:t xml:space="preserve"> we will start with basic authentication and we will use JW or JSON web tokens for authentication. We will be using the spring security framework to build authentication. </w:t>
-      </w:r>
-    </w:p>
-    <w:p>
-      <w:r>
-        <w:t xml:space="preserve">We will </w:t>
-      </w:r>
-      <w:r>
-        <w:t>be building</w:t>
-      </w:r>
-      <w:r>
-        <w:t xml:space="preserve"> separated back-end and front-end</w:t>
-      </w:r>
-      <w:r>
-        <w:t xml:space="preserve">. </w:t>
-      </w:r>
-    </w:p>
-    <w:p>
-      <w:r>
-        <w:t xml:space="preserve">The most important reason is to create a flexible architecture which can be extended to meet the future needs. For </w:t>
-      </w:r>
-      <w:proofErr w:type="gramStart"/>
-      <w:r>
-        <w:t>example</w:t>
-      </w:r>
-      <w:proofErr w:type="gramEnd"/>
-      <w:r>
-        <w:t xml:space="preserve"> if we will develop a native mobile </w:t>
-      </w:r>
-      <w:r>
-        <w:t>application.</w:t>
-      </w:r>
-      <w:r>
-        <w:t xml:space="preserve"> We can reuse the back-end API</w:t>
-      </w:r>
-    </w:p>
-    <w:p>
-      <w:pPr>
-        <w:rPr>
-          <w:lang w:val="en-GB"/>
-        </w:rPr>
-      </w:pPr>
-      <w:r>
         <w:tab/>
       </w:r>
       <w:r>
@@ -6340,11 +6360,9 @@
                   <w:r>
                     <w:t xml:space="preserve"> 2 – Possible extension of </w:t>
                   </w:r>
-                  <w:proofErr w:type="gramStart"/>
                   <w:r>
-                    <w:t>application ,</w:t>
+                    <w:t>application,</w:t>
                   </w:r>
-                  <w:proofErr w:type="gramEnd"/>
                   <w:r>
                     <w:t xml:space="preserve"> re-use the backend</w:t>
                   </w:r>
@@ -6731,6 +6749,7 @@
       <w:bookmarkStart w:id="55" w:name="_Toc22510022"/>
       <w:bookmarkStart w:id="56" w:name="_Toc22513256"/>
       <w:r>
+        <w:lastRenderedPageBreak/>
         <w:t>Glossary</w:t>
       </w:r>
       <w:bookmarkEnd w:id="54"/>
@@ -7521,10 +7540,7 @@
                 <v:shape id="Text Box 3" o:spid="_x0000_s1026" type="#_x0000_t202" style="position:absolute;margin-left:-46.6pt;margin-top:2.8pt;width:559.1pt;height:1in;z-index:3;visibility:visible;mso-wrap-style:square;mso-width-percent:0;mso-wrap-distance-left:9pt;mso-wrap-distance-top:0;mso-wrap-distance-right:9pt;mso-wrap-distance-bottom:0;mso-position-horizontal:absolute;mso-position-horizontal-relative:text;mso-position-vertical:absolute;mso-position-vertical-relative:text;mso-width-percent:0;mso-width-relative:margin;v-text-anchor:top" o:gfxdata="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" strokeweight=".5pt">
                   <v:textbox>
                     <w:txbxContent>
-                      <w:p>
-                        <w:bookmarkStart w:id="65" w:name="_GoBack"/>
-                        <w:bookmarkEnd w:id="65"/>
-                      </w:p>
+                      <w:p/>
                     </w:txbxContent>
                   </v:textbox>
                 </v:shape>
@@ -8182,13 +8198,13 @@
         <w:spacing w:before="300" w:after="40" w:line="276" w:lineRule="auto"/>
         <w:ind w:left="0" w:firstLine="0"/>
       </w:pPr>
-      <w:bookmarkStart w:id="66" w:name="_Toc22510026"/>
-      <w:bookmarkStart w:id="67" w:name="_Toc22513260"/>
+      <w:bookmarkStart w:id="65" w:name="_Toc22510026"/>
+      <w:bookmarkStart w:id="66" w:name="_Toc22513260"/>
       <w:r>
         <w:t>Protocol</w:t>
       </w:r>
+      <w:bookmarkEnd w:id="65"/>
       <w:bookmarkEnd w:id="66"/>
-      <w:bookmarkEnd w:id="67"/>
     </w:p>
     <w:p>
       <w:pPr>
@@ -8571,6 +8587,7 @@
         </w:numPr>
       </w:pPr>
       <w:r>
+        <w:lastRenderedPageBreak/>
         <w:t>Analyze domain model, put a</w:t>
       </w:r>
       <w:r>
@@ -8656,7 +8673,19 @@
         <w:rPr>
           <w:lang w:val="en-US"/>
         </w:rPr>
-        <w:t xml:space="preserve">To documentation play decisive role in Software Engineering Project. The first </w:t>
+        <w:t>To documentation play</w:t>
+      </w:r>
+      <w:r>
+        <w:rPr>
+          <w:lang w:val="en-US"/>
+        </w:rPr>
+        <w:t>s</w:t>
+      </w:r>
+      <w:r>
+        <w:rPr>
+          <w:lang w:val="en-US"/>
+        </w:rPr>
+        <w:t xml:space="preserve"> decisive role in Software Engineering Project. The first </w:t>
       </w:r>
       <w:proofErr w:type="spellStart"/>
       <w:r>
@@ -8789,6 +8818,15 @@
       <w:r>
         <w:t>A domain model – last version.</w:t>
       </w:r>
+      <w:r>
+        <w:t xml:space="preserve"> </w:t>
+      </w:r>
+      <w:r>
+        <w:rPr>
+          <w:lang w:val="en-GB"/>
+        </w:rPr>
+        <w:t>+</w:t>
+      </w:r>
     </w:p>
     <w:p>
       <w:pPr>
@@ -8800,6 +8838,9 @@
       <w:r>
         <w:t>Vision complete.</w:t>
       </w:r>
+      <w:r>
+        <w:t xml:space="preserve"> +</w:t>
+      </w:r>
     </w:p>
     <w:p>
       <w:pPr>
@@ -8840,8 +8881,16 @@
         <w:t>st</w:t>
       </w:r>
       <w:r>
-        <w:t xml:space="preserve"> we start with design for login feature.</w:t>
-      </w:r>
+        <w:t xml:space="preserve"> we start with design for login </w:t>
+      </w:r>
+      <w:proofErr w:type="gramStart"/>
+      <w:r>
+        <w:t>feature.</w:t>
+      </w:r>
+      <w:r>
+        <w:t>+</w:t>
+      </w:r>
+      <w:proofErr w:type="gramEnd"/>
     </w:p>
     <w:p>
       <w:pPr>
@@ -8853,6 +8902,9 @@
       <w:r>
         <w:t>SSD for login</w:t>
       </w:r>
+      <w:r>
+        <w:t xml:space="preserve"> +</w:t>
+      </w:r>
     </w:p>
     <w:p>
       <w:pPr>
@@ -8896,7 +8948,7 @@
         </w:rPr>
         <w:t>aspects,</w:t>
       </w:r>
-      <w:bookmarkStart w:id="68" w:name="_Toc22510027"/>
+      <w:bookmarkStart w:id="67" w:name="_Toc22510027"/>
       <w:r>
         <w:rPr>
           <w:lang w:val="en-US"/>
@@ -8913,7 +8965,10 @@
       <w:r>
         <w:t>Describe how can be implement login with spring boot.</w:t>
       </w:r>
-      <w:bookmarkEnd w:id="68"/>
+      <w:bookmarkEnd w:id="67"/>
+      <w:r>
+        <w:t xml:space="preserve">    +</w:t>
+      </w:r>
     </w:p>
     <w:p>
       <w:pPr>
@@ -8923,15 +8978,13 @@
         </w:numPr>
       </w:pPr>
       <w:r>
-        <w:t xml:space="preserve">Make a Product </w:t>
-      </w:r>
-      <w:proofErr w:type="gramStart"/>
-      <w:r>
-        <w:t>Backlog( list</w:t>
-      </w:r>
-      <w:proofErr w:type="gramEnd"/>
-      <w:r>
-        <w:t xml:space="preserve"> of user stories) and divide to 4 sprints.</w:t>
+        <w:t>Make a Product Backlog( list of user stories) and divide to 4 sprints.</w:t>
+      </w:r>
+      <w:r>
+        <w:t xml:space="preserve"> </w:t>
+      </w:r>
+      <w:r>
+        <w:t>+</w:t>
       </w:r>
     </w:p>
     <w:p>
@@ -8952,6 +9005,9 @@
       <w:r>
         <w:t xml:space="preserve">-dos.  </w:t>
       </w:r>
+      <w:r>
+        <w:t>+</w:t>
+      </w:r>
     </w:p>
     <w:p>
       <w:pPr>
@@ -8961,9 +9017,13 @@
         </w:numPr>
       </w:pPr>
       <w:r>
-        <w:lastRenderedPageBreak/>
         <w:t xml:space="preserve">Change the style of document, make headers numerable, and the style more readable.  </w:t>
       </w:r>
+      <w:r>
+        <w:t>+</w:t>
+      </w:r>
+      <w:bookmarkStart w:id="68" w:name="_GoBack"/>
+      <w:bookmarkEnd w:id="68"/>
     </w:p>
     <w:p>
       <w:pPr>

</xml_diff>

<commit_message>
added report from 23.10.19
</commit_message>
<xml_diff>
--- a/bea-documentation/bea-report.docx
+++ b/bea-documentation/bea-report.docx
@@ -2736,6 +2736,79 @@
           <w:lang w:val="en-US"/>
         </w:rPr>
       </w:pPr>
+      <w:r>
+        <w:rPr>
+          <w:lang w:val="en-US"/>
+        </w:rPr>
+        <w:t xml:space="preserve">Concept class </w:t>
+      </w:r>
+      <w:r>
+        <w:rPr>
+          <w:highlight w:val="lightGray"/>
+          <w:lang w:val="en-US"/>
+        </w:rPr>
+        <w:t>Subscription</w:t>
+      </w:r>
+      <w:r>
+        <w:rPr>
+          <w:lang w:val="en-US"/>
+        </w:rPr>
+        <w:t xml:space="preserve"> models a </w:t>
+      </w:r>
+      <w:proofErr w:type="gramStart"/>
+      <w:r>
+        <w:rPr>
+          <w:lang w:val="en-US"/>
+        </w:rPr>
+        <w:t xml:space="preserve">subscription </w:t>
+      </w:r>
+      <w:r>
+        <w:rPr>
+          <w:lang w:val="en-US"/>
+        </w:rPr>
+        <w:t>,</w:t>
+      </w:r>
+      <w:proofErr w:type="gramEnd"/>
+      <w:r>
+        <w:rPr>
+          <w:lang w:val="en-US"/>
+        </w:rPr>
+        <w:t xml:space="preserve"> that has a date when participant is subscribed.</w:t>
+      </w:r>
+      <w:r>
+        <w:rPr>
+          <w:lang w:val="en-US"/>
+        </w:rPr>
+        <w:t xml:space="preserve"> //</w:t>
+      </w:r>
+      <w:proofErr w:type="spellStart"/>
+      <w:r>
+        <w:rPr>
+          <w:lang w:val="en-US"/>
+        </w:rPr>
+        <w:t>todo</w:t>
+      </w:r>
+      <w:proofErr w:type="spellEnd"/>
+      <w:r>
+        <w:rPr>
+          <w:lang w:val="en-US"/>
+        </w:rPr>
+        <w:t xml:space="preserve"> </w:t>
+      </w:r>
+    </w:p>
+    <w:p>
+      <w:pPr>
+        <w:rPr>
+          <w:lang w:val="en-US"/>
+        </w:rPr>
+      </w:pPr>
+    </w:p>
+    <w:p>
+      <w:pPr>
+        <w:rPr>
+          <w:lang w:val="en-US"/>
+        </w:rPr>
+      </w:pPr>
     </w:p>
     <w:p>
       <w:pPr>
@@ -2956,6 +3029,7 @@
         <w:rPr>
           <w:lang w:val="en-US"/>
         </w:rPr>
+        <w:lastRenderedPageBreak/>
         <w:t xml:space="preserve">Association </w:t>
       </w:r>
       <w:r>
@@ -3076,7 +3150,6 @@
         <w:rPr>
           <w:lang w:val="en-US"/>
         </w:rPr>
-        <w:lastRenderedPageBreak/>
         <w:t xml:space="preserve">Association </w:t>
       </w:r>
       <w:r>
@@ -3993,11 +4066,11 @@
               <w:ind w:left="0"/>
             </w:pPr>
             <w:r>
-              <w:t xml:space="preserve">As a user, I want to be able to login into the system with my credential (username, </w:t>
+              <w:t xml:space="preserve">As a user, I want to be able to login into the </w:t>
             </w:r>
             <w:r>
               <w:lastRenderedPageBreak/>
-              <w:t>password).</w:t>
+              <w:t>system with my credential (username, password).</w:t>
             </w:r>
           </w:p>
           <w:p>
@@ -4043,7 +4116,14 @@
               <w:rPr>
                 <w:lang w:val="en-US"/>
               </w:rPr>
-              <w:t>An error message is displayed: “Wrong username or password, please try again!”.</w:t>
+              <w:t xml:space="preserve">An error message is displayed: “Wrong username or password, please try </w:t>
+            </w:r>
+            <w:r>
+              <w:rPr>
+                <w:lang w:val="en-US"/>
+              </w:rPr>
+              <w:lastRenderedPageBreak/>
+              <w:t>again!”.</w:t>
             </w:r>
           </w:p>
         </w:tc>
@@ -4065,6 +4145,7 @@
               <w:rPr>
                 <w:lang w:val="en-US"/>
               </w:rPr>
+              <w:lastRenderedPageBreak/>
               <w:t>high</w:t>
             </w:r>
           </w:p>
@@ -4935,7 +5016,11 @@
               <w:t xml:space="preserve">be able to </w:t>
             </w:r>
             <w:r>
-              <w:t>select an exam (there are different data on an exam).</w:t>
+              <w:t xml:space="preserve">select </w:t>
+            </w:r>
+            <w:r>
+              <w:lastRenderedPageBreak/>
+              <w:t>an exam (there are different data on an exam).</w:t>
             </w:r>
           </w:p>
         </w:tc>
@@ -4954,6 +5039,7 @@
               </w:rPr>
             </w:pPr>
             <w:r>
+              <w:lastRenderedPageBreak/>
               <w:t>A participant has selected exam.</w:t>
             </w:r>
           </w:p>
@@ -4970,11 +5056,11 @@
               <w:ind w:left="0"/>
             </w:pPr>
             <w:r>
-              <w:t xml:space="preserve">An error message is displayed “This date is already reserved, please take </w:t>
+              <w:t xml:space="preserve">An error message is displayed “This </w:t>
             </w:r>
             <w:r>
               <w:lastRenderedPageBreak/>
-              <w:t>another date for your final exam".</w:t>
+              <w:t>date is already reserved, please take another date for your final exam".</w:t>
             </w:r>
           </w:p>
           <w:p>
@@ -5740,7 +5826,11 @@
               <w:t xml:space="preserve"> </w:t>
             </w:r>
             <w:r>
-              <w:t xml:space="preserve">of participants with courses that they </w:t>
+              <w:t xml:space="preserve">of participants with courses </w:t>
+            </w:r>
+            <w:r>
+              <w:lastRenderedPageBreak/>
+              <w:t xml:space="preserve">that they </w:t>
             </w:r>
             <w:proofErr w:type="gramStart"/>
             <w:r>
@@ -5764,13 +5854,18 @@
               <w:ind w:left="0"/>
             </w:pPr>
             <w:r>
+              <w:lastRenderedPageBreak/>
               <w:t>A</w:t>
             </w:r>
             <w:r>
               <w:t xml:space="preserve"> Lecturer</w:t>
             </w:r>
             <w:r>
-              <w:t xml:space="preserve"> can see the list with all the data he needs</w:t>
+              <w:t xml:space="preserve"> can see the list with all the data he </w:t>
+            </w:r>
+            <w:r>
+              <w:lastRenderedPageBreak/>
+              <w:t>needs</w:t>
             </w:r>
             <w:r>
               <w:t>.</w:t>
@@ -5978,6 +6073,7 @@
       </w:pPr>
       <w:bookmarkStart w:id="30" w:name="_Toc22510003"/>
       <w:r>
+        <w:lastRenderedPageBreak/>
         <w:t xml:space="preserve">Class </w:t>
       </w:r>
       <w:r>
@@ -7604,7 +7700,7 @@
                 <w:sz w:val="19"/>
               </w:rPr>
               <w:pict>
-                <v:shape id="_x0000_i1046" type="#_x0000_t75" style="width:472.9pt;height:122.25pt">
+                <v:shape id="_x0000_i1029" type="#_x0000_t75" style="width:472.9pt;height:122.25pt">
                   <v:imagedata r:id="rId12" o:title="sprint plannung"/>
                 </v:shape>
               </w:pict>
@@ -8682,7 +8778,10 @@
                 </w:tcPr>
                 <w:p>
                   <w:r>
-                    <w:t>14:30-15:10</w:t>
+                    <w:t>14:30-15:</w:t>
+                  </w:r>
+                  <w:r>
+                    <w:t>25</w:t>
                   </w:r>
                 </w:p>
               </w:tc>
@@ -10211,6 +10310,7 @@
                       <w:sz w:val="18"/>
                       <w:szCs w:val="18"/>
                     </w:rPr>
+                    <w:lastRenderedPageBreak/>
                     <w:t>1</w:t>
                   </w:r>
                 </w:p>
@@ -12882,8 +12982,6 @@
                       <w:szCs w:val="22"/>
                     </w:rPr>
                   </w:pPr>
-                  <w:bookmarkStart w:id="65" w:name="_GoBack"/>
-                  <w:bookmarkEnd w:id="65"/>
                 </w:p>
               </w:tc>
               <w:tc>
@@ -15143,13 +15241,13 @@
         <w:spacing w:before="300" w:after="40" w:line="276" w:lineRule="auto"/>
         <w:ind w:left="0" w:firstLine="0"/>
       </w:pPr>
-      <w:bookmarkStart w:id="66" w:name="_Toc22510026"/>
-      <w:bookmarkStart w:id="67" w:name="_Toc22513260"/>
+      <w:bookmarkStart w:id="65" w:name="_Toc22510026"/>
+      <w:bookmarkStart w:id="66" w:name="_Toc22513260"/>
       <w:r>
         <w:t>Protocol</w:t>
       </w:r>
+      <w:bookmarkEnd w:id="65"/>
       <w:bookmarkEnd w:id="66"/>
-      <w:bookmarkEnd w:id="67"/>
     </w:p>
     <w:p>
       <w:pPr>
@@ -15409,6 +15507,16 @@
           <w:color w:val="605E80"/>
           <w:u w:val="single"/>
         </w:rPr>
+        <w:t xml:space="preserve">Report from </w:t>
+      </w:r>
+      <w:r>
+        <w:rPr>
+          <w:rFonts w:ascii="Arial" w:hAnsi="Arial" w:cs="Arial"/>
+          <w:b/>
+          <w:bCs/>
+          <w:color w:val="605E80"/>
+          <w:u w:val="single"/>
+        </w:rPr>
         <w:t>09.10.19</w:t>
       </w:r>
     </w:p>
@@ -15724,6 +15832,12 @@
         <w:rPr>
           <w:u w:val="single"/>
         </w:rPr>
+        <w:t xml:space="preserve">Report from </w:t>
+      </w:r>
+      <w:r>
+        <w:rPr>
+          <w:u w:val="single"/>
+        </w:rPr>
         <w:t>16.10.19</w:t>
       </w:r>
     </w:p>
@@ -15740,6 +15854,13 @@
           <w:color w:val="4472C4"/>
         </w:rPr>
         <w:t>Plan</w:t>
+      </w:r>
+      <w:r>
+        <w:rPr>
+          <w:b/>
+          <w:color w:val="4472C4"/>
+        </w:rPr>
+        <w:t>:</w:t>
       </w:r>
     </w:p>
     <w:p>
@@ -15871,7 +15992,7 @@
         </w:rPr>
         <w:t>aspects,</w:t>
       </w:r>
-      <w:bookmarkStart w:id="68" w:name="_Toc22510027"/>
+      <w:bookmarkStart w:id="67" w:name="_Toc22510027"/>
       <w:r>
         <w:rPr>
           <w:lang w:val="en-US"/>
@@ -15888,7 +16009,7 @@
       <w:r>
         <w:t>Describe how can be implement login with spring boot.</w:t>
       </w:r>
-      <w:bookmarkEnd w:id="68"/>
+      <w:bookmarkEnd w:id="67"/>
       <w:r>
         <w:t xml:space="preserve">    +</w:t>
       </w:r>
@@ -16009,9 +16130,7 @@
         <w:ind w:left="0"/>
         <w:rPr>
           <w:rFonts w:ascii="Arial" w:hAnsi="Arial" w:cs="Arial"/>
-          <w:b/>
           <w:bCs/>
-          <w:color w:val="605E80"/>
         </w:rPr>
       </w:pPr>
       <w:r>
@@ -16045,28 +16164,471 @@
         <w:rPr>
           <w:rFonts w:ascii="Arial" w:hAnsi="Arial" w:cs="Arial"/>
           <w:bCs/>
+        </w:rPr>
+        <w:t>23.10.19, 14:30</w:t>
+      </w:r>
+    </w:p>
+    <w:p>
+      <w:pPr>
+        <w:pStyle w:val="ListParagraph"/>
+        <w:ind w:left="0"/>
+        <w:rPr>
+          <w:rFonts w:ascii="Arial" w:hAnsi="Arial" w:cs="Arial"/>
+          <w:bCs/>
           <w:color w:val="FF0000"/>
         </w:rPr>
-        <w:t>23.10.19, 14:30</w:t>
-      </w:r>
+      </w:pPr>
     </w:p>
     <w:p>
       <w:pPr>
         <w:pStyle w:val="ListParagraph"/>
+        <w:ind w:left="0"/>
+        <w:rPr>
+          <w:rFonts w:ascii="Arial" w:hAnsi="Arial" w:cs="Arial"/>
+          <w:bCs/>
+          <w:color w:val="FF0000"/>
+        </w:rPr>
+      </w:pPr>
+    </w:p>
+    <w:p>
+      <w:pPr>
+        <w:pStyle w:val="ListParagraph"/>
+        <w:ind w:left="0"/>
+        <w:rPr>
+          <w:rFonts w:ascii="Arial" w:hAnsi="Arial" w:cs="Arial"/>
+          <w:bCs/>
+        </w:rPr>
+      </w:pPr>
+    </w:p>
+    <w:p>
+      <w:pPr>
+        <w:pStyle w:val="ListParagraph"/>
+        <w:ind w:left="0"/>
+        <w:rPr>
+          <w:rFonts w:ascii="Arial" w:hAnsi="Arial" w:cs="Arial"/>
+          <w:bCs/>
+        </w:rPr>
+      </w:pPr>
+      <w:r>
+        <w:rPr>
+          <w:rFonts w:ascii="Arial" w:hAnsi="Arial" w:cs="Arial"/>
+          <w:bCs/>
+        </w:rPr>
+        <w:t xml:space="preserve">Report from </w:t>
+      </w:r>
+      <w:r>
+        <w:rPr>
+          <w:rFonts w:ascii="Arial" w:hAnsi="Arial" w:cs="Arial"/>
+          <w:bCs/>
+          <w:u w:val="single"/>
+        </w:rPr>
+        <w:t>23.10.19</w:t>
+      </w:r>
+    </w:p>
+    <w:p>
+      <w:pPr>
+        <w:pStyle w:val="ListParagraph"/>
+        <w:ind w:left="0"/>
+        <w:rPr>
+          <w:rFonts w:ascii="Arial" w:hAnsi="Arial" w:cs="Arial"/>
+          <w:bCs/>
+        </w:rPr>
+      </w:pPr>
+    </w:p>
+    <w:p>
+      <w:pPr>
+        <w:rPr>
+          <w:b/>
+          <w:color w:val="4472C4"/>
+        </w:rPr>
+      </w:pPr>
+      <w:r>
+        <w:rPr>
+          <w:b/>
+          <w:color w:val="4472C4"/>
+        </w:rPr>
+        <w:t>Plan</w:t>
+      </w:r>
+      <w:r>
+        <w:rPr>
+          <w:b/>
+          <w:color w:val="4472C4"/>
+        </w:rPr>
+        <w:t>:</w:t>
+      </w:r>
+    </w:p>
+    <w:p>
+      <w:pPr>
+        <w:rPr>
+          <w:lang w:val="en-US"/>
+        </w:rPr>
+      </w:pPr>
+      <w:r>
+        <w:rPr>
+          <w:lang w:val="en-US"/>
+        </w:rPr>
+        <w:t xml:space="preserve"> </w:t>
+      </w:r>
+    </w:p>
+    <w:p>
+      <w:pPr>
+        <w:numPr>
+          <w:ilvl w:val="0"/>
+          <w:numId w:val="43"/>
+        </w:numPr>
+        <w:rPr>
+          <w:lang w:val="en-US"/>
+        </w:rPr>
+      </w:pPr>
+      <w:r>
+        <w:rPr>
+          <w:lang w:val="en-US"/>
+        </w:rPr>
+        <w:t xml:space="preserve">Make Vision </w:t>
+      </w:r>
+      <w:proofErr w:type="gramStart"/>
+      <w:r>
+        <w:rPr>
+          <w:lang w:val="en-US"/>
+        </w:rPr>
+        <w:t>clear( Describe</w:t>
+      </w:r>
+      <w:proofErr w:type="gramEnd"/>
+      <w:r>
+        <w:rPr>
+          <w:lang w:val="en-US"/>
+        </w:rPr>
+        <w:t xml:space="preserve"> how people will use this application. Describe what is it exactly the </w:t>
+      </w:r>
+      <w:proofErr w:type="gramStart"/>
+      <w:r>
+        <w:rPr>
+          <w:lang w:val="en-US"/>
+        </w:rPr>
+        <w:t>course(</w:t>
+      </w:r>
+      <w:proofErr w:type="gramEnd"/>
+      <w:r>
+        <w:rPr>
+          <w:lang w:val="en-US"/>
+        </w:rPr>
+        <w:t xml:space="preserve">content, PDF, </w:t>
+      </w:r>
+      <w:proofErr w:type="spellStart"/>
+      <w:r>
+        <w:rPr>
+          <w:lang w:val="en-US"/>
+        </w:rPr>
+        <w:t>Unterricht</w:t>
+      </w:r>
+      <w:proofErr w:type="spellEnd"/>
+      <w:r>
+        <w:rPr>
+          <w:lang w:val="en-US"/>
+        </w:rPr>
+        <w:t>) The vision needs to be loner ,about 1 A4 page.</w:t>
+      </w:r>
+    </w:p>
+    <w:p>
+      <w:pPr>
+        <w:ind w:left="720"/>
+        <w:rPr>
+          <w:lang w:val="en-US"/>
+        </w:rPr>
+      </w:pPr>
+      <w:r>
+        <w:rPr>
+          <w:lang w:val="en-US"/>
+        </w:rPr>
+        <w:t xml:space="preserve">Vision-Solution belongs to Vision, here I </w:t>
+      </w:r>
+      <w:proofErr w:type="gramStart"/>
+      <w:r>
+        <w:rPr>
+          <w:lang w:val="en-US"/>
+        </w:rPr>
+        <w:t>have to</w:t>
+      </w:r>
+      <w:proofErr w:type="gramEnd"/>
+      <w:r>
+        <w:rPr>
+          <w:lang w:val="en-US"/>
+        </w:rPr>
+        <w:t xml:space="preserve"> write what we will produce.</w:t>
+      </w:r>
+    </w:p>
+    <w:p>
+      <w:pPr>
+        <w:numPr>
+          <w:ilvl w:val="0"/>
+          <w:numId w:val="43"/>
+        </w:numPr>
+        <w:rPr>
+          <w:lang w:val="en-US"/>
+        </w:rPr>
+      </w:pPr>
+      <w:r>
+        <w:rPr>
+          <w:lang w:val="en-US"/>
+        </w:rPr>
+        <w:t>Domain model. Change word entity to concept by description.</w:t>
+      </w:r>
+    </w:p>
+    <w:p>
+      <w:pPr>
+        <w:ind w:left="720"/>
+        <w:rPr>
+          <w:lang w:val="en-US"/>
+        </w:rPr>
+      </w:pPr>
+      <w:r>
+        <w:rPr>
+          <w:lang w:val="en-US"/>
+        </w:rPr>
+        <w:t xml:space="preserve">Add two concepts: subscription with a Date attribute and </w:t>
+      </w:r>
+      <w:proofErr w:type="gramStart"/>
+      <w:r>
+        <w:rPr>
+          <w:lang w:val="en-US"/>
+        </w:rPr>
+        <w:t>Test  subscription</w:t>
+      </w:r>
+      <w:proofErr w:type="gramEnd"/>
+      <w:r>
+        <w:rPr>
+          <w:lang w:val="en-US"/>
+        </w:rPr>
+        <w:t xml:space="preserve"> .</w:t>
+      </w:r>
+    </w:p>
+    <w:p>
+      <w:pPr>
+        <w:ind w:left="720"/>
+        <w:rPr>
+          <w:lang w:val="en-US"/>
+        </w:rPr>
+      </w:pPr>
+      <w:r>
+        <w:rPr>
+          <w:lang w:val="en-US"/>
+        </w:rPr>
+        <w:t xml:space="preserve">Add to exam concept </w:t>
+      </w:r>
+      <w:proofErr w:type="spellStart"/>
+      <w:proofErr w:type="gramStart"/>
+      <w:r>
+        <w:rPr>
+          <w:lang w:val="en-US"/>
+        </w:rPr>
+        <w:t>boolean</w:t>
+      </w:r>
+      <w:proofErr w:type="spellEnd"/>
+      <w:r>
+        <w:rPr>
+          <w:lang w:val="en-US"/>
+        </w:rPr>
+        <w:t xml:space="preserve"> ,</w:t>
+      </w:r>
+      <w:proofErr w:type="gramEnd"/>
+      <w:r>
+        <w:rPr>
+          <w:lang w:val="en-US"/>
+        </w:rPr>
+        <w:t xml:space="preserve"> that will show the difference between final and intermediate exam.</w:t>
+      </w:r>
+    </w:p>
+    <w:p>
+      <w:pPr>
+        <w:numPr>
+          <w:ilvl w:val="0"/>
+          <w:numId w:val="43"/>
+        </w:numPr>
+        <w:rPr>
+          <w:lang w:val="en-US"/>
+        </w:rPr>
+      </w:pPr>
+      <w:r>
+        <w:rPr>
+          <w:lang w:val="en-US"/>
+        </w:rPr>
+        <w:t>Change product backlog (failure and success)</w:t>
+      </w:r>
+      <w:r>
+        <w:rPr>
+          <w:lang w:val="en-US"/>
+        </w:rPr>
+        <w:t xml:space="preserve"> </w:t>
+      </w:r>
+    </w:p>
+    <w:p>
+      <w:pPr>
+        <w:numPr>
+          <w:ilvl w:val="0"/>
+          <w:numId w:val="43"/>
+        </w:numPr>
+        <w:rPr>
+          <w:lang w:val="en-US"/>
+        </w:rPr>
+      </w:pPr>
+      <w:r>
+        <w:rPr>
+          <w:lang w:val="en-US"/>
+        </w:rPr>
+        <w:t xml:space="preserve">Make </w:t>
+      </w:r>
+      <w:proofErr w:type="spellStart"/>
+      <w:r>
+        <w:rPr>
+          <w:lang w:val="en-US"/>
+        </w:rPr>
+        <w:t>ssd</w:t>
+      </w:r>
+      <w:proofErr w:type="spellEnd"/>
+      <w:r>
+        <w:rPr>
+          <w:lang w:val="en-US"/>
+        </w:rPr>
+        <w:t xml:space="preserve"> for login with all </w:t>
+      </w:r>
+      <w:r>
+        <w:rPr>
+          <w:lang w:val="en-US"/>
+        </w:rPr>
+        <w:t xml:space="preserve">needed </w:t>
+      </w:r>
+      <w:bookmarkStart w:id="68" w:name="_GoBack"/>
+      <w:bookmarkEnd w:id="68"/>
+      <w:r>
+        <w:rPr>
+          <w:lang w:val="en-US"/>
+        </w:rPr>
+        <w:t xml:space="preserve">classes( show exactly what’s happen in system ). </w:t>
+      </w:r>
+    </w:p>
+    <w:p>
+      <w:pPr>
+        <w:numPr>
+          <w:ilvl w:val="0"/>
+          <w:numId w:val="43"/>
+        </w:numPr>
+        <w:rPr>
+          <w:lang w:val="en-US"/>
+        </w:rPr>
+      </w:pPr>
+      <w:r>
+        <w:rPr>
+          <w:lang w:val="en-US"/>
+        </w:rPr>
+        <w:t xml:space="preserve">Implement login function, test it. </w:t>
+      </w:r>
+      <w:proofErr w:type="gramStart"/>
+      <w:r>
+        <w:rPr>
+          <w:lang w:val="en-US"/>
+        </w:rPr>
+        <w:t>Have to</w:t>
+      </w:r>
+      <w:proofErr w:type="gramEnd"/>
+      <w:r>
+        <w:rPr>
+          <w:lang w:val="en-US"/>
+        </w:rPr>
+        <w:t xml:space="preserve"> be able to make a demo.</w:t>
+      </w:r>
+    </w:p>
+    <w:p>
+      <w:pPr>
+        <w:numPr>
+          <w:ilvl w:val="0"/>
+          <w:numId w:val="43"/>
+        </w:numPr>
+        <w:rPr>
+          <w:lang w:val="en-US"/>
+        </w:rPr>
+      </w:pPr>
+      <w:r>
+        <w:rPr>
+          <w:lang w:val="en-US"/>
+        </w:rPr>
+        <w:t xml:space="preserve">After making all 5 points and if I’ll have more time make </w:t>
+      </w:r>
+      <w:proofErr w:type="spellStart"/>
+      <w:r>
+        <w:rPr>
+          <w:lang w:val="en-US"/>
+        </w:rPr>
+        <w:t>ssd</w:t>
+      </w:r>
+      <w:proofErr w:type="spellEnd"/>
+      <w:r>
+        <w:rPr>
+          <w:lang w:val="en-US"/>
+        </w:rPr>
+        <w:t xml:space="preserve"> for other features.</w:t>
+      </w:r>
+    </w:p>
+    <w:p>
+      <w:pPr>
+        <w:numPr>
+          <w:ilvl w:val="0"/>
+          <w:numId w:val="43"/>
+        </w:numPr>
+        <w:rPr>
+          <w:lang w:val="en-US"/>
+        </w:rPr>
+      </w:pPr>
+    </w:p>
+    <w:p>
+      <w:pPr>
+        <w:ind w:left="720"/>
+        <w:rPr>
+          <w:lang w:val="en-US"/>
+        </w:rPr>
+      </w:pPr>
+    </w:p>
+    <w:p>
+      <w:pPr>
+        <w:rPr>
+          <w:lang w:val="en-US"/>
+        </w:rPr>
+      </w:pPr>
+      <w:r>
         <w:rPr>
           <w:rFonts w:ascii="Arial" w:hAnsi="Arial" w:cs="Arial"/>
           <w:b/>
           <w:bCs/>
-          <w:color w:val="605E80"/>
-        </w:rPr>
-      </w:pPr>
-    </w:p>
-    <w:p>
-      <w:pPr>
-        <w:rPr>
-          <w:lang w:val="en-US"/>
-        </w:rPr>
-      </w:pPr>
+          <w:color w:val="4472C4"/>
+        </w:rPr>
+        <w:t>Next meeting:</w:t>
+      </w:r>
+      <w:r>
+        <w:rPr>
+          <w:rFonts w:ascii="Arial" w:hAnsi="Arial" w:cs="Arial"/>
+          <w:b/>
+          <w:bCs/>
+          <w:color w:val="4472C4"/>
+        </w:rPr>
+        <w:tab/>
+      </w:r>
+      <w:r>
+        <w:rPr>
+          <w:rFonts w:ascii="Arial" w:hAnsi="Arial" w:cs="Arial"/>
+          <w:b/>
+          <w:bCs/>
+          <w:color w:val="FF0000"/>
+        </w:rPr>
+        <w:t xml:space="preserve"> 30.10.19</w:t>
+      </w:r>
+      <w:r>
+        <w:rPr>
+          <w:rFonts w:ascii="Arial" w:hAnsi="Arial" w:cs="Arial"/>
+          <w:b/>
+          <w:bCs/>
+          <w:color w:val="FF0000"/>
+        </w:rPr>
+        <w:t>, 14:30</w:t>
+      </w:r>
     </w:p>
     <w:sectPr>
       <w:pgSz w:w="11906" w:h="16838" w:code="9"/>
@@ -20096,6 +20658,95 @@
     </w:lvl>
   </w:abstractNum>
   <w:abstractNum w:abstractNumId="40" w15:restartNumberingAfterBreak="0">
+    <w:nsid w:val="793B23F8"/>
+    <w:multiLevelType w:val="hybridMultilevel"/>
+    <w:tmpl w:val="25E6604E"/>
+    <w:lvl w:ilvl="0" w:tplc="0409000F">
+      <w:start w:val="1"/>
+      <w:numFmt w:val="decimal"/>
+      <w:lvlText w:val="%1."/>
+      <w:lvlJc w:val="left"/>
+      <w:pPr>
+        <w:ind w:left="720" w:hanging="360"/>
+      </w:pPr>
+      <w:rPr>
+        <w:rFonts w:hint="default"/>
+      </w:rPr>
+    </w:lvl>
+    <w:lvl w:ilvl="1" w:tplc="04090019" w:tentative="1">
+      <w:start w:val="1"/>
+      <w:numFmt w:val="lowerLetter"/>
+      <w:lvlText w:val="%2."/>
+      <w:lvlJc w:val="left"/>
+      <w:pPr>
+        <w:ind w:left="1440" w:hanging="360"/>
+      </w:pPr>
+    </w:lvl>
+    <w:lvl w:ilvl="2" w:tplc="0409001B" w:tentative="1">
+      <w:start w:val="1"/>
+      <w:numFmt w:val="lowerRoman"/>
+      <w:lvlText w:val="%3."/>
+      <w:lvlJc w:val="right"/>
+      <w:pPr>
+        <w:ind w:left="2160" w:hanging="180"/>
+      </w:pPr>
+    </w:lvl>
+    <w:lvl w:ilvl="3" w:tplc="0409000F" w:tentative="1">
+      <w:start w:val="1"/>
+      <w:numFmt w:val="decimal"/>
+      <w:lvlText w:val="%4."/>
+      <w:lvlJc w:val="left"/>
+      <w:pPr>
+        <w:ind w:left="2880" w:hanging="360"/>
+      </w:pPr>
+    </w:lvl>
+    <w:lvl w:ilvl="4" w:tplc="04090019" w:tentative="1">
+      <w:start w:val="1"/>
+      <w:numFmt w:val="lowerLetter"/>
+      <w:lvlText w:val="%5."/>
+      <w:lvlJc w:val="left"/>
+      <w:pPr>
+        <w:ind w:left="3600" w:hanging="360"/>
+      </w:pPr>
+    </w:lvl>
+    <w:lvl w:ilvl="5" w:tplc="0409001B" w:tentative="1">
+      <w:start w:val="1"/>
+      <w:numFmt w:val="lowerRoman"/>
+      <w:lvlText w:val="%6."/>
+      <w:lvlJc w:val="right"/>
+      <w:pPr>
+        <w:ind w:left="4320" w:hanging="180"/>
+      </w:pPr>
+    </w:lvl>
+    <w:lvl w:ilvl="6" w:tplc="0409000F" w:tentative="1">
+      <w:start w:val="1"/>
+      <w:numFmt w:val="decimal"/>
+      <w:lvlText w:val="%7."/>
+      <w:lvlJc w:val="left"/>
+      <w:pPr>
+        <w:ind w:left="5040" w:hanging="360"/>
+      </w:pPr>
+    </w:lvl>
+    <w:lvl w:ilvl="7" w:tplc="04090019" w:tentative="1">
+      <w:start w:val="1"/>
+      <w:numFmt w:val="lowerLetter"/>
+      <w:lvlText w:val="%8."/>
+      <w:lvlJc w:val="left"/>
+      <w:pPr>
+        <w:ind w:left="5760" w:hanging="360"/>
+      </w:pPr>
+    </w:lvl>
+    <w:lvl w:ilvl="8" w:tplc="0409001B" w:tentative="1">
+      <w:start w:val="1"/>
+      <w:numFmt w:val="lowerRoman"/>
+      <w:lvlText w:val="%9."/>
+      <w:lvlJc w:val="right"/>
+      <w:pPr>
+        <w:ind w:left="6480" w:hanging="180"/>
+      </w:pPr>
+    </w:lvl>
+  </w:abstractNum>
+  <w:abstractNum w:abstractNumId="41" w15:restartNumberingAfterBreak="0">
     <w:nsid w:val="7BA82AF0"/>
     <w:multiLevelType w:val="multilevel"/>
     <w:tmpl w:val="0807001D"/>
@@ -20208,7 +20859,7 @@
       </w:pPr>
     </w:lvl>
   </w:abstractNum>
-  <w:abstractNum w:abstractNumId="41" w15:restartNumberingAfterBreak="0">
+  <w:abstractNum w:abstractNumId="42" w15:restartNumberingAfterBreak="0">
     <w:nsid w:val="7FBD4339"/>
     <w:multiLevelType w:val="multilevel"/>
     <w:tmpl w:val="0807001D"/>
@@ -20382,7 +21033,7 @@
     <w:abstractNumId w:val="38"/>
   </w:num>
   <w:num w:numId="21">
-    <w:abstractNumId w:val="41"/>
+    <w:abstractNumId w:val="42"/>
   </w:num>
   <w:num w:numId="22">
     <w:abstractNumId w:val="20"/>
@@ -20412,7 +21063,7 @@
     <w:abstractNumId w:val="14"/>
   </w:num>
   <w:num w:numId="31">
-    <w:abstractNumId w:val="40"/>
+    <w:abstractNumId w:val="41"/>
   </w:num>
   <w:num w:numId="32">
     <w:abstractNumId w:val="27"/>
@@ -20446,6 +21097,9 @@
   </w:num>
   <w:num w:numId="42">
     <w:abstractNumId w:val="26"/>
+  </w:num>
+  <w:num w:numId="43">
+    <w:abstractNumId w:val="40"/>
   </w:num>
 </w:numbering>
 </file>

</xml_diff>

<commit_message>
added changes to the domain model
</commit_message>
<xml_diff>
--- a/bea-documentation/bea-report.docx
+++ b/bea-documentation/bea-report.docx
@@ -2468,10 +2468,24 @@
       <w:r>
         <w:t xml:space="preserve"> </w:t>
       </w:r>
+      <w:commentRangeStart w:id="26"/>
       <w:r>
         <w:t>model</w:t>
       </w:r>
       <w:bookmarkEnd w:id="25"/>
+      <w:commentRangeEnd w:id="26"/>
+      <w:r>
+        <w:rPr>
+          <w:rStyle w:val="CommentReference"/>
+          <w:rFonts w:eastAsia="Lucida Sans"/>
+          <w:b w:val="0"/>
+          <w:bCs w:val="0"/>
+        </w:rPr>
+        <w:commentReference w:id="26"/>
+      </w:r>
+      <w:r>
+        <w:t xml:space="preserve"> </w:t>
+      </w:r>
     </w:p>
     <w:p>
       <w:r>
@@ -2489,7 +2503,7 @@
         <w:rPr>
           <w:noProof/>
         </w:rPr>
-        <w:pict>
+        <w:pict w14:anchorId="4BBCCFC9">
           <v:shapetype id="_x0000_t75" coordsize="21600,21600" o:spt="75" o:preferrelative="t" path="m@4@5l@4@11@9@11@9@5xe" filled="f" stroked="f">
             <v:stroke joinstyle="miter"/>
             <v:formulas>
@@ -2509,8 +2523,8 @@
             <v:path o:extrusionok="f" gradientshapeok="t" o:connecttype="rect"/>
             <o:lock v:ext="edit" aspectratio="t"/>
           </v:shapetype>
-          <v:shape id="Picture 10" o:spid="_x0000_i1025" type="#_x0000_t75" style="width:473.25pt;height:234.75pt;visibility:visible;mso-wrap-style:square">
-            <v:imagedata r:id="rId10" o:title=""/>
+          <v:shape id="_x0000_i1033" type="#_x0000_t75" style="width:473.25pt;height:296.25pt">
+            <v:imagedata r:id="rId13" o:title=""/>
           </v:shape>
         </w:pict>
       </w:r>
@@ -2519,7 +2533,7 @@
       <w:pPr>
         <w:pStyle w:val="Heading2"/>
       </w:pPr>
-      <w:bookmarkStart w:id="26" w:name="_Toc22509999"/>
+      <w:bookmarkStart w:id="28" w:name="_Toc22509999"/>
       <w:r>
         <w:t>Concept</w:t>
       </w:r>
@@ -2529,7 +2543,7 @@
       <w:r>
         <w:t>Classes</w:t>
       </w:r>
-      <w:bookmarkEnd w:id="26"/>
+      <w:bookmarkEnd w:id="28"/>
     </w:p>
     <w:p/>
     <w:p>
@@ -2627,13 +2641,25 @@
           <w:highlight w:val="lightGray"/>
           <w:lang w:val="en-US"/>
         </w:rPr>
-        <w:t>Evaluation</w:t>
-      </w:r>
-      <w:r>
-        <w:rPr>
-          <w:lang w:val="en-US"/>
-        </w:rPr>
-        <w:t xml:space="preserve"> models the grading of a participant.</w:t>
+        <w:t>Grade</w:t>
+      </w:r>
+      <w:r>
+        <w:rPr>
+          <w:lang w:val="en-US"/>
+        </w:rPr>
+        <w:t xml:space="preserve"> models the grad</w:t>
+      </w:r>
+      <w:r>
+        <w:rPr>
+          <w:lang w:val="en-US"/>
+        </w:rPr>
+        <w:t xml:space="preserve">es </w:t>
+      </w:r>
+      <w:r>
+        <w:rPr>
+          <w:lang w:val="en-US"/>
+        </w:rPr>
+        <w:t>of a participant.</w:t>
       </w:r>
     </w:p>
     <w:p>
@@ -2775,26 +2801,6 @@
         </w:rPr>
         <w:t xml:space="preserve"> that has a date when participant is subscribed.</w:t>
       </w:r>
-      <w:r>
-        <w:rPr>
-          <w:lang w:val="en-US"/>
-        </w:rPr>
-        <w:t xml:space="preserve"> //</w:t>
-      </w:r>
-      <w:proofErr w:type="spellStart"/>
-      <w:r>
-        <w:rPr>
-          <w:lang w:val="en-US"/>
-        </w:rPr>
-        <w:t>todo</w:t>
-      </w:r>
-      <w:proofErr w:type="spellEnd"/>
-      <w:r>
-        <w:rPr>
-          <w:lang w:val="en-US"/>
-        </w:rPr>
-        <w:t xml:space="preserve"> </w:t>
-      </w:r>
     </w:p>
     <w:p>
       <w:pPr>
@@ -2814,11 +2820,11 @@
       <w:pPr>
         <w:pStyle w:val="Heading2"/>
       </w:pPr>
-      <w:bookmarkStart w:id="27" w:name="_Toc22510000"/>
+      <w:bookmarkStart w:id="29" w:name="_Toc22510000"/>
       <w:r>
         <w:t>Associations</w:t>
       </w:r>
-      <w:bookmarkEnd w:id="27"/>
+      <w:bookmarkEnd w:id="29"/>
     </w:p>
     <w:p/>
     <w:p>
@@ -2951,72 +2957,6 @@
           <w:lang w:val="en-US"/>
         </w:rPr>
         <w:t>*), and (1 )multiplicity at the Participant side means that each Participant has its own set of Evaluation.</w:t>
-      </w:r>
-    </w:p>
-    <w:p>
-      <w:pPr>
-        <w:rPr>
-          <w:lang w:val="en-US"/>
-        </w:rPr>
-      </w:pPr>
-      <w:r>
-        <w:rPr>
-          <w:lang w:val="en-US"/>
-        </w:rPr>
-        <w:t xml:space="preserve">Association </w:t>
-      </w:r>
-      <w:r>
-        <w:rPr>
-          <w:highlight w:val="lightGray"/>
-          <w:lang w:val="en-US"/>
-        </w:rPr>
-        <w:t>subscribes</w:t>
-      </w:r>
-      <w:r>
-        <w:rPr>
-          <w:lang w:val="en-US"/>
-        </w:rPr>
-        <w:t xml:space="preserve"> between </w:t>
-      </w:r>
-      <w:r>
-        <w:rPr>
-          <w:b/>
-          <w:lang w:val="en-US"/>
-        </w:rPr>
-        <w:t>Participant</w:t>
-      </w:r>
-      <w:r>
-        <w:rPr>
-          <w:lang w:val="en-US"/>
-        </w:rPr>
-        <w:t xml:space="preserve"> and</w:t>
-      </w:r>
-      <w:r>
-        <w:rPr>
-          <w:b/>
-          <w:lang w:val="en-US"/>
-        </w:rPr>
-        <w:t xml:space="preserve"> Course</w:t>
-      </w:r>
-      <w:r>
-        <w:rPr>
-          <w:lang w:val="en-US"/>
-        </w:rPr>
-        <w:t xml:space="preserve"> denotes the fact that that zero or more Participant can be entered to the Course depending of the number of participant, hence </w:t>
-      </w:r>
-      <w:proofErr w:type="gramStart"/>
-      <w:r>
-        <w:rPr>
-          <w:lang w:val="en-US"/>
-        </w:rPr>
-        <w:t>multiplicity(</w:t>
-      </w:r>
-      <w:proofErr w:type="gramEnd"/>
-      <w:r>
-        <w:rPr>
-          <w:lang w:val="en-US"/>
-        </w:rPr>
-        <w:t>*), and each Participant can be subscribed to zero more courses, hence multiplicity(*)</w:t>
       </w:r>
     </w:p>
     <w:p>
@@ -3037,6 +2977,72 @@
           <w:highlight w:val="lightGray"/>
           <w:lang w:val="en-US"/>
         </w:rPr>
+        <w:t>subscribes</w:t>
+      </w:r>
+      <w:r>
+        <w:rPr>
+          <w:lang w:val="en-US"/>
+        </w:rPr>
+        <w:t xml:space="preserve"> between </w:t>
+      </w:r>
+      <w:r>
+        <w:rPr>
+          <w:b/>
+          <w:lang w:val="en-US"/>
+        </w:rPr>
+        <w:t>Participant</w:t>
+      </w:r>
+      <w:r>
+        <w:rPr>
+          <w:lang w:val="en-US"/>
+        </w:rPr>
+        <w:t xml:space="preserve"> and</w:t>
+      </w:r>
+      <w:r>
+        <w:rPr>
+          <w:b/>
+          <w:lang w:val="en-US"/>
+        </w:rPr>
+        <w:t xml:space="preserve"> Course</w:t>
+      </w:r>
+      <w:r>
+        <w:rPr>
+          <w:lang w:val="en-US"/>
+        </w:rPr>
+        <w:t xml:space="preserve"> denotes the fact that that zero or more Participant can be entered to the Course depending of the number of participant, hence </w:t>
+      </w:r>
+      <w:proofErr w:type="gramStart"/>
+      <w:r>
+        <w:rPr>
+          <w:lang w:val="en-US"/>
+        </w:rPr>
+        <w:t>multiplicity(</w:t>
+      </w:r>
+      <w:proofErr w:type="gramEnd"/>
+      <w:r>
+        <w:rPr>
+          <w:lang w:val="en-US"/>
+        </w:rPr>
+        <w:t>*), and each Participant can be subscribed to zero more courses, hence multiplicity(*)</w:t>
+      </w:r>
+    </w:p>
+    <w:p>
+      <w:pPr>
+        <w:rPr>
+          <w:lang w:val="en-US"/>
+        </w:rPr>
+      </w:pPr>
+      <w:r>
+        <w:rPr>
+          <w:lang w:val="en-US"/>
+        </w:rPr>
+        <w:t xml:space="preserve">Association </w:t>
+      </w:r>
+      <w:r>
+        <w:rPr>
+          <w:highlight w:val="lightGray"/>
+          <w:lang w:val="en-US"/>
+        </w:rPr>
         <w:t>result in</w:t>
       </w:r>
       <w:r>
@@ -3157,7 +3163,21 @@
           <w:highlight w:val="lightGray"/>
           <w:lang w:val="en-US"/>
         </w:rPr>
-        <w:t>contain</w:t>
+        <w:t>conta</w:t>
+      </w:r>
+      <w:r>
+        <w:rPr>
+          <w:highlight w:val="lightGray"/>
+          <w:lang w:val="en-US"/>
+        </w:rPr>
+        <w:t>in</w:t>
+      </w:r>
+      <w:r>
+        <w:rPr>
+          <w:highlight w:val="lightGray"/>
+          <w:lang w:val="en-US"/>
+        </w:rPr>
+        <w:t>s</w:t>
       </w:r>
       <w:r>
         <w:rPr>
@@ -3203,59 +3223,27 @@
         <w:rPr>
           <w:lang w:val="en-US"/>
         </w:rPr>
-        <w:t xml:space="preserve"> and each course has many different exams, like final exam, intermediate exam.</w:t>
-      </w:r>
-    </w:p>
-    <w:p>
-      <w:pPr>
-        <w:rPr>
-          <w:lang w:val="en-US"/>
-        </w:rPr>
-      </w:pPr>
-      <w:r>
-        <w:rPr>
-          <w:lang w:val="en-US"/>
-        </w:rPr>
-        <w:t xml:space="preserve">Association </w:t>
-      </w:r>
-      <w:r>
-        <w:rPr>
-          <w:highlight w:val="lightGray"/>
-          <w:lang w:val="en-US"/>
-        </w:rPr>
-        <w:t>has</w:t>
-      </w:r>
-      <w:r>
-        <w:rPr>
-          <w:lang w:val="en-US"/>
-        </w:rPr>
-        <w:t xml:space="preserve"> between </w:t>
-      </w:r>
-      <w:r>
-        <w:rPr>
-          <w:b/>
-          <w:lang w:val="en-US"/>
-        </w:rPr>
-        <w:t>Course</w:t>
-      </w:r>
-      <w:r>
-        <w:rPr>
-          <w:lang w:val="en-US"/>
-        </w:rPr>
-        <w:t xml:space="preserve"> and</w:t>
-      </w:r>
-      <w:r>
-        <w:rPr>
-          <w:b/>
-          <w:lang w:val="en-US"/>
-        </w:rPr>
-        <w:t xml:space="preserve"> Evaluation</w:t>
-      </w:r>
-      <w:r>
-        <w:rPr>
-          <w:lang w:val="en-US"/>
-        </w:rPr>
-        <w:t xml:space="preserve"> denotes the fact that evaluation can have zero or more evaluations, and that each evaluation belongs to exactly one course.</w:t>
+        <w:t xml:space="preserve"> and each course has </w:t>
+      </w:r>
+      <w:proofErr w:type="spellStart"/>
+      <w:r>
+        <w:rPr>
+          <w:lang w:val="en-US"/>
+        </w:rPr>
+        <w:t>it</w:t>
+      </w:r>
+      <w:proofErr w:type="spellEnd"/>
+      <w:r>
+        <w:rPr>
+          <w:lang w:val="en-US"/>
+        </w:rPr>
+        <w:t xml:space="preserve"> own unique final </w:t>
+      </w:r>
+      <w:r>
+        <w:rPr>
+          <w:lang w:val="en-US"/>
+        </w:rPr>
+        <w:t>exam.</w:t>
       </w:r>
     </w:p>
     <w:p>
@@ -4097,7 +4085,11 @@
             </w:pPr>
             <w:r>
               <w:lastRenderedPageBreak/>
-              <w:t>The user is logged in and can use the functionality of the system.</w:t>
+              <w:t xml:space="preserve">The user is logged in and can use the functionality of the </w:t>
+            </w:r>
+            <w:r>
+              <w:lastRenderedPageBreak/>
+              <w:t>system.</w:t>
             </w:r>
           </w:p>
         </w:tc>
@@ -4116,14 +4108,15 @@
               <w:rPr>
                 <w:lang w:val="en-US"/>
               </w:rPr>
-              <w:t xml:space="preserve">An error message is displayed: “Wrong username or password, please try </w:t>
+              <w:lastRenderedPageBreak/>
+              <w:t xml:space="preserve">An error message is displayed: “Wrong username or password, </w:t>
             </w:r>
             <w:r>
               <w:rPr>
                 <w:lang w:val="en-US"/>
               </w:rPr>
               <w:lastRenderedPageBreak/>
-              <w:t>again!”.</w:t>
+              <w:t>please try again!”.</w:t>
             </w:r>
           </w:p>
         </w:tc>
@@ -6003,16 +5996,16 @@
       <w:pPr>
         <w:pStyle w:val="Heading1"/>
       </w:pPr>
-      <w:bookmarkStart w:id="28" w:name="_Toc22510002"/>
-      <w:bookmarkStart w:id="29" w:name="_Toc22513252"/>
+      <w:bookmarkStart w:id="30" w:name="_Toc22510002"/>
+      <w:bookmarkStart w:id="31" w:name="_Toc22513252"/>
       <w:r>
         <w:t>Design</w:t>
       </w:r>
       <w:r>
         <w:t xml:space="preserve"> 1</w:t>
       </w:r>
-      <w:bookmarkEnd w:id="28"/>
-      <w:bookmarkEnd w:id="29"/>
+      <w:bookmarkEnd w:id="30"/>
+      <w:bookmarkEnd w:id="31"/>
     </w:p>
     <w:p>
       <w:pPr>
@@ -6051,7 +6044,7 @@
         <w:rPr>
           <w:noProof/>
         </w:rPr>
-        <w:pict>
+        <w:pict w14:anchorId="257C2B56">
           <v:shapetype id="_x0000_t32" coordsize="21600,21600" o:spt="32" o:oned="t" path="m,l21600,21600e" filled="f">
             <v:path arrowok="t" fillok="f" o:connecttype="none"/>
             <o:lock v:ext="edit" shapetype="t"/>
@@ -6060,9 +6053,9 @@
         </w:pict>
       </w:r>
       <w:r>
-        <w:pict>
+        <w:pict w14:anchorId="27974980">
           <v:shape id="_x0000_i1026" type="#_x0000_t75" style="width:473.25pt;height:361.15pt">
-            <v:imagedata r:id="rId11" o:title=""/>
+            <v:imagedata r:id="rId14" o:title=""/>
           </v:shape>
         </w:pict>
       </w:r>
@@ -6071,7 +6064,7 @@
       <w:pPr>
         <w:pStyle w:val="Heading2"/>
       </w:pPr>
-      <w:bookmarkStart w:id="30" w:name="_Toc22510003"/>
+      <w:bookmarkStart w:id="32" w:name="_Toc22510003"/>
       <w:r>
         <w:lastRenderedPageBreak/>
         <w:t xml:space="preserve">Class </w:t>
@@ -6085,7 +6078,7 @@
       <w:r>
         <w:t>2</w:t>
       </w:r>
-      <w:bookmarkEnd w:id="30"/>
+      <w:bookmarkEnd w:id="32"/>
     </w:p>
     <w:p/>
     <w:p>
@@ -6096,20 +6089,18 @@
           <w:numId w:val="0"/>
         </w:numPr>
       </w:pPr>
-      <w:bookmarkStart w:id="31" w:name="_Toc22510004"/>
-      <w:bookmarkStart w:id="32" w:name="_Toc22510005"/>
-      <w:bookmarkStart w:id="33" w:name="_Toc22510006"/>
-      <w:bookmarkStart w:id="34" w:name="_Toc22510007"/>
-      <w:bookmarkStart w:id="35" w:name="_Toc22510008"/>
-      <w:bookmarkStart w:id="36" w:name="_Toc22510009"/>
-      <w:bookmarkStart w:id="37" w:name="_Toc22510010"/>
-      <w:bookmarkStart w:id="38" w:name="_Toc22510011"/>
-      <w:bookmarkStart w:id="39" w:name="_Toc22510012"/>
-      <w:bookmarkStart w:id="40" w:name="_Toc22510013"/>
-      <w:bookmarkStart w:id="41" w:name="_Toc22510014"/>
-      <w:bookmarkStart w:id="42" w:name="_Toc20697874"/>
-      <w:bookmarkEnd w:id="31"/>
-      <w:bookmarkEnd w:id="32"/>
+      <w:bookmarkStart w:id="33" w:name="_Toc22510004"/>
+      <w:bookmarkStart w:id="34" w:name="_Toc22510005"/>
+      <w:bookmarkStart w:id="35" w:name="_Toc22510006"/>
+      <w:bookmarkStart w:id="36" w:name="_Toc22510007"/>
+      <w:bookmarkStart w:id="37" w:name="_Toc22510008"/>
+      <w:bookmarkStart w:id="38" w:name="_Toc22510009"/>
+      <w:bookmarkStart w:id="39" w:name="_Toc22510010"/>
+      <w:bookmarkStart w:id="40" w:name="_Toc22510011"/>
+      <w:bookmarkStart w:id="41" w:name="_Toc22510012"/>
+      <w:bookmarkStart w:id="42" w:name="_Toc22510013"/>
+      <w:bookmarkStart w:id="43" w:name="_Toc22510014"/>
+      <w:bookmarkStart w:id="44" w:name="_Toc20697874"/>
       <w:bookmarkEnd w:id="33"/>
       <w:bookmarkEnd w:id="34"/>
       <w:bookmarkEnd w:id="35"/>
@@ -6119,6 +6110,8 @@
       <w:bookmarkEnd w:id="39"/>
       <w:bookmarkEnd w:id="40"/>
       <w:bookmarkEnd w:id="41"/>
+      <w:bookmarkEnd w:id="42"/>
+      <w:bookmarkEnd w:id="43"/>
     </w:p>
     <w:p>
       <w:pPr>
@@ -6133,14 +6126,14 @@
         <w:spacing w:before="300" w:after="40" w:line="276" w:lineRule="auto"/>
         <w:ind w:left="0" w:firstLine="0"/>
       </w:pPr>
-      <w:bookmarkStart w:id="43" w:name="_Toc22510015"/>
-      <w:bookmarkStart w:id="44" w:name="_Toc22513253"/>
+      <w:bookmarkStart w:id="45" w:name="_Toc22510015"/>
+      <w:bookmarkStart w:id="46" w:name="_Toc22513253"/>
       <w:r>
         <w:t>Implementation</w:t>
       </w:r>
-      <w:bookmarkEnd w:id="42"/>
-      <w:bookmarkEnd w:id="43"/>
       <w:bookmarkEnd w:id="44"/>
+      <w:bookmarkEnd w:id="45"/>
+      <w:bookmarkEnd w:id="46"/>
     </w:p>
     <w:p>
       <w:r>
@@ -6153,7 +6146,7 @@
         <w:rPr>
           <w:noProof/>
         </w:rPr>
-        <w:pict>
+        <w:pict w14:anchorId="71EB835F">
           <v:shapetype id="_x0000_t202" coordsize="21600,21600" o:spt="202" path="m,l,21600r21600,l21600,xe">
             <v:stroke joinstyle="miter"/>
             <v:path gradientshapeok="t" o:connecttype="rect"/>
@@ -6203,7 +6196,7 @@
         <w:rPr>
           <w:noProof/>
         </w:rPr>
-        <w:pict>
+        <w:pict w14:anchorId="731BC57A">
           <v:group id="_x0000_s1030" editas="canvas" style="position:absolute;margin-left:0;margin-top:0;width:473.35pt;height:284pt;z-index:1;mso-position-horizontal-relative:char;mso-position-vertical-relative:line" coordorigin="1435,9892" coordsize="9467,5680">
             <o:lock v:ext="edit" aspectratio="t"/>
             <v:shape id="_x0000_s1029" type="#_x0000_t75" style="position:absolute;left:1435;top:9892;width:9467;height:5680" o:preferrelative="f">
@@ -6299,7 +6292,7 @@
         </w:pict>
       </w:r>
       <w:r>
-        <w:pict>
+        <w:pict w14:anchorId="0B73BDCD">
           <v:shape id="_x0000_i1027" type="#_x0000_t75" style="width:473.25pt;height:283.9pt">
             <v:imagedata croptop="-65520f" cropbottom="65520f"/>
           </v:shape>
@@ -6418,7 +6411,7 @@
         <w:rPr>
           <w:noProof/>
         </w:rPr>
-        <w:pict>
+        <w:pict w14:anchorId="72452B46">
           <v:shape id="_x0000_s1053" type="#_x0000_t202" style="position:absolute;margin-left:0;margin-top:300.9pt;width:473.35pt;height:.05pt;z-index:3;mso-position-horizontal-relative:text;mso-position-vertical-relative:text" stroked="f">
             <v:textbox style="mso-next-textbox:#_x0000_s1053;mso-fit-shape-to-text:t" inset="0,0,0,0">
               <w:txbxContent>
@@ -6443,7 +6436,7 @@
         <w:rPr>
           <w:noProof/>
         </w:rPr>
-        <w:pict>
+        <w:pict w14:anchorId="629A1969">
           <v:group id="_x0000_s1037" editas="canvas" style="position:absolute;margin-left:0;margin-top:0;width:473.35pt;height:284pt;z-index:2;mso-position-horizontal-relative:char;mso-position-vertical-relative:line" coordorigin="1435,9892" coordsize="9467,5680">
             <o:lock v:ext="edit" aspectratio="t"/>
             <v:shape id="_x0000_s1038" type="#_x0000_t75" style="position:absolute;left:1435;top:9892;width:9467;height:5680" o:preferrelative="f">
@@ -6578,7 +6571,7 @@
         </w:pict>
       </w:r>
       <w:r>
-        <w:pict>
+        <w:pict w14:anchorId="4CCDAA15">
           <v:shape id="_x0000_i1028" type="#_x0000_t75" style="width:473.25pt;height:283.9pt">
             <v:imagedata croptop="-65520f" cropbottom="65520f"/>
           </v:shape>
@@ -6614,18 +6607,18 @@
         <w:spacing w:before="300" w:after="40" w:line="276" w:lineRule="auto"/>
         <w:ind w:left="0" w:firstLine="0"/>
       </w:pPr>
-      <w:bookmarkStart w:id="45" w:name="_Toc20697875"/>
-      <w:bookmarkStart w:id="46" w:name="_Toc22510017"/>
-      <w:bookmarkStart w:id="47" w:name="_Toc22513254"/>
+      <w:bookmarkStart w:id="47" w:name="_Toc20697875"/>
+      <w:bookmarkStart w:id="48" w:name="_Toc22510017"/>
+      <w:bookmarkStart w:id="49" w:name="_Toc22513254"/>
       <w:r>
         <w:t>Testin</w:t>
       </w:r>
-      <w:bookmarkEnd w:id="45"/>
-      <w:bookmarkEnd w:id="46"/>
+      <w:bookmarkEnd w:id="47"/>
+      <w:bookmarkEnd w:id="48"/>
       <w:r>
         <w:t>g</w:t>
       </w:r>
-      <w:bookmarkEnd w:id="47"/>
+      <w:bookmarkEnd w:id="49"/>
       <w:r>
         <w:fldChar w:fldCharType="begin"/>
       </w:r>
@@ -6654,15 +6647,15 @@
         <w:spacing w:before="300" w:after="40" w:line="276" w:lineRule="auto"/>
         <w:ind w:left="0" w:firstLine="0"/>
       </w:pPr>
-      <w:bookmarkStart w:id="48" w:name="_Toc20697876"/>
-      <w:bookmarkStart w:id="49" w:name="_Toc22510018"/>
-      <w:bookmarkStart w:id="50" w:name="_Toc22513255"/>
+      <w:bookmarkStart w:id="50" w:name="_Toc20697876"/>
+      <w:bookmarkStart w:id="51" w:name="_Toc22510018"/>
+      <w:bookmarkStart w:id="52" w:name="_Toc22513255"/>
       <w:r>
         <w:t>Conclusion</w:t>
       </w:r>
-      <w:bookmarkEnd w:id="48"/>
-      <w:bookmarkEnd w:id="49"/>
       <w:bookmarkEnd w:id="50"/>
+      <w:bookmarkEnd w:id="51"/>
+      <w:bookmarkEnd w:id="52"/>
     </w:p>
     <w:p>
       <w:pPr>
@@ -6688,11 +6681,11 @@
         </w:tabs>
         <w:spacing w:before="0" w:after="0" w:line="276" w:lineRule="auto"/>
       </w:pPr>
-      <w:bookmarkStart w:id="51" w:name="_Toc22510019"/>
+      <w:bookmarkStart w:id="53" w:name="_Toc22510019"/>
       <w:r>
         <w:t>Summary</w:t>
       </w:r>
-      <w:bookmarkEnd w:id="51"/>
+      <w:bookmarkEnd w:id="53"/>
       <w:r>
         <w:t xml:space="preserve"> </w:t>
       </w:r>
@@ -6728,11 +6721,11 @@
         </w:tabs>
         <w:spacing w:before="0" w:after="0" w:line="276" w:lineRule="auto"/>
       </w:pPr>
-      <w:bookmarkStart w:id="52" w:name="_Toc22510020"/>
+      <w:bookmarkStart w:id="54" w:name="_Toc22510020"/>
       <w:r>
         <w:t>Interpretation</w:t>
       </w:r>
-      <w:bookmarkEnd w:id="52"/>
+      <w:bookmarkEnd w:id="54"/>
     </w:p>
     <w:p>
       <w:r>
@@ -6771,11 +6764,11 @@
         </w:tabs>
         <w:spacing w:before="0" w:after="0" w:line="276" w:lineRule="auto"/>
       </w:pPr>
-      <w:bookmarkStart w:id="53" w:name="_Toc22510021"/>
+      <w:bookmarkStart w:id="55" w:name="_Toc22510021"/>
       <w:r>
         <w:t>Outlook</w:t>
       </w:r>
-      <w:bookmarkEnd w:id="53"/>
+      <w:bookmarkEnd w:id="55"/>
       <w:r>
         <w:t xml:space="preserve"> </w:t>
       </w:r>
@@ -6806,16 +6799,16 @@
         <w:spacing w:before="300" w:after="40" w:line="276" w:lineRule="auto"/>
         <w:ind w:left="0" w:firstLine="0"/>
       </w:pPr>
-      <w:bookmarkStart w:id="54" w:name="_Toc20697877"/>
-      <w:bookmarkStart w:id="55" w:name="_Toc22510022"/>
-      <w:bookmarkStart w:id="56" w:name="_Toc22513256"/>
+      <w:bookmarkStart w:id="56" w:name="_Toc20697877"/>
+      <w:bookmarkStart w:id="57" w:name="_Toc22510022"/>
+      <w:bookmarkStart w:id="58" w:name="_Toc22513256"/>
       <w:r>
         <w:lastRenderedPageBreak/>
         <w:t>Glossary</w:t>
       </w:r>
-      <w:bookmarkEnd w:id="54"/>
-      <w:bookmarkEnd w:id="55"/>
       <w:bookmarkEnd w:id="56"/>
+      <w:bookmarkEnd w:id="57"/>
+      <w:bookmarkEnd w:id="58"/>
     </w:p>
     <w:p>
       <w:pPr>
@@ -7065,15 +7058,15 @@
         <w:spacing w:before="300" w:after="40" w:line="276" w:lineRule="auto"/>
         <w:ind w:left="0" w:firstLine="0"/>
       </w:pPr>
-      <w:bookmarkStart w:id="57" w:name="_Toc20697878"/>
-      <w:bookmarkStart w:id="58" w:name="_Toc22510023"/>
-      <w:bookmarkStart w:id="59" w:name="_Toc22513257"/>
+      <w:bookmarkStart w:id="59" w:name="_Toc20697878"/>
+      <w:bookmarkStart w:id="60" w:name="_Toc22510023"/>
+      <w:bookmarkStart w:id="61" w:name="_Toc22513257"/>
       <w:r>
         <w:t>Bibliography</w:t>
       </w:r>
-      <w:bookmarkEnd w:id="57"/>
-      <w:bookmarkEnd w:id="58"/>
       <w:bookmarkEnd w:id="59"/>
+      <w:bookmarkEnd w:id="60"/>
+      <w:bookmarkEnd w:id="61"/>
     </w:p>
     <w:p>
       <w:pPr>
@@ -7197,18 +7190,18 @@
         <w:spacing w:before="300" w:after="40" w:line="276" w:lineRule="auto"/>
         <w:ind w:left="0" w:firstLine="0"/>
       </w:pPr>
-      <w:bookmarkStart w:id="60" w:name="_Toc20697880"/>
-      <w:bookmarkStart w:id="61" w:name="_Toc22510024"/>
-      <w:bookmarkStart w:id="62" w:name="_Toc22513258"/>
+      <w:bookmarkStart w:id="62" w:name="_Toc20697880"/>
+      <w:bookmarkStart w:id="63" w:name="_Toc22510024"/>
+      <w:bookmarkStart w:id="64" w:name="_Toc22513258"/>
       <w:r>
         <w:t>Version</w:t>
       </w:r>
       <w:r>
         <w:t xml:space="preserve"> control</w:t>
       </w:r>
-      <w:bookmarkEnd w:id="60"/>
-      <w:bookmarkEnd w:id="61"/>
       <w:bookmarkEnd w:id="62"/>
+      <w:bookmarkEnd w:id="63"/>
+      <w:bookmarkEnd w:id="64"/>
     </w:p>
     <w:tbl>
       <w:tblPr>
@@ -7555,13 +7548,13 @@
         <w:spacing w:before="300" w:after="40" w:line="276" w:lineRule="auto"/>
         <w:ind w:left="0" w:firstLine="0"/>
       </w:pPr>
-      <w:bookmarkStart w:id="63" w:name="_Toc22510025"/>
-      <w:bookmarkStart w:id="64" w:name="_Toc22513259"/>
+      <w:bookmarkStart w:id="65" w:name="_Toc22510025"/>
+      <w:bookmarkStart w:id="66" w:name="_Toc22513259"/>
       <w:r>
         <w:t>Project planning</w:t>
       </w:r>
-      <w:bookmarkEnd w:id="63"/>
-      <w:bookmarkEnd w:id="64"/>
+      <w:bookmarkEnd w:id="65"/>
+      <w:bookmarkEnd w:id="66"/>
     </w:p>
     <w:tbl>
       <w:tblPr>
@@ -7699,9 +7692,9 @@
               <w:rPr>
                 <w:sz w:val="19"/>
               </w:rPr>
-              <w:pict>
+              <w:pict w14:anchorId="0902D8C6">
                 <v:shape id="_x0000_i1029" type="#_x0000_t75" style="width:472.9pt;height:122.25pt">
-                  <v:imagedata r:id="rId12" o:title="sprint plannung"/>
+                  <v:imagedata r:id="rId15" o:title="sprint plannung"/>
                 </v:shape>
               </w:pict>
             </w:r>
@@ -7788,7 +7781,7 @@
                 <w:noProof/>
               </w:rPr>
               <w:lastRenderedPageBreak/>
-              <w:pict>
+              <w:pict w14:anchorId="4D42E20B">
                 <v:shape id="_x0000_s1066" type="#_x0000_t202" style="position:absolute;left:0;text-align:left;margin-left:.3pt;margin-top:27.95pt;width:472.1pt;height:36.8pt;z-index:6;mso-position-horizontal-relative:text;mso-position-vertical-relative:text">
                   <v:textbox>
                     <w:txbxContent>
@@ -8833,7 +8826,7 @@
                     <w:jc w:val="center"/>
                     <w:rPr>
                       <w:rFonts w:cs="Calibri"/>
-                      <w:color w:val="000000"/>
+                      <w:color w:val="FF0000"/>
                       <w:sz w:val="22"/>
                       <w:szCs w:val="22"/>
                     </w:rPr>
@@ -8841,7 +8834,7 @@
                   <w:r>
                     <w:rPr>
                       <w:rFonts w:cs="Calibri"/>
-                      <w:color w:val="000000"/>
+                      <w:color w:val="FF0000"/>
                       <w:sz w:val="22"/>
                       <w:szCs w:val="22"/>
                     </w:rPr>
@@ -8854,28 +8847,52 @@
                   <w:tcW w:w="933" w:type="dxa"/>
                   <w:shd w:val="clear" w:color="auto" w:fill="auto"/>
                 </w:tcPr>
-                <w:p/>
+                <w:p>
+                  <w:pPr>
+                    <w:rPr>
+                      <w:color w:val="FF0000"/>
+                    </w:rPr>
+                  </w:pPr>
+                </w:p>
               </w:tc>
               <w:tc>
                 <w:tcPr>
                   <w:tcW w:w="918" w:type="dxa"/>
                   <w:shd w:val="clear" w:color="auto" w:fill="auto"/>
                 </w:tcPr>
-                <w:p/>
+                <w:p>
+                  <w:pPr>
+                    <w:rPr>
+                      <w:color w:val="FF0000"/>
+                    </w:rPr>
+                  </w:pPr>
+                </w:p>
               </w:tc>
               <w:tc>
                 <w:tcPr>
                   <w:tcW w:w="927" w:type="dxa"/>
                   <w:shd w:val="clear" w:color="auto" w:fill="auto"/>
                 </w:tcPr>
-                <w:p/>
+                <w:p>
+                  <w:pPr>
+                    <w:rPr>
+                      <w:color w:val="FF0000"/>
+                    </w:rPr>
+                  </w:pPr>
+                </w:p>
               </w:tc>
               <w:tc>
                 <w:tcPr>
                   <w:tcW w:w="545" w:type="dxa"/>
                   <w:shd w:val="clear" w:color="auto" w:fill="auto"/>
                 </w:tcPr>
-                <w:p/>
+                <w:p>
+                  <w:pPr>
+                    <w:rPr>
+                      <w:color w:val="FF0000"/>
+                    </w:rPr>
+                  </w:pPr>
+                </w:p>
               </w:tc>
               <w:tc>
                 <w:tcPr>
@@ -8883,7 +8900,15 @@
                   <w:shd w:val="clear" w:color="auto" w:fill="FFFFFF"/>
                 </w:tcPr>
                 <w:p>
+                  <w:pPr>
+                    <w:rPr>
+                      <w:color w:val="FF0000"/>
+                    </w:rPr>
+                  </w:pPr>
                   <w:r>
+                    <w:rPr>
+                      <w:color w:val="FF0000"/>
+                    </w:rPr>
                     <w:t>14:30-15:10</w:t>
                   </w:r>
                 </w:p>
@@ -15241,13 +15266,13 @@
         <w:spacing w:before="300" w:after="40" w:line="276" w:lineRule="auto"/>
         <w:ind w:left="0" w:firstLine="0"/>
       </w:pPr>
-      <w:bookmarkStart w:id="65" w:name="_Toc22510026"/>
-      <w:bookmarkStart w:id="66" w:name="_Toc22513260"/>
+      <w:bookmarkStart w:id="67" w:name="_Toc22510026"/>
+      <w:bookmarkStart w:id="68" w:name="_Toc22513260"/>
       <w:r>
         <w:t>Protocol</w:t>
       </w:r>
-      <w:bookmarkEnd w:id="65"/>
-      <w:bookmarkEnd w:id="66"/>
+      <w:bookmarkEnd w:id="67"/>
+      <w:bookmarkEnd w:id="68"/>
     </w:p>
     <w:p>
       <w:pPr>
@@ -15992,7 +16017,7 @@
         </w:rPr>
         <w:t>aspects,</w:t>
       </w:r>
-      <w:bookmarkStart w:id="67" w:name="_Toc22510027"/>
+      <w:bookmarkStart w:id="69" w:name="_Toc22510027"/>
       <w:r>
         <w:rPr>
           <w:lang w:val="en-US"/>
@@ -16009,7 +16034,7 @@
       <w:r>
         <w:t>Describe how can be implement login with spring boot.</w:t>
       </w:r>
-      <w:bookmarkEnd w:id="67"/>
+      <w:bookmarkEnd w:id="69"/>
       <w:r>
         <w:t xml:space="preserve">    +</w:t>
       </w:r>
@@ -16497,8 +16522,6 @@
         </w:rPr>
         <w:t xml:space="preserve">needed </w:t>
       </w:r>
-      <w:bookmarkStart w:id="68" w:name="_GoBack"/>
-      <w:bookmarkEnd w:id="68"/>
       <w:r>
         <w:rPr>
           <w:lang w:val="en-US"/>
@@ -16638,6 +16661,57 @@
     </w:sectPr>
   </w:body>
 </w:document>
+</file>
+
+<file path=word/comments.xml><?xml version="1.0" encoding="utf-8"?>
+<w:comments xmlns:wpc="http://schemas.microsoft.com/office/word/2010/wordprocessingCanvas" xmlns:cx="http://schemas.microsoft.com/office/drawing/2014/chartex" xmlns:cx1="http://schemas.microsoft.com/office/drawing/2015/9/8/chartex" xmlns:cx2="http://schemas.microsoft.com/office/drawing/2015/10/21/chartex" xmlns:cx3="http://schemas.microsoft.com/office/drawing/2016/5/9/chartex" xmlns:cx4="http://schemas.microsoft.com/office/drawing/2016/5/10/chartex" xmlns:cx5="http://schemas.microsoft.com/office/drawing/2016/5/11/chartex" xmlns:cx6="http://schemas.microsoft.com/office/drawing/2016/5/12/chartex" xmlns:cx7="http://schemas.microsoft.com/office/drawing/2016/5/13/chartex" xmlns:cx8="http://schemas.microsoft.com/office/drawing/2016/5/14/chartex" xmlns:mc="http://schemas.openxmlformats.org/markup-compatibility/2006" xmlns:aink="http://schemas.microsoft.com/office/drawing/2016/ink" xmlns:am3d="http://schemas.microsoft.com/office/drawing/2017/model3d" xmlns:o="urn:schemas-microsoft-com:office:office" xmlns:r="http://schemas.openxmlformats.org/officeDocument/2006/relationships" xmlns:m="http://schemas.openxmlformats.org/officeDocument/2006/math" xmlns:v="urn:schemas-microsoft-com:vml" xmlns:wp14="http://schemas.microsoft.com/office/word/2010/wordprocessingDrawing" xmlns:wp="http://schemas.openxmlformats.org/drawingml/2006/wordprocessingDrawing" xmlns:w10="urn:schemas-microsoft-com:office:word" xmlns:w="http://schemas.openxmlformats.org/wordprocessingml/2006/main" xmlns:w14="http://schemas.microsoft.com/office/word/2010/wordml" xmlns:w15="http://schemas.microsoft.com/office/word/2012/wordml" xmlns:w16cid="http://schemas.microsoft.com/office/word/2016/wordml/cid" xmlns:w16se="http://schemas.microsoft.com/office/word/2015/wordml/symex" xmlns:wpg="http://schemas.microsoft.com/office/word/2010/wordprocessingGroup" xmlns:wpi="http://schemas.microsoft.com/office/word/2010/wordprocessingInk" xmlns:wne="http://schemas.microsoft.com/office/word/2006/wordml" xmlns:wps="http://schemas.microsoft.com/office/word/2010/wordprocessingShape" mc:Ignorable="w14 w15 w16se w16cid wp14">
+  <w:comment w:id="26" w:author="Shiryagina Kristina" w:date="2019-10-28T23:36:00Z" w:initials="SK">
+    <w:p>
+      <w:pPr>
+        <w:pStyle w:val="CommentText"/>
+      </w:pPr>
+      <w:bookmarkStart w:id="27" w:name="_GoBack"/>
+      <w:r>
+        <w:rPr>
+          <w:rStyle w:val="CommentReference"/>
+        </w:rPr>
+        <w:annotationRef/>
+      </w:r>
+      <w:r>
+        <w:t xml:space="preserve">// </w:t>
+      </w:r>
+      <w:proofErr w:type="spellStart"/>
+      <w:r>
+        <w:t>todo</w:t>
+      </w:r>
+      <w:proofErr w:type="spellEnd"/>
+      <w:r>
+        <w:t xml:space="preserve"> think about to put quiz class with aggregated question and response classes</w:t>
+      </w:r>
+      <w:r>
+        <w:rPr>
+          <w:rStyle w:val="CommentReference"/>
+          <w:b/>
+          <w:bCs/>
+        </w:rPr>
+        <w:annotationRef/>
+      </w:r>
+      <w:bookmarkEnd w:id="27"/>
+    </w:p>
+  </w:comment>
+</w:comments>
+</file>
+
+<file path=word/commentsExtended.xml><?xml version="1.0" encoding="utf-8"?>
+<w15:commentsEx xmlns:wpc="http://schemas.microsoft.com/office/word/2010/wordprocessingCanvas" xmlns:cx="http://schemas.microsoft.com/office/drawing/2014/chartex" xmlns:cx1="http://schemas.microsoft.com/office/drawing/2015/9/8/chartex" xmlns:cx2="http://schemas.microsoft.com/office/drawing/2015/10/21/chartex" xmlns:cx3="http://schemas.microsoft.com/office/drawing/2016/5/9/chartex" xmlns:cx4="http://schemas.microsoft.com/office/drawing/2016/5/10/chartex" xmlns:cx5="http://schemas.microsoft.com/office/drawing/2016/5/11/chartex" xmlns:cx6="http://schemas.microsoft.com/office/drawing/2016/5/12/chartex" xmlns:cx7="http://schemas.microsoft.com/office/drawing/2016/5/13/chartex" xmlns:cx8="http://schemas.microsoft.com/office/drawing/2016/5/14/chartex" xmlns:mc="http://schemas.openxmlformats.org/markup-compatibility/2006" xmlns:aink="http://schemas.microsoft.com/office/drawing/2016/ink" xmlns:am3d="http://schemas.microsoft.com/office/drawing/2017/model3d" xmlns:o="urn:schemas-microsoft-com:office:office" xmlns:r="http://schemas.openxmlformats.org/officeDocument/2006/relationships" xmlns:m="http://schemas.openxmlformats.org/officeDocument/2006/math" xmlns:v="urn:schemas-microsoft-com:vml" xmlns:wp14="http://schemas.microsoft.com/office/word/2010/wordprocessingDrawing" xmlns:wp="http://schemas.openxmlformats.org/drawingml/2006/wordprocessingDrawing" xmlns:w10="urn:schemas-microsoft-com:office:word" xmlns:w="http://schemas.openxmlformats.org/wordprocessingml/2006/main" xmlns:w14="http://schemas.microsoft.com/office/word/2010/wordml" xmlns:w15="http://schemas.microsoft.com/office/word/2012/wordml" xmlns:w16cid="http://schemas.microsoft.com/office/word/2016/wordml/cid" xmlns:w16se="http://schemas.microsoft.com/office/word/2015/wordml/symex" xmlns:wpg="http://schemas.microsoft.com/office/word/2010/wordprocessingGroup" xmlns:wpi="http://schemas.microsoft.com/office/word/2010/wordprocessingInk" xmlns:wne="http://schemas.microsoft.com/office/word/2006/wordml" xmlns:wps="http://schemas.microsoft.com/office/word/2010/wordprocessingShape" mc:Ignorable="w14 w15 w16se w16cid wp14">
+  <w15:commentEx w15:paraId="534E2241" w15:done="0"/>
+</w15:commentsEx>
+</file>
+
+<file path=word/commentsIds.xml><?xml version="1.0" encoding="utf-8"?>
+<w16cid:commentsIds xmlns:wpc="http://schemas.microsoft.com/office/word/2010/wordprocessingCanvas" xmlns:cx="http://schemas.microsoft.com/office/drawing/2014/chartex" xmlns:cx1="http://schemas.microsoft.com/office/drawing/2015/9/8/chartex" xmlns:cx2="http://schemas.microsoft.com/office/drawing/2015/10/21/chartex" xmlns:cx3="http://schemas.microsoft.com/office/drawing/2016/5/9/chartex" xmlns:cx4="http://schemas.microsoft.com/office/drawing/2016/5/10/chartex" xmlns:cx5="http://schemas.microsoft.com/office/drawing/2016/5/11/chartex" xmlns:cx6="http://schemas.microsoft.com/office/drawing/2016/5/12/chartex" xmlns:cx7="http://schemas.microsoft.com/office/drawing/2016/5/13/chartex" xmlns:cx8="http://schemas.microsoft.com/office/drawing/2016/5/14/chartex" xmlns:mc="http://schemas.openxmlformats.org/markup-compatibility/2006" xmlns:aink="http://schemas.microsoft.com/office/drawing/2016/ink" xmlns:am3d="http://schemas.microsoft.com/office/drawing/2017/model3d" xmlns:o="urn:schemas-microsoft-com:office:office" xmlns:r="http://schemas.openxmlformats.org/officeDocument/2006/relationships" xmlns:m="http://schemas.openxmlformats.org/officeDocument/2006/math" xmlns:v="urn:schemas-microsoft-com:vml" xmlns:wp14="http://schemas.microsoft.com/office/word/2010/wordprocessingDrawing" xmlns:wp="http://schemas.openxmlformats.org/drawingml/2006/wordprocessingDrawing" xmlns:w10="urn:schemas-microsoft-com:office:word" xmlns:w="http://schemas.openxmlformats.org/wordprocessingml/2006/main" xmlns:w14="http://schemas.microsoft.com/office/word/2010/wordml" xmlns:w15="http://schemas.microsoft.com/office/word/2012/wordml" xmlns:w16cid="http://schemas.microsoft.com/office/word/2016/wordml/cid" xmlns:w16se="http://schemas.microsoft.com/office/word/2015/wordml/symex" xmlns:wpg="http://schemas.microsoft.com/office/word/2010/wordprocessingGroup" xmlns:wpi="http://schemas.microsoft.com/office/word/2010/wordprocessingInk" xmlns:wne="http://schemas.microsoft.com/office/word/2006/wordml" xmlns:wps="http://schemas.microsoft.com/office/word/2010/wordprocessingShape" mc:Ignorable="w14 w15 w16se w16cid wp14">
+  <w16cid:commentId w16cid:paraId="534E2241" w16cid:durableId="2161FA0F"/>
+</w16cid:commentsIds>
 </file>
 
 <file path=word/endnotes.xml><?xml version="1.0" encoding="utf-8"?>
@@ -16682,7 +16756,7 @@
         <w:color w:val="697D91"/>
         <w:lang w:eastAsia="de-CH"/>
       </w:rPr>
-      <w:pict>
+      <w:pict w14:anchorId="2DD855BD">
         <v:shapetype id="_x0000_t202" coordsize="21600,21600" o:spt="202" path="m,l,21600r21600,l21600,xe">
           <v:stroke joinstyle="miter"/>
           <v:path gradientshapeok="t" o:connecttype="rect"/>
@@ -16832,7 +16906,7 @@
       <w:rPr>
         <w:noProof/>
       </w:rPr>
-      <w:pict>
+      <w:pict w14:anchorId="4ADD7B84">
         <v:shapetype id="_x0000_t75" coordsize="21600,21600" o:spt="75" o:preferrelative="t" path="m@4@5l@4@11@9@11@9@5xe" filled="f" stroked="f">
           <v:stroke joinstyle="miter"/>
           <v:formulas>
@@ -16874,7 +16948,7 @@
       <w:rPr>
         <w:noProof/>
       </w:rPr>
-      <w:pict>
+      <w:pict w14:anchorId="5F5E04E1">
         <v:shapetype id="_x0000_t75" coordsize="21600,21600" o:spt="75" o:preferrelative="t" path="m@4@5l@4@11@9@11@9@5xe" filled="f" stroked="f">
           <v:stroke joinstyle="miter"/>
           <v:formulas>
@@ -16905,7 +16979,7 @@
       <w:rPr>
         <w:noProof/>
       </w:rPr>
-      <w:pict>
+      <w:pict w14:anchorId="34EE280C">
         <v:shape id="logo_sw_1" o:spid="_x0000_s2053" type="#_x0000_t75" style="position:absolute;margin-left:68.9pt;margin-top:32.9pt;width:40.15pt;height:59.5pt;z-index:1;visibility:hidden;mso-position-horizontal-relative:page;mso-position-vertical-relative:page;mso-width-relative:margin;mso-height-relative:margin">
           <v:imagedata r:id="rId2" o:title=""/>
           <w10:wrap anchorx="page" anchory="page"/>
@@ -21102,6 +21176,14 @@
     <w:abstractNumId w:val="40"/>
   </w:num>
 </w:numbering>
+</file>
+
+<file path=word/people.xml><?xml version="1.0" encoding="utf-8"?>
+<w15:people xmlns:wpc="http://schemas.microsoft.com/office/word/2010/wordprocessingCanvas" xmlns:cx="http://schemas.microsoft.com/office/drawing/2014/chartex" xmlns:cx1="http://schemas.microsoft.com/office/drawing/2015/9/8/chartex" xmlns:cx2="http://schemas.microsoft.com/office/drawing/2015/10/21/chartex" xmlns:cx3="http://schemas.microsoft.com/office/drawing/2016/5/9/chartex" xmlns:cx4="http://schemas.microsoft.com/office/drawing/2016/5/10/chartex" xmlns:cx5="http://schemas.microsoft.com/office/drawing/2016/5/11/chartex" xmlns:cx6="http://schemas.microsoft.com/office/drawing/2016/5/12/chartex" xmlns:cx7="http://schemas.microsoft.com/office/drawing/2016/5/13/chartex" xmlns:cx8="http://schemas.microsoft.com/office/drawing/2016/5/14/chartex" xmlns:mc="http://schemas.openxmlformats.org/markup-compatibility/2006" xmlns:aink="http://schemas.microsoft.com/office/drawing/2016/ink" xmlns:am3d="http://schemas.microsoft.com/office/drawing/2017/model3d" xmlns:o="urn:schemas-microsoft-com:office:office" xmlns:r="http://schemas.openxmlformats.org/officeDocument/2006/relationships" xmlns:m="http://schemas.openxmlformats.org/officeDocument/2006/math" xmlns:v="urn:schemas-microsoft-com:vml" xmlns:wp14="http://schemas.microsoft.com/office/word/2010/wordprocessingDrawing" xmlns:wp="http://schemas.openxmlformats.org/drawingml/2006/wordprocessingDrawing" xmlns:w10="urn:schemas-microsoft-com:office:word" xmlns:w="http://schemas.openxmlformats.org/wordprocessingml/2006/main" xmlns:w14="http://schemas.microsoft.com/office/word/2010/wordml" xmlns:w15="http://schemas.microsoft.com/office/word/2012/wordml" xmlns:w16cid="http://schemas.microsoft.com/office/word/2016/wordml/cid" xmlns:w16se="http://schemas.microsoft.com/office/word/2015/wordml/symex" xmlns:wpg="http://schemas.microsoft.com/office/word/2010/wordprocessingGroup" xmlns:wpi="http://schemas.microsoft.com/office/word/2010/wordprocessingInk" xmlns:wne="http://schemas.microsoft.com/office/word/2006/wordml" xmlns:wps="http://schemas.microsoft.com/office/word/2010/wordprocessingShape" mc:Ignorable="w14 w15 w16se w16cid wp14">
+  <w15:person w15:author="Shiryagina Kristina">
+    <w15:presenceInfo w15:providerId="None" w15:userId="Shiryagina Kristina"/>
+  </w15:person>
+</w15:people>
 </file>
 
 <file path=word/styles.xml><?xml version="1.0" encoding="utf-8"?>
@@ -22297,6 +22379,64 @@
       </w:rPr>
     </w:tblStylePr>
   </w:style>
+  <w:style w:type="character" w:styleId="CommentReference">
+    <w:name w:val="annotation reference"/>
+    <w:uiPriority w:val="99"/>
+    <w:semiHidden/>
+    <w:unhideWhenUsed/>
+    <w:rsid w:val="00697297"/>
+    <w:rPr>
+      <w:sz w:val="16"/>
+      <w:szCs w:val="16"/>
+    </w:rPr>
+  </w:style>
+  <w:style w:type="paragraph" w:styleId="CommentText">
+    <w:name w:val="annotation text"/>
+    <w:basedOn w:val="Normal"/>
+    <w:link w:val="CommentTextChar"/>
+    <w:uiPriority w:val="99"/>
+    <w:semiHidden/>
+    <w:unhideWhenUsed/>
+    <w:rsid w:val="00697297"/>
+  </w:style>
+  <w:style w:type="character" w:customStyle="1" w:styleId="CommentTextChar">
+    <w:name w:val="Comment Text Char"/>
+    <w:link w:val="CommentText"/>
+    <w:uiPriority w:val="99"/>
+    <w:semiHidden/>
+    <w:rsid w:val="00697297"/>
+    <w:rPr>
+      <w:rFonts w:ascii="Calibri" w:hAnsi="Calibri"/>
+      <w:lang w:val="en-BZ"/>
+    </w:rPr>
+  </w:style>
+  <w:style w:type="paragraph" w:styleId="CommentSubject">
+    <w:name w:val="annotation subject"/>
+    <w:basedOn w:val="CommentText"/>
+    <w:next w:val="CommentText"/>
+    <w:link w:val="CommentSubjectChar"/>
+    <w:uiPriority w:val="99"/>
+    <w:semiHidden/>
+    <w:unhideWhenUsed/>
+    <w:rsid w:val="00697297"/>
+    <w:rPr>
+      <w:b/>
+      <w:bCs/>
+    </w:rPr>
+  </w:style>
+  <w:style w:type="character" w:customStyle="1" w:styleId="CommentSubjectChar">
+    <w:name w:val="Comment Subject Char"/>
+    <w:link w:val="CommentSubject"/>
+    <w:uiPriority w:val="99"/>
+    <w:semiHidden/>
+    <w:rsid w:val="00697297"/>
+    <w:rPr>
+      <w:rFonts w:ascii="Calibri" w:hAnsi="Calibri"/>
+      <w:b/>
+      <w:bCs/>
+      <w:lang w:val="en-BZ"/>
+    </w:rPr>
+  </w:style>
 </w:styles>
 </file>
 

</xml_diff>

<commit_message>
added changes to the ssd for login
</commit_message>
<xml_diff>
--- a/bea-documentation/bea-report.docx
+++ b/bea-documentation/bea-report.docx
@@ -2492,7 +2492,19 @@
         <w:rPr>
           <w:lang w:val="en-US"/>
         </w:rPr>
-        <w:t xml:space="preserve">This document describes the domain model of the Beautiful Academy BEA. It introduces the most important entities and the associations among them. </w:t>
+        <w:t xml:space="preserve">This document describes the domain model of the Beautiful Academy BEA. It introduces the most important </w:t>
+      </w:r>
+      <w:r>
+        <w:rPr>
+          <w:lang w:val="en-US"/>
+        </w:rPr>
+        <w:t xml:space="preserve">concepts </w:t>
+      </w:r>
+      <w:r>
+        <w:rPr>
+          <w:lang w:val="en-US"/>
+        </w:rPr>
+        <w:t xml:space="preserve">and the associations among them. </w:t>
       </w:r>
       <w:r>
         <w:t>It also introduces the respective multiplicities.</w:t>
@@ -2533,7 +2545,7 @@
       <w:pPr>
         <w:pStyle w:val="Heading2"/>
       </w:pPr>
-      <w:bookmarkStart w:id="28" w:name="_Toc22509999"/>
+      <w:bookmarkStart w:id="27" w:name="_Toc22509999"/>
       <w:r>
         <w:t>Concept</w:t>
       </w:r>
@@ -2543,7 +2555,7 @@
       <w:r>
         <w:t>Classes</w:t>
       </w:r>
-      <w:bookmarkEnd w:id="28"/>
+      <w:bookmarkEnd w:id="27"/>
     </w:p>
     <w:p/>
     <w:p>
@@ -2820,11 +2832,11 @@
       <w:pPr>
         <w:pStyle w:val="Heading2"/>
       </w:pPr>
-      <w:bookmarkStart w:id="29" w:name="_Toc22510000"/>
+      <w:bookmarkStart w:id="28" w:name="_Toc22510000"/>
       <w:r>
         <w:t>Associations</w:t>
       </w:r>
-      <w:bookmarkEnd w:id="29"/>
+      <w:bookmarkEnd w:id="28"/>
     </w:p>
     <w:p/>
     <w:p>
@@ -5996,16 +6008,16 @@
       <w:pPr>
         <w:pStyle w:val="Heading1"/>
       </w:pPr>
-      <w:bookmarkStart w:id="30" w:name="_Toc22510002"/>
-      <w:bookmarkStart w:id="31" w:name="_Toc22513252"/>
+      <w:bookmarkStart w:id="29" w:name="_Toc22510002"/>
+      <w:bookmarkStart w:id="30" w:name="_Toc22513252"/>
       <w:r>
         <w:t>Design</w:t>
       </w:r>
       <w:r>
         <w:t xml:space="preserve"> 1</w:t>
       </w:r>
+      <w:bookmarkEnd w:id="29"/>
       <w:bookmarkEnd w:id="30"/>
-      <w:bookmarkEnd w:id="31"/>
     </w:p>
     <w:p>
       <w:pPr>
@@ -6020,53 +6032,122 @@
       <w:r>
         <w:tab/>
         <w:t>This document describes the (initial) set of the System Sequence Diagrams for BEA.</w:t>
+      </w:r>
+    </w:p>
+    <w:p/>
+    <w:p/>
+    <w:p>
+      <w:r>
+        <w:rPr>
+          <w:noProof/>
+        </w:rPr>
+        <w:pict w14:anchorId="76EC2627">
+          <v:shapetype id="_x0000_t202" coordsize="21600,21600" o:spt="202" path="m,l,21600r21600,l21600,xe">
+            <v:stroke joinstyle="miter"/>
+            <v:path gradientshapeok="t" o:connecttype="rect"/>
+          </v:shapetype>
+          <v:shape id="_x0000_s1074" type="#_x0000_t202" style="position:absolute;margin-left:2.9pt;margin-top:4.9pt;width:438.75pt;height:361.05pt;z-index:6;mso-wrap-style:none">
+            <v:textbox>
+              <w:txbxContent>
+                <w:p/>
+                <w:p>
+                  <w:r>
+                    <w:pict w14:anchorId="10F81015">
+                      <v:shape id="_x0000_i1051" type="#_x0000_t75" style="width:423.75pt;height:339.4pt">
+                        <v:imagedata r:id="rId14" o:title=""/>
+                      </v:shape>
+                    </w:pict>
+                  </w:r>
+                </w:p>
+              </w:txbxContent>
+            </v:textbox>
+          </v:shape>
+        </w:pict>
+      </w:r>
+    </w:p>
+    <w:p>
+      <w:r>
+        <w:t>* 1. Use case "</w:t>
+      </w:r>
+      <w:r>
+        <w:rPr>
+          <w:b/>
+        </w:rPr>
+        <w:t>Log in</w:t>
+      </w:r>
+      <w:r>
+        <w:t>"</w:t>
       </w:r>
     </w:p>
     <w:p/>
     <w:p/>
     <w:p/>
-    <w:p>
-      <w:r>
-        <w:t>* 1. Use case "</w:t>
-      </w:r>
-      <w:r>
-        <w:rPr>
-          <w:b/>
-        </w:rPr>
-        <w:t>Log in</w:t>
-      </w:r>
-      <w:r>
-        <w:t>"</w:t>
-      </w:r>
-    </w:p>
-    <w:p>
+    <w:p/>
+    <w:p/>
+    <w:p/>
+    <w:p/>
+    <w:p/>
+    <w:p/>
+    <w:p/>
+    <w:p/>
+    <w:p/>
+    <w:p/>
+    <w:p/>
+    <w:p/>
+    <w:p/>
+    <w:p/>
+    <w:p/>
+    <w:p/>
+    <w:p>
+      <w:pPr>
+        <w:pStyle w:val="Caption"/>
+        <w:rPr>
+          <w:sz w:val="20"/>
+          <w:lang w:val="en-BZ"/>
+        </w:rPr>
+      </w:pPr>
+      <w:r>
+        <w:t xml:space="preserve">Figure </w:t>
+      </w:r>
+      <w:r>
+        <w:fldChar w:fldCharType="begin"/>
+      </w:r>
+      <w:r>
+        <w:instrText xml:space="preserve"> SEQ Figure \* ARABIC </w:instrText>
+      </w:r>
+      <w:r>
+        <w:fldChar w:fldCharType="separate"/>
+      </w:r>
       <w:r>
         <w:rPr>
           <w:noProof/>
         </w:rPr>
-        <w:pict w14:anchorId="257C2B56">
-          <v:shapetype id="_x0000_t32" coordsize="21600,21600" o:spt="32" o:oned="t" path="m,l21600,21600e" filled="f">
-            <v:path arrowok="t" fillok="f" o:connecttype="none"/>
-            <o:lock v:ext="edit" shapetype="t"/>
-          </v:shapetype>
-          <v:shape id="_x0000_s1059" type="#_x0000_t32" style="position:absolute;margin-left:55.35pt;margin-top:2.55pt;width:364.55pt;height:.4pt;z-index:5" o:connectortype="straight"/>
-        </w:pict>
-      </w:r>
-      <w:r>
-        <w:pict w14:anchorId="27974980">
-          <v:shape id="_x0000_i1026" type="#_x0000_t75" style="width:473.25pt;height:361.15pt">
-            <v:imagedata r:id="rId14" o:title=""/>
-          </v:shape>
-        </w:pict>
-      </w:r>
-    </w:p>
+        <w:t>1</w:t>
+      </w:r>
+      <w:r>
+        <w:fldChar w:fldCharType="end"/>
+      </w:r>
+      <w:r>
+        <w:t xml:space="preserve"> – </w:t>
+      </w:r>
+      <w:r>
+        <w:t>ssd for login</w:t>
+      </w:r>
+      <w:bookmarkStart w:id="31" w:name="_GoBack"/>
+      <w:bookmarkEnd w:id="31"/>
+      <w:r>
+        <w:t xml:space="preserve"> </w:t>
+      </w:r>
+    </w:p>
+    <w:p/>
+    <w:p/>
+    <w:p/>
     <w:p>
       <w:pPr>
         <w:pStyle w:val="Heading2"/>
       </w:pPr>
       <w:bookmarkStart w:id="32" w:name="_Toc22510003"/>
       <w:r>
-        <w:lastRenderedPageBreak/>
         <w:t xml:space="preserve">Class </w:t>
       </w:r>
       <w:r>
@@ -6147,10 +6228,6 @@
           <w:noProof/>
         </w:rPr>
         <w:pict w14:anchorId="71EB835F">
-          <v:shapetype id="_x0000_t202" coordsize="21600,21600" o:spt="202" path="m,l,21600r21600,l21600,xe">
-            <v:stroke joinstyle="miter"/>
-            <v:path gradientshapeok="t" o:connecttype="rect"/>
-          </v:shapetype>
           <v:shape id="_x0000_s1054" type="#_x0000_t202" style="position:absolute;margin-left:0;margin-top:288.85pt;width:473.35pt;height:.05pt;z-index:4;mso-position-horizontal-relative:text;mso-position-vertical-relative:text" stroked="f">
             <v:textbox style="mso-fit-shape-to-text:t" inset="0,0,0,0">
               <w:txbxContent>
@@ -6187,6 +6264,7 @@
                     <w:t xml:space="preserve"> – Architecture </w:t>
                   </w:r>
                 </w:p>
+                <w:p/>
               </w:txbxContent>
             </v:textbox>
           </v:shape>
@@ -6285,6 +6363,10 @@
                 </w:txbxContent>
               </v:textbox>
             </v:shape>
+            <v:shapetype id="_x0000_t32" coordsize="21600,21600" o:spt="32" o:oned="t" path="m,l21600,21600e" filled="f">
+              <v:path arrowok="t" fillok="f" o:connecttype="none"/>
+              <o:lock v:ext="edit" shapetype="t"/>
+            </v:shapetype>
             <v:shape id="_x0000_s1034" type="#_x0000_t32" style="position:absolute;left:6457;top:11309;width:3;height:2" o:connectortype="straight"/>
             <v:shape id="_x0000_s1035" type="#_x0000_t32" style="position:absolute;left:6447;top:11309;width:10;height:678;flip:y" o:connectortype="straight"/>
             <v:shape id="_x0000_s1036" type="#_x0000_t32" style="position:absolute;left:6458;top:12727;width:21;height:1042;flip:x" o:connectortype="straight"/>
@@ -7782,7 +7864,7 @@
               </w:rPr>
               <w:lastRenderedPageBreak/>
               <w:pict w14:anchorId="4D42E20B">
-                <v:shape id="_x0000_s1066" type="#_x0000_t202" style="position:absolute;left:0;text-align:left;margin-left:.3pt;margin-top:27.95pt;width:472.1pt;height:36.8pt;z-index:6;mso-position-horizontal-relative:text;mso-position-vertical-relative:text">
+                <v:shape id="_x0000_s1066" type="#_x0000_t202" style="position:absolute;left:0;text-align:left;margin-left:.3pt;margin-top:27.95pt;width:472.1pt;height:36.8pt;z-index:5;mso-position-horizontal-relative:text;mso-position-vertical-relative:text">
                   <v:textbox>
                     <w:txbxContent>
                       <w:p>
@@ -16670,7 +16752,6 @@
       <w:pPr>
         <w:pStyle w:val="CommentText"/>
       </w:pPr>
-      <w:bookmarkStart w:id="27" w:name="_GoBack"/>
       <w:r>
         <w:rPr>
           <w:rStyle w:val="CommentReference"/>
@@ -16696,7 +16777,6 @@
         </w:rPr>
         <w:annotationRef/>
       </w:r>
-      <w:bookmarkEnd w:id="27"/>
     </w:p>
   </w:comment>
 </w:comments>

</xml_diff>

<commit_message>
added system diagram for spring secirity login
</commit_message>
<xml_diff>
--- a/bea-documentation/bea-report.docx
+++ b/bea-documentation/bea-report.docx
@@ -2535,7 +2535,7 @@
             <v:path o:extrusionok="f" gradientshapeok="t" o:connecttype="rect"/>
             <o:lock v:ext="edit" aspectratio="t"/>
           </v:shapetype>
-          <v:shape id="_x0000_i1033" type="#_x0000_t75" style="width:473.25pt;height:296.25pt">
+          <v:shape id="_x0000_i1025" type="#_x0000_t75" style="width:473.25pt;height:296.25pt">
             <v:imagedata r:id="rId13" o:title=""/>
           </v:shape>
         </w:pict>
@@ -3175,14 +3175,7 @@
           <w:highlight w:val="lightGray"/>
           <w:lang w:val="en-US"/>
         </w:rPr>
-        <w:t>conta</w:t>
-      </w:r>
-      <w:r>
-        <w:rPr>
-          <w:highlight w:val="lightGray"/>
-          <w:lang w:val="en-US"/>
-        </w:rPr>
-        <w:t>in</w:t>
+        <w:t>contain</w:t>
       </w:r>
       <w:r>
         <w:rPr>
@@ -6053,7 +6046,7 @@
                 <w:p>
                   <w:r>
                     <w:pict w14:anchorId="10F81015">
-                      <v:shape id="_x0000_i1051" type="#_x0000_t75" style="width:423.75pt;height:339.4pt">
+                      <v:shape id="_x0000_i1027" type="#_x0000_t75" style="width:423.75pt;height:339.4pt">
                         <v:imagedata r:id="rId14" o:title=""/>
                       </v:shape>
                     </w:pict>
@@ -6128,15 +6121,7 @@
         <w:fldChar w:fldCharType="end"/>
       </w:r>
       <w:r>
-        <w:t xml:space="preserve"> – </w:t>
-      </w:r>
-      <w:r>
-        <w:t>ssd for login</w:t>
-      </w:r>
-      <w:bookmarkStart w:id="31" w:name="_GoBack"/>
-      <w:bookmarkEnd w:id="31"/>
-      <w:r>
-        <w:t xml:space="preserve"> </w:t>
+        <w:t xml:space="preserve"> – ssd for login </w:t>
       </w:r>
     </w:p>
     <w:p/>
@@ -6146,42 +6131,42 @@
       <w:pPr>
         <w:pStyle w:val="Heading2"/>
       </w:pPr>
-      <w:bookmarkStart w:id="32" w:name="_Toc22510003"/>
-      <w:r>
-        <w:t xml:space="preserve">Class </w:t>
-      </w:r>
-      <w:r>
-        <w:t>diagram</w:t>
-      </w:r>
-      <w:r>
-        <w:t xml:space="preserve"> </w:t>
-      </w:r>
-      <w:r>
-        <w:t>2</w:t>
-      </w:r>
-      <w:bookmarkEnd w:id="32"/>
-    </w:p>
-    <w:p/>
+      <w:r>
+        <w:t xml:space="preserve">Spring Security </w:t>
+      </w:r>
+    </w:p>
     <w:p>
       <w:pPr>
         <w:pStyle w:val="Heading1"/>
+        <w:keepNext w:val="0"/>
+        <w:keepLines w:val="0"/>
         <w:numPr>
           <w:ilvl w:val="0"/>
           <w:numId w:val="0"/>
         </w:numPr>
-      </w:pPr>
-      <w:bookmarkStart w:id="33" w:name="_Toc22510004"/>
-      <w:bookmarkStart w:id="34" w:name="_Toc22510005"/>
-      <w:bookmarkStart w:id="35" w:name="_Toc22510006"/>
-      <w:bookmarkStart w:id="36" w:name="_Toc22510007"/>
-      <w:bookmarkStart w:id="37" w:name="_Toc22510008"/>
-      <w:bookmarkStart w:id="38" w:name="_Toc22510009"/>
-      <w:bookmarkStart w:id="39" w:name="_Toc22510010"/>
-      <w:bookmarkStart w:id="40" w:name="_Toc22510011"/>
-      <w:bookmarkStart w:id="41" w:name="_Toc22510012"/>
-      <w:bookmarkStart w:id="42" w:name="_Toc22510013"/>
-      <w:bookmarkStart w:id="43" w:name="_Toc22510014"/>
-      <w:bookmarkStart w:id="44" w:name="_Toc20697874"/>
+        <w:tabs>
+          <w:tab w:val="clear" w:pos="340"/>
+          <w:tab w:val="clear" w:pos="567"/>
+          <w:tab w:val="clear" w:pos="794"/>
+        </w:tabs>
+        <w:spacing w:before="300" w:after="40" w:line="276" w:lineRule="auto"/>
+      </w:pPr>
+      <w:bookmarkStart w:id="31" w:name="_Toc22510004"/>
+      <w:bookmarkStart w:id="32" w:name="_Toc22510005"/>
+      <w:bookmarkStart w:id="33" w:name="_Toc22510006"/>
+      <w:bookmarkStart w:id="34" w:name="_Toc22510007"/>
+      <w:bookmarkStart w:id="35" w:name="_Toc22510008"/>
+      <w:bookmarkStart w:id="36" w:name="_Toc22510009"/>
+      <w:bookmarkStart w:id="37" w:name="_Toc22510010"/>
+      <w:bookmarkStart w:id="38" w:name="_Toc22510011"/>
+      <w:bookmarkStart w:id="39" w:name="_Toc22510012"/>
+      <w:bookmarkStart w:id="40" w:name="_Toc22510013"/>
+      <w:bookmarkStart w:id="41" w:name="_Toc22510014"/>
+      <w:bookmarkStart w:id="42" w:name="_Toc20697874"/>
+      <w:bookmarkStart w:id="43" w:name="_Toc22510015"/>
+      <w:bookmarkStart w:id="44" w:name="_Toc22513253"/>
+      <w:bookmarkEnd w:id="31"/>
+      <w:bookmarkEnd w:id="32"/>
       <w:bookmarkEnd w:id="33"/>
       <w:bookmarkEnd w:id="34"/>
       <w:bookmarkEnd w:id="35"/>
@@ -6191,30 +6176,402 @@
       <w:bookmarkEnd w:id="39"/>
       <w:bookmarkEnd w:id="40"/>
       <w:bookmarkEnd w:id="41"/>
-      <w:bookmarkEnd w:id="42"/>
-      <w:bookmarkEnd w:id="43"/>
+      <w:r>
+        <w:rPr>
+          <w:noProof/>
+        </w:rPr>
+        <w:pict w14:anchorId="7B1F448C">
+          <v:shape id="_x0000_s1082" type="#_x0000_t202" style="position:absolute;margin-left:-29.35pt;margin-top:33.3pt;width:526.85pt;height:372.6pt;z-index:7">
+            <v:textbox style="mso-fit-shape-to-text:t">
+              <w:txbxContent>
+                <w:p>
+                  <w:r>
+                    <w:pict w14:anchorId="421D2D62">
+                      <v:shape id="_x0000_i1045" type="#_x0000_t75" style="width:510.4pt;height:352.5pt">
+                        <v:imagedata r:id="rId15" o:title="sd-spring-security"/>
+                      </v:shape>
+                    </w:pict>
+                  </w:r>
+                </w:p>
+              </w:txbxContent>
+            </v:textbox>
+          </v:shape>
+        </w:pict>
+      </w:r>
     </w:p>
     <w:p>
       <w:pPr>
         <w:pStyle w:val="Heading1"/>
         <w:keepNext w:val="0"/>
         <w:keepLines w:val="0"/>
+        <w:numPr>
+          <w:ilvl w:val="0"/>
+          <w:numId w:val="0"/>
+        </w:numPr>
         <w:tabs>
           <w:tab w:val="clear" w:pos="340"/>
           <w:tab w:val="clear" w:pos="567"/>
           <w:tab w:val="clear" w:pos="794"/>
         </w:tabs>
         <w:spacing w:before="300" w:after="40" w:line="276" w:lineRule="auto"/>
-        <w:ind w:left="0" w:firstLine="0"/>
-      </w:pPr>
-      <w:bookmarkStart w:id="45" w:name="_Toc22510015"/>
-      <w:bookmarkStart w:id="46" w:name="_Toc22513253"/>
+      </w:pPr>
+    </w:p>
+    <w:p>
+      <w:pPr>
+        <w:pStyle w:val="Heading1"/>
+        <w:keepNext w:val="0"/>
+        <w:keepLines w:val="0"/>
+        <w:numPr>
+          <w:ilvl w:val="0"/>
+          <w:numId w:val="0"/>
+        </w:numPr>
+        <w:tabs>
+          <w:tab w:val="clear" w:pos="340"/>
+          <w:tab w:val="clear" w:pos="567"/>
+          <w:tab w:val="clear" w:pos="794"/>
+          <w:tab w:val="left" w:pos="2948"/>
+        </w:tabs>
+        <w:spacing w:before="300" w:after="40" w:line="276" w:lineRule="auto"/>
+      </w:pPr>
+      <w:r>
+        <w:tab/>
+      </w:r>
+    </w:p>
+    <w:p>
+      <w:pPr>
+        <w:pStyle w:val="Heading1"/>
+        <w:keepNext w:val="0"/>
+        <w:keepLines w:val="0"/>
+        <w:numPr>
+          <w:ilvl w:val="0"/>
+          <w:numId w:val="0"/>
+        </w:numPr>
+        <w:tabs>
+          <w:tab w:val="clear" w:pos="340"/>
+          <w:tab w:val="clear" w:pos="567"/>
+          <w:tab w:val="clear" w:pos="794"/>
+        </w:tabs>
+        <w:spacing w:before="300" w:after="40" w:line="276" w:lineRule="auto"/>
+      </w:pPr>
+    </w:p>
+    <w:p>
+      <w:pPr>
+        <w:pStyle w:val="Heading1"/>
+        <w:keepNext w:val="0"/>
+        <w:keepLines w:val="0"/>
+        <w:numPr>
+          <w:ilvl w:val="0"/>
+          <w:numId w:val="0"/>
+        </w:numPr>
+        <w:tabs>
+          <w:tab w:val="clear" w:pos="340"/>
+          <w:tab w:val="clear" w:pos="567"/>
+          <w:tab w:val="clear" w:pos="794"/>
+        </w:tabs>
+        <w:spacing w:before="300" w:after="40" w:line="276" w:lineRule="auto"/>
+      </w:pPr>
+    </w:p>
+    <w:p>
+      <w:pPr>
+        <w:pStyle w:val="Heading1"/>
+        <w:keepNext w:val="0"/>
+        <w:keepLines w:val="0"/>
+        <w:numPr>
+          <w:ilvl w:val="0"/>
+          <w:numId w:val="0"/>
+        </w:numPr>
+        <w:tabs>
+          <w:tab w:val="clear" w:pos="340"/>
+          <w:tab w:val="clear" w:pos="567"/>
+          <w:tab w:val="clear" w:pos="794"/>
+        </w:tabs>
+        <w:spacing w:before="300" w:after="40" w:line="276" w:lineRule="auto"/>
+      </w:pPr>
+    </w:p>
+    <w:p>
+      <w:pPr>
+        <w:pStyle w:val="Heading1"/>
+        <w:keepNext w:val="0"/>
+        <w:keepLines w:val="0"/>
+        <w:numPr>
+          <w:ilvl w:val="0"/>
+          <w:numId w:val="0"/>
+        </w:numPr>
+        <w:tabs>
+          <w:tab w:val="clear" w:pos="340"/>
+          <w:tab w:val="clear" w:pos="567"/>
+          <w:tab w:val="clear" w:pos="794"/>
+        </w:tabs>
+        <w:spacing w:before="300" w:after="40" w:line="276" w:lineRule="auto"/>
+      </w:pPr>
+    </w:p>
+    <w:p>
+      <w:pPr>
+        <w:pStyle w:val="Heading1"/>
+        <w:keepNext w:val="0"/>
+        <w:keepLines w:val="0"/>
+        <w:numPr>
+          <w:ilvl w:val="0"/>
+          <w:numId w:val="0"/>
+        </w:numPr>
+        <w:tabs>
+          <w:tab w:val="clear" w:pos="340"/>
+          <w:tab w:val="clear" w:pos="567"/>
+          <w:tab w:val="clear" w:pos="794"/>
+        </w:tabs>
+        <w:spacing w:before="300" w:after="40" w:line="276" w:lineRule="auto"/>
+      </w:pPr>
+    </w:p>
+    <w:p>
+      <w:pPr>
+        <w:pStyle w:val="Heading1"/>
+        <w:keepNext w:val="0"/>
+        <w:keepLines w:val="0"/>
+        <w:numPr>
+          <w:ilvl w:val="0"/>
+          <w:numId w:val="0"/>
+        </w:numPr>
+        <w:tabs>
+          <w:tab w:val="clear" w:pos="340"/>
+          <w:tab w:val="clear" w:pos="567"/>
+          <w:tab w:val="clear" w:pos="794"/>
+        </w:tabs>
+        <w:spacing w:before="300" w:after="40" w:line="276" w:lineRule="auto"/>
+      </w:pPr>
+    </w:p>
+    <w:p>
+      <w:pPr>
+        <w:pStyle w:val="Caption"/>
+        <w:rPr>
+          <w:sz w:val="20"/>
+          <w:lang w:val="en-BZ"/>
+        </w:rPr>
+      </w:pPr>
+      <w:r>
+        <w:t xml:space="preserve">Figure 2– </w:t>
+      </w:r>
+      <w:proofErr w:type="spellStart"/>
+      <w:r>
+        <w:t>sd</w:t>
+      </w:r>
+      <w:proofErr w:type="spellEnd"/>
+      <w:r>
+        <w:t xml:space="preserve"> for </w:t>
+      </w:r>
+      <w:proofErr w:type="spellStart"/>
+      <w:r>
+        <w:t>spring</w:t>
+      </w:r>
+      <w:proofErr w:type="spellEnd"/>
+      <w:r>
+        <w:t xml:space="preserve"> </w:t>
+      </w:r>
+      <w:proofErr w:type="spellStart"/>
+      <w:r>
+        <w:t>security</w:t>
+      </w:r>
+      <w:proofErr w:type="spellEnd"/>
+      <w:r>
+        <w:t> » login « </w:t>
+      </w:r>
+    </w:p>
+    <w:p>
+      <w:pPr>
+        <w:pStyle w:val="Heading1"/>
+        <w:keepNext w:val="0"/>
+        <w:keepLines w:val="0"/>
+        <w:numPr>
+          <w:ilvl w:val="0"/>
+          <w:numId w:val="0"/>
+        </w:numPr>
+        <w:tabs>
+          <w:tab w:val="clear" w:pos="340"/>
+          <w:tab w:val="clear" w:pos="567"/>
+          <w:tab w:val="clear" w:pos="794"/>
+        </w:tabs>
+        <w:spacing w:before="300" w:after="40" w:line="276" w:lineRule="auto"/>
+      </w:pPr>
+    </w:p>
+    <w:p>
+      <w:pPr>
+        <w:pStyle w:val="Heading1"/>
+        <w:keepNext w:val="0"/>
+        <w:keepLines w:val="0"/>
+        <w:numPr>
+          <w:ilvl w:val="0"/>
+          <w:numId w:val="0"/>
+        </w:numPr>
+        <w:tabs>
+          <w:tab w:val="clear" w:pos="340"/>
+          <w:tab w:val="clear" w:pos="567"/>
+          <w:tab w:val="clear" w:pos="794"/>
+        </w:tabs>
+        <w:spacing w:before="300" w:after="40" w:line="276" w:lineRule="auto"/>
+      </w:pPr>
+    </w:p>
+    <w:p/>
+    <w:p>
+      <w:pPr>
+        <w:pStyle w:val="Caption"/>
+        <w:rPr>
+          <w:sz w:val="20"/>
+          <w:lang w:val="en-BZ"/>
+        </w:rPr>
+      </w:pPr>
+      <w:r>
+        <w:t xml:space="preserve">Figure </w:t>
+      </w:r>
+      <w:r>
+        <w:t>2</w:t>
+      </w:r>
+      <w:r>
+        <w:t xml:space="preserve"> – </w:t>
+      </w:r>
+      <w:proofErr w:type="spellStart"/>
+      <w:r>
+        <w:t>s</w:t>
+      </w:r>
+      <w:r>
+        <w:t>d</w:t>
+      </w:r>
+      <w:proofErr w:type="spellEnd"/>
+      <w:r>
+        <w:t xml:space="preserve"> for </w:t>
+      </w:r>
+      <w:proofErr w:type="spellStart"/>
+      <w:r>
+        <w:t>spring</w:t>
+      </w:r>
+      <w:proofErr w:type="spellEnd"/>
+      <w:r>
+        <w:t xml:space="preserve"> </w:t>
+      </w:r>
+      <w:proofErr w:type="spellStart"/>
+      <w:r>
+        <w:t>security</w:t>
+      </w:r>
+      <w:proofErr w:type="spellEnd"/>
+      <w:r>
+        <w:t xml:space="preserve"> « </w:t>
+      </w:r>
+      <w:r>
+        <w:t>login</w:t>
+      </w:r>
+      <w:r>
+        <w:t> « </w:t>
+      </w:r>
+    </w:p>
+    <w:p/>
+    <w:p>
+      <w:pPr>
+        <w:pStyle w:val="Heading1"/>
+        <w:keepNext w:val="0"/>
+        <w:keepLines w:val="0"/>
+        <w:numPr>
+          <w:ilvl w:val="0"/>
+          <w:numId w:val="0"/>
+        </w:numPr>
+        <w:tabs>
+          <w:tab w:val="clear" w:pos="340"/>
+          <w:tab w:val="clear" w:pos="567"/>
+          <w:tab w:val="clear" w:pos="794"/>
+        </w:tabs>
+        <w:spacing w:before="300" w:after="40" w:line="276" w:lineRule="auto"/>
+      </w:pPr>
+    </w:p>
+    <w:p>
+      <w:pPr>
+        <w:pStyle w:val="Heading1"/>
+        <w:keepNext w:val="0"/>
+        <w:keepLines w:val="0"/>
+        <w:numPr>
+          <w:ilvl w:val="0"/>
+          <w:numId w:val="0"/>
+        </w:numPr>
+        <w:tabs>
+          <w:tab w:val="clear" w:pos="340"/>
+          <w:tab w:val="clear" w:pos="567"/>
+          <w:tab w:val="clear" w:pos="794"/>
+        </w:tabs>
+        <w:spacing w:before="300" w:after="40" w:line="276" w:lineRule="auto"/>
+      </w:pPr>
+    </w:p>
+    <w:p>
+      <w:pPr>
+        <w:pStyle w:val="Heading1"/>
+        <w:keepNext w:val="0"/>
+        <w:keepLines w:val="0"/>
+        <w:numPr>
+          <w:ilvl w:val="0"/>
+          <w:numId w:val="0"/>
+        </w:numPr>
+        <w:tabs>
+          <w:tab w:val="clear" w:pos="340"/>
+          <w:tab w:val="clear" w:pos="567"/>
+          <w:tab w:val="clear" w:pos="794"/>
+        </w:tabs>
+        <w:spacing w:before="300" w:after="40" w:line="276" w:lineRule="auto"/>
+      </w:pPr>
+    </w:p>
+    <w:p>
+      <w:pPr>
+        <w:pStyle w:val="Heading1"/>
+        <w:keepNext w:val="0"/>
+        <w:keepLines w:val="0"/>
+        <w:numPr>
+          <w:ilvl w:val="0"/>
+          <w:numId w:val="0"/>
+        </w:numPr>
+        <w:tabs>
+          <w:tab w:val="clear" w:pos="340"/>
+          <w:tab w:val="clear" w:pos="567"/>
+          <w:tab w:val="clear" w:pos="794"/>
+        </w:tabs>
+        <w:spacing w:before="300" w:after="40" w:line="276" w:lineRule="auto"/>
+      </w:pPr>
+    </w:p>
+    <w:p>
+      <w:pPr>
+        <w:pStyle w:val="Heading1"/>
+        <w:keepNext w:val="0"/>
+        <w:keepLines w:val="0"/>
+        <w:numPr>
+          <w:ilvl w:val="0"/>
+          <w:numId w:val="0"/>
+        </w:numPr>
+        <w:tabs>
+          <w:tab w:val="clear" w:pos="340"/>
+          <w:tab w:val="clear" w:pos="567"/>
+          <w:tab w:val="clear" w:pos="794"/>
+        </w:tabs>
+        <w:spacing w:before="300" w:after="40" w:line="276" w:lineRule="auto"/>
+      </w:pPr>
+    </w:p>
+    <w:p>
+      <w:pPr>
+        <w:pStyle w:val="Heading1"/>
+        <w:keepNext w:val="0"/>
+        <w:keepLines w:val="0"/>
+        <w:numPr>
+          <w:ilvl w:val="0"/>
+          <w:numId w:val="0"/>
+        </w:numPr>
+        <w:tabs>
+          <w:tab w:val="clear" w:pos="340"/>
+          <w:tab w:val="clear" w:pos="567"/>
+          <w:tab w:val="clear" w:pos="794"/>
+        </w:tabs>
+        <w:spacing w:before="300" w:after="40" w:line="276" w:lineRule="auto"/>
+      </w:pPr>
+      <w:r>
+        <w:t>4.</w:t>
+      </w:r>
       <w:r>
         <w:t>Implementation</w:t>
       </w:r>
+      <w:bookmarkEnd w:id="42"/>
+      <w:bookmarkEnd w:id="43"/>
       <w:bookmarkEnd w:id="44"/>
-      <w:bookmarkEnd w:id="45"/>
-      <w:bookmarkEnd w:id="46"/>
     </w:p>
     <w:p>
       <w:r>
@@ -6240,28 +6597,7 @@
                     </w:rPr>
                   </w:pPr>
                   <w:r>
-                    <w:t xml:space="preserve">Figure </w:t>
-                  </w:r>
-                  <w:r>
-                    <w:fldChar w:fldCharType="begin"/>
-                  </w:r>
-                  <w:r>
-                    <w:instrText xml:space="preserve"> SEQ Figure \* ARABIC </w:instrText>
-                  </w:r>
-                  <w:r>
-                    <w:fldChar w:fldCharType="separate"/>
-                  </w:r>
-                  <w:r>
-                    <w:rPr>
-                      <w:noProof/>
-                    </w:rPr>
-                    <w:t>1</w:t>
-                  </w:r>
-                  <w:r>
-                    <w:fldChar w:fldCharType="end"/>
-                  </w:r>
-                  <w:r>
-                    <w:t xml:space="preserve"> – Architecture </w:t>
+                    <w:t xml:space="preserve">Figure 2 – Architecture </w:t>
                   </w:r>
                 </w:p>
                 <w:p/>
@@ -6375,7 +6711,7 @@
       </w:r>
       <w:r>
         <w:pict w14:anchorId="0B73BDCD">
-          <v:shape id="_x0000_i1027" type="#_x0000_t75" style="width:473.25pt;height:283.9pt">
+          <v:shape id="_x0000_i1028" type="#_x0000_t75" style="width:473.25pt;height:283.9pt">
             <v:imagedata croptop="-65520f" cropbottom="65520f"/>
           </v:shape>
         </w:pict>
@@ -6506,7 +6842,7 @@
                     </w:rPr>
                   </w:pPr>
                   <w:r>
-                    <w:t>Figure 2 – Possible extension of application, re-use the backend</w:t>
+                    <w:t>Figure 3 – Possible extension of application, re-use the backend</w:t>
                   </w:r>
                 </w:p>
               </w:txbxContent>
@@ -6514,6 +6850,7 @@
           </v:shape>
         </w:pict>
       </w:r>
+      <w:bookmarkStart w:id="45" w:name="_GoBack"/>
       <w:r>
         <w:rPr>
           <w:noProof/>
@@ -6652,9 +6989,10 @@
           </v:group>
         </w:pict>
       </w:r>
+      <w:bookmarkEnd w:id="45"/>
       <w:r>
         <w:pict w14:anchorId="4CCDAA15">
-          <v:shape id="_x0000_i1028" type="#_x0000_t75" style="width:473.25pt;height:283.9pt">
+          <v:shape id="_x0000_i1029" type="#_x0000_t75" style="width:473.25pt;height:283.9pt">
             <v:imagedata croptop="-65520f" cropbottom="65520f"/>
           </v:shape>
         </w:pict>
@@ -6689,18 +7027,18 @@
         <w:spacing w:before="300" w:after="40" w:line="276" w:lineRule="auto"/>
         <w:ind w:left="0" w:firstLine="0"/>
       </w:pPr>
-      <w:bookmarkStart w:id="47" w:name="_Toc20697875"/>
-      <w:bookmarkStart w:id="48" w:name="_Toc22510017"/>
-      <w:bookmarkStart w:id="49" w:name="_Toc22513254"/>
+      <w:bookmarkStart w:id="46" w:name="_Toc20697875"/>
+      <w:bookmarkStart w:id="47" w:name="_Toc22510017"/>
+      <w:bookmarkStart w:id="48" w:name="_Toc22513254"/>
       <w:r>
         <w:t>Testin</w:t>
       </w:r>
+      <w:bookmarkEnd w:id="46"/>
       <w:bookmarkEnd w:id="47"/>
+      <w:r>
+        <w:t>g</w:t>
+      </w:r>
       <w:bookmarkEnd w:id="48"/>
-      <w:r>
-        <w:t>g</w:t>
-      </w:r>
-      <w:bookmarkEnd w:id="49"/>
       <w:r>
         <w:fldChar w:fldCharType="begin"/>
       </w:r>
@@ -6729,15 +7067,15 @@
         <w:spacing w:before="300" w:after="40" w:line="276" w:lineRule="auto"/>
         <w:ind w:left="0" w:firstLine="0"/>
       </w:pPr>
-      <w:bookmarkStart w:id="50" w:name="_Toc20697876"/>
-      <w:bookmarkStart w:id="51" w:name="_Toc22510018"/>
-      <w:bookmarkStart w:id="52" w:name="_Toc22513255"/>
+      <w:bookmarkStart w:id="49" w:name="_Toc20697876"/>
+      <w:bookmarkStart w:id="50" w:name="_Toc22510018"/>
+      <w:bookmarkStart w:id="51" w:name="_Toc22513255"/>
       <w:r>
         <w:t>Conclusion</w:t>
       </w:r>
+      <w:bookmarkEnd w:id="49"/>
       <w:bookmarkEnd w:id="50"/>
       <w:bookmarkEnd w:id="51"/>
-      <w:bookmarkEnd w:id="52"/>
     </w:p>
     <w:p>
       <w:pPr>
@@ -6763,11 +7101,11 @@
         </w:tabs>
         <w:spacing w:before="0" w:after="0" w:line="276" w:lineRule="auto"/>
       </w:pPr>
-      <w:bookmarkStart w:id="53" w:name="_Toc22510019"/>
+      <w:bookmarkStart w:id="52" w:name="_Toc22510019"/>
       <w:r>
         <w:t>Summary</w:t>
       </w:r>
-      <w:bookmarkEnd w:id="53"/>
+      <w:bookmarkEnd w:id="52"/>
       <w:r>
         <w:t xml:space="preserve"> </w:t>
       </w:r>
@@ -6803,11 +7141,11 @@
         </w:tabs>
         <w:spacing w:before="0" w:after="0" w:line="276" w:lineRule="auto"/>
       </w:pPr>
-      <w:bookmarkStart w:id="54" w:name="_Toc22510020"/>
+      <w:bookmarkStart w:id="53" w:name="_Toc22510020"/>
       <w:r>
         <w:t>Interpretation</w:t>
       </w:r>
-      <w:bookmarkEnd w:id="54"/>
+      <w:bookmarkEnd w:id="53"/>
     </w:p>
     <w:p>
       <w:r>
@@ -6846,11 +7184,11 @@
         </w:tabs>
         <w:spacing w:before="0" w:after="0" w:line="276" w:lineRule="auto"/>
       </w:pPr>
-      <w:bookmarkStart w:id="55" w:name="_Toc22510021"/>
+      <w:bookmarkStart w:id="54" w:name="_Toc22510021"/>
       <w:r>
         <w:t>Outlook</w:t>
       </w:r>
-      <w:bookmarkEnd w:id="55"/>
+      <w:bookmarkEnd w:id="54"/>
       <w:r>
         <w:t xml:space="preserve"> </w:t>
       </w:r>
@@ -6881,16 +7219,16 @@
         <w:spacing w:before="300" w:after="40" w:line="276" w:lineRule="auto"/>
         <w:ind w:left="0" w:firstLine="0"/>
       </w:pPr>
-      <w:bookmarkStart w:id="56" w:name="_Toc20697877"/>
-      <w:bookmarkStart w:id="57" w:name="_Toc22510022"/>
-      <w:bookmarkStart w:id="58" w:name="_Toc22513256"/>
+      <w:bookmarkStart w:id="55" w:name="_Toc20697877"/>
+      <w:bookmarkStart w:id="56" w:name="_Toc22510022"/>
+      <w:bookmarkStart w:id="57" w:name="_Toc22513256"/>
       <w:r>
         <w:lastRenderedPageBreak/>
         <w:t>Glossary</w:t>
       </w:r>
+      <w:bookmarkEnd w:id="55"/>
       <w:bookmarkEnd w:id="56"/>
       <w:bookmarkEnd w:id="57"/>
-      <w:bookmarkEnd w:id="58"/>
     </w:p>
     <w:p>
       <w:pPr>
@@ -7140,15 +7478,15 @@
         <w:spacing w:before="300" w:after="40" w:line="276" w:lineRule="auto"/>
         <w:ind w:left="0" w:firstLine="0"/>
       </w:pPr>
-      <w:bookmarkStart w:id="59" w:name="_Toc20697878"/>
-      <w:bookmarkStart w:id="60" w:name="_Toc22510023"/>
-      <w:bookmarkStart w:id="61" w:name="_Toc22513257"/>
+      <w:bookmarkStart w:id="58" w:name="_Toc20697878"/>
+      <w:bookmarkStart w:id="59" w:name="_Toc22510023"/>
+      <w:bookmarkStart w:id="60" w:name="_Toc22513257"/>
       <w:r>
         <w:t>Bibliography</w:t>
       </w:r>
+      <w:bookmarkEnd w:id="58"/>
       <w:bookmarkEnd w:id="59"/>
       <w:bookmarkEnd w:id="60"/>
-      <w:bookmarkEnd w:id="61"/>
     </w:p>
     <w:p>
       <w:pPr>
@@ -7272,18 +7610,18 @@
         <w:spacing w:before="300" w:after="40" w:line="276" w:lineRule="auto"/>
         <w:ind w:left="0" w:firstLine="0"/>
       </w:pPr>
-      <w:bookmarkStart w:id="62" w:name="_Toc20697880"/>
-      <w:bookmarkStart w:id="63" w:name="_Toc22510024"/>
-      <w:bookmarkStart w:id="64" w:name="_Toc22513258"/>
+      <w:bookmarkStart w:id="61" w:name="_Toc20697880"/>
+      <w:bookmarkStart w:id="62" w:name="_Toc22510024"/>
+      <w:bookmarkStart w:id="63" w:name="_Toc22513258"/>
       <w:r>
         <w:t>Version</w:t>
       </w:r>
       <w:r>
         <w:t xml:space="preserve"> control</w:t>
       </w:r>
+      <w:bookmarkEnd w:id="61"/>
       <w:bookmarkEnd w:id="62"/>
       <w:bookmarkEnd w:id="63"/>
-      <w:bookmarkEnd w:id="64"/>
     </w:p>
     <w:tbl>
       <w:tblPr>
@@ -7630,13 +7968,13 @@
         <w:spacing w:before="300" w:after="40" w:line="276" w:lineRule="auto"/>
         <w:ind w:left="0" w:firstLine="0"/>
       </w:pPr>
-      <w:bookmarkStart w:id="65" w:name="_Toc22510025"/>
-      <w:bookmarkStart w:id="66" w:name="_Toc22513259"/>
+      <w:bookmarkStart w:id="64" w:name="_Toc22510025"/>
+      <w:bookmarkStart w:id="65" w:name="_Toc22513259"/>
       <w:r>
         <w:t>Project planning</w:t>
       </w:r>
+      <w:bookmarkEnd w:id="64"/>
       <w:bookmarkEnd w:id="65"/>
-      <w:bookmarkEnd w:id="66"/>
     </w:p>
     <w:tbl>
       <w:tblPr>
@@ -7775,8 +8113,8 @@
                 <w:sz w:val="19"/>
               </w:rPr>
               <w:pict w14:anchorId="0902D8C6">
-                <v:shape id="_x0000_i1029" type="#_x0000_t75" style="width:472.9pt;height:122.25pt">
-                  <v:imagedata r:id="rId15" o:title="sprint plannung"/>
+                <v:shape id="_x0000_i1030" type="#_x0000_t75" style="width:472.9pt;height:122.25pt">
+                  <v:imagedata r:id="rId16" o:title="sprint plannung"/>
                 </v:shape>
               </w:pict>
             </w:r>
@@ -9000,7 +9338,11 @@
                   <w:tcW w:w="956" w:type="dxa"/>
                   <w:shd w:val="clear" w:color="auto" w:fill="FFFF00"/>
                 </w:tcPr>
-                <w:p/>
+                <w:p>
+                  <w:r>
+                    <w:t>Next meeting</w:t>
+                  </w:r>
+                </w:p>
               </w:tc>
             </w:tr>
             <w:tr>
@@ -10232,6 +10574,7 @@
                       <w:sz w:val="18"/>
                       <w:szCs w:val="18"/>
                     </w:rPr>
+                    <w:lastRenderedPageBreak/>
                     <w:t>0</w:t>
                   </w:r>
                 </w:p>
@@ -10417,7 +10760,6 @@
                       <w:sz w:val="18"/>
                       <w:szCs w:val="18"/>
                     </w:rPr>
-                    <w:lastRenderedPageBreak/>
                     <w:t>1</w:t>
                   </w:r>
                 </w:p>
@@ -13044,7 +13386,18 @@
                       <w:sz w:val="22"/>
                       <w:szCs w:val="22"/>
                     </w:rPr>
-                    <w:t>13</w:t>
+                    <w:t>1</w:t>
+                  </w:r>
+                  <w:r>
+                    <w:rPr>
+                      <w:rFonts w:cs="Calibri"/>
+                      <w:b/>
+                      <w:bCs/>
+                      <w:color w:val="000000"/>
+                      <w:sz w:val="22"/>
+                      <w:szCs w:val="22"/>
+                    </w:rPr>
+                    <w:t>3</w:t>
                   </w:r>
                 </w:p>
               </w:tc>
@@ -13070,16 +13423,9 @@
                       <w:sz w:val="22"/>
                       <w:szCs w:val="22"/>
                     </w:rPr>
-                    <w:t>User Story</w:t>
+                    <w:t xml:space="preserve">User </w:t>
                   </w:r>
                 </w:p>
-              </w:tc>
-              <w:tc>
-                <w:tcPr>
-                  <w:tcW w:w="1215" w:type="dxa"/>
-                  <w:shd w:val="clear" w:color="auto" w:fill="auto"/>
-                  <w:vAlign w:val="bottom"/>
-                </w:tcPr>
                 <w:p>
                   <w:pPr>
                     <w:rPr>
@@ -13089,49 +13435,84 @@
                       <w:szCs w:val="22"/>
                     </w:rPr>
                   </w:pPr>
-                </w:p>
-              </w:tc>
-              <w:tc>
-                <w:tcPr>
-                  <w:tcW w:w="835" w:type="dxa"/>
-                  <w:shd w:val="clear" w:color="auto" w:fill="auto"/>
-                  <w:vAlign w:val="bottom"/>
-                </w:tcPr>
-                <w:p>
-                  <w:pPr>
+                  <w:r>
                     <w:rPr>
                       <w:rFonts w:cs="Calibri"/>
                       <w:color w:val="000000"/>
                       <w:sz w:val="22"/>
                       <w:szCs w:val="22"/>
                     </w:rPr>
-                  </w:pPr>
-                  <w:r>
+                    <w:t>Story</w:t>
+                  </w:r>
+                </w:p>
+              </w:tc>
+              <w:tc>
+                <w:tcPr>
+                  <w:tcW w:w="1215" w:type="dxa"/>
+                  <w:shd w:val="clear" w:color="auto" w:fill="auto"/>
+                  <w:vAlign w:val="bottom"/>
+                </w:tcPr>
+                <w:p>
+                  <w:pPr>
                     <w:rPr>
                       <w:rFonts w:cs="Calibri"/>
                       <w:color w:val="000000"/>
                       <w:sz w:val="22"/>
                       <w:szCs w:val="22"/>
                     </w:rPr>
-                    <w:t>Low</w:t>
-                  </w:r>
-                </w:p>
-              </w:tc>
-              <w:tc>
-                <w:tcPr>
-                  <w:tcW w:w="1051" w:type="dxa"/>
-                  <w:shd w:val="clear" w:color="auto" w:fill="auto"/>
-                  <w:vAlign w:val="bottom"/>
-                </w:tcPr>
-                <w:p>
-                  <w:pPr>
+                  </w:pPr>
+                  <w:r>
                     <w:rPr>
                       <w:rFonts w:cs="Calibri"/>
                       <w:color w:val="000000"/>
                       <w:sz w:val="22"/>
                       <w:szCs w:val="22"/>
                     </w:rPr>
+                    <w:t>Implement login</w:t>
+                  </w:r>
+                </w:p>
+              </w:tc>
+              <w:tc>
+                <w:tcPr>
+                  <w:tcW w:w="835" w:type="dxa"/>
+                  <w:shd w:val="clear" w:color="auto" w:fill="auto"/>
+                  <w:vAlign w:val="bottom"/>
+                </w:tcPr>
+                <w:p>
+                  <w:pPr>
+                    <w:rPr>
+                      <w:rFonts w:cs="Calibri"/>
+                      <w:color w:val="000000"/>
+                      <w:sz w:val="22"/>
+                      <w:szCs w:val="22"/>
+                    </w:rPr>
                   </w:pPr>
+                  <w:r>
+                    <w:rPr>
+                      <w:rFonts w:cs="Calibri"/>
+                      <w:color w:val="000000"/>
+                      <w:sz w:val="22"/>
+                      <w:szCs w:val="22"/>
+                    </w:rPr>
+                    <w:t>High</w:t>
+                  </w:r>
+                </w:p>
+              </w:tc>
+              <w:tc>
+                <w:tcPr>
+                  <w:tcW w:w="1051" w:type="dxa"/>
+                  <w:shd w:val="clear" w:color="auto" w:fill="auto"/>
+                  <w:vAlign w:val="bottom"/>
+                </w:tcPr>
+                <w:p>
+                  <w:pPr>
+                    <w:rPr>
+                      <w:rFonts w:cs="Calibri"/>
+                      <w:color w:val="000000"/>
+                      <w:sz w:val="22"/>
+                      <w:szCs w:val="22"/>
+                    </w:rPr>
+                  </w:pPr>
                 </w:p>
               </w:tc>
               <w:tc>
@@ -13148,7 +13529,11 @@
                   <w:shd w:val="clear" w:color="auto" w:fill="auto"/>
                   <w:vAlign w:val="bottom"/>
                 </w:tcPr>
-                <w:p/>
+                <w:p>
+                  <w:r>
+                    <w:t>done</w:t>
+                  </w:r>
+                </w:p>
               </w:tc>
             </w:tr>
             <w:tr>
@@ -13172,17 +13557,6 @@
                       <w:lang w:val="en-US"/>
                     </w:rPr>
                   </w:pPr>
-                  <w:r>
-                    <w:rPr>
-                      <w:rFonts w:cs="Calibri"/>
-                      <w:b/>
-                      <w:bCs/>
-                      <w:color w:val="000000"/>
-                      <w:sz w:val="22"/>
-                      <w:szCs w:val="22"/>
-                    </w:rPr>
-                    <w:t>14</w:t>
-                  </w:r>
                 </w:p>
               </w:tc>
               <w:tc>
@@ -13207,7 +13581,7 @@
                       <w:sz w:val="22"/>
                       <w:szCs w:val="22"/>
                     </w:rPr>
-                    <w:t>Domain Classes</w:t>
+                    <w:t>diagram</w:t>
                   </w:r>
                 </w:p>
               </w:tc>
@@ -13233,7 +13607,7 @@
                       <w:sz w:val="22"/>
                       <w:szCs w:val="22"/>
                     </w:rPr>
-                    <w:t>Develop sketch of working domain classes</w:t>
+                    <w:t>System diagram for spring security</w:t>
                   </w:r>
                 </w:p>
               </w:tc>
@@ -13294,7 +13668,11 @@
                   <w:shd w:val="clear" w:color="auto" w:fill="auto"/>
                   <w:vAlign w:val="bottom"/>
                 </w:tcPr>
-                <w:p/>
+                <w:p>
+                  <w:r>
+                    <w:t>done</w:t>
+                  </w:r>
+                </w:p>
               </w:tc>
             </w:tr>
           </w:tbl>
@@ -13398,9 +13776,9 @@
             </w:tblPr>
             <w:tblGrid>
               <w:gridCol w:w="419"/>
-              <w:gridCol w:w="921"/>
-              <w:gridCol w:w="1168"/>
-              <w:gridCol w:w="835"/>
+              <w:gridCol w:w="1563"/>
+              <w:gridCol w:w="1467"/>
+              <w:gridCol w:w="892"/>
               <w:gridCol w:w="1051"/>
               <w:gridCol w:w="746"/>
               <w:gridCol w:w="736"/>
@@ -13608,7 +13986,14 @@
                       <w:b/>
                       <w:bCs/>
                     </w:rPr>
-                    <w:t>15</w:t>
+                    <w:t>1</w:t>
+                  </w:r>
+                  <w:r>
+                    <w:rPr>
+                      <w:b/>
+                      <w:bCs/>
+                    </w:rPr>
+                    <w:t>4</w:t>
                   </w:r>
                 </w:p>
               </w:tc>
@@ -13760,7 +14145,14 @@
                       <w:b/>
                       <w:bCs/>
                     </w:rPr>
-                    <w:t>16</w:t>
+                    <w:t>1</w:t>
+                  </w:r>
+                  <w:r>
+                    <w:rPr>
+                      <w:b/>
+                      <w:bCs/>
+                    </w:rPr>
+                    <w:t>5</w:t>
                   </w:r>
                 </w:p>
               </w:tc>
@@ -13912,8 +14304,23 @@
                       <w:b/>
                       <w:bCs/>
                     </w:rPr>
-                    <w:t>17</w:t>
+                    <w:t>1</w:t>
                   </w:r>
+                  <w:r>
+                    <w:rPr>
+                      <w:b/>
+                      <w:bCs/>
+                    </w:rPr>
+                    <w:t>6</w:t>
+                  </w:r>
+                </w:p>
+                <w:p>
+                  <w:pPr>
+                    <w:rPr>
+                      <w:b/>
+                      <w:bCs/>
+                    </w:rPr>
+                  </w:pPr>
                 </w:p>
               </w:tc>
               <w:tc>
@@ -14084,6 +14491,86 @@
                       <w:b/>
                       <w:bCs/>
                     </w:rPr>
+                    <w:t>1</w:t>
+                  </w:r>
+                  <w:r>
+                    <w:rPr>
+                      <w:b/>
+                      <w:bCs/>
+                    </w:rPr>
+                    <w:t>7</w:t>
+                  </w:r>
+                </w:p>
+              </w:tc>
+              <w:tc>
+                <w:tcPr>
+                  <w:tcW w:w="710" w:type="dxa"/>
+                  <w:shd w:val="clear" w:color="auto" w:fill="auto"/>
+                </w:tcPr>
+                <w:p>
+                  <w:r>
+                    <w:t>Repositories</w:t>
+                  </w:r>
+                </w:p>
+              </w:tc>
+              <w:tc>
+                <w:tcPr>
+                  <w:tcW w:w="1168" w:type="dxa"/>
+                  <w:shd w:val="clear" w:color="auto" w:fill="auto"/>
+                </w:tcPr>
+                <w:p>
+                  <w:r>
+                    <w:t xml:space="preserve">Add repositories </w:t>
+                  </w:r>
+                </w:p>
+              </w:tc>
+              <w:tc>
+                <w:tcPr>
+                  <w:tcW w:w="835" w:type="dxa"/>
+                  <w:shd w:val="clear" w:color="auto" w:fill="auto"/>
+                </w:tcPr>
+                <w:p/>
+              </w:tc>
+              <w:tc>
+                <w:tcPr>
+                  <w:tcW w:w="1051" w:type="dxa"/>
+                  <w:shd w:val="clear" w:color="auto" w:fill="auto"/>
+                </w:tcPr>
+                <w:p/>
+              </w:tc>
+              <w:tc>
+                <w:tcPr>
+                  <w:tcW w:w="746" w:type="dxa"/>
+                  <w:shd w:val="clear" w:color="auto" w:fill="auto"/>
+                </w:tcPr>
+                <w:p/>
+              </w:tc>
+              <w:tc>
+                <w:tcPr>
+                  <w:tcW w:w="736" w:type="dxa"/>
+                  <w:shd w:val="clear" w:color="auto" w:fill="auto"/>
+                </w:tcPr>
+                <w:p/>
+              </w:tc>
+            </w:tr>
+            <w:tr>
+              <w:tc>
+                <w:tcPr>
+                  <w:tcW w:w="377" w:type="dxa"/>
+                  <w:shd w:val="clear" w:color="auto" w:fill="auto"/>
+                </w:tcPr>
+                <w:p>
+                  <w:pPr>
+                    <w:rPr>
+                      <w:b/>
+                      <w:bCs/>
+                    </w:rPr>
+                  </w:pPr>
+                  <w:r>
+                    <w:rPr>
+                      <w:b/>
+                      <w:bCs/>
+                    </w:rPr>
                     <w:t>18</w:t>
                   </w:r>
                 </w:p>
@@ -14093,83 +14580,38 @@
                   <w:tcW w:w="710" w:type="dxa"/>
                   <w:shd w:val="clear" w:color="auto" w:fill="auto"/>
                 </w:tcPr>
-                <w:p/>
+                <w:p>
+                  <w:r>
+                    <w:t>Documentations</w:t>
+                  </w:r>
+                </w:p>
               </w:tc>
               <w:tc>
                 <w:tcPr>
                   <w:tcW w:w="1168" w:type="dxa"/>
                   <w:shd w:val="clear" w:color="auto" w:fill="auto"/>
                 </w:tcPr>
-                <w:p/>
+                <w:p>
+                  <w:r>
+                    <w:t xml:space="preserve">Change documentation </w:t>
+                  </w:r>
+                  <w:r>
+                    <w:lastRenderedPageBreak/>
+                    <w:t>format to latex</w:t>
+                  </w:r>
+                </w:p>
               </w:tc>
               <w:tc>
                 <w:tcPr>
                   <w:tcW w:w="835" w:type="dxa"/>
                   <w:shd w:val="clear" w:color="auto" w:fill="auto"/>
                 </w:tcPr>
-                <w:p/>
-              </w:tc>
-              <w:tc>
-                <w:tcPr>
-                  <w:tcW w:w="1051" w:type="dxa"/>
-                  <w:shd w:val="clear" w:color="auto" w:fill="auto"/>
-                </w:tcPr>
-                <w:p/>
-              </w:tc>
-              <w:tc>
-                <w:tcPr>
-                  <w:tcW w:w="746" w:type="dxa"/>
-                  <w:shd w:val="clear" w:color="auto" w:fill="auto"/>
-                </w:tcPr>
-                <w:p/>
-              </w:tc>
-              <w:tc>
-                <w:tcPr>
-                  <w:tcW w:w="736" w:type="dxa"/>
-                  <w:shd w:val="clear" w:color="auto" w:fill="auto"/>
-                </w:tcPr>
                 <w:p>
                   <w:r>
-                    <w:t>done</w:t>
+                    <w:lastRenderedPageBreak/>
+                    <w:t>medium</w:t>
                   </w:r>
                 </w:p>
-              </w:tc>
-            </w:tr>
-            <w:tr>
-              <w:tc>
-                <w:tcPr>
-                  <w:tcW w:w="377" w:type="dxa"/>
-                  <w:shd w:val="clear" w:color="auto" w:fill="auto"/>
-                </w:tcPr>
-                <w:p>
-                  <w:pPr>
-                    <w:rPr>
-                      <w:b/>
-                      <w:bCs/>
-                    </w:rPr>
-                  </w:pPr>
-                </w:p>
-              </w:tc>
-              <w:tc>
-                <w:tcPr>
-                  <w:tcW w:w="710" w:type="dxa"/>
-                  <w:shd w:val="clear" w:color="auto" w:fill="auto"/>
-                </w:tcPr>
-                <w:p/>
-              </w:tc>
-              <w:tc>
-                <w:tcPr>
-                  <w:tcW w:w="1168" w:type="dxa"/>
-                  <w:shd w:val="clear" w:color="auto" w:fill="auto"/>
-                </w:tcPr>
-                <w:p/>
-              </w:tc>
-              <w:tc>
-                <w:tcPr>
-                  <w:tcW w:w="835" w:type="dxa"/>
-                  <w:shd w:val="clear" w:color="auto" w:fill="auto"/>
-                </w:tcPr>
-                <w:p/>
               </w:tc>
               <w:tc>
                 <w:tcPr>
@@ -15348,13 +15790,13 @@
         <w:spacing w:before="300" w:after="40" w:line="276" w:lineRule="auto"/>
         <w:ind w:left="0" w:firstLine="0"/>
       </w:pPr>
-      <w:bookmarkStart w:id="67" w:name="_Toc22510026"/>
-      <w:bookmarkStart w:id="68" w:name="_Toc22513260"/>
+      <w:bookmarkStart w:id="66" w:name="_Toc22510026"/>
+      <w:bookmarkStart w:id="67" w:name="_Toc22513260"/>
       <w:r>
         <w:t>Protocol</w:t>
       </w:r>
+      <w:bookmarkEnd w:id="66"/>
       <w:bookmarkEnd w:id="67"/>
-      <w:bookmarkEnd w:id="68"/>
     </w:p>
     <w:p>
       <w:pPr>
@@ -15439,6 +15881,7 @@
           <w:bCs/>
           <w:color w:val="605E80"/>
         </w:rPr>
+        <w:lastRenderedPageBreak/>
         <w:t xml:space="preserve">Agenda </w:t>
       </w:r>
     </w:p>
@@ -15469,7 +15912,6 @@
           <w:bCs/>
           <w:color w:val="4472C4"/>
         </w:rPr>
-        <w:lastRenderedPageBreak/>
         <w:t>Demo and Discuss Deliverables (Demo)</w:t>
       </w:r>
     </w:p>
@@ -16084,6 +16526,7 @@
         </w:numPr>
       </w:pPr>
       <w:r>
+        <w:lastRenderedPageBreak/>
         <w:t xml:space="preserve">Write good document </w:t>
       </w:r>
       <w:r>
@@ -16099,7 +16542,7 @@
         </w:rPr>
         <w:t>aspects,</w:t>
       </w:r>
-      <w:bookmarkStart w:id="69" w:name="_Toc22510027"/>
+      <w:bookmarkStart w:id="68" w:name="_Toc22510027"/>
       <w:r>
         <w:rPr>
           <w:lang w:val="en-US"/>
@@ -16116,7 +16559,7 @@
       <w:r>
         <w:t>Describe how can be implement login with spring boot.</w:t>
       </w:r>
-      <w:bookmarkEnd w:id="69"/>
+      <w:bookmarkEnd w:id="68"/>
       <w:r>
         <w:t xml:space="preserve">    +</w:t>
       </w:r>
@@ -16129,7 +16572,6 @@
         </w:numPr>
       </w:pPr>
       <w:r>
-        <w:lastRenderedPageBreak/>
         <w:t xml:space="preserve">Make a Product </w:t>
       </w:r>
       <w:proofErr w:type="gramStart"/>
@@ -16492,21 +16934,13 @@
         <w:rPr>
           <w:lang w:val="en-US"/>
         </w:rPr>
-        <w:t xml:space="preserve">Add two concepts: subscription with a Date attribute and </w:t>
-      </w:r>
-      <w:proofErr w:type="gramStart"/>
-      <w:r>
-        <w:rPr>
-          <w:lang w:val="en-US"/>
-        </w:rPr>
-        <w:t>Test  subscription</w:t>
-      </w:r>
-      <w:proofErr w:type="gramEnd"/>
-      <w:r>
-        <w:rPr>
-          <w:lang w:val="en-US"/>
-        </w:rPr>
-        <w:t xml:space="preserve"> .</w:t>
+        <w:t xml:space="preserve">Add two concepts: subscription with a Date attribute </w:t>
+      </w:r>
+      <w:r>
+        <w:rPr>
+          <w:lang w:val="en-US"/>
+        </w:rPr>
+        <w:t>.</w:t>
       </w:r>
     </w:p>
     <w:p>

</xml_diff>

<commit_message>
extended vision and domain model
</commit_message>
<xml_diff>
--- a/bea-documentation/bea-report.docx
+++ b/bea-documentation/bea-report.docx
@@ -1565,20 +1565,50 @@
         <w:rPr>
           <w:lang w:val="en-US"/>
         </w:rPr>
-        <w:t>The proposed software product (Online Beauty academy) is an online education system. The system will be used to download lectures, conducting online quizzes, course registration, exam reservation, managing results. The system must be right protected.</w:t>
-      </w:r>
-    </w:p>
-    <w:p>
-      <w:pPr>
-        <w:rPr>
-          <w:lang w:val="en-US"/>
-        </w:rPr>
-      </w:pPr>
-      <w:r>
-        <w:rPr>
-          <w:lang w:val="en-US"/>
-        </w:rPr>
-        <w:t xml:space="preserve">The online academy will have different courses. The are beauty </w:t>
+        <w:t xml:space="preserve">The proposed software product (Online Beauty academy) is an online education system. The system will be used </w:t>
+      </w:r>
+      <w:r>
+        <w:rPr>
+          <w:lang w:val="en-US"/>
+        </w:rPr>
+        <w:t xml:space="preserve">for online-education, </w:t>
+      </w:r>
+      <w:r>
+        <w:rPr>
+          <w:lang w:val="en-US"/>
+        </w:rPr>
+        <w:t>to download lectures, conducting online quizzes, course registration, exam reservation, managing results. The system must be right protected.</w:t>
+      </w:r>
+    </w:p>
+    <w:p>
+      <w:pPr>
+        <w:rPr>
+          <w:lang w:val="en-US"/>
+        </w:rPr>
+      </w:pPr>
+      <w:r>
+        <w:rPr>
+          <w:lang w:val="en-US"/>
+        </w:rPr>
+        <w:t>The online academy will have different</w:t>
+      </w:r>
+      <w:r>
+        <w:rPr>
+          <w:lang w:val="en-US"/>
+        </w:rPr>
+        <w:t xml:space="preserve"> online-</w:t>
+      </w:r>
+      <w:r>
+        <w:rPr>
+          <w:lang w:val="en-US"/>
+        </w:rPr>
+        <w:t xml:space="preserve"> courses. The are beauty</w:t>
+      </w:r>
+      <w:r>
+        <w:rPr>
+          <w:lang w:val="en-US"/>
+        </w:rPr>
+        <w:t>-</w:t>
       </w:r>
       <w:proofErr w:type="gramStart"/>
       <w:r>
@@ -1592,27 +1622,318 @@
         <w:rPr>
           <w:lang w:val="en-US"/>
         </w:rPr>
-        <w:t xml:space="preserve"> beauty instructor course and other future courses. Each course will have topics and lessons for each topic. Some of lessons will have test(quizzes</w:t>
+        <w:t xml:space="preserve"> beauty</w:t>
+      </w:r>
+      <w:r>
+        <w:rPr>
+          <w:lang w:val="en-US"/>
+        </w:rPr>
+        <w:t>-</w:t>
+      </w:r>
+      <w:r>
+        <w:rPr>
+          <w:lang w:val="en-US"/>
+        </w:rPr>
+        <w:t xml:space="preserve">instructor course and other future courses. Each course will have topics and lessons for each topic. </w:t>
+      </w:r>
+      <w:r>
+        <w:rPr>
+          <w:lang w:val="en-US"/>
+        </w:rPr>
+        <w:t xml:space="preserve">The context of </w:t>
+      </w:r>
+      <w:r>
+        <w:rPr>
+          <w:lang w:val="en-US"/>
+        </w:rPr>
+        <w:t xml:space="preserve">lessons </w:t>
       </w:r>
       <w:proofErr w:type="gramStart"/>
       <w:r>
         <w:rPr>
           <w:lang w:val="en-US"/>
         </w:rPr>
-        <w:t>) .</w:t>
+        <w:t>are</w:t>
       </w:r>
       <w:proofErr w:type="gramEnd"/>
       <w:r>
         <w:rPr>
           <w:lang w:val="en-US"/>
         </w:rPr>
-        <w:t xml:space="preserve"> Making a test the participant will collect a </w:t>
+        <w:t xml:space="preserve"> </w:t>
+      </w:r>
+      <w:r>
+        <w:rPr>
+          <w:lang w:val="en-US"/>
+        </w:rPr>
+        <w:t xml:space="preserve">text, video-tutorials, etc. </w:t>
+      </w:r>
+    </w:p>
+    <w:p>
+      <w:pPr>
+        <w:rPr>
+          <w:lang w:val="en-US"/>
+        </w:rPr>
+      </w:pPr>
+      <w:r>
+        <w:rPr>
+          <w:lang w:val="en-US"/>
+        </w:rPr>
+        <w:t>A Participant can choose one of the courses</w:t>
+      </w:r>
+      <w:r>
+        <w:rPr>
+          <w:lang w:val="en-US"/>
+        </w:rPr>
+        <w:t xml:space="preserve"> and follow the program of this course. If participant </w:t>
+      </w:r>
+      <w:r>
+        <w:rPr>
+          <w:lang w:val="en-US"/>
+        </w:rPr>
+        <w:t>want to</w:t>
+      </w:r>
+      <w:r>
+        <w:rPr>
+          <w:lang w:val="en-US"/>
+        </w:rPr>
+        <w:t xml:space="preserve"> get a </w:t>
       </w:r>
       <w:proofErr w:type="gramStart"/>
       <w:r>
         <w:rPr>
           <w:lang w:val="en-US"/>
         </w:rPr>
+        <w:t>certificate</w:t>
+      </w:r>
+      <w:proofErr w:type="gramEnd"/>
+      <w:r>
+        <w:rPr>
+          <w:lang w:val="en-US"/>
+        </w:rPr>
+        <w:t xml:space="preserve"> he shall do exams. </w:t>
+      </w:r>
+    </w:p>
+    <w:p>
+      <w:pPr>
+        <w:rPr>
+          <w:lang w:val="en-US"/>
+        </w:rPr>
+      </w:pPr>
+      <w:r>
+        <w:rPr>
+          <w:u w:val="single"/>
+          <w:lang w:val="en-US"/>
+        </w:rPr>
+        <w:t>Online Exams</w:t>
+      </w:r>
+      <w:r>
+        <w:rPr>
+          <w:lang w:val="en-US"/>
+        </w:rPr>
+        <w:t>.</w:t>
+      </w:r>
+    </w:p>
+    <w:p>
+      <w:pPr>
+        <w:rPr>
+          <w:rFonts w:cs="Calibri"/>
+          <w:lang w:val="en-US"/>
+        </w:rPr>
+      </w:pPr>
+      <w:r>
+        <w:rPr>
+          <w:lang w:val="en-US"/>
+        </w:rPr>
+        <w:t xml:space="preserve"> This application will establish a network between the lecturers </w:t>
+      </w:r>
+      <w:r>
+        <w:rPr>
+          <w:lang w:val="en-US"/>
+        </w:rPr>
+        <w:t xml:space="preserve">and participants. Academia enter </w:t>
+      </w:r>
+      <w:r>
+        <w:rPr>
+          <w:rFonts w:cs="Calibri"/>
+          <w:lang w:val="en-US"/>
+        </w:rPr>
+        <w:t>the questions they want in the exam. These questions are</w:t>
+      </w:r>
+      <w:r>
+        <w:rPr>
+          <w:lang w:val="en-US"/>
+        </w:rPr>
+        <w:t xml:space="preserve"> </w:t>
+      </w:r>
+      <w:r>
+        <w:rPr>
+          <w:rFonts w:cs="Calibri"/>
+          <w:lang w:val="en-US"/>
+        </w:rPr>
+        <w:t xml:space="preserve">displayed as a test to the eligible </w:t>
+      </w:r>
+      <w:r>
+        <w:rPr>
+          <w:rFonts w:cs="Calibri"/>
+          <w:lang w:val="en-US"/>
+        </w:rPr>
+        <w:t>participant</w:t>
+      </w:r>
+      <w:r>
+        <w:rPr>
+          <w:rFonts w:cs="Calibri"/>
+          <w:lang w:val="en-US"/>
+        </w:rPr>
+        <w:t xml:space="preserve">. The answers enter by the </w:t>
+      </w:r>
+      <w:r>
+        <w:rPr>
+          <w:rFonts w:cs="Calibri"/>
+          <w:lang w:val="en-US"/>
+        </w:rPr>
+        <w:t>participant</w:t>
+      </w:r>
+      <w:r>
+        <w:rPr>
+          <w:rFonts w:cs="Calibri"/>
+          <w:lang w:val="en-US"/>
+        </w:rPr>
+        <w:t xml:space="preserve"> are then evaluated</w:t>
+      </w:r>
+      <w:r>
+        <w:rPr>
+          <w:lang w:val="en-US"/>
+        </w:rPr>
+        <w:t xml:space="preserve"> </w:t>
+      </w:r>
+      <w:r>
+        <w:rPr>
+          <w:rFonts w:cs="Calibri"/>
+          <w:lang w:val="en-US"/>
+        </w:rPr>
+        <w:t xml:space="preserve">and their score is calculated and saved. This score then can be accessed by the </w:t>
+      </w:r>
+      <w:r>
+        <w:rPr>
+          <w:rFonts w:cs="Calibri"/>
+          <w:lang w:val="en-US"/>
+        </w:rPr>
+        <w:t xml:space="preserve">Academy </w:t>
+      </w:r>
+      <w:r>
+        <w:rPr>
+          <w:rFonts w:cs="Calibri"/>
+          <w:lang w:val="en-US"/>
+        </w:rPr>
+        <w:t xml:space="preserve">to evaluate </w:t>
+      </w:r>
+      <w:r>
+        <w:rPr>
+          <w:rFonts w:cs="Calibri"/>
+          <w:lang w:val="en-US"/>
+        </w:rPr>
+        <w:t>the performance of participants.</w:t>
+      </w:r>
+    </w:p>
+    <w:p>
+      <w:pPr>
+        <w:rPr>
+          <w:u w:val="single"/>
+          <w:lang w:val="en-US"/>
+        </w:rPr>
+      </w:pPr>
+      <w:r>
+        <w:rPr>
+          <w:u w:val="single"/>
+          <w:lang w:val="en-US"/>
+        </w:rPr>
+        <w:t>Exam details.</w:t>
+      </w:r>
+    </w:p>
+    <w:p>
+      <w:pPr>
+        <w:rPr>
+          <w:lang w:val="en-US"/>
+        </w:rPr>
+      </w:pPr>
+      <w:r>
+        <w:rPr>
+          <w:lang w:val="en-US"/>
+        </w:rPr>
+        <w:t>Each t</w:t>
+      </w:r>
+      <w:r>
+        <w:rPr>
+          <w:lang w:val="en-US"/>
+        </w:rPr>
+        <w:t>opic</w:t>
+      </w:r>
+      <w:r>
+        <w:rPr>
+          <w:lang w:val="en-US"/>
+        </w:rPr>
+        <w:t xml:space="preserve"> will have</w:t>
+      </w:r>
+      <w:r>
+        <w:rPr>
+          <w:lang w:val="en-US"/>
+        </w:rPr>
+        <w:t xml:space="preserve"> small</w:t>
+      </w:r>
+      <w:r>
+        <w:rPr>
+          <w:lang w:val="en-US"/>
+        </w:rPr>
+        <w:t xml:space="preserve"> </w:t>
+      </w:r>
+      <w:r>
+        <w:rPr>
+          <w:lang w:val="en-US"/>
+        </w:rPr>
+        <w:t>exam</w:t>
+      </w:r>
+      <w:r>
+        <w:rPr>
+          <w:lang w:val="en-US"/>
+        </w:rPr>
+        <w:t>(quizz</w:t>
+      </w:r>
+      <w:r>
+        <w:rPr>
+          <w:lang w:val="en-US"/>
+        </w:rPr>
+        <w:t>es</w:t>
+      </w:r>
+      <w:r>
+        <w:rPr>
+          <w:lang w:val="en-US"/>
+        </w:rPr>
+        <w:t>).</w:t>
+      </w:r>
+      <w:r>
+        <w:rPr>
+          <w:lang w:val="en-US"/>
+        </w:rPr>
+        <w:t xml:space="preserve"> Making </w:t>
+      </w:r>
+      <w:r>
+        <w:rPr>
+          <w:lang w:val="en-US"/>
+        </w:rPr>
+        <w:t>exams</w:t>
+      </w:r>
+      <w:r>
+        <w:rPr>
+          <w:lang w:val="en-US"/>
+        </w:rPr>
+        <w:t xml:space="preserve"> the participant will collect a </w:t>
+      </w:r>
+      <w:proofErr w:type="gramStart"/>
+      <w:r>
+        <w:rPr>
+          <w:lang w:val="en-US"/>
+        </w:rPr>
         <w:t>points</w:t>
       </w:r>
       <w:proofErr w:type="gramEnd"/>
@@ -1620,7 +1941,49 @@
         <w:rPr>
           <w:lang w:val="en-US"/>
         </w:rPr>
-        <w:t xml:space="preserve">. The sum of all point for all tests are 30% of final grade. After making all lessons participant will be able to make a final exam that has weight 70% of final grade. The participant must make a reservation for final interactive exam with lecturer. He </w:t>
+        <w:t xml:space="preserve">. The sum of all point for all </w:t>
+      </w:r>
+      <w:r>
+        <w:rPr>
+          <w:lang w:val="en-US"/>
+        </w:rPr>
+        <w:t>small exams</w:t>
+      </w:r>
+      <w:r>
+        <w:rPr>
+          <w:lang w:val="en-US"/>
+        </w:rPr>
+        <w:t xml:space="preserve"> are 30% of final grade. After making all </w:t>
+      </w:r>
+      <w:r>
+        <w:rPr>
+          <w:lang w:val="en-US"/>
+        </w:rPr>
+        <w:t>small exams</w:t>
+      </w:r>
+      <w:r>
+        <w:rPr>
+          <w:lang w:val="en-US"/>
+        </w:rPr>
+        <w:t xml:space="preserve"> participant will be able to make a final exam that has weight 70% of final grade. The participant must make a reservation for final interactive exam with </w:t>
+      </w:r>
+      <w:r>
+        <w:rPr>
+          <w:lang w:val="en-US"/>
+        </w:rPr>
+        <w:t>lecturer</w:t>
+      </w:r>
+      <w:r>
+        <w:rPr>
+          <w:lang w:val="en-US"/>
+        </w:rPr>
+        <w:t>s</w:t>
+      </w:r>
+      <w:r>
+        <w:rPr>
+          <w:lang w:val="en-US"/>
+        </w:rPr>
+        <w:t xml:space="preserve">. He </w:t>
       </w:r>
       <w:proofErr w:type="gramStart"/>
       <w:r>
@@ -1634,106 +1997,51 @@
         <w:rPr>
           <w:lang w:val="en-US"/>
         </w:rPr>
-        <w:t xml:space="preserve"> prenote the available Date for this exam.</w:t>
-      </w:r>
-    </w:p>
-    <w:p>
-      <w:pPr>
-        <w:rPr>
-          <w:lang w:val="en-US"/>
-        </w:rPr>
-      </w:pPr>
-    </w:p>
-    <w:p>
-      <w:pPr>
-        <w:rPr>
-          <w:lang w:val="en-US"/>
-        </w:rPr>
-      </w:pPr>
-    </w:p>
-    <w:p>
-      <w:pPr>
-        <w:pStyle w:val="ListParagraph"/>
-        <w:ind w:left="1068"/>
-        <w:rPr>
-          <w:lang w:val="en-GB"/>
-        </w:rPr>
-      </w:pPr>
-    </w:p>
-    <w:p>
-      <w:pPr>
-        <w:rPr>
-          <w:lang w:val="en-US"/>
-        </w:rPr>
-      </w:pPr>
-      <w:r>
-        <w:rPr>
-          <w:lang w:val="en-US"/>
-        </w:rPr>
-        <w:tab/>
-      </w:r>
-    </w:p>
-    <w:p>
-      <w:pPr>
-        <w:rPr>
-          <w:i/>
-          <w:lang w:val="en-US"/>
-        </w:rPr>
-      </w:pPr>
-    </w:p>
-    <w:p>
-      <w:pPr>
-        <w:pStyle w:val="ListParagraph"/>
-        <w:ind w:left="1800"/>
-        <w:rPr>
-          <w:i/>
-          <w:lang w:val="en-GB"/>
-        </w:rPr>
-      </w:pPr>
-    </w:p>
-    <w:p>
-      <w:pPr>
-        <w:ind w:left="360"/>
-        <w:rPr>
-          <w:lang w:val="en-US"/>
-        </w:rPr>
-      </w:pPr>
-    </w:p>
-    <w:p>
-      <w:pPr>
-        <w:rPr>
-          <w:lang w:val="en-US"/>
-        </w:rPr>
-      </w:pPr>
-    </w:p>
-    <w:p>
-      <w:pPr>
-        <w:rPr>
-          <w:u w:val="single"/>
-          <w:lang w:val="en-US"/>
-        </w:rPr>
-      </w:pPr>
-    </w:p>
-    <w:p>
-      <w:pPr>
-        <w:ind w:left="360"/>
-        <w:rPr>
-          <w:u w:val="single"/>
-          <w:lang w:val="en-US"/>
-        </w:rPr>
-      </w:pPr>
-    </w:p>
-    <w:p>
-      <w:pPr>
-        <w:rPr>
-          <w:lang w:val="en-US"/>
-        </w:rPr>
-      </w:pPr>
-    </w:p>
-    <w:p>
-      <w:pPr>
-        <w:rPr>
-          <w:vertAlign w:val="subscript"/>
+        <w:t xml:space="preserve"> prenote the available Date for this </w:t>
+      </w:r>
+      <w:r>
+        <w:rPr>
+          <w:lang w:val="en-US"/>
+        </w:rPr>
+        <w:t>exam.</w:t>
+      </w:r>
+      <w:r>
+        <w:rPr>
+          <w:lang w:val="en-US"/>
+        </w:rPr>
+        <w:t xml:space="preserve"> ´</w:t>
+      </w:r>
+    </w:p>
+    <w:p>
+      <w:pPr>
+        <w:rPr>
+          <w:lang w:val="en-US"/>
+        </w:rPr>
+      </w:pPr>
+    </w:p>
+    <w:p>
+      <w:pPr>
+        <w:rPr>
+          <w:lang w:val="en-US"/>
+        </w:rPr>
+      </w:pPr>
+      <w:r>
+        <w:rPr>
+          <w:lang w:val="en-US"/>
+        </w:rPr>
+        <w:t xml:space="preserve">The application has an administrator who keeps an eye on the overall functioning of the system.  </w:t>
+      </w:r>
+    </w:p>
+    <w:p>
+      <w:pPr>
+        <w:rPr>
+          <w:lang w:val="en-US"/>
+        </w:rPr>
+      </w:pPr>
+    </w:p>
+    <w:p>
+      <w:pPr>
+        <w:rPr>
           <w:lang w:val="en-US"/>
         </w:rPr>
       </w:pPr>
@@ -1748,39 +2056,20 @@
     <w:p>
       <w:pPr>
         <w:pStyle w:val="Heading2"/>
-        <w:keepNext w:val="0"/>
-        <w:keepLines w:val="0"/>
-        <w:tabs>
-          <w:tab w:val="clear" w:pos="567"/>
-          <w:tab w:val="clear" w:pos="794"/>
-        </w:tabs>
-        <w:spacing w:before="0" w:after="0" w:line="276" w:lineRule="auto"/>
-      </w:pPr>
-      <w:bookmarkStart w:id="5" w:name="_Toc22509980"/>
-      <w:r>
-        <w:t>Project background</w:t>
+        <w:rPr>
+          <w:lang w:val="en-US"/>
+        </w:rPr>
+      </w:pPr>
+      <w:bookmarkStart w:id="5" w:name="_Toc22509981"/>
+      <w:bookmarkStart w:id="6" w:name="_GoBack"/>
+      <w:bookmarkEnd w:id="6"/>
+      <w:r>
+        <w:t xml:space="preserve">Stakeholder </w:t>
+      </w:r>
+      <w:r>
+        <w:t>Description</w:t>
       </w:r>
       <w:bookmarkEnd w:id="5"/>
-    </w:p>
-    <w:p>
-      <w:pPr>
-        <w:pStyle w:val="Heading2"/>
-        <w:keepNext w:val="0"/>
-        <w:keepLines w:val="0"/>
-        <w:tabs>
-          <w:tab w:val="clear" w:pos="567"/>
-          <w:tab w:val="clear" w:pos="794"/>
-        </w:tabs>
-        <w:spacing w:before="0" w:after="0" w:line="276" w:lineRule="auto"/>
-      </w:pPr>
-      <w:bookmarkStart w:id="6" w:name="_Toc22509981"/>
-      <w:r>
-        <w:t xml:space="preserve">Stakeholder </w:t>
-      </w:r>
-      <w:r>
-        <w:t>Description</w:t>
-      </w:r>
-      <w:bookmarkEnd w:id="6"/>
     </w:p>
     <w:p>
       <w:proofErr w:type="gramStart"/>
@@ -2515,7 +2804,7 @@
         <w:rPr>
           <w:noProof/>
         </w:rPr>
-        <w:pict w14:anchorId="4BBCCFC9">
+        <w:pict w14:anchorId="302D6AB1">
           <v:shapetype id="_x0000_t75" coordsize="21600,21600" o:spt="75" o:preferrelative="t" path="m@4@5l@4@11@9@11@9@5xe" filled="f" stroked="f">
             <v:stroke joinstyle="miter"/>
             <v:formulas>
@@ -2535,7 +2824,7 @@
             <v:path o:extrusionok="f" gradientshapeok="t" o:connecttype="rect"/>
             <o:lock v:ext="edit" aspectratio="t"/>
           </v:shapetype>
-          <v:shape id="_x0000_i1025" type="#_x0000_t75" style="width:473.25pt;height:296.25pt">
+          <v:shape id="_x0000_i1034" type="#_x0000_t75" style="width:472.9pt;height:341.65pt">
             <v:imagedata r:id="rId13" o:title=""/>
           </v:shape>
         </w:pict>
@@ -2793,52 +3082,182 @@
         </w:rPr>
         <w:t xml:space="preserve"> models a </w:t>
       </w:r>
+      <w:r>
+        <w:rPr>
+          <w:lang w:val="en-US"/>
+        </w:rPr>
+        <w:t>subscription,</w:t>
+      </w:r>
+      <w:r>
+        <w:rPr>
+          <w:lang w:val="en-US"/>
+        </w:rPr>
+        <w:t xml:space="preserve"> that has a date when participant is subscribed.</w:t>
+      </w:r>
+    </w:p>
+    <w:p>
+      <w:pPr>
+        <w:rPr>
+          <w:lang w:val="en-US"/>
+        </w:rPr>
+      </w:pPr>
+      <w:r>
+        <w:rPr>
+          <w:lang w:val="en-US"/>
+        </w:rPr>
+        <w:t xml:space="preserve">Concept class </w:t>
+      </w:r>
+      <w:r>
+        <w:rPr>
+          <w:highlight w:val="lightGray"/>
+          <w:lang w:val="en-US"/>
+        </w:rPr>
+        <w:t>Quiz</w:t>
+      </w:r>
+      <w:r>
+        <w:rPr>
+          <w:lang w:val="en-US"/>
+        </w:rPr>
+        <w:t xml:space="preserve"> models a quiz that belongs to exam.</w:t>
+      </w:r>
+    </w:p>
+    <w:p>
+      <w:pPr>
+        <w:rPr>
+          <w:lang w:val="en-US"/>
+        </w:rPr>
+      </w:pPr>
+      <w:r>
+        <w:rPr>
+          <w:lang w:val="en-US"/>
+        </w:rPr>
+        <w:t xml:space="preserve">Concept class </w:t>
+      </w:r>
+      <w:r>
+        <w:rPr>
+          <w:highlight w:val="lightGray"/>
+          <w:lang w:val="en-US"/>
+        </w:rPr>
+        <w:t xml:space="preserve">Question </w:t>
+      </w:r>
+      <w:r>
+        <w:rPr>
+          <w:lang w:val="en-US"/>
+        </w:rPr>
+        <w:t>models a question that belong to quiz.</w:t>
+      </w:r>
+    </w:p>
+    <w:p>
+      <w:pPr>
+        <w:rPr>
+          <w:lang w:val="en-US"/>
+        </w:rPr>
+      </w:pPr>
+      <w:r>
+        <w:rPr>
+          <w:lang w:val="en-US"/>
+        </w:rPr>
+        <w:t xml:space="preserve">Concept class </w:t>
+      </w:r>
+      <w:r>
+        <w:rPr>
+          <w:highlight w:val="lightGray"/>
+          <w:lang w:val="en-US"/>
+        </w:rPr>
+        <w:t>Answer</w:t>
+      </w:r>
+      <w:r>
+        <w:rPr>
+          <w:lang w:val="en-US"/>
+        </w:rPr>
+        <w:t xml:space="preserve"> models a possible answer to questions.</w:t>
+      </w:r>
+    </w:p>
+    <w:p>
+      <w:pPr>
+        <w:rPr>
+          <w:lang w:val="en-US"/>
+        </w:rPr>
+      </w:pPr>
+    </w:p>
+    <w:p>
+      <w:pPr>
+        <w:pStyle w:val="Heading2"/>
+      </w:pPr>
+      <w:bookmarkStart w:id="28" w:name="_Toc22510000"/>
+      <w:r>
+        <w:lastRenderedPageBreak/>
+        <w:t>Associations</w:t>
+      </w:r>
+      <w:bookmarkEnd w:id="28"/>
+    </w:p>
+    <w:p/>
+    <w:p>
+      <w:pPr>
+        <w:rPr>
+          <w:lang w:val="en-US"/>
+        </w:rPr>
+      </w:pPr>
+      <w:r>
+        <w:rPr>
+          <w:lang w:val="en-US"/>
+        </w:rPr>
+        <w:t xml:space="preserve">Association </w:t>
+      </w:r>
+      <w:r>
+        <w:rPr>
+          <w:highlight w:val="lightGray"/>
+          <w:lang w:val="en-US"/>
+        </w:rPr>
+        <w:t>take an</w:t>
+      </w:r>
+      <w:r>
+        <w:rPr>
+          <w:lang w:val="en-US"/>
+        </w:rPr>
+        <w:t xml:space="preserve"> between </w:t>
+      </w:r>
+      <w:r>
+        <w:rPr>
+          <w:b/>
+          <w:lang w:val="en-US"/>
+        </w:rPr>
+        <w:t>Participant</w:t>
+      </w:r>
+      <w:r>
+        <w:rPr>
+          <w:lang w:val="en-US"/>
+        </w:rPr>
+        <w:t xml:space="preserve"> and </w:t>
+      </w:r>
+      <w:r>
+        <w:rPr>
+          <w:b/>
+          <w:lang w:val="en-US"/>
+        </w:rPr>
+        <w:t>Exam</w:t>
+      </w:r>
+      <w:r>
+        <w:rPr>
+          <w:lang w:val="en-US"/>
+        </w:rPr>
+        <w:t xml:space="preserve"> denotes the fact that Participant can make many exams, hence (*) multiplicity, and (*) multiplicity at the Exam side means that </w:t>
+      </w:r>
       <w:proofErr w:type="gramStart"/>
       <w:r>
         <w:rPr>
           <w:lang w:val="en-US"/>
         </w:rPr>
-        <w:t xml:space="preserve">subscription </w:t>
-      </w:r>
-      <w:r>
-        <w:rPr>
-          <w:lang w:val="en-US"/>
-        </w:rPr>
-        <w:t>,</w:t>
+        <w:t>the  Exam</w:t>
       </w:r>
       <w:proofErr w:type="gramEnd"/>
       <w:r>
         <w:rPr>
           <w:lang w:val="en-US"/>
         </w:rPr>
-        <w:t xml:space="preserve"> that has a date when participant is subscribed.</w:t>
-      </w:r>
-    </w:p>
-    <w:p>
-      <w:pPr>
-        <w:rPr>
-          <w:lang w:val="en-US"/>
-        </w:rPr>
-      </w:pPr>
-    </w:p>
-    <w:p>
-      <w:pPr>
-        <w:rPr>
-          <w:lang w:val="en-US"/>
-        </w:rPr>
-      </w:pPr>
-    </w:p>
-    <w:p>
-      <w:pPr>
-        <w:pStyle w:val="Heading2"/>
-      </w:pPr>
-      <w:bookmarkStart w:id="28" w:name="_Toc22510000"/>
-      <w:r>
-        <w:t>Associations</w:t>
-      </w:r>
-      <w:bookmarkEnd w:id="28"/>
-    </w:p>
-    <w:p/>
+        <w:t xml:space="preserve"> can be done by many Participants.</w:t>
+      </w:r>
+    </w:p>
     <w:p>
       <w:pPr>
         <w:rPr>
@@ -2856,7 +3275,7 @@
           <w:highlight w:val="lightGray"/>
           <w:lang w:val="en-US"/>
         </w:rPr>
-        <w:t>take an</w:t>
+        <w:t>has</w:t>
       </w:r>
       <w:r>
         <w:rPr>
@@ -2882,92 +3301,26 @@
           <w:b/>
           <w:lang w:val="en-US"/>
         </w:rPr>
-        <w:t>Exam</w:t>
-      </w:r>
-      <w:r>
-        <w:rPr>
-          <w:lang w:val="en-US"/>
-        </w:rPr>
-        <w:t xml:space="preserve"> denotes the fact that Participant can make many exams, hence (*) multiplicity, and (*) multiplicity at the Exam side means that </w:t>
+        <w:t>Evaluation</w:t>
+      </w:r>
+      <w:r>
+        <w:rPr>
+          <w:lang w:val="en-US"/>
+        </w:rPr>
+        <w:t xml:space="preserve"> denotes the fact that Participant can get zero or more Evaluations, hence multiplicity (</w:t>
       </w:r>
       <w:proofErr w:type="gramStart"/>
       <w:r>
         <w:rPr>
           <w:lang w:val="en-US"/>
         </w:rPr>
-        <w:t>the  Exam</w:t>
+        <w:t>0..</w:t>
       </w:r>
       <w:proofErr w:type="gramEnd"/>
       <w:r>
         <w:rPr>
           <w:lang w:val="en-US"/>
         </w:rPr>
-        <w:t xml:space="preserve"> can be done by many Participants.</w:t>
-      </w:r>
-    </w:p>
-    <w:p>
-      <w:pPr>
-        <w:rPr>
-          <w:lang w:val="en-US"/>
-        </w:rPr>
-      </w:pPr>
-      <w:r>
-        <w:rPr>
-          <w:lang w:val="en-US"/>
-        </w:rPr>
-        <w:t xml:space="preserve">Association </w:t>
-      </w:r>
-      <w:r>
-        <w:rPr>
-          <w:highlight w:val="lightGray"/>
-          <w:lang w:val="en-US"/>
-        </w:rPr>
-        <w:t>has</w:t>
-      </w:r>
-      <w:r>
-        <w:rPr>
-          <w:lang w:val="en-US"/>
-        </w:rPr>
-        <w:t xml:space="preserve"> between </w:t>
-      </w:r>
-      <w:r>
-        <w:rPr>
-          <w:b/>
-          <w:lang w:val="en-US"/>
-        </w:rPr>
-        <w:t>Participant</w:t>
-      </w:r>
-      <w:r>
-        <w:rPr>
-          <w:lang w:val="en-US"/>
-        </w:rPr>
-        <w:t xml:space="preserve"> and </w:t>
-      </w:r>
-      <w:r>
-        <w:rPr>
-          <w:b/>
-          <w:lang w:val="en-US"/>
-        </w:rPr>
-        <w:t>Evaluation</w:t>
-      </w:r>
-      <w:r>
-        <w:rPr>
-          <w:lang w:val="en-US"/>
-        </w:rPr>
-        <w:t xml:space="preserve"> denotes the fact that Participant can get zero or more Evaluations, hence multiplicity (</w:t>
-      </w:r>
-      <w:proofErr w:type="gramStart"/>
-      <w:r>
-        <w:rPr>
-          <w:lang w:val="en-US"/>
-        </w:rPr>
-        <w:t>0..</w:t>
-      </w:r>
-      <w:proofErr w:type="gramEnd"/>
-      <w:r>
-        <w:rPr>
-          <w:lang w:val="en-US"/>
-        </w:rPr>
         <w:t>*), and (1 )multiplicity at the Participant side means that each Participant has its own set of Evaluation.</w:t>
       </w:r>
     </w:p>
@@ -2981,7 +3334,6 @@
         <w:rPr>
           <w:lang w:val="en-US"/>
         </w:rPr>
-        <w:lastRenderedPageBreak/>
         <w:t xml:space="preserve">Association </w:t>
       </w:r>
       <w:r>
@@ -3597,55 +3949,299 @@
           <w:lang w:val="en-US"/>
         </w:rPr>
       </w:pPr>
-    </w:p>
-    <w:p>
-      <w:pPr>
-        <w:rPr>
-          <w:lang w:val="en-US"/>
-        </w:rPr>
-      </w:pPr>
-    </w:p>
-    <w:p>
-      <w:pPr>
-        <w:rPr>
-          <w:lang w:val="en-US"/>
-        </w:rPr>
-      </w:pPr>
-    </w:p>
-    <w:p>
-      <w:pPr>
-        <w:rPr>
-          <w:lang w:val="en-US"/>
-        </w:rPr>
-      </w:pPr>
-    </w:p>
-    <w:p>
-      <w:pPr>
-        <w:rPr>
-          <w:lang w:val="en-US"/>
-        </w:rPr>
-      </w:pPr>
-    </w:p>
-    <w:p>
-      <w:pPr>
-        <w:rPr>
-          <w:lang w:val="en-US"/>
-        </w:rPr>
-      </w:pPr>
-    </w:p>
-    <w:p>
-      <w:pPr>
-        <w:rPr>
-          <w:lang w:val="en-US"/>
-        </w:rPr>
-      </w:pPr>
-    </w:p>
-    <w:p>
-      <w:pPr>
-        <w:rPr>
-          <w:lang w:val="en-US"/>
-        </w:rPr>
-      </w:pPr>
+      <w:r>
+        <w:rPr>
+          <w:lang w:val="en-US"/>
+        </w:rPr>
+        <w:t xml:space="preserve">Association </w:t>
+      </w:r>
+      <w:r>
+        <w:rPr>
+          <w:highlight w:val="lightGray"/>
+          <w:lang w:val="en-US"/>
+        </w:rPr>
+        <w:t>belongs to</w:t>
+      </w:r>
+      <w:r>
+        <w:rPr>
+          <w:lang w:val="en-US"/>
+        </w:rPr>
+        <w:t xml:space="preserve"> between Quiz and Exam denotes the fact that each Quiz belongs to exactly one </w:t>
+      </w:r>
+      <w:r>
+        <w:rPr>
+          <w:lang w:val="en-US"/>
+        </w:rPr>
+        <w:t>e</w:t>
+      </w:r>
+      <w:r>
+        <w:rPr>
+          <w:lang w:val="en-US"/>
+        </w:rPr>
+        <w:t xml:space="preserve">xam, hence multiplicity (1), and each exam can have zero or more quizzes, hence </w:t>
+      </w:r>
+      <w:proofErr w:type="gramStart"/>
+      <w:r>
+        <w:rPr>
+          <w:lang w:val="en-US"/>
+        </w:rPr>
+        <w:t>multiplicity(</w:t>
+      </w:r>
+      <w:proofErr w:type="gramEnd"/>
+      <w:r>
+        <w:rPr>
+          <w:lang w:val="en-US"/>
+        </w:rPr>
+        <w:t>0..*).</w:t>
+      </w:r>
+    </w:p>
+    <w:p>
+      <w:pPr>
+        <w:rPr>
+          <w:lang w:val="en-US"/>
+        </w:rPr>
+      </w:pPr>
+      <w:r>
+        <w:rPr>
+          <w:lang w:val="en-US"/>
+        </w:rPr>
+        <w:t xml:space="preserve">Association </w:t>
+      </w:r>
+      <w:r>
+        <w:rPr>
+          <w:highlight w:val="lightGray"/>
+          <w:lang w:val="en-US"/>
+        </w:rPr>
+        <w:t>belongs to</w:t>
+      </w:r>
+      <w:r>
+        <w:rPr>
+          <w:lang w:val="en-US"/>
+        </w:rPr>
+        <w:t xml:space="preserve"> between Quiz and </w:t>
+      </w:r>
+      <w:r>
+        <w:rPr>
+          <w:lang w:val="en-US"/>
+        </w:rPr>
+        <w:t>Question</w:t>
+      </w:r>
+      <w:r>
+        <w:rPr>
+          <w:lang w:val="en-US"/>
+        </w:rPr>
+        <w:t xml:space="preserve"> denotes the fac</w:t>
+      </w:r>
+      <w:r>
+        <w:rPr>
+          <w:lang w:val="en-US"/>
+        </w:rPr>
+        <w:t>t</w:t>
+      </w:r>
+      <w:r>
+        <w:rPr>
+          <w:lang w:val="en-US"/>
+        </w:rPr>
+        <w:t xml:space="preserve"> that each </w:t>
+      </w:r>
+      <w:r>
+        <w:rPr>
+          <w:lang w:val="en-US"/>
+        </w:rPr>
+        <w:t>Question</w:t>
+      </w:r>
+      <w:r>
+        <w:rPr>
+          <w:lang w:val="en-US"/>
+        </w:rPr>
+        <w:t xml:space="preserve"> belongs to exactly one </w:t>
+      </w:r>
+      <w:r>
+        <w:rPr>
+          <w:lang w:val="en-US"/>
+        </w:rPr>
+        <w:t>Quiz</w:t>
+      </w:r>
+      <w:r>
+        <w:rPr>
+          <w:lang w:val="en-US"/>
+        </w:rPr>
+        <w:t xml:space="preserve">, hence multiplicity (1), and each </w:t>
+      </w:r>
+      <w:r>
+        <w:rPr>
+          <w:lang w:val="en-US"/>
+        </w:rPr>
+        <w:t>Quiz</w:t>
+      </w:r>
+      <w:r>
+        <w:rPr>
+          <w:lang w:val="en-US"/>
+        </w:rPr>
+        <w:t xml:space="preserve"> can have </w:t>
+      </w:r>
+      <w:r>
+        <w:rPr>
+          <w:lang w:val="en-US"/>
+        </w:rPr>
+        <w:t xml:space="preserve">zero </w:t>
+      </w:r>
+      <w:r>
+        <w:rPr>
+          <w:lang w:val="en-US"/>
+        </w:rPr>
+        <w:t>or more qu</w:t>
+      </w:r>
+      <w:r>
+        <w:rPr>
+          <w:lang w:val="en-US"/>
+        </w:rPr>
+        <w:t>estions</w:t>
+      </w:r>
+      <w:r>
+        <w:rPr>
+          <w:lang w:val="en-US"/>
+        </w:rPr>
+        <w:t xml:space="preserve">, hence </w:t>
+      </w:r>
+      <w:proofErr w:type="gramStart"/>
+      <w:r>
+        <w:rPr>
+          <w:lang w:val="en-US"/>
+        </w:rPr>
+        <w:t>multiplicity(</w:t>
+      </w:r>
+      <w:proofErr w:type="gramEnd"/>
+      <w:r>
+        <w:rPr>
+          <w:lang w:val="en-US"/>
+        </w:rPr>
+        <w:t>0</w:t>
+      </w:r>
+      <w:r>
+        <w:rPr>
+          <w:lang w:val="en-US"/>
+        </w:rPr>
+        <w:t>..*).</w:t>
+      </w:r>
+    </w:p>
+    <w:p>
+      <w:pPr>
+        <w:rPr>
+          <w:lang w:val="en-US"/>
+        </w:rPr>
+      </w:pPr>
+      <w:r>
+        <w:rPr>
+          <w:lang w:val="en-US"/>
+        </w:rPr>
+        <w:t xml:space="preserve">Association </w:t>
+      </w:r>
+      <w:r>
+        <w:rPr>
+          <w:highlight w:val="lightGray"/>
+          <w:lang w:val="en-US"/>
+        </w:rPr>
+        <w:t>belongs to</w:t>
+      </w:r>
+      <w:r>
+        <w:rPr>
+          <w:lang w:val="en-US"/>
+        </w:rPr>
+        <w:t xml:space="preserve"> between Qu</w:t>
+      </w:r>
+      <w:r>
+        <w:rPr>
+          <w:lang w:val="en-US"/>
+        </w:rPr>
+        <w:t>estion</w:t>
+      </w:r>
+      <w:r>
+        <w:rPr>
+          <w:lang w:val="en-US"/>
+        </w:rPr>
+        <w:t xml:space="preserve"> and </w:t>
+      </w:r>
+      <w:r>
+        <w:rPr>
+          <w:lang w:val="en-US"/>
+        </w:rPr>
+        <w:t>Answers</w:t>
+      </w:r>
+      <w:r>
+        <w:rPr>
+          <w:lang w:val="en-US"/>
+        </w:rPr>
+        <w:t xml:space="preserve"> denotes the fact that each </w:t>
+      </w:r>
+      <w:r>
+        <w:rPr>
+          <w:lang w:val="en-US"/>
+        </w:rPr>
+        <w:t>Answer</w:t>
+      </w:r>
+      <w:r>
+        <w:rPr>
+          <w:lang w:val="en-US"/>
+        </w:rPr>
+        <w:t xml:space="preserve"> belongs to exactly one </w:t>
+      </w:r>
+      <w:r>
+        <w:rPr>
+          <w:lang w:val="en-US"/>
+        </w:rPr>
+        <w:t>Question</w:t>
+      </w:r>
+      <w:r>
+        <w:rPr>
+          <w:lang w:val="en-US"/>
+        </w:rPr>
+        <w:t xml:space="preserve">, hence multiplicity (1), and each exam can have </w:t>
+      </w:r>
+      <w:r>
+        <w:rPr>
+          <w:lang w:val="en-US"/>
+        </w:rPr>
+        <w:t xml:space="preserve">one </w:t>
+      </w:r>
+      <w:r>
+        <w:rPr>
+          <w:lang w:val="en-US"/>
+        </w:rPr>
+        <w:t xml:space="preserve">or more </w:t>
+      </w:r>
+      <w:r>
+        <w:rPr>
+          <w:lang w:val="en-US"/>
+        </w:rPr>
+        <w:t>answer</w:t>
+      </w:r>
+      <w:r>
+        <w:rPr>
+          <w:lang w:val="en-US"/>
+        </w:rPr>
+        <w:t xml:space="preserve">, hence </w:t>
+      </w:r>
+      <w:proofErr w:type="gramStart"/>
+      <w:r>
+        <w:rPr>
+          <w:lang w:val="en-US"/>
+        </w:rPr>
+        <w:t>multiplicity(</w:t>
+      </w:r>
+      <w:proofErr w:type="gramEnd"/>
+      <w:r>
+        <w:rPr>
+          <w:lang w:val="en-US"/>
+        </w:rPr>
+        <w:t>1</w:t>
+      </w:r>
+      <w:r>
+        <w:rPr>
+          <w:lang w:val="en-US"/>
+        </w:rPr>
+        <w:t>..*).</w:t>
+      </w:r>
     </w:p>
     <w:p>
       <w:pPr>
@@ -3656,32 +4252,6 @@
           <w:lang w:val="en-US"/>
         </w:rPr>
       </w:pPr>
-      <w:r>
-        <w:rPr>
-          <w:lang w:val="en-US"/>
-        </w:rPr>
-        <w:tab/>
-      </w:r>
-    </w:p>
-    <w:p>
-      <w:pPr>
-        <w:tabs>
-          <w:tab w:val="left" w:pos="1988"/>
-        </w:tabs>
-        <w:rPr>
-          <w:lang w:val="en-US"/>
-        </w:rPr>
-      </w:pPr>
-    </w:p>
-    <w:p>
-      <w:pPr>
-        <w:tabs>
-          <w:tab w:val="left" w:pos="1988"/>
-        </w:tabs>
-        <w:rPr>
-          <w:lang w:val="en-US"/>
-        </w:rPr>
-      </w:pPr>
     </w:p>
     <w:p>
       <w:pPr>
@@ -3694,24 +4264,7 @@
         <w:rPr>
           <w:lang w:val="en-US"/>
         </w:rPr>
-        <w:t xml:space="preserve">Product </w:t>
-      </w:r>
-      <w:commentRangeStart w:id="29"/>
-      <w:r>
-        <w:rPr>
-          <w:lang w:val="en-US"/>
-        </w:rPr>
-        <w:t>Backlog</w:t>
-      </w:r>
-      <w:commentRangeEnd w:id="29"/>
-      <w:r>
-        <w:rPr>
-          <w:rStyle w:val="CommentReference"/>
-          <w:rFonts w:eastAsia="Lucida Sans"/>
-          <w:b w:val="0"/>
-          <w:bCs w:val="0"/>
-        </w:rPr>
-        <w:commentReference w:id="29"/>
+        <w:t>Product Backlog</w:t>
       </w:r>
     </w:p>
     <w:p>
@@ -4076,11 +4629,11 @@
               <w:ind w:left="0"/>
             </w:pPr>
             <w:r>
-              <w:t xml:space="preserve">As a user, I want to be able to login into the </w:t>
+              <w:t xml:space="preserve">As a user, I want to be able to login </w:t>
             </w:r>
             <w:r>
               <w:lastRenderedPageBreak/>
-              <w:t>system with my credential (username, password).</w:t>
+              <w:t>into the system with my credential (username, password).</w:t>
             </w:r>
           </w:p>
           <w:p>
@@ -4107,11 +4660,11 @@
             </w:pPr>
             <w:r>
               <w:lastRenderedPageBreak/>
-              <w:t xml:space="preserve">The user is logged in and can use the functionality of the </w:t>
+              <w:t xml:space="preserve">The user is logged in and can use the functionality </w:t>
             </w:r>
             <w:r>
               <w:lastRenderedPageBreak/>
-              <w:t>system.</w:t>
+              <w:t>of the system.</w:t>
             </w:r>
           </w:p>
         </w:tc>
@@ -4131,14 +4684,14 @@
                 <w:lang w:val="en-US"/>
               </w:rPr>
               <w:lastRenderedPageBreak/>
-              <w:t xml:space="preserve">An error message is displayed: “Wrong username or password, </w:t>
+              <w:t xml:space="preserve">An error message is displayed: “Wrong </w:t>
             </w:r>
             <w:r>
               <w:rPr>
                 <w:lang w:val="en-US"/>
               </w:rPr>
               <w:lastRenderedPageBreak/>
-              <w:t>please try again!”.</w:t>
+              <w:t>username or password, please try again!”.</w:t>
             </w:r>
           </w:p>
         </w:tc>
@@ -5028,14 +5581,14 @@
               <w:t xml:space="preserve">As a Participant, I want to </w:t>
             </w:r>
             <w:r>
-              <w:t xml:space="preserve">be able to </w:t>
-            </w:r>
-            <w:r>
-              <w:t xml:space="preserve">select </w:t>
+              <w:t xml:space="preserve">be </w:t>
             </w:r>
             <w:r>
               <w:lastRenderedPageBreak/>
-              <w:t>an exam (there are different data on an exam).</w:t>
+              <w:t xml:space="preserve">able to </w:t>
+            </w:r>
+            <w:r>
+              <w:t>select an exam (there are different data on an exam).</w:t>
             </w:r>
           </w:p>
         </w:tc>
@@ -5055,7 +5608,11 @@
             </w:pPr>
             <w:r>
               <w:lastRenderedPageBreak/>
-              <w:t>A participant has selected exam.</w:t>
+              <w:t xml:space="preserve">A participant has selected </w:t>
+            </w:r>
+            <w:r>
+              <w:lastRenderedPageBreak/>
+              <w:t>exam.</w:t>
             </w:r>
           </w:p>
         </w:tc>
@@ -5071,11 +5628,12 @@
               <w:ind w:left="0"/>
             </w:pPr>
             <w:r>
-              <w:t xml:space="preserve">An error message is displayed “This </w:t>
+              <w:lastRenderedPageBreak/>
+              <w:t xml:space="preserve">An error message is </w:t>
             </w:r>
             <w:r>
               <w:lastRenderedPageBreak/>
-              <w:t>date is already reserved, please take another date for your final exam".</w:t>
+              <w:t>displayed “This date is already reserved, please take another date for your final exam".</w:t>
             </w:r>
           </w:p>
           <w:p>
@@ -5841,11 +6399,11 @@
               <w:t xml:space="preserve"> </w:t>
             </w:r>
             <w:r>
-              <w:t xml:space="preserve">of participants with courses </w:t>
+              <w:t xml:space="preserve">of participants </w:t>
             </w:r>
             <w:r>
               <w:lastRenderedPageBreak/>
-              <w:t xml:space="preserve">that they </w:t>
+              <w:t xml:space="preserve">with courses that they </w:t>
             </w:r>
             <w:proofErr w:type="gramStart"/>
             <w:r>
@@ -5990,44 +6548,18 @@
     </w:p>
     <w:p>
       <w:pPr>
-        <w:rPr>
-          <w:lang w:val="en-US"/>
-        </w:rPr>
-      </w:pPr>
-    </w:p>
-    <w:p>
-      <w:pPr>
-        <w:pStyle w:val="ListParagraph"/>
-        <w:spacing w:line="360" w:lineRule="auto"/>
-      </w:pPr>
-    </w:p>
-    <w:p>
-      <w:pPr>
         <w:pStyle w:val="Heading1"/>
-        <w:numPr>
-          <w:ilvl w:val="0"/>
-          <w:numId w:val="0"/>
-        </w:numPr>
-        <w:ind w:left="360"/>
-        <w:rPr>
-          <w:lang w:val="en-GB"/>
-        </w:rPr>
-      </w:pPr>
-    </w:p>
-    <w:p>
-      <w:pPr>
-        <w:pStyle w:val="Heading1"/>
-      </w:pPr>
-      <w:bookmarkStart w:id="30" w:name="_Toc22510002"/>
-      <w:bookmarkStart w:id="31" w:name="_Toc22513252"/>
+      </w:pPr>
+      <w:bookmarkStart w:id="29" w:name="_Toc22510002"/>
+      <w:bookmarkStart w:id="30" w:name="_Toc22513252"/>
       <w:r>
         <w:t>Design</w:t>
       </w:r>
       <w:r>
         <w:t xml:space="preserve"> 1</w:t>
       </w:r>
+      <w:bookmarkEnd w:id="29"/>
       <w:bookmarkEnd w:id="30"/>
-      <w:bookmarkEnd w:id="31"/>
     </w:p>
     <w:p>
       <w:pPr>
@@ -6149,6 +6681,7 @@
         <w:pStyle w:val="Heading2"/>
       </w:pPr>
       <w:r>
+        <w:lastRenderedPageBreak/>
         <w:t xml:space="preserve">Spring Security </w:t>
       </w:r>
     </w:p>
@@ -6168,20 +6701,21 @@
         </w:tabs>
         <w:spacing w:before="300" w:after="40" w:line="276" w:lineRule="auto"/>
       </w:pPr>
-      <w:bookmarkStart w:id="32" w:name="_Toc22510004"/>
-      <w:bookmarkStart w:id="33" w:name="_Toc22510005"/>
-      <w:bookmarkStart w:id="34" w:name="_Toc22510006"/>
-      <w:bookmarkStart w:id="35" w:name="_Toc22510007"/>
-      <w:bookmarkStart w:id="36" w:name="_Toc22510008"/>
-      <w:bookmarkStart w:id="37" w:name="_Toc22510009"/>
-      <w:bookmarkStart w:id="38" w:name="_Toc22510010"/>
-      <w:bookmarkStart w:id="39" w:name="_Toc22510011"/>
-      <w:bookmarkStart w:id="40" w:name="_Toc22510012"/>
-      <w:bookmarkStart w:id="41" w:name="_Toc22510013"/>
-      <w:bookmarkStart w:id="42" w:name="_Toc22510014"/>
-      <w:bookmarkStart w:id="43" w:name="_Toc20697874"/>
-      <w:bookmarkStart w:id="44" w:name="_Toc22510015"/>
-      <w:bookmarkStart w:id="45" w:name="_Toc22513253"/>
+      <w:bookmarkStart w:id="31" w:name="_Toc22510004"/>
+      <w:bookmarkStart w:id="32" w:name="_Toc22510005"/>
+      <w:bookmarkStart w:id="33" w:name="_Toc22510006"/>
+      <w:bookmarkStart w:id="34" w:name="_Toc22510007"/>
+      <w:bookmarkStart w:id="35" w:name="_Toc22510008"/>
+      <w:bookmarkStart w:id="36" w:name="_Toc22510009"/>
+      <w:bookmarkStart w:id="37" w:name="_Toc22510010"/>
+      <w:bookmarkStart w:id="38" w:name="_Toc22510011"/>
+      <w:bookmarkStart w:id="39" w:name="_Toc22510012"/>
+      <w:bookmarkStart w:id="40" w:name="_Toc22510013"/>
+      <w:bookmarkStart w:id="41" w:name="_Toc22510014"/>
+      <w:bookmarkStart w:id="42" w:name="_Toc20697874"/>
+      <w:bookmarkStart w:id="43" w:name="_Toc22510015"/>
+      <w:bookmarkStart w:id="44" w:name="_Toc22513253"/>
+      <w:bookmarkEnd w:id="31"/>
       <w:bookmarkEnd w:id="32"/>
       <w:bookmarkEnd w:id="33"/>
       <w:bookmarkEnd w:id="34"/>
@@ -6192,7 +6726,6 @@
       <w:bookmarkEnd w:id="39"/>
       <w:bookmarkEnd w:id="40"/>
       <w:bookmarkEnd w:id="41"/>
-      <w:bookmarkEnd w:id="42"/>
       <w:r>
         <w:rPr>
           <w:noProof/>
@@ -6574,12 +7107,13 @@
       <w:r>
         <w:t>Implementation</w:t>
       </w:r>
+      <w:bookmarkEnd w:id="42"/>
       <w:bookmarkEnd w:id="43"/>
       <w:bookmarkEnd w:id="44"/>
-      <w:bookmarkEnd w:id="45"/>
-    </w:p>
-    <w:p>
-      <w:r>
+    </w:p>
+    <w:p>
+      <w:r>
+        <w:lastRenderedPageBreak/>
         <w:t>High Level Architecture</w:t>
       </w:r>
     </w:p>
@@ -7030,18 +7564,18 @@
         <w:spacing w:before="300" w:after="40" w:line="276" w:lineRule="auto"/>
         <w:ind w:left="0" w:firstLine="0"/>
       </w:pPr>
-      <w:bookmarkStart w:id="46" w:name="_Toc20697875"/>
-      <w:bookmarkStart w:id="47" w:name="_Toc22510017"/>
-      <w:bookmarkStart w:id="48" w:name="_Toc22513254"/>
+      <w:bookmarkStart w:id="45" w:name="_Toc20697875"/>
+      <w:bookmarkStart w:id="46" w:name="_Toc22510017"/>
+      <w:bookmarkStart w:id="47" w:name="_Toc22513254"/>
       <w:r>
         <w:t>Testin</w:t>
       </w:r>
+      <w:bookmarkEnd w:id="45"/>
       <w:bookmarkEnd w:id="46"/>
+      <w:r>
+        <w:t>g</w:t>
+      </w:r>
       <w:bookmarkEnd w:id="47"/>
-      <w:r>
-        <w:t>g</w:t>
-      </w:r>
-      <w:bookmarkEnd w:id="48"/>
       <w:r>
         <w:fldChar w:fldCharType="begin"/>
       </w:r>
@@ -7070,15 +7604,15 @@
         <w:spacing w:before="300" w:after="40" w:line="276" w:lineRule="auto"/>
         <w:ind w:left="0" w:firstLine="0"/>
       </w:pPr>
-      <w:bookmarkStart w:id="49" w:name="_Toc20697876"/>
-      <w:bookmarkStart w:id="50" w:name="_Toc22510018"/>
-      <w:bookmarkStart w:id="51" w:name="_Toc22513255"/>
+      <w:bookmarkStart w:id="48" w:name="_Toc20697876"/>
+      <w:bookmarkStart w:id="49" w:name="_Toc22510018"/>
+      <w:bookmarkStart w:id="50" w:name="_Toc22513255"/>
       <w:r>
         <w:t>Conclusion</w:t>
       </w:r>
+      <w:bookmarkEnd w:id="48"/>
       <w:bookmarkEnd w:id="49"/>
       <w:bookmarkEnd w:id="50"/>
-      <w:bookmarkEnd w:id="51"/>
     </w:p>
     <w:p>
       <w:pPr>
@@ -7104,11 +7638,11 @@
         </w:tabs>
         <w:spacing w:before="0" w:after="0" w:line="276" w:lineRule="auto"/>
       </w:pPr>
-      <w:bookmarkStart w:id="52" w:name="_Toc22510019"/>
+      <w:bookmarkStart w:id="51" w:name="_Toc22510019"/>
       <w:r>
         <w:t>Summary</w:t>
       </w:r>
-      <w:bookmarkEnd w:id="52"/>
+      <w:bookmarkEnd w:id="51"/>
       <w:r>
         <w:t xml:space="preserve"> </w:t>
       </w:r>
@@ -7144,11 +7678,11 @@
         </w:tabs>
         <w:spacing w:before="0" w:after="0" w:line="276" w:lineRule="auto"/>
       </w:pPr>
-      <w:bookmarkStart w:id="53" w:name="_Toc22510020"/>
+      <w:bookmarkStart w:id="52" w:name="_Toc22510020"/>
       <w:r>
         <w:t>Interpretation</w:t>
       </w:r>
-      <w:bookmarkEnd w:id="53"/>
+      <w:bookmarkEnd w:id="52"/>
     </w:p>
     <w:p>
       <w:r>
@@ -7187,11 +7721,11 @@
         </w:tabs>
         <w:spacing w:before="0" w:after="0" w:line="276" w:lineRule="auto"/>
       </w:pPr>
-      <w:bookmarkStart w:id="54" w:name="_Toc22510021"/>
+      <w:bookmarkStart w:id="53" w:name="_Toc22510021"/>
       <w:r>
         <w:t>Outlook</w:t>
       </w:r>
-      <w:bookmarkEnd w:id="54"/>
+      <w:bookmarkEnd w:id="53"/>
       <w:r>
         <w:t xml:space="preserve"> </w:t>
       </w:r>
@@ -7222,16 +7756,16 @@
         <w:spacing w:before="300" w:after="40" w:line="276" w:lineRule="auto"/>
         <w:ind w:left="0" w:firstLine="0"/>
       </w:pPr>
-      <w:bookmarkStart w:id="55" w:name="_Toc20697877"/>
-      <w:bookmarkStart w:id="56" w:name="_Toc22510022"/>
-      <w:bookmarkStart w:id="57" w:name="_Toc22513256"/>
+      <w:bookmarkStart w:id="54" w:name="_Toc20697877"/>
+      <w:bookmarkStart w:id="55" w:name="_Toc22510022"/>
+      <w:bookmarkStart w:id="56" w:name="_Toc22513256"/>
       <w:r>
         <w:lastRenderedPageBreak/>
         <w:t>Glossary</w:t>
       </w:r>
+      <w:bookmarkEnd w:id="54"/>
       <w:bookmarkEnd w:id="55"/>
       <w:bookmarkEnd w:id="56"/>
-      <w:bookmarkEnd w:id="57"/>
     </w:p>
     <w:p>
       <w:pPr>
@@ -7481,15 +8015,15 @@
         <w:spacing w:before="300" w:after="40" w:line="276" w:lineRule="auto"/>
         <w:ind w:left="0" w:firstLine="0"/>
       </w:pPr>
-      <w:bookmarkStart w:id="58" w:name="_Toc20697878"/>
-      <w:bookmarkStart w:id="59" w:name="_Toc22510023"/>
-      <w:bookmarkStart w:id="60" w:name="_Toc22513257"/>
+      <w:bookmarkStart w:id="57" w:name="_Toc20697878"/>
+      <w:bookmarkStart w:id="58" w:name="_Toc22510023"/>
+      <w:bookmarkStart w:id="59" w:name="_Toc22513257"/>
       <w:r>
         <w:t>Bibliography</w:t>
       </w:r>
+      <w:bookmarkEnd w:id="57"/>
       <w:bookmarkEnd w:id="58"/>
       <w:bookmarkEnd w:id="59"/>
-      <w:bookmarkEnd w:id="60"/>
     </w:p>
     <w:p>
       <w:pPr>
@@ -7613,18 +8147,18 @@
         <w:spacing w:before="300" w:after="40" w:line="276" w:lineRule="auto"/>
         <w:ind w:left="0" w:firstLine="0"/>
       </w:pPr>
-      <w:bookmarkStart w:id="61" w:name="_Toc20697880"/>
-      <w:bookmarkStart w:id="62" w:name="_Toc22510024"/>
-      <w:bookmarkStart w:id="63" w:name="_Toc22513258"/>
+      <w:bookmarkStart w:id="60" w:name="_Toc20697880"/>
+      <w:bookmarkStart w:id="61" w:name="_Toc22510024"/>
+      <w:bookmarkStart w:id="62" w:name="_Toc22513258"/>
       <w:r>
         <w:t>Version</w:t>
       </w:r>
       <w:r>
         <w:t xml:space="preserve"> control</w:t>
       </w:r>
+      <w:bookmarkEnd w:id="60"/>
       <w:bookmarkEnd w:id="61"/>
       <w:bookmarkEnd w:id="62"/>
-      <w:bookmarkEnd w:id="63"/>
     </w:p>
     <w:tbl>
       <w:tblPr>
@@ -7971,13 +8505,13 @@
         <w:spacing w:before="300" w:after="40" w:line="276" w:lineRule="auto"/>
         <w:ind w:left="0" w:firstLine="0"/>
       </w:pPr>
-      <w:bookmarkStart w:id="64" w:name="_Toc22510025"/>
-      <w:bookmarkStart w:id="65" w:name="_Toc22513259"/>
+      <w:bookmarkStart w:id="63" w:name="_Toc22510025"/>
+      <w:bookmarkStart w:id="64" w:name="_Toc22513259"/>
       <w:r>
         <w:t>Project planning</w:t>
       </w:r>
+      <w:bookmarkEnd w:id="63"/>
       <w:bookmarkEnd w:id="64"/>
-      <w:bookmarkEnd w:id="65"/>
     </w:p>
     <w:tbl>
       <w:tblPr>
@@ -10340,7 +10874,16 @@
               <w:t>Sprint Backlog of Sprint 1</w:t>
             </w:r>
           </w:p>
-          <w:p/>
+          <w:p>
+            <w:pPr>
+              <w:tabs>
+                <w:tab w:val="left" w:pos="7110"/>
+              </w:tabs>
+            </w:pPr>
+            <w:r>
+              <w:tab/>
+            </w:r>
+          </w:p>
           <w:p/>
           <w:tbl>
             <w:tblPr>
@@ -15944,13 +16487,13 @@
         <w:spacing w:before="300" w:after="40" w:line="276" w:lineRule="auto"/>
         <w:ind w:left="0" w:firstLine="0"/>
       </w:pPr>
-      <w:bookmarkStart w:id="66" w:name="_Toc22510026"/>
-      <w:bookmarkStart w:id="67" w:name="_Toc22513260"/>
+      <w:bookmarkStart w:id="65" w:name="_Toc22510026"/>
+      <w:bookmarkStart w:id="66" w:name="_Toc22513260"/>
       <w:r>
         <w:t>Protocol</w:t>
       </w:r>
+      <w:bookmarkEnd w:id="65"/>
       <w:bookmarkEnd w:id="66"/>
-      <w:bookmarkEnd w:id="67"/>
     </w:p>
     <w:p>
       <w:pPr>
@@ -16696,7 +17239,7 @@
         </w:rPr>
         <w:t>aspects,</w:t>
       </w:r>
-      <w:bookmarkStart w:id="68" w:name="_Toc22510027"/>
+      <w:bookmarkStart w:id="67" w:name="_Toc22510027"/>
       <w:r>
         <w:rPr>
           <w:lang w:val="en-US"/>
@@ -16713,7 +17256,7 @@
       <w:r>
         <w:t>Describe how can be implement login with spring boot.</w:t>
       </w:r>
-      <w:bookmarkEnd w:id="68"/>
+      <w:bookmarkEnd w:id="67"/>
       <w:r>
         <w:t xml:space="preserve">    +</w:t>
       </w:r>
@@ -17288,8 +17831,6 @@
           <w:lang w:val="en-US"/>
         </w:rPr>
       </w:pPr>
-      <w:bookmarkStart w:id="69" w:name="_GoBack"/>
-      <w:bookmarkEnd w:id="69"/>
     </w:p>
     <w:p>
       <w:pPr>
@@ -17394,36 +17935,18 @@
       </w:r>
     </w:p>
   </w:comment>
-  <w:comment w:id="29" w:author="Shiryagina Kristina" w:date="2019-10-30T00:19:00Z" w:initials="SK">
-    <w:p>
-      <w:pPr>
-        <w:pStyle w:val="CommentText"/>
-      </w:pPr>
-      <w:r>
-        <w:rPr>
-          <w:rStyle w:val="CommentReference"/>
-        </w:rPr>
-        <w:annotationRef/>
-      </w:r>
-      <w:r>
-        <w:t xml:space="preserve">Make just one table for all sprints </w:t>
-      </w:r>
-    </w:p>
-  </w:comment>
 </w:comments>
 </file>
 
 <file path=word/commentsExtended.xml><?xml version="1.0" encoding="utf-8"?>
 <w15:commentsEx xmlns:wpc="http://schemas.microsoft.com/office/word/2010/wordprocessingCanvas" xmlns:cx="http://schemas.microsoft.com/office/drawing/2014/chartex" xmlns:cx1="http://schemas.microsoft.com/office/drawing/2015/9/8/chartex" xmlns:cx2="http://schemas.microsoft.com/office/drawing/2015/10/21/chartex" xmlns:cx3="http://schemas.microsoft.com/office/drawing/2016/5/9/chartex" xmlns:cx4="http://schemas.microsoft.com/office/drawing/2016/5/10/chartex" xmlns:cx5="http://schemas.microsoft.com/office/drawing/2016/5/11/chartex" xmlns:cx6="http://schemas.microsoft.com/office/drawing/2016/5/12/chartex" xmlns:cx7="http://schemas.microsoft.com/office/drawing/2016/5/13/chartex" xmlns:cx8="http://schemas.microsoft.com/office/drawing/2016/5/14/chartex" xmlns:mc="http://schemas.openxmlformats.org/markup-compatibility/2006" xmlns:aink="http://schemas.microsoft.com/office/drawing/2016/ink" xmlns:am3d="http://schemas.microsoft.com/office/drawing/2017/model3d" xmlns:o="urn:schemas-microsoft-com:office:office" xmlns:r="http://schemas.openxmlformats.org/officeDocument/2006/relationships" xmlns:m="http://schemas.openxmlformats.org/officeDocument/2006/math" xmlns:v="urn:schemas-microsoft-com:vml" xmlns:wp14="http://schemas.microsoft.com/office/word/2010/wordprocessingDrawing" xmlns:wp="http://schemas.openxmlformats.org/drawingml/2006/wordprocessingDrawing" xmlns:w10="urn:schemas-microsoft-com:office:word" xmlns:w="http://schemas.openxmlformats.org/wordprocessingml/2006/main" xmlns:w14="http://schemas.microsoft.com/office/word/2010/wordml" xmlns:w15="http://schemas.microsoft.com/office/word/2012/wordml" xmlns:w16cid="http://schemas.microsoft.com/office/word/2016/wordml/cid" xmlns:w16se="http://schemas.microsoft.com/office/word/2015/wordml/symex" xmlns:wpg="http://schemas.microsoft.com/office/word/2010/wordprocessingGroup" xmlns:wpi="http://schemas.microsoft.com/office/word/2010/wordprocessingInk" xmlns:wne="http://schemas.microsoft.com/office/word/2006/wordml" xmlns:wps="http://schemas.microsoft.com/office/word/2010/wordprocessingShape" mc:Ignorable="w14 w15 w16se w16cid wp14">
   <w15:commentEx w15:paraId="534E2241" w15:done="0"/>
-  <w15:commentEx w15:paraId="0754C341" w15:done="0"/>
 </w15:commentsEx>
 </file>
 
 <file path=word/commentsIds.xml><?xml version="1.0" encoding="utf-8"?>
 <w16cid:commentsIds xmlns:wpc="http://schemas.microsoft.com/office/word/2010/wordprocessingCanvas" xmlns:cx="http://schemas.microsoft.com/office/drawing/2014/chartex" xmlns:cx1="http://schemas.microsoft.com/office/drawing/2015/9/8/chartex" xmlns:cx2="http://schemas.microsoft.com/office/drawing/2015/10/21/chartex" xmlns:cx3="http://schemas.microsoft.com/office/drawing/2016/5/9/chartex" xmlns:cx4="http://schemas.microsoft.com/office/drawing/2016/5/10/chartex" xmlns:cx5="http://schemas.microsoft.com/office/drawing/2016/5/11/chartex" xmlns:cx6="http://schemas.microsoft.com/office/drawing/2016/5/12/chartex" xmlns:cx7="http://schemas.microsoft.com/office/drawing/2016/5/13/chartex" xmlns:cx8="http://schemas.microsoft.com/office/drawing/2016/5/14/chartex" xmlns:mc="http://schemas.openxmlformats.org/markup-compatibility/2006" xmlns:aink="http://schemas.microsoft.com/office/drawing/2016/ink" xmlns:am3d="http://schemas.microsoft.com/office/drawing/2017/model3d" xmlns:o="urn:schemas-microsoft-com:office:office" xmlns:r="http://schemas.openxmlformats.org/officeDocument/2006/relationships" xmlns:m="http://schemas.openxmlformats.org/officeDocument/2006/math" xmlns:v="urn:schemas-microsoft-com:vml" xmlns:wp14="http://schemas.microsoft.com/office/word/2010/wordprocessingDrawing" xmlns:wp="http://schemas.openxmlformats.org/drawingml/2006/wordprocessingDrawing" xmlns:w10="urn:schemas-microsoft-com:office:word" xmlns:w="http://schemas.openxmlformats.org/wordprocessingml/2006/main" xmlns:w14="http://schemas.microsoft.com/office/word/2010/wordml" xmlns:w15="http://schemas.microsoft.com/office/word/2012/wordml" xmlns:w16cid="http://schemas.microsoft.com/office/word/2016/wordml/cid" xmlns:w16se="http://schemas.microsoft.com/office/word/2015/wordml/symex" xmlns:wpg="http://schemas.microsoft.com/office/word/2010/wordprocessingGroup" xmlns:wpi="http://schemas.microsoft.com/office/word/2010/wordprocessingInk" xmlns:wne="http://schemas.microsoft.com/office/word/2006/wordml" xmlns:wps="http://schemas.microsoft.com/office/word/2010/wordprocessingShape" mc:Ignorable="w14 w15 w16se w16cid wp14">
   <w16cid:commentId w16cid:paraId="534E2241" w16cid:durableId="2161FA0F"/>
-  <w16cid:commentId w16cid:paraId="0754C341" w16cid:durableId="216355A1"/>
 </w16cid:commentsIds>
 </file>
 

</xml_diff>

<commit_message>
added report from 13.11.19
</commit_message>
<xml_diff>
--- a/bea-documentation/bea-report.docx
+++ b/bea-documentation/bea-report.docx
@@ -4121,8 +4121,6 @@
           <w:lang w:val="en-US"/>
         </w:rPr>
       </w:pPr>
-      <w:bookmarkStart w:id="27" w:name="_GoBack"/>
-      <w:bookmarkEnd w:id="27"/>
     </w:p>
     <w:p>
       <w:pPr>
@@ -6421,16 +6419,16 @@
       <w:pPr>
         <w:pStyle w:val="Heading1"/>
       </w:pPr>
-      <w:bookmarkStart w:id="28" w:name="_Toc22510002"/>
-      <w:bookmarkStart w:id="29" w:name="_Toc22513252"/>
+      <w:bookmarkStart w:id="27" w:name="_Toc22510002"/>
+      <w:bookmarkStart w:id="28" w:name="_Toc22513252"/>
       <w:r>
         <w:t>Design</w:t>
       </w:r>
       <w:r>
         <w:t xml:space="preserve"> 1</w:t>
       </w:r>
+      <w:bookmarkEnd w:id="27"/>
       <w:bookmarkEnd w:id="28"/>
-      <w:bookmarkEnd w:id="29"/>
     </w:p>
     <w:p>
       <w:pPr>
@@ -6553,8 +6551,13 @@
       </w:pPr>
       <w:r>
         <w:lastRenderedPageBreak/>
-        <w:t xml:space="preserve">Spring Security </w:t>
-      </w:r>
+        <w:t>S</w:t>
+      </w:r>
+      <w:r>
+        <w:t>SD for login.</w:t>
+      </w:r>
+      <w:bookmarkStart w:id="29" w:name="_GoBack"/>
+      <w:bookmarkEnd w:id="29"/>
     </w:p>
     <w:p>
       <w:pPr>
@@ -6597,28 +6600,6 @@
       <w:bookmarkEnd w:id="38"/>
       <w:bookmarkEnd w:id="39"/>
       <w:bookmarkEnd w:id="40"/>
-      <w:r>
-        <w:rPr>
-          <w:noProof/>
-        </w:rPr>
-        <w:pict w14:anchorId="7B1F448C">
-          <v:shape id="_x0000_s1082" type="#_x0000_t202" style="position:absolute;margin-left:-29.35pt;margin-top:33.3pt;width:526.85pt;height:372.6pt;z-index:7">
-            <v:textbox style="mso-fit-shape-to-text:t">
-              <w:txbxContent>
-                <w:p>
-                  <w:r>
-                    <w:pict w14:anchorId="421D2D62">
-                      <v:shape id="_x0000_i1029" type="#_x0000_t75" style="width:510.4pt;height:352.5pt">
-                        <v:imagedata r:id="rId12" o:title="sd-spring-security"/>
-                      </v:shape>
-                    </w:pict>
-                  </w:r>
-                </w:p>
-              </w:txbxContent>
-            </v:textbox>
-          </v:shape>
-        </w:pict>
-      </w:r>
     </w:p>
     <w:p>
       <w:pPr>
@@ -8897,7 +8878,7 @@
               </w:rPr>
               <w:pict w14:anchorId="0902D8C6">
                 <v:shape id="_x0000_i1032" type="#_x0000_t75" style="width:472.9pt;height:122.25pt">
-                  <v:imagedata r:id="rId13" o:title="sprint plannung"/>
+                  <v:imagedata r:id="rId12" o:title="sprint plannung"/>
                 </v:shape>
               </w:pict>
             </w:r>
@@ -10368,7 +10349,7 @@
                     <w:jc w:val="center"/>
                     <w:rPr>
                       <w:rFonts w:cs="Calibri"/>
-                      <w:color w:val="E7E6E6"/>
+                      <w:color w:val="000000"/>
                       <w:sz w:val="22"/>
                       <w:szCs w:val="22"/>
                     </w:rPr>
@@ -10376,7 +10357,7 @@
                   <w:r>
                     <w:rPr>
                       <w:rFonts w:cs="Calibri"/>
-                      <w:color w:val="E7E6E6"/>
+                      <w:color w:val="000000"/>
                       <w:sz w:val="22"/>
                       <w:szCs w:val="22"/>
                     </w:rPr>
@@ -10417,7 +10398,14 @@
                   <w:tcW w:w="1246" w:type="dxa"/>
                   <w:shd w:val="clear" w:color="auto" w:fill="FFFFFF"/>
                 </w:tcPr>
-                <w:p/>
+                <w:p>
+                  <w:r>
+                    <w:rPr>
+                      <w:color w:val="000000"/>
+                    </w:rPr>
+                    <w:t>14:30-15:10</w:t>
+                  </w:r>
+                </w:p>
               </w:tc>
               <w:tc>
                 <w:tcPr>
@@ -10464,22 +10452,135 @@
                 </w:tcPr>
                 <w:p>
                   <w:pPr>
-                    <w:jc w:val="center"/>
+                    <w:rPr>
+                      <w:rFonts w:cs="Calibri"/>
+                      <w:color w:val="A5A5A5"/>
+                      <w:sz w:val="22"/>
+                      <w:szCs w:val="22"/>
+                    </w:rPr>
+                  </w:pPr>
+                  <w:r>
                     <w:rPr>
                       <w:rFonts w:cs="Calibri"/>
                       <w:color w:val="FF0000"/>
                       <w:sz w:val="22"/>
                       <w:szCs w:val="22"/>
                     </w:rPr>
+                    <w:t xml:space="preserve">     </w:t>
+                  </w:r>
+                  <w:r>
+                    <w:rPr>
+                      <w:rFonts w:cs="Calibri"/>
+                      <w:color w:val="A5A5A5"/>
+                      <w:sz w:val="22"/>
+                      <w:szCs w:val="22"/>
+                    </w:rPr>
+                    <w:t xml:space="preserve"> 20</w:t>
+                  </w:r>
+                </w:p>
+              </w:tc>
+              <w:tc>
+                <w:tcPr>
+                  <w:tcW w:w="933" w:type="dxa"/>
+                  <w:shd w:val="clear" w:color="auto" w:fill="auto"/>
+                </w:tcPr>
+                <w:p/>
+              </w:tc>
+              <w:tc>
+                <w:tcPr>
+                  <w:tcW w:w="918" w:type="dxa"/>
+                  <w:shd w:val="clear" w:color="auto" w:fill="auto"/>
+                </w:tcPr>
+                <w:p/>
+              </w:tc>
+              <w:tc>
+                <w:tcPr>
+                  <w:tcW w:w="927" w:type="dxa"/>
+                  <w:shd w:val="clear" w:color="auto" w:fill="auto"/>
+                </w:tcPr>
+                <w:p/>
+              </w:tc>
+              <w:tc>
+                <w:tcPr>
+                  <w:tcW w:w="545" w:type="dxa"/>
+                  <w:shd w:val="clear" w:color="auto" w:fill="auto"/>
+                </w:tcPr>
+                <w:p/>
+              </w:tc>
+              <w:tc>
+                <w:tcPr>
+                  <w:tcW w:w="1246" w:type="dxa"/>
+                  <w:shd w:val="clear" w:color="auto" w:fill="FFFFFF"/>
+                </w:tcPr>
+                <w:p/>
+              </w:tc>
+              <w:tc>
+                <w:tcPr>
+                  <w:tcW w:w="956" w:type="dxa"/>
+                  <w:shd w:val="clear" w:color="auto" w:fill="FFFF00"/>
+                </w:tcPr>
+                <w:p>
+                  <w:pPr>
+                    <w:rPr>
+                      <w:color w:val="FF0000"/>
+                    </w:rPr>
                   </w:pPr>
-                  <w:r>
+                </w:p>
+              </w:tc>
+            </w:tr>
+            <w:tr>
+              <w:tc>
+                <w:tcPr>
+                  <w:tcW w:w="1036" w:type="dxa"/>
+                  <w:shd w:val="clear" w:color="auto" w:fill="auto"/>
+                </w:tcPr>
+                <w:p>
+                  <w:pPr>
+                    <w:rPr>
+                      <w:b/>
+                      <w:bCs/>
+                    </w:rPr>
+                  </w:pPr>
+                </w:p>
+              </w:tc>
+              <w:tc>
+                <w:tcPr>
+                  <w:tcW w:w="974" w:type="dxa"/>
+                  <w:shd w:val="clear" w:color="auto" w:fill="auto"/>
+                </w:tcPr>
+                <w:p/>
+              </w:tc>
+              <w:tc>
+                <w:tcPr>
+                  <w:tcW w:w="932" w:type="dxa"/>
+                  <w:shd w:val="clear" w:color="auto" w:fill="auto"/>
+                </w:tcPr>
+                <w:p/>
+              </w:tc>
+              <w:tc>
+                <w:tcPr>
+                  <w:tcW w:w="960" w:type="dxa"/>
+                  <w:shd w:val="clear" w:color="auto" w:fill="auto"/>
+                  <w:vAlign w:val="bottom"/>
+                </w:tcPr>
+                <w:p>
+                  <w:pPr>
+                    <w:jc w:val="center"/>
                     <w:rPr>
                       <w:rFonts w:cs="Calibri"/>
                       <w:color w:val="FF0000"/>
                       <w:sz w:val="22"/>
                       <w:szCs w:val="22"/>
                     </w:rPr>
-                    <w:t>20</w:t>
+                  </w:pPr>
+                  <w:r>
+                    <w:rPr>
+                      <w:rFonts w:cs="Calibri"/>
+                      <w:color w:val="FF0000"/>
+                      <w:sz w:val="22"/>
+                      <w:szCs w:val="22"/>
+                    </w:rPr>
+                    <w:t>27</w:t>
                   </w:r>
                 </w:p>
               </w:tc>
@@ -10524,11 +10625,6 @@
                   <w:shd w:val="clear" w:color="auto" w:fill="FFFF00"/>
                 </w:tcPr>
                 <w:p>
-                  <w:pPr>
-                    <w:rPr>
-                      <w:color w:val="FF0000"/>
-                    </w:rPr>
-                  </w:pPr>
                   <w:r>
                     <w:rPr>
                       <w:color w:val="FF0000"/>
@@ -10536,105 +10632,6 @@
                     <w:t>Next meeting</w:t>
                   </w:r>
                 </w:p>
-              </w:tc>
-            </w:tr>
-            <w:tr>
-              <w:tc>
-                <w:tcPr>
-                  <w:tcW w:w="1036" w:type="dxa"/>
-                  <w:shd w:val="clear" w:color="auto" w:fill="auto"/>
-                </w:tcPr>
-                <w:p>
-                  <w:pPr>
-                    <w:rPr>
-                      <w:b/>
-                      <w:bCs/>
-                    </w:rPr>
-                  </w:pPr>
-                </w:p>
-              </w:tc>
-              <w:tc>
-                <w:tcPr>
-                  <w:tcW w:w="974" w:type="dxa"/>
-                  <w:shd w:val="clear" w:color="auto" w:fill="auto"/>
-                </w:tcPr>
-                <w:p/>
-              </w:tc>
-              <w:tc>
-                <w:tcPr>
-                  <w:tcW w:w="932" w:type="dxa"/>
-                  <w:shd w:val="clear" w:color="auto" w:fill="auto"/>
-                </w:tcPr>
-                <w:p/>
-              </w:tc>
-              <w:tc>
-                <w:tcPr>
-                  <w:tcW w:w="960" w:type="dxa"/>
-                  <w:shd w:val="clear" w:color="auto" w:fill="auto"/>
-                  <w:vAlign w:val="bottom"/>
-                </w:tcPr>
-                <w:p>
-                  <w:pPr>
-                    <w:jc w:val="center"/>
-                    <w:rPr>
-                      <w:rFonts w:cs="Calibri"/>
-                      <w:color w:val="E7E6E6"/>
-                      <w:sz w:val="22"/>
-                      <w:szCs w:val="22"/>
-                    </w:rPr>
-                  </w:pPr>
-                  <w:r>
-                    <w:rPr>
-                      <w:rFonts w:cs="Calibri"/>
-                      <w:color w:val="E7E6E6"/>
-                      <w:sz w:val="22"/>
-                      <w:szCs w:val="22"/>
-                    </w:rPr>
-                    <w:t>27</w:t>
-                  </w:r>
-                </w:p>
-              </w:tc>
-              <w:tc>
-                <w:tcPr>
-                  <w:tcW w:w="933" w:type="dxa"/>
-                  <w:shd w:val="clear" w:color="auto" w:fill="auto"/>
-                </w:tcPr>
-                <w:p/>
-              </w:tc>
-              <w:tc>
-                <w:tcPr>
-                  <w:tcW w:w="918" w:type="dxa"/>
-                  <w:shd w:val="clear" w:color="auto" w:fill="auto"/>
-                </w:tcPr>
-                <w:p/>
-              </w:tc>
-              <w:tc>
-                <w:tcPr>
-                  <w:tcW w:w="927" w:type="dxa"/>
-                  <w:shd w:val="clear" w:color="auto" w:fill="auto"/>
-                </w:tcPr>
-                <w:p/>
-              </w:tc>
-              <w:tc>
-                <w:tcPr>
-                  <w:tcW w:w="545" w:type="dxa"/>
-                  <w:shd w:val="clear" w:color="auto" w:fill="auto"/>
-                </w:tcPr>
-                <w:p/>
-              </w:tc>
-              <w:tc>
-                <w:tcPr>
-                  <w:tcW w:w="1246" w:type="dxa"/>
-                  <w:shd w:val="clear" w:color="auto" w:fill="FFFFFF"/>
-                </w:tcPr>
-                <w:p/>
-              </w:tc>
-              <w:tc>
-                <w:tcPr>
-                  <w:tcW w:w="956" w:type="dxa"/>
-                  <w:shd w:val="clear" w:color="auto" w:fill="FFFF00"/>
-                </w:tcPr>
-                <w:p/>
               </w:tc>
             </w:tr>
             <w:tr>
@@ -18640,19 +18637,310 @@
       <w:r>
         <w:rPr>
           <w:rFonts w:ascii="Arial" w:hAnsi="Arial" w:cs="Arial"/>
+          <w:bCs/>
+          <w:color w:val="000000"/>
+        </w:rPr>
+        <w:t>13.11.19</w:t>
+      </w:r>
+      <w:r>
+        <w:rPr>
+          <w:rFonts w:ascii="Arial" w:hAnsi="Arial" w:cs="Arial"/>
+          <w:bCs/>
+          <w:color w:val="000000"/>
+        </w:rPr>
+        <w:t>, 14:30</w:t>
+      </w:r>
+    </w:p>
+    <w:p>
+      <w:pPr>
+        <w:pBdr>
+          <w:bottom w:val="single" w:sz="4" w:space="1" w:color="auto"/>
+        </w:pBdr>
+        <w:rPr>
+          <w:rFonts w:ascii="Arial" w:hAnsi="Arial" w:cs="Arial"/>
+          <w:b/>
+          <w:bCs/>
+          <w:color w:val="4472C4"/>
+        </w:rPr>
+      </w:pPr>
+    </w:p>
+    <w:p>
+      <w:pPr>
+        <w:rPr>
+          <w:rFonts w:ascii="Arial" w:hAnsi="Arial" w:cs="Arial"/>
+          <w:b/>
+          <w:bCs/>
+          <w:color w:val="4472C4"/>
+        </w:rPr>
+      </w:pPr>
+    </w:p>
+    <w:p>
+      <w:pPr>
+        <w:rPr>
+          <w:rFonts w:ascii="Arial" w:hAnsi="Arial" w:cs="Arial"/>
+          <w:b/>
+          <w:bCs/>
+          <w:color w:val="4472C4"/>
+        </w:rPr>
+      </w:pPr>
+    </w:p>
+    <w:p>
+      <w:pPr>
+        <w:rPr>
+          <w:rFonts w:ascii="Arial" w:hAnsi="Arial" w:cs="Arial"/>
+          <w:bCs/>
+          <w:color w:val="000000"/>
+          <w:u w:val="single"/>
+        </w:rPr>
+      </w:pPr>
+      <w:r>
+        <w:rPr>
+          <w:rFonts w:ascii="Arial" w:hAnsi="Arial" w:cs="Arial"/>
+          <w:bCs/>
+          <w:color w:val="000000"/>
+          <w:u w:val="single"/>
+        </w:rPr>
+        <w:t xml:space="preserve">Report from </w:t>
+      </w:r>
+      <w:r>
+        <w:rPr>
+          <w:rFonts w:ascii="Arial" w:hAnsi="Arial" w:cs="Arial"/>
+          <w:bCs/>
+          <w:color w:val="000000"/>
+          <w:u w:val="single"/>
+        </w:rPr>
+        <w:t>13</w:t>
+      </w:r>
+      <w:r>
+        <w:rPr>
+          <w:rFonts w:ascii="Arial" w:hAnsi="Arial" w:cs="Arial"/>
+          <w:bCs/>
+          <w:color w:val="000000"/>
+          <w:u w:val="single"/>
+        </w:rPr>
+        <w:t>.</w:t>
+      </w:r>
+      <w:r>
+        <w:rPr>
+          <w:rFonts w:ascii="Arial" w:hAnsi="Arial" w:cs="Arial"/>
+          <w:bCs/>
+          <w:color w:val="000000"/>
+          <w:u w:val="single"/>
+        </w:rPr>
+        <w:t>11.</w:t>
+      </w:r>
+      <w:r>
+        <w:rPr>
+          <w:rFonts w:ascii="Arial" w:hAnsi="Arial" w:cs="Arial"/>
+          <w:bCs/>
+          <w:color w:val="000000"/>
+          <w:u w:val="single"/>
+        </w:rPr>
+        <w:t>19</w:t>
+      </w:r>
+    </w:p>
+    <w:p>
+      <w:pPr>
+        <w:rPr>
+          <w:rFonts w:ascii="Arial" w:hAnsi="Arial" w:cs="Arial"/>
+          <w:b/>
+          <w:bCs/>
+          <w:color w:val="4472C4"/>
+        </w:rPr>
+      </w:pPr>
+      <w:r>
+        <w:rPr>
+          <w:rFonts w:ascii="Arial" w:hAnsi="Arial" w:cs="Arial"/>
+          <w:b/>
+          <w:bCs/>
+          <w:color w:val="4472C4"/>
+        </w:rPr>
+        <w:t>Plan:</w:t>
+      </w:r>
+    </w:p>
+    <w:p>
+      <w:pPr>
+        <w:numPr>
+          <w:ilvl w:val="0"/>
+          <w:numId w:val="22"/>
+        </w:numPr>
+      </w:pPr>
+      <w:r>
+        <w:t>Documentation</w:t>
+      </w:r>
+      <w:r>
+        <w:t xml:space="preserve">: </w:t>
+      </w:r>
+    </w:p>
+    <w:p>
+      <w:pPr>
+        <w:ind w:left="360"/>
+      </w:pPr>
+      <w:r>
+        <w:t>Describe:</w:t>
+      </w:r>
+    </w:p>
+    <w:p>
+      <w:r>
+        <w:t xml:space="preserve">        </w:t>
+      </w:r>
+      <w:r>
+        <w:t xml:space="preserve">What is it monolith </w:t>
+      </w:r>
+      <w:r>
+        <w:t>architecture</w:t>
+      </w:r>
+      <w:r>
+        <w:t xml:space="preserve">, what is different from </w:t>
+      </w:r>
+      <w:r>
+        <w:t xml:space="preserve">monolith and </w:t>
+      </w:r>
+      <w:r>
+        <w:t>microservices?</w:t>
+      </w:r>
+    </w:p>
+    <w:p>
+      <w:r>
+        <w:t xml:space="preserve">       What is restful? (in layer diagram)</w:t>
+      </w:r>
+    </w:p>
+    <w:p>
+      <w:pPr>
+        <w:numPr>
+          <w:ilvl w:val="0"/>
+          <w:numId w:val="22"/>
+        </w:numPr>
+      </w:pPr>
+      <w:r>
+        <w:t>Code</w:t>
+      </w:r>
+    </w:p>
+    <w:p>
+      <w:pPr>
+        <w:ind w:left="360"/>
+      </w:pPr>
+      <w:r>
+        <w:t xml:space="preserve">Make registration via email. Start other features. This step I </w:t>
+      </w:r>
+      <w:proofErr w:type="gramStart"/>
+      <w:r>
+        <w:t>have to</w:t>
+      </w:r>
+      <w:proofErr w:type="gramEnd"/>
+      <w:r>
+        <w:t xml:space="preserve"> do just when I have finished </w:t>
+      </w:r>
+      <w:r>
+        <w:t xml:space="preserve">the </w:t>
+      </w:r>
+      <w:r>
+        <w:t>documentation.</w:t>
+      </w:r>
+    </w:p>
+    <w:p>
+      <w:pPr>
+        <w:ind w:left="360"/>
+      </w:pPr>
+      <w:r>
+        <w:t>For next time be able to make a demo of what we have.</w:t>
+      </w:r>
+    </w:p>
+    <w:p>
+      <w:pPr>
+        <w:ind w:left="720"/>
+      </w:pPr>
+    </w:p>
+    <w:p/>
+    <w:p>
+      <w:pPr>
+        <w:rPr>
+          <w:rFonts w:ascii="Arial" w:hAnsi="Arial" w:cs="Arial"/>
+          <w:b/>
+          <w:bCs/>
+          <w:color w:val="4472C4"/>
+        </w:rPr>
+      </w:pPr>
+      <w:r>
+        <w:rPr>
+          <w:rFonts w:ascii="Arial" w:hAnsi="Arial" w:cs="Arial"/>
+          <w:b/>
+          <w:bCs/>
+          <w:color w:val="4472C4"/>
+        </w:rPr>
+        <w:lastRenderedPageBreak/>
+        <w:t>Lesson learned:</w:t>
+      </w:r>
+    </w:p>
+    <w:p>
+      <w:r>
+        <w:t>Be able to define clear the features I want to realise i</w:t>
+      </w:r>
+      <w:r>
+        <w:t>n this project.</w:t>
+      </w:r>
+    </w:p>
+    <w:p>
+      <w:pPr>
+        <w:rPr>
+          <w:rFonts w:ascii="Arial" w:hAnsi="Arial" w:cs="Arial"/>
           <w:b/>
           <w:bCs/>
           <w:color w:val="FF0000"/>
         </w:rPr>
-        <w:t>20.11.19</w:t>
-      </w:r>
+      </w:pPr>
+      <w:r>
+        <w:rPr>
+          <w:rFonts w:ascii="Arial" w:hAnsi="Arial" w:cs="Arial"/>
+          <w:b/>
+          <w:bCs/>
+          <w:color w:val="4472C4"/>
+        </w:rPr>
+        <w:t>Next meeting:</w:t>
+      </w:r>
+      <w:r>
+        <w:rPr>
+          <w:rFonts w:ascii="Arial" w:hAnsi="Arial" w:cs="Arial"/>
+          <w:b/>
+          <w:bCs/>
+          <w:color w:val="4472C4"/>
+        </w:rPr>
+        <w:t xml:space="preserve"> </w:t>
+      </w:r>
+      <w:r>
+        <w:rPr>
+          <w:rFonts w:ascii="Arial" w:hAnsi="Arial" w:cs="Arial"/>
+          <w:b/>
+          <w:bCs/>
+          <w:color w:val="FF0000"/>
+        </w:rPr>
+        <w:t>27.11.19</w:t>
+      </w:r>
+      <w:r>
+        <w:rPr>
+          <w:rFonts w:ascii="Arial" w:hAnsi="Arial" w:cs="Arial"/>
+          <w:b/>
+          <w:bCs/>
+          <w:color w:val="FF0000"/>
+        </w:rPr>
+        <w:t>, 14:30</w:t>
+      </w:r>
+    </w:p>
+    <w:p>
+      <w:pPr>
+        <w:rPr>
+          <w:rFonts w:ascii="Arial" w:hAnsi="Arial" w:cs="Arial"/>
+          <w:b/>
+          <w:bCs/>
+          <w:color w:val="4472C4"/>
+        </w:rPr>
+      </w:pPr>
     </w:p>
     <w:p>
       <w:pPr>
         <w:rPr>
           <w:b/>
           <w:color w:val="4472C4"/>
-          <w:lang w:val="en-US"/>
         </w:rPr>
       </w:pPr>
     </w:p>
@@ -20091,6 +20379,92 @@
     </w:lvl>
   </w:abstractNum>
   <w:abstractNum w:abstractNumId="14" w15:restartNumberingAfterBreak="0">
+    <w:nsid w:val="41F05051"/>
+    <w:multiLevelType w:val="hybridMultilevel"/>
+    <w:tmpl w:val="D6B4372A"/>
+    <w:lvl w:ilvl="0" w:tplc="0409000F">
+      <w:start w:val="1"/>
+      <w:numFmt w:val="decimal"/>
+      <w:lvlText w:val="%1."/>
+      <w:lvlJc w:val="left"/>
+      <w:pPr>
+        <w:ind w:left="720" w:hanging="360"/>
+      </w:pPr>
+    </w:lvl>
+    <w:lvl w:ilvl="1" w:tplc="04090019" w:tentative="1">
+      <w:start w:val="1"/>
+      <w:numFmt w:val="lowerLetter"/>
+      <w:lvlText w:val="%2."/>
+      <w:lvlJc w:val="left"/>
+      <w:pPr>
+        <w:ind w:left="1440" w:hanging="360"/>
+      </w:pPr>
+    </w:lvl>
+    <w:lvl w:ilvl="2" w:tplc="0409001B" w:tentative="1">
+      <w:start w:val="1"/>
+      <w:numFmt w:val="lowerRoman"/>
+      <w:lvlText w:val="%3."/>
+      <w:lvlJc w:val="right"/>
+      <w:pPr>
+        <w:ind w:left="2160" w:hanging="180"/>
+      </w:pPr>
+    </w:lvl>
+    <w:lvl w:ilvl="3" w:tplc="0409000F" w:tentative="1">
+      <w:start w:val="1"/>
+      <w:numFmt w:val="decimal"/>
+      <w:lvlText w:val="%4."/>
+      <w:lvlJc w:val="left"/>
+      <w:pPr>
+        <w:ind w:left="2880" w:hanging="360"/>
+      </w:pPr>
+    </w:lvl>
+    <w:lvl w:ilvl="4" w:tplc="04090019" w:tentative="1">
+      <w:start w:val="1"/>
+      <w:numFmt w:val="lowerLetter"/>
+      <w:lvlText w:val="%5."/>
+      <w:lvlJc w:val="left"/>
+      <w:pPr>
+        <w:ind w:left="3600" w:hanging="360"/>
+      </w:pPr>
+    </w:lvl>
+    <w:lvl w:ilvl="5" w:tplc="0409001B" w:tentative="1">
+      <w:start w:val="1"/>
+      <w:numFmt w:val="lowerRoman"/>
+      <w:lvlText w:val="%6."/>
+      <w:lvlJc w:val="right"/>
+      <w:pPr>
+        <w:ind w:left="4320" w:hanging="180"/>
+      </w:pPr>
+    </w:lvl>
+    <w:lvl w:ilvl="6" w:tplc="0409000F" w:tentative="1">
+      <w:start w:val="1"/>
+      <w:numFmt w:val="decimal"/>
+      <w:lvlText w:val="%7."/>
+      <w:lvlJc w:val="left"/>
+      <w:pPr>
+        <w:ind w:left="5040" w:hanging="360"/>
+      </w:pPr>
+    </w:lvl>
+    <w:lvl w:ilvl="7" w:tplc="04090019" w:tentative="1">
+      <w:start w:val="1"/>
+      <w:numFmt w:val="lowerLetter"/>
+      <w:lvlText w:val="%8."/>
+      <w:lvlJc w:val="left"/>
+      <w:pPr>
+        <w:ind w:left="5760" w:hanging="360"/>
+      </w:pPr>
+    </w:lvl>
+    <w:lvl w:ilvl="8" w:tplc="0409001B" w:tentative="1">
+      <w:start w:val="1"/>
+      <w:numFmt w:val="lowerRoman"/>
+      <w:lvlText w:val="%9."/>
+      <w:lvlJc w:val="right"/>
+      <w:pPr>
+        <w:ind w:left="6480" w:hanging="180"/>
+      </w:pPr>
+    </w:lvl>
+  </w:abstractNum>
+  <w:abstractNum w:abstractNumId="15" w15:restartNumberingAfterBreak="0">
     <w:nsid w:val="47D504F2"/>
     <w:multiLevelType w:val="hybridMultilevel"/>
     <w:tmpl w:val="9B129F64"/>
@@ -20203,7 +20577,7 @@
       </w:rPr>
     </w:lvl>
   </w:abstractNum>
-  <w:abstractNum w:abstractNumId="15" w15:restartNumberingAfterBreak="0">
+  <w:abstractNum w:abstractNumId="16" w15:restartNumberingAfterBreak="0">
     <w:nsid w:val="50186193"/>
     <w:multiLevelType w:val="hybridMultilevel"/>
     <w:tmpl w:val="8428900E"/>
@@ -20292,7 +20666,7 @@
       </w:pPr>
     </w:lvl>
   </w:abstractNum>
-  <w:abstractNum w:abstractNumId="16" w15:restartNumberingAfterBreak="0">
+  <w:abstractNum w:abstractNumId="17" w15:restartNumberingAfterBreak="0">
     <w:nsid w:val="50DD74E8"/>
     <w:multiLevelType w:val="hybridMultilevel"/>
     <w:tmpl w:val="894CAF10"/>
@@ -20405,7 +20779,7 @@
       </w:rPr>
     </w:lvl>
   </w:abstractNum>
-  <w:abstractNum w:abstractNumId="17" w15:restartNumberingAfterBreak="0">
+  <w:abstractNum w:abstractNumId="18" w15:restartNumberingAfterBreak="0">
     <w:nsid w:val="5A25060C"/>
     <w:multiLevelType w:val="hybridMultilevel"/>
     <w:tmpl w:val="A0124F82"/>
@@ -20494,7 +20868,7 @@
       </w:pPr>
     </w:lvl>
   </w:abstractNum>
-  <w:abstractNum w:abstractNumId="18" w15:restartNumberingAfterBreak="0">
+  <w:abstractNum w:abstractNumId="19" w15:restartNumberingAfterBreak="0">
     <w:nsid w:val="690A0416"/>
     <w:multiLevelType w:val="hybridMultilevel"/>
     <w:tmpl w:val="A9BC1D00"/>
@@ -20580,7 +20954,7 @@
       </w:pPr>
     </w:lvl>
   </w:abstractNum>
-  <w:abstractNum w:abstractNumId="19" w15:restartNumberingAfterBreak="0">
+  <w:abstractNum w:abstractNumId="20" w15:restartNumberingAfterBreak="0">
     <w:nsid w:val="6CF82663"/>
     <w:multiLevelType w:val="hybridMultilevel"/>
     <w:tmpl w:val="B3AC519C"/>
@@ -20693,7 +21067,7 @@
       </w:rPr>
     </w:lvl>
   </w:abstractNum>
-  <w:abstractNum w:abstractNumId="20" w15:restartNumberingAfterBreak="0">
+  <w:abstractNum w:abstractNumId="21" w15:restartNumberingAfterBreak="0">
     <w:nsid w:val="793B23F8"/>
     <w:multiLevelType w:val="hybridMultilevel"/>
     <w:tmpl w:val="25E6604E"/>
@@ -20816,7 +21190,7 @@
     <w:abstractNumId w:val="5"/>
   </w:num>
   <w:num w:numId="12">
-    <w:abstractNumId w:val="18"/>
+    <w:abstractNumId w:val="19"/>
   </w:num>
   <w:num w:numId="13">
     <w:abstractNumId w:val="7"/>
@@ -20825,25 +21199,28 @@
     <w:abstractNumId w:val="11"/>
   </w:num>
   <w:num w:numId="15">
-    <w:abstractNumId w:val="20"/>
+    <w:abstractNumId w:val="21"/>
   </w:num>
   <w:num w:numId="16">
-    <w:abstractNumId w:val="17"/>
+    <w:abstractNumId w:val="18"/>
   </w:num>
   <w:num w:numId="17">
-    <w:abstractNumId w:val="15"/>
+    <w:abstractNumId w:val="16"/>
   </w:num>
   <w:num w:numId="18">
     <w:abstractNumId w:val="10"/>
   </w:num>
   <w:num w:numId="19">
-    <w:abstractNumId w:val="14"/>
+    <w:abstractNumId w:val="15"/>
   </w:num>
   <w:num w:numId="20">
-    <w:abstractNumId w:val="19"/>
+    <w:abstractNumId w:val="20"/>
   </w:num>
   <w:num w:numId="21">
-    <w:abstractNumId w:val="16"/>
+    <w:abstractNumId w:val="17"/>
+  </w:num>
+  <w:num w:numId="22">
+    <w:abstractNumId w:val="14"/>
   </w:num>
   <w:numIdMacAtCleanup w:val="19"/>
 </w:numbering>

</xml_diff>

<commit_message>
added  Software development methodology to the main report
</commit_message>
<xml_diff>
--- a/bea-documentation/bea-report.docx
+++ b/bea-documentation/bea-report.docx
@@ -1720,6 +1720,13 @@
           <w:lang w:val="en-US"/>
         </w:rPr>
       </w:pPr>
+    </w:p>
+    <w:p>
+      <w:pPr>
+        <w:rPr>
+          <w:lang w:val="en-US"/>
+        </w:rPr>
+      </w:pPr>
       <w:r>
         <w:rPr>
           <w:u w:val="single"/>
@@ -2129,6 +2136,7 @@
     </w:p>
     <w:p>
       <w:r>
+        <w:lastRenderedPageBreak/>
         <w:t>Employers</w:t>
       </w:r>
     </w:p>
@@ -2374,7 +2382,7 @@
         <w:rPr>
           <w:lang w:val="en-GB"/>
         </w:rPr>
-        <w:t>Course registration.</w:t>
+        <w:t>Manage user information.</w:t>
       </w:r>
     </w:p>
     <w:p>
@@ -2392,7 +2400,7 @@
         <w:rPr>
           <w:lang w:val="en-GB"/>
         </w:rPr>
-        <w:t>Exam registration.</w:t>
+        <w:t>Manage Offering Courses.</w:t>
       </w:r>
     </w:p>
     <w:p>
@@ -2410,7 +2418,7 @@
         <w:rPr>
           <w:lang w:val="en-GB"/>
         </w:rPr>
-        <w:t>Manage Participant information.</w:t>
+        <w:t>Manage Lecturer information.</w:t>
       </w:r>
     </w:p>
     <w:p>
@@ -2428,8 +2436,38 @@
         <w:rPr>
           <w:lang w:val="en-GB"/>
         </w:rPr>
-        <w:t>Manage Offering Courses.</w:t>
-      </w:r>
+        <w:t>Course registration.</w:t>
+      </w:r>
+    </w:p>
+    <w:p>
+      <w:pPr>
+        <w:pStyle w:val="ListParagraph"/>
+        <w:numPr>
+          <w:ilvl w:val="0"/>
+          <w:numId w:val="9"/>
+        </w:numPr>
+        <w:rPr>
+          <w:lang w:val="en-GB"/>
+        </w:rPr>
+      </w:pPr>
+      <w:r>
+        <w:rPr>
+          <w:lang w:val="en-GB"/>
+        </w:rPr>
+        <w:t>Exam registration.</w:t>
+      </w:r>
+    </w:p>
+    <w:p>
+      <w:pPr>
+        <w:pStyle w:val="ListParagraph"/>
+        <w:numPr>
+          <w:ilvl w:val="0"/>
+          <w:numId w:val="9"/>
+        </w:numPr>
+        <w:rPr>
+          <w:lang w:val="en-GB"/>
+        </w:rPr>
+      </w:pPr>
     </w:p>
     <w:p/>
     <w:p>
@@ -2667,34 +2705,868 @@
         <w:t>Information library.</w:t>
       </w:r>
     </w:p>
+    <w:p>
+      <w:pPr>
+        <w:pStyle w:val="Heading2"/>
+      </w:pPr>
+      <w:r>
+        <w:t>Software development methodology</w:t>
+      </w:r>
+    </w:p>
+    <w:p/>
+    <w:p>
+      <w:pPr>
+        <w:autoSpaceDE w:val="0"/>
+        <w:autoSpaceDN w:val="0"/>
+        <w:adjustRightInd w:val="0"/>
+        <w:spacing w:before="0" w:after="0" w:line="240" w:lineRule="auto"/>
+        <w:rPr>
+          <w:rFonts w:ascii="Times New Roman" w:hAnsi="Times New Roman"/>
+          <w:sz w:val="23"/>
+          <w:szCs w:val="23"/>
+          <w:lang w:val="en-US"/>
+        </w:rPr>
+      </w:pPr>
+      <w:r>
+        <w:rPr>
+          <w:rFonts w:ascii="Times New Roman" w:hAnsi="Times New Roman"/>
+          <w:sz w:val="23"/>
+          <w:szCs w:val="23"/>
+          <w:lang w:val="en-US"/>
+        </w:rPr>
+        <w:lastRenderedPageBreak/>
+        <w:t>The establishment and use of sound engineering principles in order to obtain economically</w:t>
+      </w:r>
+    </w:p>
+    <w:p>
+      <w:pPr>
+        <w:autoSpaceDE w:val="0"/>
+        <w:autoSpaceDN w:val="0"/>
+        <w:adjustRightInd w:val="0"/>
+        <w:spacing w:before="0" w:after="0" w:line="240" w:lineRule="auto"/>
+        <w:rPr>
+          <w:rFonts w:ascii="Times New Roman" w:hAnsi="Times New Roman"/>
+          <w:i/>
+          <w:iCs/>
+          <w:sz w:val="23"/>
+          <w:szCs w:val="23"/>
+          <w:lang w:val="en-US"/>
+        </w:rPr>
+      </w:pPr>
+      <w:r>
+        <w:rPr>
+          <w:rFonts w:ascii="Times New Roman" w:hAnsi="Times New Roman"/>
+          <w:sz w:val="23"/>
+          <w:szCs w:val="23"/>
+          <w:lang w:val="en-US"/>
+        </w:rPr>
+        <w:t xml:space="preserve">developed software that is reliable and works efficiently on real machines is called </w:t>
+      </w:r>
+      <w:r>
+        <w:rPr>
+          <w:rFonts w:ascii="Times New Roman" w:hAnsi="Times New Roman"/>
+          <w:i/>
+          <w:iCs/>
+          <w:sz w:val="23"/>
+          <w:szCs w:val="23"/>
+          <w:lang w:val="en-US"/>
+        </w:rPr>
+        <w:t>software</w:t>
+      </w:r>
+    </w:p>
+    <w:p>
+      <w:pPr>
+        <w:autoSpaceDE w:val="0"/>
+        <w:autoSpaceDN w:val="0"/>
+        <w:adjustRightInd w:val="0"/>
+        <w:spacing w:before="0" w:after="0" w:line="240" w:lineRule="auto"/>
+        <w:rPr>
+          <w:rFonts w:ascii="Times New Roman" w:hAnsi="Times New Roman"/>
+          <w:i/>
+          <w:iCs/>
+          <w:sz w:val="23"/>
+          <w:szCs w:val="23"/>
+          <w:lang w:val="en-US"/>
+        </w:rPr>
+      </w:pPr>
+      <w:r>
+        <w:rPr>
+          <w:rFonts w:ascii="Times New Roman" w:hAnsi="Times New Roman"/>
+          <w:i/>
+          <w:iCs/>
+          <w:sz w:val="23"/>
+          <w:szCs w:val="23"/>
+          <w:lang w:val="en-US"/>
+        </w:rPr>
+        <w:t>engineering.</w:t>
+      </w:r>
+    </w:p>
+    <w:p>
+      <w:pPr>
+        <w:rPr>
+          <w:lang w:val="en-US"/>
+        </w:rPr>
+      </w:pPr>
+      <w:r>
+        <w:rPr>
+          <w:b/>
+          <w:bCs/>
+          <w:i/>
+          <w:iCs/>
+          <w:lang w:val="en-US"/>
+        </w:rPr>
+        <w:t xml:space="preserve">Software engineering </w:t>
+      </w:r>
+      <w:r>
+        <w:rPr>
+          <w:lang w:val="en-US"/>
+        </w:rPr>
+        <w:t>is the discipline whose aim is:</w:t>
+      </w:r>
+    </w:p>
+    <w:p>
+      <w:pPr>
+        <w:rPr>
+          <w:lang w:val="en-US"/>
+        </w:rPr>
+      </w:pPr>
+      <w:r>
+        <w:rPr>
+          <w:lang w:val="en-US"/>
+        </w:rPr>
+        <w:t>1. Production of quality software</w:t>
+      </w:r>
+    </w:p>
+    <w:p>
+      <w:pPr>
+        <w:rPr>
+          <w:lang w:val="en-US"/>
+        </w:rPr>
+      </w:pPr>
+      <w:r>
+        <w:rPr>
+          <w:lang w:val="en-US"/>
+        </w:rPr>
+        <w:t>2. software that is delivered on time</w:t>
+      </w:r>
+    </w:p>
+    <w:p>
+      <w:pPr>
+        <w:rPr>
+          <w:lang w:val="en-US"/>
+        </w:rPr>
+      </w:pPr>
+      <w:r>
+        <w:rPr>
+          <w:lang w:val="en-US"/>
+        </w:rPr>
+        <w:t>3. cost within the budget</w:t>
+      </w:r>
+    </w:p>
+    <w:p>
+      <w:pPr>
+        <w:rPr>
+          <w:lang w:val="en-US"/>
+        </w:rPr>
+      </w:pPr>
+      <w:r>
+        <w:rPr>
+          <w:lang w:val="en-US"/>
+        </w:rPr>
+        <w:t>4. satisfies all requirements.</w:t>
+      </w:r>
+    </w:p>
+    <w:p>
+      <w:pPr>
+        <w:rPr>
+          <w:lang w:val="en-US"/>
+        </w:rPr>
+      </w:pPr>
+      <w:r>
+        <w:rPr>
+          <w:b/>
+          <w:bCs/>
+          <w:lang w:val="en-US"/>
+        </w:rPr>
+        <w:t xml:space="preserve">Software process </w:t>
+      </w:r>
+      <w:r>
+        <w:rPr>
+          <w:lang w:val="en-US"/>
+        </w:rPr>
+        <w:t>is the way in which we produce the software. Apart from hiring smart,</w:t>
+      </w:r>
+    </w:p>
+    <w:p>
+      <w:pPr>
+        <w:rPr>
+          <w:lang w:val="en-US"/>
+        </w:rPr>
+      </w:pPr>
+      <w:r>
+        <w:rPr>
+          <w:lang w:val="en-US"/>
+        </w:rPr>
+        <w:t>knowledgeable engineers and buying the latest development tools, effective software</w:t>
+      </w:r>
+    </w:p>
+    <w:p>
+      <w:pPr>
+        <w:rPr>
+          <w:lang w:val="en-US"/>
+        </w:rPr>
+      </w:pPr>
+      <w:r>
+        <w:rPr>
+          <w:lang w:val="en-US"/>
+        </w:rPr>
+        <w:t>development process is also needed, so that engineers can systematically use the best technical</w:t>
+      </w:r>
+    </w:p>
+    <w:p>
+      <w:pPr>
+        <w:rPr>
+          <w:lang w:val="en-US"/>
+        </w:rPr>
+      </w:pPr>
+      <w:r>
+        <w:rPr>
+          <w:lang w:val="en-US"/>
+        </w:rPr>
+        <w:t>and managerial practices to successfully complete their projects.</w:t>
+      </w:r>
+    </w:p>
+    <w:p>
+      <w:pPr>
+        <w:rPr>
+          <w:lang w:val="en-US"/>
+        </w:rPr>
+      </w:pPr>
+      <w:r>
+        <w:rPr>
+          <w:lang w:val="en-US"/>
+        </w:rPr>
+        <w:t xml:space="preserve">A </w:t>
+      </w:r>
+      <w:r>
+        <w:rPr>
+          <w:b/>
+          <w:bCs/>
+          <w:lang w:val="en-US"/>
+        </w:rPr>
+        <w:t xml:space="preserve">software life cycle </w:t>
+      </w:r>
+      <w:r>
+        <w:rPr>
+          <w:lang w:val="en-US"/>
+        </w:rPr>
+        <w:t>is the series of identifiable stages that a software product undergoes during</w:t>
+      </w:r>
+    </w:p>
+    <w:p>
+      <w:pPr>
+        <w:rPr>
+          <w:lang w:val="en-US"/>
+        </w:rPr>
+      </w:pPr>
+      <w:r>
+        <w:rPr>
+          <w:lang w:val="en-US"/>
+        </w:rPr>
+        <w:t xml:space="preserve">its </w:t>
+      </w:r>
+      <w:proofErr w:type="gramStart"/>
+      <w:r>
+        <w:rPr>
+          <w:lang w:val="en-US"/>
+        </w:rPr>
+        <w:t>lifetime .A</w:t>
+      </w:r>
+      <w:proofErr w:type="gramEnd"/>
+      <w:r>
+        <w:rPr>
+          <w:lang w:val="en-US"/>
+        </w:rPr>
+        <w:t xml:space="preserve"> software lifecycle model is a descriptive and diagrammatic representation of the</w:t>
+      </w:r>
+    </w:p>
+    <w:p>
+      <w:pPr>
+        <w:rPr>
+          <w:lang w:val="en-US"/>
+        </w:rPr>
+      </w:pPr>
+      <w:r>
+        <w:rPr>
+          <w:lang w:val="en-US"/>
+        </w:rPr>
+        <w:t xml:space="preserve">software life </w:t>
+      </w:r>
+      <w:proofErr w:type="gramStart"/>
+      <w:r>
+        <w:rPr>
+          <w:lang w:val="en-US"/>
+        </w:rPr>
+        <w:t>cycle .A</w:t>
+      </w:r>
+      <w:proofErr w:type="gramEnd"/>
+      <w:r>
+        <w:rPr>
+          <w:lang w:val="en-US"/>
+        </w:rPr>
+        <w:t xml:space="preserve"> life cycle model represents all the activities required to make a software</w:t>
+      </w:r>
+    </w:p>
+    <w:p>
+      <w:pPr>
+        <w:rPr>
+          <w:lang w:val="en-US"/>
+        </w:rPr>
+      </w:pPr>
+      <w:r>
+        <w:rPr>
+          <w:lang w:val="en-US"/>
+        </w:rPr>
+        <w:t xml:space="preserve">product transit through its lifecycle </w:t>
+      </w:r>
+      <w:proofErr w:type="gramStart"/>
+      <w:r>
+        <w:rPr>
+          <w:lang w:val="en-US"/>
+        </w:rPr>
+        <w:t>phases .It</w:t>
+      </w:r>
+      <w:proofErr w:type="gramEnd"/>
+      <w:r>
+        <w:rPr>
+          <w:lang w:val="en-US"/>
+        </w:rPr>
+        <w:t xml:space="preserve"> also captures the order in which these activities are</w:t>
+      </w:r>
+    </w:p>
+    <w:p>
+      <w:pPr>
+        <w:rPr>
+          <w:lang w:val="en-US"/>
+        </w:rPr>
+      </w:pPr>
+      <w:r>
+        <w:rPr>
+          <w:lang w:val="en-US"/>
+        </w:rPr>
+        <w:t xml:space="preserve">to be </w:t>
+      </w:r>
+      <w:proofErr w:type="gramStart"/>
+      <w:r>
+        <w:rPr>
+          <w:lang w:val="en-US"/>
+        </w:rPr>
+        <w:t>taken .</w:t>
+      </w:r>
+      <w:proofErr w:type="gramEnd"/>
+    </w:p>
+    <w:p>
+      <w:pPr>
+        <w:rPr>
+          <w:b/>
+          <w:bCs/>
+          <w:i/>
+          <w:iCs/>
+          <w:lang w:val="en-US"/>
+        </w:rPr>
+      </w:pPr>
+      <w:r>
+        <w:rPr>
+          <w:b/>
+          <w:bCs/>
+          <w:i/>
+          <w:iCs/>
+          <w:lang w:val="en-US"/>
+        </w:rPr>
+        <w:t>Life Cycle Models</w:t>
+      </w:r>
+    </w:p>
+    <w:p>
+      <w:pPr>
+        <w:rPr>
+          <w:lang w:val="en-US"/>
+        </w:rPr>
+      </w:pPr>
+      <w:r>
+        <w:rPr>
+          <w:lang w:val="en-US"/>
+        </w:rPr>
+        <w:t>There are various life cycle models to improve the software processes.</w:t>
+      </w:r>
+      <w:r>
+        <w:rPr>
+          <w:lang w:val="en-US"/>
+        </w:rPr>
+        <w:t xml:space="preserve"> And we have used the </w:t>
+      </w:r>
+      <w:r>
+        <w:rPr>
+          <w:lang w:val="en-US"/>
+        </w:rPr>
+        <w:t>WATERFALL MODEL</w:t>
+      </w:r>
+      <w:r>
+        <w:rPr>
+          <w:lang w:val="en-US"/>
+        </w:rPr>
+        <w:t>.</w:t>
+      </w:r>
+    </w:p>
+    <w:p>
+      <w:r>
+        <w:rPr>
+          <w:noProof/>
+        </w:rPr>
+        <w:pict w14:anchorId="23F36CD1">
+          <v:shapetype id="_x0000_t202" coordsize="21600,21600" o:spt="202" path="m,l,21600r21600,l21600,xe">
+            <v:stroke joinstyle="miter"/>
+            <v:path gradientshapeok="t" o:connecttype="rect"/>
+          </v:shapetype>
+          <v:shape id="_x0000_s1082" type="#_x0000_t202" style="position:absolute;margin-left:32.95pt;margin-top:1.25pt;width:405.65pt;height:214.5pt;z-index:7;mso-wrap-style:none">
+            <v:textbox style="mso-next-textbox:#_x0000_s1082;mso-fit-shape-to-text:t">
+              <w:txbxContent>
+                <w:p>
+                  <w:pPr>
+                    <w:jc w:val="center"/>
+                  </w:pPr>
+                  <w:r>
+                    <w:pict w14:anchorId="61F05AC9">
+                      <v:shapetype id="_x0000_t75" coordsize="21600,21600" o:spt="75" o:preferrelative="t" path="m@4@5l@4@11@9@11@9@5xe" filled="f" stroked="f">
+                        <v:stroke joinstyle="miter"/>
+                        <v:formulas>
+                          <v:f eqn="if lineDrawn pixelLineWidth 0"/>
+                          <v:f eqn="sum @0 1 0"/>
+                          <v:f eqn="sum 0 0 @1"/>
+                          <v:f eqn="prod @2 1 2"/>
+                          <v:f eqn="prod @3 21600 pixelWidth"/>
+                          <v:f eqn="prod @3 21600 pixelHeight"/>
+                          <v:f eqn="sum @0 0 1"/>
+                          <v:f eqn="prod @6 1 2"/>
+                          <v:f eqn="prod @7 21600 pixelWidth"/>
+                          <v:f eqn="sum @8 21600 0"/>
+                          <v:f eqn="prod @7 21600 pixelHeight"/>
+                          <v:f eqn="sum @10 21600 0"/>
+                        </v:formulas>
+                        <v:path o:extrusionok="f" gradientshapeok="t" o:connecttype="rect"/>
+                        <o:lock v:ext="edit" aspectratio="t"/>
+                      </v:shapetype>
+                      <v:shape id="_x0000_i1039" type="#_x0000_t75" style="width:342.4pt;height:180pt">
+                        <v:imagedata r:id="rId10" o:title="software-development-life-cycle"/>
+                      </v:shape>
+                    </w:pict>
+                  </w:r>
+                </w:p>
+              </w:txbxContent>
+            </v:textbox>
+          </v:shape>
+        </w:pict>
+      </w:r>
+    </w:p>
+    <w:p/>
+    <w:p/>
+    <w:p/>
+    <w:p/>
+    <w:p/>
+    <w:p/>
+    <w:p/>
+    <w:p/>
+    <w:p/>
+    <w:p>
+      <w:pPr>
+        <w:tabs>
+          <w:tab w:val="left" w:pos="8565"/>
+        </w:tabs>
+      </w:pPr>
+      <w:r>
+        <w:tab/>
+      </w:r>
+    </w:p>
+    <w:p>
+      <w:pPr>
+        <w:tabs>
+          <w:tab w:val="left" w:pos="8565"/>
+        </w:tabs>
+      </w:pPr>
+    </w:p>
+    <w:p>
+      <w:pPr>
+        <w:tabs>
+          <w:tab w:val="left" w:pos="8565"/>
+        </w:tabs>
+      </w:pPr>
+    </w:p>
+    <w:p>
+      <w:pPr>
+        <w:rPr>
+          <w:lang w:val="en-US"/>
+        </w:rPr>
+      </w:pPr>
+      <w:r>
+        <w:rPr>
+          <w:lang w:val="en-US"/>
+        </w:rPr>
+        <w:t>This model contains 6 phases:</w:t>
+      </w:r>
+    </w:p>
+    <w:p>
+      <w:pPr>
+        <w:rPr>
+          <w:b/>
+          <w:bCs/>
+          <w:lang w:val="en-US"/>
+        </w:rPr>
+      </w:pPr>
+      <w:r>
+        <w:rPr>
+          <w:rFonts w:ascii="Courier New" w:hAnsi="Courier New" w:cs="Courier New"/>
+          <w:lang w:val="en-US"/>
+        </w:rPr>
+        <w:t xml:space="preserve">o </w:t>
+      </w:r>
+      <w:r>
+        <w:rPr>
+          <w:b/>
+          <w:bCs/>
+          <w:lang w:val="en-US"/>
+        </w:rPr>
+        <w:t>Feasibility study</w:t>
+      </w:r>
+    </w:p>
+    <w:p>
+      <w:pPr>
+        <w:rPr>
+          <w:lang w:val="en-US"/>
+        </w:rPr>
+      </w:pPr>
+      <w:r>
+        <w:rPr>
+          <w:lang w:val="en-US"/>
+        </w:rPr>
+        <w:t>The feasibility study activity involves the analysis of the problem and</w:t>
+      </w:r>
+    </w:p>
+    <w:p>
+      <w:pPr>
+        <w:rPr>
+          <w:lang w:val="en-US"/>
+        </w:rPr>
+      </w:pPr>
+      <w:r>
+        <w:rPr>
+          <w:lang w:val="en-US"/>
+        </w:rPr>
+        <w:t>collection of the relevant information relating to the product. The main aim</w:t>
+      </w:r>
+    </w:p>
+    <w:p>
+      <w:pPr>
+        <w:rPr>
+          <w:lang w:val="en-US"/>
+        </w:rPr>
+      </w:pPr>
+      <w:r>
+        <w:rPr>
+          <w:lang w:val="en-US"/>
+        </w:rPr>
+        <w:t>of the feasibility study is to determine whether it would be financially and</w:t>
+      </w:r>
+    </w:p>
+    <w:p>
+      <w:pPr>
+        <w:rPr>
+          <w:lang w:val="en-US"/>
+        </w:rPr>
+      </w:pPr>
+      <w:r>
+        <w:rPr>
+          <w:lang w:val="en-US"/>
+        </w:rPr>
+        <w:t>technically feasible to develop the product.</w:t>
+      </w:r>
+    </w:p>
+    <w:p>
+      <w:pPr>
+        <w:rPr>
+          <w:b/>
+          <w:bCs/>
+          <w:lang w:val="en-US"/>
+        </w:rPr>
+      </w:pPr>
+      <w:r>
+        <w:rPr>
+          <w:rFonts w:ascii="Courier New" w:hAnsi="Courier New" w:cs="Courier New"/>
+          <w:lang w:val="en-US"/>
+        </w:rPr>
+        <w:t xml:space="preserve">o </w:t>
+      </w:r>
+      <w:r>
+        <w:rPr>
+          <w:b/>
+          <w:bCs/>
+          <w:lang w:val="en-US"/>
+        </w:rPr>
+        <w:t>Requirement analysis and specification</w:t>
+      </w:r>
+    </w:p>
+    <w:p>
+      <w:pPr>
+        <w:rPr>
+          <w:lang w:val="en-US"/>
+        </w:rPr>
+      </w:pPr>
+      <w:r>
+        <w:rPr>
+          <w:lang w:val="en-US"/>
+        </w:rPr>
+        <w:lastRenderedPageBreak/>
+        <w:t>The goal of this phase is to understand the exact requirements of the</w:t>
+      </w:r>
+    </w:p>
+    <w:p>
+      <w:pPr>
+        <w:rPr>
+          <w:lang w:val="en-US"/>
+        </w:rPr>
+      </w:pPr>
+      <w:r>
+        <w:rPr>
+          <w:lang w:val="en-US"/>
+        </w:rPr>
+        <w:t>customer and to document them properly.</w:t>
+      </w:r>
+      <w:bookmarkStart w:id="11" w:name="_GoBack"/>
+      <w:bookmarkEnd w:id="11"/>
+    </w:p>
+    <w:p>
+      <w:pPr>
+        <w:rPr>
+          <w:b/>
+          <w:bCs/>
+          <w:lang w:val="en-US"/>
+        </w:rPr>
+      </w:pPr>
+      <w:r>
+        <w:rPr>
+          <w:rFonts w:ascii="Courier New" w:hAnsi="Courier New" w:cs="Courier New"/>
+          <w:lang w:val="en-US"/>
+        </w:rPr>
+        <w:t xml:space="preserve">o </w:t>
+      </w:r>
+      <w:r>
+        <w:rPr>
+          <w:b/>
+          <w:bCs/>
+          <w:lang w:val="en-US"/>
+        </w:rPr>
+        <w:t>Design</w:t>
+      </w:r>
+    </w:p>
+    <w:p>
+      <w:pPr>
+        <w:rPr>
+          <w:lang w:val="en-US"/>
+        </w:rPr>
+      </w:pPr>
+      <w:r>
+        <w:rPr>
+          <w:lang w:val="en-US"/>
+        </w:rPr>
+        <w:t>The goal of this phase is to transform the requirement specification into a</w:t>
+      </w:r>
+    </w:p>
+    <w:p>
+      <w:pPr>
+        <w:rPr>
+          <w:lang w:val="en-US"/>
+        </w:rPr>
+      </w:pPr>
+      <w:r>
+        <w:rPr>
+          <w:lang w:val="en-US"/>
+        </w:rPr>
+        <w:t>structure that is suitable for implementation in some programming language.</w:t>
+      </w:r>
+    </w:p>
+    <w:p>
+      <w:pPr>
+        <w:rPr>
+          <w:b/>
+          <w:bCs/>
+          <w:lang w:val="en-US"/>
+        </w:rPr>
+      </w:pPr>
+      <w:r>
+        <w:rPr>
+          <w:rFonts w:ascii="Courier New" w:hAnsi="Courier New" w:cs="Courier New"/>
+          <w:lang w:val="en-US"/>
+        </w:rPr>
+        <w:t xml:space="preserve">o </w:t>
+      </w:r>
+      <w:r>
+        <w:rPr>
+          <w:b/>
+          <w:bCs/>
+          <w:lang w:val="en-US"/>
+        </w:rPr>
+        <w:t>Implementation and unit testing</w:t>
+      </w:r>
+    </w:p>
+    <w:p>
+      <w:pPr>
+        <w:rPr>
+          <w:lang w:val="en-US"/>
+        </w:rPr>
+      </w:pPr>
+      <w:r>
+        <w:rPr>
+          <w:lang w:val="en-US"/>
+        </w:rPr>
+        <w:t>During this phase the design is implemented. Initially small modules are</w:t>
+      </w:r>
+    </w:p>
+    <w:p>
+      <w:pPr>
+        <w:rPr>
+          <w:lang w:val="en-US"/>
+        </w:rPr>
+      </w:pPr>
+      <w:r>
+        <w:rPr>
+          <w:lang w:val="en-US"/>
+        </w:rPr>
+        <w:t>tested in isolation from rest of the software product.</w:t>
+      </w:r>
+    </w:p>
+    <w:p>
+      <w:pPr>
+        <w:rPr>
+          <w:b/>
+          <w:bCs/>
+          <w:lang w:val="en-US"/>
+        </w:rPr>
+      </w:pPr>
+      <w:r>
+        <w:rPr>
+          <w:rFonts w:ascii="Courier New" w:hAnsi="Courier New" w:cs="Courier New"/>
+          <w:lang w:val="en-US"/>
+        </w:rPr>
+        <w:t xml:space="preserve">o </w:t>
+      </w:r>
+      <w:r>
+        <w:rPr>
+          <w:b/>
+          <w:bCs/>
+          <w:lang w:val="en-US"/>
+        </w:rPr>
+        <w:t>Integration and system testing</w:t>
+      </w:r>
+    </w:p>
+    <w:p>
+      <w:pPr>
+        <w:rPr>
+          <w:lang w:val="en-US"/>
+        </w:rPr>
+      </w:pPr>
+      <w:r>
+        <w:rPr>
+          <w:lang w:val="en-US"/>
+        </w:rPr>
+        <w:t>In this all the modules are integrated and then tested altogether.</w:t>
+      </w:r>
+    </w:p>
+    <w:p>
+      <w:pPr>
+        <w:rPr>
+          <w:lang w:val="en-US"/>
+        </w:rPr>
+      </w:pPr>
+      <w:r>
+        <w:rPr>
+          <w:rFonts w:ascii="Courier New" w:hAnsi="Courier New" w:cs="Courier New"/>
+          <w:lang w:val="en-US"/>
+        </w:rPr>
+        <w:t xml:space="preserve">o </w:t>
+      </w:r>
+      <w:r>
+        <w:rPr>
+          <w:b/>
+          <w:bCs/>
+          <w:lang w:val="en-US"/>
+        </w:rPr>
+        <w:t>Operation and maintenance</w:t>
+      </w:r>
+      <w:r>
+        <w:rPr>
+          <w:lang w:val="en-US"/>
+        </w:rPr>
+        <w:t>.</w:t>
+      </w:r>
+    </w:p>
+    <w:p>
+      <w:pPr>
+        <w:rPr>
+          <w:lang w:val="en-US"/>
+        </w:rPr>
+      </w:pPr>
+      <w:r>
+        <w:rPr>
+          <w:lang w:val="en-US"/>
+        </w:rPr>
+        <w:t>Release of software inaugurates the operation and life cycle phase of the</w:t>
+      </w:r>
+    </w:p>
+    <w:p>
+      <w:r>
+        <w:rPr>
+          <w:lang w:val="en-US"/>
+        </w:rPr>
+        <w:t>operation.</w:t>
+      </w:r>
+    </w:p>
+    <w:p/>
+    <w:p/>
+    <w:p/>
+    <w:p/>
+    <w:p/>
+    <w:p/>
+    <w:p/>
+    <w:p/>
+    <w:p/>
     <w:p/>
     <w:p>
       <w:pPr>
         <w:pStyle w:val="Heading1"/>
         <w:keepNext w:val="0"/>
         <w:keepLines w:val="0"/>
+        <w:numPr>
+          <w:ilvl w:val="0"/>
+          <w:numId w:val="0"/>
+        </w:numPr>
         <w:tabs>
           <w:tab w:val="clear" w:pos="340"/>
           <w:tab w:val="clear" w:pos="567"/>
           <w:tab w:val="clear" w:pos="794"/>
         </w:tabs>
         <w:spacing w:before="300" w:after="40" w:line="276" w:lineRule="auto"/>
-        <w:ind w:left="0" w:firstLine="0"/>
-      </w:pPr>
-      <w:bookmarkStart w:id="11" w:name="_Toc22509987"/>
-      <w:bookmarkStart w:id="12" w:name="_Toc22509988"/>
-      <w:bookmarkStart w:id="13" w:name="_Toc22509989"/>
-      <w:bookmarkStart w:id="14" w:name="_Toc22509990"/>
-      <w:bookmarkStart w:id="15" w:name="_Toc22509991"/>
-      <w:bookmarkStart w:id="16" w:name="_Toc22509992"/>
-      <w:bookmarkStart w:id="17" w:name="_Toc22509993"/>
-      <w:bookmarkStart w:id="18" w:name="_Toc22509994"/>
-      <w:bookmarkStart w:id="19" w:name="_Toc22509995"/>
-      <w:bookmarkStart w:id="20" w:name="_Toc22509996"/>
-      <w:bookmarkStart w:id="21" w:name="_Toc22513251"/>
-      <w:bookmarkStart w:id="22" w:name="_Toc20697872"/>
-      <w:bookmarkStart w:id="23" w:name="_Toc22509997"/>
-      <w:bookmarkEnd w:id="11"/>
+      </w:pPr>
+      <w:bookmarkStart w:id="12" w:name="_Toc22509987"/>
+      <w:bookmarkStart w:id="13" w:name="_Toc22509988"/>
+      <w:bookmarkStart w:id="14" w:name="_Toc22509989"/>
+      <w:bookmarkStart w:id="15" w:name="_Toc22509990"/>
+      <w:bookmarkStart w:id="16" w:name="_Toc22509991"/>
+      <w:bookmarkStart w:id="17" w:name="_Toc22509992"/>
+      <w:bookmarkStart w:id="18" w:name="_Toc22509993"/>
+      <w:bookmarkStart w:id="19" w:name="_Toc22509994"/>
+      <w:bookmarkStart w:id="20" w:name="_Toc22509995"/>
+      <w:bookmarkStart w:id="21" w:name="_Toc22509996"/>
+      <w:bookmarkStart w:id="22" w:name="_Toc22513251"/>
+      <w:bookmarkStart w:id="23" w:name="_Toc20697872"/>
+      <w:bookmarkStart w:id="24" w:name="_Toc22509997"/>
       <w:bookmarkEnd w:id="12"/>
       <w:bookmarkEnd w:id="13"/>
       <w:bookmarkEnd w:id="14"/>
@@ -2704,87 +3576,69 @@
       <w:bookmarkEnd w:id="18"/>
       <w:bookmarkEnd w:id="19"/>
       <w:bookmarkEnd w:id="20"/>
+      <w:bookmarkEnd w:id="21"/>
       <w:r>
         <w:t>Analysis</w:t>
       </w:r>
-      <w:bookmarkEnd w:id="21"/>
+      <w:bookmarkEnd w:id="22"/>
       <w:r>
         <w:t xml:space="preserve"> </w:t>
       </w:r>
-      <w:bookmarkEnd w:id="22"/>
       <w:bookmarkEnd w:id="23"/>
+      <w:bookmarkEnd w:id="24"/>
     </w:p>
     <w:p/>
     <w:p>
       <w:pPr>
         <w:pStyle w:val="Heading2"/>
       </w:pPr>
-      <w:bookmarkStart w:id="24" w:name="_Toc22509998"/>
-      <w:r>
+      <w:bookmarkStart w:id="25" w:name="_Toc22509998"/>
+      <w:r>
+        <w:t>Domain</w:t>
+      </w:r>
+      <w:r>
+        <w:t xml:space="preserve"> </w:t>
+      </w:r>
+      <w:r>
+        <w:t>model</w:t>
+      </w:r>
+      <w:bookmarkEnd w:id="25"/>
+      <w:r>
+        <w:t xml:space="preserve"> </w:t>
+      </w:r>
+    </w:p>
+    <w:p>
+      <w:r>
+        <w:rPr>
+          <w:lang w:val="en-US"/>
+        </w:rPr>
+        <w:t xml:space="preserve">This document describes the domain model of the Beautiful Academy BEA. It introduces the most important </w:t>
+      </w:r>
+      <w:r>
+        <w:rPr>
+          <w:lang w:val="en-US"/>
+        </w:rPr>
+        <w:t xml:space="preserve">concepts </w:t>
+      </w:r>
+      <w:r>
+        <w:rPr>
+          <w:lang w:val="en-US"/>
+        </w:rPr>
+        <w:t xml:space="preserve">and the associations among them. </w:t>
+      </w:r>
+      <w:r>
+        <w:t>It also introduces the respective multiplicities.</w:t>
+      </w:r>
+    </w:p>
+    <w:p>
+      <w:r>
+        <w:rPr>
+          <w:noProof/>
+        </w:rPr>
         <w:lastRenderedPageBreak/>
-        <w:t>Domain</w:t>
-      </w:r>
-      <w:r>
-        <w:t xml:space="preserve"> </w:t>
-      </w:r>
-      <w:r>
-        <w:t>model</w:t>
-      </w:r>
-      <w:bookmarkEnd w:id="24"/>
-      <w:r>
-        <w:t xml:space="preserve"> </w:t>
-      </w:r>
-    </w:p>
-    <w:p>
-      <w:r>
-        <w:rPr>
-          <w:lang w:val="en-US"/>
-        </w:rPr>
-        <w:t xml:space="preserve">This document describes the domain model of the Beautiful Academy BEA. It introduces the most important </w:t>
-      </w:r>
-      <w:r>
-        <w:rPr>
-          <w:lang w:val="en-US"/>
-        </w:rPr>
-        <w:t xml:space="preserve">concepts </w:t>
-      </w:r>
-      <w:r>
-        <w:rPr>
-          <w:lang w:val="en-US"/>
-        </w:rPr>
-        <w:t xml:space="preserve">and the associations among them. </w:t>
-      </w:r>
-      <w:r>
-        <w:t>It also introduces the respective multiplicities.</w:t>
-      </w:r>
-    </w:p>
-    <w:p>
-      <w:r>
-        <w:rPr>
-          <w:noProof/>
-        </w:rPr>
         <w:pict w14:anchorId="302D6AB1">
-          <v:shapetype id="_x0000_t75" coordsize="21600,21600" o:spt="75" o:preferrelative="t" path="m@4@5l@4@11@9@11@9@5xe" filled="f" stroked="f">
-            <v:stroke joinstyle="miter"/>
-            <v:formulas>
-              <v:f eqn="if lineDrawn pixelLineWidth 0"/>
-              <v:f eqn="sum @0 1 0"/>
-              <v:f eqn="sum 0 0 @1"/>
-              <v:f eqn="prod @2 1 2"/>
-              <v:f eqn="prod @3 21600 pixelWidth"/>
-              <v:f eqn="prod @3 21600 pixelHeight"/>
-              <v:f eqn="sum @0 0 1"/>
-              <v:f eqn="prod @6 1 2"/>
-              <v:f eqn="prod @7 21600 pixelWidth"/>
-              <v:f eqn="sum @8 21600 0"/>
-              <v:f eqn="prod @7 21600 pixelHeight"/>
-              <v:f eqn="sum @10 21600 0"/>
-            </v:formulas>
-            <v:path o:extrusionok="f" gradientshapeok="t" o:connecttype="rect"/>
-            <o:lock v:ext="edit" aspectratio="t"/>
-          </v:shapetype>
           <v:shape id="_x0000_i1025" type="#_x0000_t75" style="width:472.9pt;height:341.65pt">
-            <v:imagedata r:id="rId10" o:title=""/>
+            <v:imagedata r:id="rId11" o:title=""/>
           </v:shape>
         </w:pict>
       </w:r>
@@ -2793,7 +3647,7 @@
       <w:pPr>
         <w:pStyle w:val="Heading2"/>
       </w:pPr>
-      <w:bookmarkStart w:id="25" w:name="_Toc22509999"/>
+      <w:bookmarkStart w:id="26" w:name="_Toc22509999"/>
       <w:r>
         <w:t>Concept</w:t>
       </w:r>
@@ -2803,7 +3657,7 @@
       <w:r>
         <w:t>Classes</w:t>
       </w:r>
-      <w:bookmarkEnd w:id="25"/>
+      <w:bookmarkEnd w:id="26"/>
     </w:p>
     <w:p/>
     <w:p>
@@ -3143,90 +3997,90 @@
       <w:pPr>
         <w:pStyle w:val="Heading2"/>
       </w:pPr>
-      <w:bookmarkStart w:id="26" w:name="_Toc22510000"/>
-      <w:r>
+      <w:bookmarkStart w:id="27" w:name="_Toc22510000"/>
+      <w:r>
+        <w:t>Associations</w:t>
+      </w:r>
+      <w:bookmarkEnd w:id="27"/>
+    </w:p>
+    <w:p/>
+    <w:p>
+      <w:pPr>
+        <w:rPr>
+          <w:lang w:val="en-US"/>
+        </w:rPr>
+      </w:pPr>
+      <w:r>
+        <w:rPr>
+          <w:lang w:val="en-US"/>
+        </w:rPr>
+        <w:t xml:space="preserve">Association </w:t>
+      </w:r>
+      <w:r>
+        <w:rPr>
+          <w:highlight w:val="lightGray"/>
+          <w:lang w:val="en-US"/>
+        </w:rPr>
+        <w:t>take an</w:t>
+      </w:r>
+      <w:r>
+        <w:rPr>
+          <w:lang w:val="en-US"/>
+        </w:rPr>
+        <w:t xml:space="preserve"> between </w:t>
+      </w:r>
+      <w:r>
+        <w:rPr>
+          <w:b/>
+          <w:lang w:val="en-US"/>
+        </w:rPr>
+        <w:t>Participant</w:t>
+      </w:r>
+      <w:r>
+        <w:rPr>
+          <w:lang w:val="en-US"/>
+        </w:rPr>
+        <w:t xml:space="preserve"> and </w:t>
+      </w:r>
+      <w:r>
+        <w:rPr>
+          <w:b/>
+          <w:lang w:val="en-US"/>
+        </w:rPr>
+        <w:t>Exam</w:t>
+      </w:r>
+      <w:r>
+        <w:rPr>
+          <w:lang w:val="en-US"/>
+        </w:rPr>
+        <w:t xml:space="preserve"> denotes the fact that Participant can make many exams, hence (*) multiplicity, and (*) multiplicity at the Exam side means that </w:t>
+      </w:r>
+      <w:proofErr w:type="gramStart"/>
+      <w:r>
+        <w:rPr>
+          <w:lang w:val="en-US"/>
+        </w:rPr>
+        <w:t>the  Exam</w:t>
+      </w:r>
+      <w:proofErr w:type="gramEnd"/>
+      <w:r>
+        <w:rPr>
+          <w:lang w:val="en-US"/>
+        </w:rPr>
+        <w:t xml:space="preserve"> can be done by many Participants.</w:t>
+      </w:r>
+    </w:p>
+    <w:p>
+      <w:pPr>
+        <w:rPr>
+          <w:lang w:val="en-US"/>
+        </w:rPr>
+      </w:pPr>
+      <w:r>
+        <w:rPr>
+          <w:lang w:val="en-US"/>
+        </w:rPr>
         <w:lastRenderedPageBreak/>
-        <w:t>Associations</w:t>
-      </w:r>
-      <w:bookmarkEnd w:id="26"/>
-    </w:p>
-    <w:p/>
-    <w:p>
-      <w:pPr>
-        <w:rPr>
-          <w:lang w:val="en-US"/>
-        </w:rPr>
-      </w:pPr>
-      <w:r>
-        <w:rPr>
-          <w:lang w:val="en-US"/>
-        </w:rPr>
-        <w:t xml:space="preserve">Association </w:t>
-      </w:r>
-      <w:r>
-        <w:rPr>
-          <w:highlight w:val="lightGray"/>
-          <w:lang w:val="en-US"/>
-        </w:rPr>
-        <w:t>take an</w:t>
-      </w:r>
-      <w:r>
-        <w:rPr>
-          <w:lang w:val="en-US"/>
-        </w:rPr>
-        <w:t xml:space="preserve"> between </w:t>
-      </w:r>
-      <w:r>
-        <w:rPr>
-          <w:b/>
-          <w:lang w:val="en-US"/>
-        </w:rPr>
-        <w:t>Participant</w:t>
-      </w:r>
-      <w:r>
-        <w:rPr>
-          <w:lang w:val="en-US"/>
-        </w:rPr>
-        <w:t xml:space="preserve"> and </w:t>
-      </w:r>
-      <w:r>
-        <w:rPr>
-          <w:b/>
-          <w:lang w:val="en-US"/>
-        </w:rPr>
-        <w:t>Exam</w:t>
-      </w:r>
-      <w:r>
-        <w:rPr>
-          <w:lang w:val="en-US"/>
-        </w:rPr>
-        <w:t xml:space="preserve"> denotes the fact that Participant can make many exams, hence (*) multiplicity, and (*) multiplicity at the Exam side means that </w:t>
-      </w:r>
-      <w:proofErr w:type="gramStart"/>
-      <w:r>
-        <w:rPr>
-          <w:lang w:val="en-US"/>
-        </w:rPr>
-        <w:t>the  Exam</w:t>
-      </w:r>
-      <w:proofErr w:type="gramEnd"/>
-      <w:r>
-        <w:rPr>
-          <w:lang w:val="en-US"/>
-        </w:rPr>
-        <w:t xml:space="preserve"> can be done by many Participants.</w:t>
-      </w:r>
-    </w:p>
-    <w:p>
-      <w:pPr>
-        <w:rPr>
-          <w:lang w:val="en-US"/>
-        </w:rPr>
-      </w:pPr>
-      <w:r>
-        <w:rPr>
-          <w:lang w:val="en-US"/>
-        </w:rPr>
         <w:t xml:space="preserve">Association </w:t>
       </w:r>
       <w:r>
@@ -4498,11 +5352,11 @@
               <w:ind w:left="0"/>
             </w:pPr>
             <w:r>
-              <w:t xml:space="preserve">As a user, I want to be able to login </w:t>
+              <w:t xml:space="preserve">As a user, I want to be able to login into the system with my credential </w:t>
             </w:r>
             <w:r>
               <w:lastRenderedPageBreak/>
-              <w:t>into the system with my credential (username, password).</w:t>
+              <w:t>(username, password).</w:t>
             </w:r>
           </w:p>
           <w:p>
@@ -4529,11 +5383,7 @@
             </w:pPr>
             <w:r>
               <w:lastRenderedPageBreak/>
-              <w:t xml:space="preserve">The user is logged in and can use the functionality </w:t>
-            </w:r>
-            <w:r>
-              <w:lastRenderedPageBreak/>
-              <w:t>of the system.</w:t>
+              <w:t>The user is logged in and can use the functionality of the system.</w:t>
             </w:r>
           </w:p>
         </w:tc>
@@ -4552,15 +5402,7 @@
               <w:rPr>
                 <w:lang w:val="en-US"/>
               </w:rPr>
-              <w:lastRenderedPageBreak/>
-              <w:t xml:space="preserve">An error message is displayed: “Wrong </w:t>
-            </w:r>
-            <w:r>
-              <w:rPr>
-                <w:lang w:val="en-US"/>
-              </w:rPr>
-              <w:lastRenderedPageBreak/>
-              <w:t>username or password, please try again!”.</w:t>
+              <w:t>An error message is displayed: “Wrong username or password, please try again!”.</w:t>
             </w:r>
           </w:p>
         </w:tc>
@@ -4582,7 +5424,6 @@
               <w:rPr>
                 <w:lang w:val="en-US"/>
               </w:rPr>
-              <w:lastRenderedPageBreak/>
               <w:t>high</w:t>
             </w:r>
           </w:p>
@@ -5450,14 +6291,14 @@
               <w:t xml:space="preserve">As a Participant, I want to </w:t>
             </w:r>
             <w:r>
-              <w:t xml:space="preserve">be </w:t>
+              <w:t xml:space="preserve">be able to </w:t>
+            </w:r>
+            <w:r>
+              <w:t xml:space="preserve">select an exam (there are different data on an </w:t>
             </w:r>
             <w:r>
               <w:lastRenderedPageBreak/>
-              <w:t xml:space="preserve">able to </w:t>
-            </w:r>
-            <w:r>
-              <w:t>select an exam (there are different data on an exam).</w:t>
+              <w:t>exam).</w:t>
             </w:r>
           </w:p>
         </w:tc>
@@ -5477,11 +6318,7 @@
             </w:pPr>
             <w:r>
               <w:lastRenderedPageBreak/>
-              <w:t xml:space="preserve">A participant has selected </w:t>
-            </w:r>
-            <w:r>
-              <w:lastRenderedPageBreak/>
-              <w:t>exam.</w:t>
+              <w:t>A participant has selected exam.</w:t>
             </w:r>
           </w:p>
         </w:tc>
@@ -5497,12 +6334,11 @@
               <w:ind w:left="0"/>
             </w:pPr>
             <w:r>
-              <w:lastRenderedPageBreak/>
-              <w:t xml:space="preserve">An error message is </w:t>
+              <w:t xml:space="preserve">An error message is displayed “This date is already reserved, </w:t>
             </w:r>
             <w:r>
               <w:lastRenderedPageBreak/>
-              <w:t>displayed “This date is already reserved, please take another date for your final exam".</w:t>
+              <w:t>please take another date for your final exam".</w:t>
             </w:r>
           </w:p>
           <w:p>
@@ -6268,17 +7104,14 @@
               <w:t xml:space="preserve"> </w:t>
             </w:r>
             <w:r>
-              <w:t xml:space="preserve">of participants </w:t>
-            </w:r>
-            <w:r>
-              <w:lastRenderedPageBreak/>
-              <w:t xml:space="preserve">with courses that they </w:t>
+              <w:t xml:space="preserve">of participants with courses that they </w:t>
             </w:r>
             <w:proofErr w:type="gramStart"/>
             <w:r>
               <w:t xml:space="preserve">have </w:t>
             </w:r>
             <w:r>
+              <w:lastRenderedPageBreak/>
               <w:t>.</w:t>
             </w:r>
             <w:proofErr w:type="gramEnd"/>
@@ -6303,11 +7136,7 @@
               <w:t xml:space="preserve"> Lecturer</w:t>
             </w:r>
             <w:r>
-              <w:t xml:space="preserve"> can see the list with all the data he </w:t>
-            </w:r>
-            <w:r>
-              <w:lastRenderedPageBreak/>
-              <w:t>needs</w:t>
+              <w:t xml:space="preserve"> can see the list with all the data he needs</w:t>
             </w:r>
             <w:r>
               <w:t>.</w:t>
@@ -6419,16 +7248,16 @@
       <w:pPr>
         <w:pStyle w:val="Heading1"/>
       </w:pPr>
-      <w:bookmarkStart w:id="27" w:name="_Toc22510002"/>
-      <w:bookmarkStart w:id="28" w:name="_Toc22513252"/>
+      <w:bookmarkStart w:id="28" w:name="_Toc22510002"/>
+      <w:bookmarkStart w:id="29" w:name="_Toc22513252"/>
       <w:r>
         <w:t>Design</w:t>
       </w:r>
       <w:r>
         <w:t xml:space="preserve"> 1</w:t>
       </w:r>
-      <w:bookmarkEnd w:id="27"/>
       <w:bookmarkEnd w:id="28"/>
+      <w:bookmarkEnd w:id="29"/>
     </w:p>
     <w:p>
       <w:pPr>
@@ -6453,10 +7282,6 @@
           <w:noProof/>
         </w:rPr>
         <w:pict w14:anchorId="76EC2627">
-          <v:shapetype id="_x0000_t202" coordsize="21600,21600" o:spt="202" path="m,l,21600r21600,l21600,xe">
-            <v:stroke joinstyle="miter"/>
-            <v:path gradientshapeok="t" o:connecttype="rect"/>
-          </v:shapetype>
           <v:shape id="_x0000_s1074" type="#_x0000_t202" style="position:absolute;margin-left:2.9pt;margin-top:4.9pt;width:438.75pt;height:361.05pt;z-index:6;mso-wrap-style:none">
             <v:textbox>
               <w:txbxContent>
@@ -6465,7 +7290,7 @@
                   <w:r>
                     <w:pict w14:anchorId="10F81015">
                       <v:shape id="_x0000_i1027" type="#_x0000_t75" style="width:423.75pt;height:339.4pt">
-                        <v:imagedata r:id="rId11" o:title=""/>
+                        <v:imagedata r:id="rId12" o:title=""/>
                       </v:shape>
                     </w:pict>
                   </w:r>
@@ -6556,8 +7381,6 @@
       <w:r>
         <w:t>SD for login.</w:t>
       </w:r>
-      <w:bookmarkStart w:id="29" w:name="_GoBack"/>
-      <w:bookmarkEnd w:id="29"/>
     </w:p>
     <w:p>
       <w:pPr>
@@ -7099,7 +7922,7 @@
       </w:r>
       <w:r>
         <w:pict w14:anchorId="0B73BDCD">
-          <v:shape id="_x0000_i1030" type="#_x0000_t75" style="width:473.25pt;height:283.9pt">
+          <v:shape id="_x0000_i1028" type="#_x0000_t75" style="width:473.25pt;height:283.9pt">
             <v:imagedata croptop="-65520f" cropbottom="65520f"/>
           </v:shape>
         </w:pict>
@@ -7378,7 +8201,7 @@
       </w:r>
       <w:r>
         <w:pict w14:anchorId="4CCDAA15">
-          <v:shape id="_x0000_i1031" type="#_x0000_t75" style="width:473.25pt;height:283.9pt">
+          <v:shape id="_x0000_i1029" type="#_x0000_t75" style="width:473.25pt;height:283.9pt">
             <v:imagedata croptop="-65520f" cropbottom="65520f"/>
           </v:shape>
         </w:pict>
@@ -8877,8 +9700,8 @@
                 <w:sz w:val="19"/>
               </w:rPr>
               <w:pict w14:anchorId="0902D8C6">
-                <v:shape id="_x0000_i1032" type="#_x0000_t75" style="width:472.9pt;height:122.25pt">
-                  <v:imagedata r:id="rId12" o:title="sprint plannung"/>
+                <v:shape id="_x0000_i1030" type="#_x0000_t75" style="width:472.9pt;height:122.25pt">
+                  <v:imagedata r:id="rId13" o:title="sprint plannung"/>
                 </v:shape>
               </w:pict>
             </w:r>

</xml_diff>

<commit_message>
added description about technologies i use in this project
</commit_message>
<xml_diff>
--- a/bea-documentation/bea-report.docx
+++ b/bea-documentation/bea-report.docx
@@ -3339,8 +3339,6 @@
         </w:rPr>
         <w:t>customer and to document them properly.</w:t>
       </w:r>
-      <w:bookmarkStart w:id="11" w:name="_GoBack"/>
-      <w:bookmarkEnd w:id="11"/>
     </w:p>
     <w:p>
       <w:pPr>
@@ -3554,19 +3552,20 @@
         </w:tabs>
         <w:spacing w:before="300" w:after="40" w:line="276" w:lineRule="auto"/>
       </w:pPr>
-      <w:bookmarkStart w:id="12" w:name="_Toc22509987"/>
-      <w:bookmarkStart w:id="13" w:name="_Toc22509988"/>
-      <w:bookmarkStart w:id="14" w:name="_Toc22509989"/>
-      <w:bookmarkStart w:id="15" w:name="_Toc22509990"/>
-      <w:bookmarkStart w:id="16" w:name="_Toc22509991"/>
-      <w:bookmarkStart w:id="17" w:name="_Toc22509992"/>
-      <w:bookmarkStart w:id="18" w:name="_Toc22509993"/>
-      <w:bookmarkStart w:id="19" w:name="_Toc22509994"/>
-      <w:bookmarkStart w:id="20" w:name="_Toc22509995"/>
-      <w:bookmarkStart w:id="21" w:name="_Toc22509996"/>
-      <w:bookmarkStart w:id="22" w:name="_Toc22513251"/>
-      <w:bookmarkStart w:id="23" w:name="_Toc20697872"/>
-      <w:bookmarkStart w:id="24" w:name="_Toc22509997"/>
+      <w:bookmarkStart w:id="11" w:name="_Toc22509987"/>
+      <w:bookmarkStart w:id="12" w:name="_Toc22509988"/>
+      <w:bookmarkStart w:id="13" w:name="_Toc22509989"/>
+      <w:bookmarkStart w:id="14" w:name="_Toc22509990"/>
+      <w:bookmarkStart w:id="15" w:name="_Toc22509991"/>
+      <w:bookmarkStart w:id="16" w:name="_Toc22509992"/>
+      <w:bookmarkStart w:id="17" w:name="_Toc22509993"/>
+      <w:bookmarkStart w:id="18" w:name="_Toc22509994"/>
+      <w:bookmarkStart w:id="19" w:name="_Toc22509995"/>
+      <w:bookmarkStart w:id="20" w:name="_Toc22509996"/>
+      <w:bookmarkStart w:id="21" w:name="_Toc22513251"/>
+      <w:bookmarkStart w:id="22" w:name="_Toc20697872"/>
+      <w:bookmarkStart w:id="23" w:name="_Toc22509997"/>
+      <w:bookmarkEnd w:id="11"/>
       <w:bookmarkEnd w:id="12"/>
       <w:bookmarkEnd w:id="13"/>
       <w:bookmarkEnd w:id="14"/>
@@ -3576,33 +3575,32 @@
       <w:bookmarkEnd w:id="18"/>
       <w:bookmarkEnd w:id="19"/>
       <w:bookmarkEnd w:id="20"/>
+      <w:r>
+        <w:t>Analysis</w:t>
+      </w:r>
       <w:bookmarkEnd w:id="21"/>
       <w:r>
-        <w:t>Analysis</w:t>
+        <w:t xml:space="preserve"> </w:t>
       </w:r>
       <w:bookmarkEnd w:id="22"/>
+      <w:bookmarkEnd w:id="23"/>
+    </w:p>
+    <w:p/>
+    <w:p>
+      <w:pPr>
+        <w:pStyle w:val="Heading2"/>
+      </w:pPr>
+      <w:bookmarkStart w:id="24" w:name="_Toc22509998"/>
+      <w:r>
+        <w:t>Domain</w:t>
+      </w:r>
       <w:r>
         <w:t xml:space="preserve"> </w:t>
       </w:r>
-      <w:bookmarkEnd w:id="23"/>
+      <w:r>
+        <w:t>model</w:t>
+      </w:r>
       <w:bookmarkEnd w:id="24"/>
-    </w:p>
-    <w:p/>
-    <w:p>
-      <w:pPr>
-        <w:pStyle w:val="Heading2"/>
-      </w:pPr>
-      <w:bookmarkStart w:id="25" w:name="_Toc22509998"/>
-      <w:r>
-        <w:t>Domain</w:t>
-      </w:r>
-      <w:r>
-        <w:t xml:space="preserve"> </w:t>
-      </w:r>
-      <w:r>
-        <w:t>model</w:t>
-      </w:r>
-      <w:bookmarkEnd w:id="25"/>
       <w:r>
         <w:t xml:space="preserve"> </w:t>
       </w:r>
@@ -3647,7 +3645,7 @@
       <w:pPr>
         <w:pStyle w:val="Heading2"/>
       </w:pPr>
-      <w:bookmarkStart w:id="26" w:name="_Toc22509999"/>
+      <w:bookmarkStart w:id="25" w:name="_Toc22509999"/>
       <w:r>
         <w:t>Concept</w:t>
       </w:r>
@@ -3657,7 +3655,7 @@
       <w:r>
         <w:t>Classes</w:t>
       </w:r>
-      <w:bookmarkEnd w:id="26"/>
+      <w:bookmarkEnd w:id="25"/>
     </w:p>
     <w:p/>
     <w:p>
@@ -3997,11 +3995,11 @@
       <w:pPr>
         <w:pStyle w:val="Heading2"/>
       </w:pPr>
-      <w:bookmarkStart w:id="27" w:name="_Toc22510000"/>
+      <w:bookmarkStart w:id="26" w:name="_Toc22510000"/>
       <w:r>
         <w:t>Associations</w:t>
       </w:r>
-      <w:bookmarkEnd w:id="27"/>
+      <w:bookmarkEnd w:id="26"/>
     </w:p>
     <w:p/>
     <w:p>
@@ -7248,16 +7246,16 @@
       <w:pPr>
         <w:pStyle w:val="Heading1"/>
       </w:pPr>
-      <w:bookmarkStart w:id="28" w:name="_Toc22510002"/>
-      <w:bookmarkStart w:id="29" w:name="_Toc22513252"/>
+      <w:bookmarkStart w:id="27" w:name="_Toc22510002"/>
+      <w:bookmarkStart w:id="28" w:name="_Toc22513252"/>
       <w:r>
         <w:t>Design</w:t>
       </w:r>
       <w:r>
         <w:t xml:space="preserve"> 1</w:t>
       </w:r>
+      <w:bookmarkEnd w:id="27"/>
       <w:bookmarkEnd w:id="28"/>
-      <w:bookmarkEnd w:id="29"/>
     </w:p>
     <w:p>
       <w:pPr>
@@ -7398,20 +7396,21 @@
         </w:tabs>
         <w:spacing w:before="300" w:after="40" w:line="276" w:lineRule="auto"/>
       </w:pPr>
-      <w:bookmarkStart w:id="30" w:name="_Toc22510004"/>
-      <w:bookmarkStart w:id="31" w:name="_Toc22510005"/>
-      <w:bookmarkStart w:id="32" w:name="_Toc22510006"/>
-      <w:bookmarkStart w:id="33" w:name="_Toc22510007"/>
-      <w:bookmarkStart w:id="34" w:name="_Toc22510008"/>
-      <w:bookmarkStart w:id="35" w:name="_Toc22510009"/>
-      <w:bookmarkStart w:id="36" w:name="_Toc22510010"/>
-      <w:bookmarkStart w:id="37" w:name="_Toc22510011"/>
-      <w:bookmarkStart w:id="38" w:name="_Toc22510012"/>
-      <w:bookmarkStart w:id="39" w:name="_Toc22510013"/>
-      <w:bookmarkStart w:id="40" w:name="_Toc22510014"/>
-      <w:bookmarkStart w:id="41" w:name="_Toc20697874"/>
-      <w:bookmarkStart w:id="42" w:name="_Toc22510015"/>
-      <w:bookmarkStart w:id="43" w:name="_Toc22513253"/>
+      <w:bookmarkStart w:id="29" w:name="_Toc22510004"/>
+      <w:bookmarkStart w:id="30" w:name="_Toc22510005"/>
+      <w:bookmarkStart w:id="31" w:name="_Toc22510006"/>
+      <w:bookmarkStart w:id="32" w:name="_Toc22510007"/>
+      <w:bookmarkStart w:id="33" w:name="_Toc22510008"/>
+      <w:bookmarkStart w:id="34" w:name="_Toc22510009"/>
+      <w:bookmarkStart w:id="35" w:name="_Toc22510010"/>
+      <w:bookmarkStart w:id="36" w:name="_Toc22510011"/>
+      <w:bookmarkStart w:id="37" w:name="_Toc22510012"/>
+      <w:bookmarkStart w:id="38" w:name="_Toc22510013"/>
+      <w:bookmarkStart w:id="39" w:name="_Toc22510014"/>
+      <w:bookmarkStart w:id="40" w:name="_Toc20697874"/>
+      <w:bookmarkStart w:id="41" w:name="_Toc22510015"/>
+      <w:bookmarkStart w:id="42" w:name="_Toc22513253"/>
+      <w:bookmarkEnd w:id="29"/>
       <w:bookmarkEnd w:id="30"/>
       <w:bookmarkEnd w:id="31"/>
       <w:bookmarkEnd w:id="32"/>
@@ -7422,7 +7421,6 @@
       <w:bookmarkEnd w:id="37"/>
       <w:bookmarkEnd w:id="38"/>
       <w:bookmarkEnd w:id="39"/>
-      <w:bookmarkEnd w:id="40"/>
     </w:p>
     <w:p>
       <w:pPr>
@@ -7779,25 +7777,415 @@
       <w:r>
         <w:t>Implementation</w:t>
       </w:r>
+      <w:bookmarkEnd w:id="40"/>
       <w:bookmarkEnd w:id="41"/>
       <w:bookmarkEnd w:id="42"/>
+    </w:p>
+    <w:p>
+      <w:pPr>
+        <w:pStyle w:val="Heading2"/>
+      </w:pPr>
+      <w:r>
+        <w:lastRenderedPageBreak/>
+        <w:t xml:space="preserve">BUILD </w:t>
+      </w:r>
+      <w:r>
+        <w:t>Backend</w:t>
+      </w:r>
+      <w:r>
+        <w:t xml:space="preserve"> WITH </w:t>
+      </w:r>
+      <w:r>
+        <w:t>SPRING BOOT</w:t>
+      </w:r>
+    </w:p>
+    <w:p>
+      <w:r>
+        <w:rPr>
+          <w:shd w:val="clear" w:color="auto" w:fill="FFFFFF"/>
+        </w:rPr>
+        <w:t xml:space="preserve">Before starting </w:t>
+      </w:r>
+      <w:r>
+        <w:rPr>
+          <w:shd w:val="clear" w:color="auto" w:fill="FFFFFF"/>
+        </w:rPr>
+        <w:t xml:space="preserve">with </w:t>
+      </w:r>
+      <w:r>
+        <w:rPr>
+          <w:shd w:val="clear" w:color="auto" w:fill="FFFFFF"/>
+        </w:rPr>
+        <w:t xml:space="preserve">spring boot, </w:t>
+      </w:r>
+      <w:r>
+        <w:rPr>
+          <w:shd w:val="clear" w:color="auto" w:fill="FFFFFF"/>
+        </w:rPr>
+        <w:t>it was clear for me</w:t>
+      </w:r>
+      <w:r>
+        <w:rPr>
+          <w:shd w:val="clear" w:color="auto" w:fill="FFFFFF"/>
+        </w:rPr>
+        <w:t xml:space="preserve"> about spring boot that spring boot does not provides any extra </w:t>
+      </w:r>
+      <w:r>
+        <w:rPr>
+          <w:shd w:val="clear" w:color="auto" w:fill="FFFFFF"/>
+        </w:rPr>
+        <w:t xml:space="preserve">features </w:t>
+      </w:r>
+      <w:r>
+        <w:rPr>
+          <w:shd w:val="clear" w:color="auto" w:fill="FFFFFF"/>
+        </w:rPr>
+        <w:t xml:space="preserve">on functionality on top of spring </w:t>
+      </w:r>
+      <w:r>
+        <w:rPr>
+          <w:shd w:val="clear" w:color="auto" w:fill="FFFFFF"/>
+        </w:rPr>
+        <w:t>framework. Rather</w:t>
+      </w:r>
+      <w:r>
+        <w:rPr>
+          <w:shd w:val="clear" w:color="auto" w:fill="FFFFFF"/>
+        </w:rPr>
+        <w:t>, it provides unlimited defaults configurations and useful conventions to create a stand-</w:t>
+      </w:r>
+      <w:proofErr w:type="spellStart"/>
+      <w:r>
+        <w:rPr>
+          <w:shd w:val="clear" w:color="auto" w:fill="FFFFFF"/>
+        </w:rPr>
+        <w:t>lone</w:t>
+      </w:r>
+      <w:proofErr w:type="spellEnd"/>
+      <w:r>
+        <w:rPr>
+          <w:shd w:val="clear" w:color="auto" w:fill="FFFFFF"/>
+        </w:rPr>
+        <w:t xml:space="preserve">, production grade web applications in no </w:t>
+      </w:r>
+      <w:r>
+        <w:rPr>
+          <w:shd w:val="clear" w:color="auto" w:fill="FFFFFF"/>
+        </w:rPr>
+        <w:t>time</w:t>
+      </w:r>
+      <w:r>
+        <w:rPr>
+          <w:shd w:val="clear" w:color="auto" w:fill="FFFFFF"/>
+        </w:rPr>
+        <w:t>.</w:t>
+      </w:r>
+    </w:p>
+    <w:p>
+      <w:r>
+        <w:t>Spring Boot is the starting point for building all Spring-based applications. Spring Boot is designed to get you up and running as quickly as possible, with minimal upfront configuration of Spring.</w:t>
+      </w:r>
+    </w:p>
+    <w:p>
+      <w:r>
+        <w:t xml:space="preserve"> -</w:t>
+      </w:r>
+      <w:r>
+        <w:t>Get started in seconds using Spring Initiali</w:t>
+      </w:r>
+      <w:r>
+        <w:t>zer</w:t>
+      </w:r>
+    </w:p>
+    <w:p>
+      <w:r>
+        <w:t>-Build anything: REST API, WebSocket, web, streaming, tasks, and more</w:t>
+      </w:r>
+    </w:p>
+    <w:p>
+      <w:r>
+        <w:t>-Simplified security</w:t>
+      </w:r>
+    </w:p>
+    <w:p>
+      <w:r>
+        <w:t>-Rich support for SQL and NoSQL</w:t>
+      </w:r>
+    </w:p>
+    <w:p>
+      <w:r>
+        <w:t>-Embedded runtime support: Tomcat, Jetty, and Undertow</w:t>
+      </w:r>
+    </w:p>
+    <w:p>
+      <w:r>
+        <w:t xml:space="preserve">-Developer productivity tools such as </w:t>
+      </w:r>
+      <w:r>
+        <w:t>Live Reload</w:t>
+      </w:r>
+      <w:r>
+        <w:t xml:space="preserve"> and Auto Restart</w:t>
+      </w:r>
+    </w:p>
+    <w:p>
+      <w:r>
+        <w:t>-Curated dependencies that just work</w:t>
+      </w:r>
+    </w:p>
+    <w:p>
+      <w:r>
+        <w:t>-Production-ready features such as tracing, metrics, and health status</w:t>
+      </w:r>
+    </w:p>
+    <w:p>
+      <w:r>
+        <w:t xml:space="preserve">-Works in your </w:t>
+      </w:r>
+      <w:r>
+        <w:t>favourite</w:t>
+      </w:r>
+      <w:r>
+        <w:t xml:space="preserve"> IDE: Spring Tool Suite, IntelliJ IDEA, and NetBeans</w:t>
+      </w:r>
+    </w:p>
+    <w:p/>
+    <w:p>
+      <w:pPr>
+        <w:rPr>
+          <w:shd w:val="clear" w:color="auto" w:fill="FFFFFF"/>
+        </w:rPr>
+      </w:pPr>
+      <w:r>
+        <w:rPr>
+          <w:shd w:val="clear" w:color="auto" w:fill="FFFFFF"/>
+        </w:rPr>
+        <w:t xml:space="preserve">Using these </w:t>
+      </w:r>
+      <w:proofErr w:type="gramStart"/>
+      <w:r>
+        <w:rPr>
+          <w:shd w:val="clear" w:color="auto" w:fill="FFFFFF"/>
+        </w:rPr>
+        <w:t>features</w:t>
+      </w:r>
+      <w:proofErr w:type="gramEnd"/>
+      <w:r>
+        <w:rPr>
+          <w:shd w:val="clear" w:color="auto" w:fill="FFFFFF"/>
+        </w:rPr>
+        <w:t xml:space="preserve"> it has really made building a production grade Spring applications very easy and faster for </w:t>
+      </w:r>
+      <w:r>
+        <w:rPr>
+          <w:shd w:val="clear" w:color="auto" w:fill="FFFFFF"/>
+        </w:rPr>
+        <w:t>developers. Also</w:t>
+      </w:r>
+      <w:r>
+        <w:rPr>
+          <w:shd w:val="clear" w:color="auto" w:fill="FFFFFF"/>
+        </w:rPr>
+        <w:t>, no XML configurations required anymore with spring boot.</w:t>
+      </w:r>
+    </w:p>
+    <w:p>
+      <w:pPr>
+        <w:rPr>
+          <w:shd w:val="clear" w:color="auto" w:fill="FFFFFF"/>
+        </w:rPr>
+      </w:pPr>
+    </w:p>
+    <w:p>
+      <w:pPr>
+        <w:pStyle w:val="Heading2"/>
+        <w:rPr>
+          <w:shd w:val="clear" w:color="auto" w:fill="FFFFFF"/>
+        </w:rPr>
+      </w:pPr>
+      <w:r>
+        <w:rPr>
+          <w:shd w:val="clear" w:color="auto" w:fill="FFFFFF"/>
+        </w:rPr>
+        <w:t>A</w:t>
+      </w:r>
+      <w:r>
+        <w:rPr>
+          <w:shd w:val="clear" w:color="auto" w:fill="FFFFFF"/>
+        </w:rPr>
+        <w:t>NGULAR</w:t>
+      </w:r>
+      <w:r>
+        <w:rPr>
+          <w:shd w:val="clear" w:color="auto" w:fill="FFFFFF"/>
+        </w:rPr>
+        <w:t xml:space="preserve"> for front-end </w:t>
+      </w:r>
+    </w:p>
+    <w:p>
+      <w:r>
+        <w:t>The technology for front-end is Angular.</w:t>
+      </w:r>
+    </w:p>
+    <w:p>
+      <w:r>
+        <w:t>A</w:t>
+      </w:r>
+      <w:r>
+        <w:t xml:space="preserve">ngular helps build interactive and dynamic single page applications (SPAs) with its compelling features including templating, two-way binding, modularization, RESTful API handling, dependency injection, and AJAX handling. </w:t>
+      </w:r>
+      <w:r>
+        <w:t>We</w:t>
+      </w:r>
+      <w:r>
+        <w:t xml:space="preserve"> can use HTML as template language and even extend HTML’ syntax to easily convey the components of the application.</w:t>
+      </w:r>
+    </w:p>
+    <w:p>
+      <w:r>
+        <w:t>Angular applications are built using TypeScript language, a superscript for JavaScript, which ensures higher security as it supports types (primitives, interfaces, etc.). It helps catch and eliminate errors early when writing the code or performing maintenance tasks.</w:t>
+      </w:r>
+    </w:p>
+    <w:p>
+      <w:r>
+        <w:t>Angular has a lot of pros</w:t>
+      </w:r>
+    </w:p>
+    <w:p>
+      <w:r>
+        <w:t>-</w:t>
+      </w:r>
+      <w:r>
+        <w:rPr>
+          <w:b/>
+        </w:rPr>
+        <w:t>simplicity</w:t>
+      </w:r>
+    </w:p>
+    <w:p>
+      <w:pPr>
+        <w:rPr>
+          <w:b/>
+        </w:rPr>
+      </w:pPr>
+      <w:r>
+        <w:rPr>
+          <w:b/>
+        </w:rPr>
+        <w:t>-efficiency</w:t>
+      </w:r>
+    </w:p>
+    <w:p>
+      <w:r>
+        <w:t>-</w:t>
+      </w:r>
+      <w:r>
+        <w:t xml:space="preserve"> </w:t>
+      </w:r>
+      <w:r>
+        <w:t xml:space="preserve">Developers find AngularJS very effective especially in creating </w:t>
+      </w:r>
+      <w:r>
+        <w:rPr>
+          <w:b/>
+        </w:rPr>
+        <w:t>dynamic</w:t>
+      </w:r>
+      <w:r>
+        <w:t>, single page apps, and supporting MVC (Model View Controller) programming structure</w:t>
+      </w:r>
+      <w:r>
+        <w:t>.</w:t>
+      </w:r>
+    </w:p>
+    <w:p>
+      <w:r>
+        <w:t>-</w:t>
+      </w:r>
+      <w:r>
+        <w:rPr>
+          <w:b/>
+        </w:rPr>
+        <w:t>time-saving</w:t>
+      </w:r>
+      <w:r>
+        <w:t xml:space="preserve"> </w:t>
+      </w:r>
+      <w:r>
+        <w:t>Projects that previously used to take many months with other frameworks can now be completed faster with AngularJS. All that AngularJS framework requires is splitting the app into several MVC components. From there, the framework takes over because you do not require additional coding.</w:t>
+      </w:r>
+    </w:p>
+    <w:p>
+      <w:r>
+        <w:t xml:space="preserve">-the app is </w:t>
+      </w:r>
+      <w:r>
+        <w:rPr>
+          <w:b/>
+        </w:rPr>
+        <w:t>easy to learn</w:t>
+      </w:r>
+      <w:r>
+        <w:t xml:space="preserve"> and get started.</w:t>
+      </w:r>
+    </w:p>
+    <w:p>
+      <w:pPr>
+        <w:rPr>
+          <w:b/>
+        </w:rPr>
+      </w:pPr>
+      <w:r>
+        <w:t>-</w:t>
+      </w:r>
+      <w:r>
+        <w:rPr>
+          <w:b/>
+        </w:rPr>
+        <w:t>data binding</w:t>
+      </w:r>
+      <w:r>
+        <w:t xml:space="preserve"> in AngularJS is </w:t>
+      </w:r>
+      <w:r>
+        <w:rPr>
+          <w:b/>
+        </w:rPr>
+        <w:t>very easy</w:t>
+      </w:r>
+    </w:p>
+    <w:p/>
+    <w:p/>
+    <w:p>
+      <w:pPr>
+        <w:rPr>
+          <w:rFonts w:ascii="Helvetica" w:hAnsi="Helvetica"/>
+          <w:color w:val="333333"/>
+          <w:sz w:val="21"/>
+          <w:szCs w:val="21"/>
+          <w:shd w:val="clear" w:color="auto" w:fill="FFFFFF"/>
+        </w:rPr>
+      </w:pPr>
+    </w:p>
+    <w:p/>
+    <w:p/>
+    <w:p/>
+    <w:p>
+      <w:r>
+        <w:t>High Level Architecture</w:t>
+      </w:r>
+    </w:p>
+    <w:p/>
+    <w:p>
+      <w:bookmarkStart w:id="43" w:name="_GoBack"/>
       <w:bookmarkEnd w:id="43"/>
-    </w:p>
-    <w:p>
-      <w:r>
-        <w:lastRenderedPageBreak/>
-        <w:t>High Level Architecture</w:t>
-      </w:r>
-    </w:p>
-    <w:p/>
-    <w:p>
       <w:r>
         <w:rPr>
           <w:noProof/>
         </w:rPr>
         <w:pict w14:anchorId="71EB835F">
           <v:shape id="_x0000_s1054" type="#_x0000_t202" style="position:absolute;margin-left:0;margin-top:288.85pt;width:473.35pt;height:.05pt;z-index:4;mso-position-horizontal-relative:text;mso-position-vertical-relative:text" stroked="f">
-            <v:textbox style="mso-fit-shape-to-text:t" inset="0,0,0,0">
+            <v:textbox style="mso-next-textbox:#_x0000_s1054;mso-fit-shape-to-text:t" inset="0,0,0,0">
               <w:txbxContent>
                 <w:p>
                   <w:pPr>
@@ -7830,7 +8218,7 @@
               <o:lock v:ext="edit" text="t"/>
             </v:shape>
             <v:rect id="_x0000_s1031" style="position:absolute;left:4650;top:10568;width:3614;height:741">
-              <v:textbox>
+              <v:textbox style="mso-next-textbox:#_x0000_s1031">
                 <w:txbxContent>
                   <w:p>
                     <w:pPr>
@@ -7856,14 +8244,14 @@
                       <w:rPr>
                         <w:lang w:val="en-US"/>
                       </w:rPr>
-                      <w:t>TypeScript)</w:t>
+                      <w:t>TypeScript</w:t>
                     </w:r>
                   </w:p>
                 </w:txbxContent>
               </v:textbox>
             </v:rect>
             <v:rect id="_x0000_s1032" style="position:absolute;left:4672;top:11987;width:3613;height:740">
-              <v:textbox>
+              <v:textbox style="mso-next-textbox:#_x0000_s1032">
                 <w:txbxContent>
                   <w:p>
                     <w:pPr>
@@ -7892,7 +8280,7 @@
               <v:path o:extrusionok="f" gradientshapeok="t" o:connecttype="custom" o:connectlocs="10800,6782;10800,0;0,10800;10800,21600;21600,10800" o:connectangles="270,270,180,90,0" textboxrect="0,6782,21600,18209"/>
             </v:shapetype>
             <v:shape id="_x0000_s1033" type="#_x0000_t132" style="position:absolute;left:5737;top:13769;width:1441;height:962">
-              <v:textbox>
+              <v:textbox style="mso-next-textbox:#_x0000_s1033">
                 <w:txbxContent>
                   <w:p>
                     <w:pPr>
@@ -7922,7 +8310,7 @@
       </w:r>
       <w:r>
         <w:pict w14:anchorId="0B73BDCD">
-          <v:shape id="_x0000_i1028" type="#_x0000_t75" style="width:473.25pt;height:283.9pt">
+          <v:shape id="_x0000_i1048" type="#_x0000_t75" style="width:473.25pt;height:283.9pt">
             <v:imagedata croptop="-65520f" cropbottom="65520f"/>
           </v:shape>
         </w:pict>
@@ -7930,7 +8318,15 @@
     </w:p>
     <w:p>
       <w:r>
-        <w:t xml:space="preserve">Front-end application talk to back-end </w:t>
+        <w:t xml:space="preserve">Front-end application </w:t>
+      </w:r>
+      <w:proofErr w:type="gramStart"/>
+      <w:r>
+        <w:t>talk</w:t>
+      </w:r>
+      <w:proofErr w:type="gramEnd"/>
+      <w:r>
+        <w:t xml:space="preserve"> to back-end </w:t>
       </w:r>
       <w:r>
         <w:t>API (</w:t>
@@ -9161,6 +9557,13 @@
         </w:rPr>
         <w:t>Literary Entry</w:t>
       </w:r>
+      <w:r>
+        <w:rPr>
+          <w:lang w:val="en-US"/>
+        </w:rPr>
+        <w:tab/>
+        <w:t>9</w:t>
+      </w:r>
     </w:p>
     <w:p>
       <w:pPr>
@@ -9169,12 +9572,34 @@
           <w:lang w:val="en-US"/>
         </w:rPr>
       </w:pPr>
+    </w:p>
+    <w:p>
+      <w:pPr>
+        <w:rPr>
+          <w:b/>
+          <w:lang w:val="en-US"/>
+        </w:rPr>
+      </w:pPr>
+      <w:r>
+        <w:rPr>
+          <w:b/>
+          <w:lang w:val="en-US"/>
+        </w:rPr>
+        <w:t>Literary Entry</w:t>
+      </w:r>
+    </w:p>
+    <w:p>
+      <w:pPr>
+        <w:pStyle w:val="Verzeichnis"/>
+        <w:rPr>
+          <w:lang w:val="en-US"/>
+        </w:rPr>
+      </w:pPr>
       <w:r>
         <w:rPr>
           <w:i/>
           <w:lang w:val="en-US"/>
         </w:rPr>
-        <w:lastRenderedPageBreak/>
         <w:t>Author’s name, Author’s first name, book title, publisher, place, edition, year</w:t>
       </w:r>
       <w:r>

</xml_diff>

<commit_message>
added description about technology process
</commit_message>
<xml_diff>
--- a/bea-documentation/bea-report.docx
+++ b/bea-documentation/bea-report.docx
@@ -3527,6 +3527,305 @@
       </w:r>
     </w:p>
     <w:p/>
+    <w:p>
+      <w:pPr>
+        <w:pStyle w:val="Heading2"/>
+      </w:pPr>
+      <w:r>
+        <w:t>Agile development, Scrum.</w:t>
+      </w:r>
+    </w:p>
+    <w:p>
+      <w:r>
+        <w:t xml:space="preserve">Scrum was in the </w:t>
+      </w:r>
+      <w:proofErr w:type="spellStart"/>
+      <w:r>
+        <w:t>center</w:t>
+      </w:r>
+      <w:proofErr w:type="spellEnd"/>
+      <w:r>
+        <w:t xml:space="preserve"> of developing process.</w:t>
+      </w:r>
+    </w:p>
+    <w:p>
+      <w:r>
+        <w:t xml:space="preserve">As scrum projects make progress in a series of “sprints”, we have divided the </w:t>
+      </w:r>
+      <w:r>
+        <w:t>whole process into</w:t>
+      </w:r>
+    </w:p>
+    <w:p>
+      <w:r>
+        <w:t xml:space="preserve">4 sprints. Product was first analysed, </w:t>
+      </w:r>
+      <w:proofErr w:type="gramStart"/>
+      <w:r>
+        <w:t>designed ,</w:t>
+      </w:r>
+      <w:proofErr w:type="gramEnd"/>
+      <w:r>
+        <w:t xml:space="preserve"> then code and tested during the sprint. </w:t>
+      </w:r>
+    </w:p>
+    <w:p>
+      <w:r>
+        <w:t>Scrum</w:t>
+      </w:r>
+    </w:p>
+    <w:p>
+      <w:r>
+        <w:t xml:space="preserve">Roles </w:t>
+      </w:r>
+    </w:p>
+    <w:p>
+      <w:pPr>
+        <w:numPr>
+          <w:ilvl w:val="0"/>
+          <w:numId w:val="23"/>
+        </w:numPr>
+      </w:pPr>
+      <w:r>
+        <w:t xml:space="preserve">Scrum Master – </w:t>
+      </w:r>
+    </w:p>
+    <w:p>
+      <w:pPr>
+        <w:numPr>
+          <w:ilvl w:val="0"/>
+          <w:numId w:val="23"/>
+        </w:numPr>
+      </w:pPr>
+      <w:r>
+        <w:t>Developer –</w:t>
+      </w:r>
+    </w:p>
+    <w:p>
+      <w:r>
+        <w:t xml:space="preserve"> </w:t>
+      </w:r>
+      <w:proofErr w:type="spellStart"/>
+      <w:r>
+        <w:t>Artifacts</w:t>
+      </w:r>
+      <w:proofErr w:type="spellEnd"/>
+      <w:r>
+        <w:t xml:space="preserve"> </w:t>
+      </w:r>
+    </w:p>
+    <w:p>
+      <w:pPr>
+        <w:numPr>
+          <w:ilvl w:val="0"/>
+          <w:numId w:val="24"/>
+        </w:numPr>
+      </w:pPr>
+      <w:r>
+        <w:t>Product Backlog</w:t>
+      </w:r>
+    </w:p>
+    <w:p>
+      <w:pPr>
+        <w:numPr>
+          <w:ilvl w:val="0"/>
+          <w:numId w:val="24"/>
+        </w:numPr>
+      </w:pPr>
+      <w:r>
+        <w:t>Sprint Backlog</w:t>
+      </w:r>
+    </w:p>
+    <w:p>
+      <w:r>
+        <w:t xml:space="preserve"> Meetings have </w:t>
+      </w:r>
+      <w:proofErr w:type="gramStart"/>
+      <w:r>
+        <w:t>included :</w:t>
+      </w:r>
+      <w:proofErr w:type="gramEnd"/>
+    </w:p>
+    <w:p>
+      <w:pPr>
+        <w:numPr>
+          <w:ilvl w:val="0"/>
+          <w:numId w:val="25"/>
+        </w:numPr>
+      </w:pPr>
+      <w:r>
+        <w:t>Product/release planning</w:t>
+      </w:r>
+    </w:p>
+    <w:p>
+      <w:pPr>
+        <w:numPr>
+          <w:ilvl w:val="0"/>
+          <w:numId w:val="25"/>
+        </w:numPr>
+      </w:pPr>
+      <w:r>
+        <w:t>Sprint planning</w:t>
+      </w:r>
+    </w:p>
+    <w:p>
+      <w:pPr>
+        <w:numPr>
+          <w:ilvl w:val="0"/>
+          <w:numId w:val="25"/>
+        </w:numPr>
+      </w:pPr>
+      <w:r>
+        <w:t>Weekly Scrum</w:t>
+      </w:r>
+    </w:p>
+    <w:p>
+      <w:pPr>
+        <w:numPr>
+          <w:ilvl w:val="0"/>
+          <w:numId w:val="25"/>
+        </w:numPr>
+      </w:pPr>
+      <w:r>
+        <w:t>Sprint review</w:t>
+      </w:r>
+    </w:p>
+    <w:p>
+      <w:pPr>
+        <w:numPr>
+          <w:ilvl w:val="0"/>
+          <w:numId w:val="25"/>
+        </w:numPr>
+      </w:pPr>
+      <w:r>
+        <w:t>Sprint retrospective</w:t>
+      </w:r>
+    </w:p>
+    <w:p>
+      <w:r>
+        <w:t xml:space="preserve">Scrum Meetings </w:t>
+      </w:r>
+    </w:p>
+    <w:p>
+      <w:r>
+        <w:t>Each meeting between developer and scrum master was made of several steps, that were repeated each time:</w:t>
+      </w:r>
+    </w:p>
+    <w:p>
+      <w:pPr>
+        <w:numPr>
+          <w:ilvl w:val="0"/>
+          <w:numId w:val="26"/>
+        </w:numPr>
+      </w:pPr>
+      <w:r>
+        <w:t>Attendance: all</w:t>
+      </w:r>
+    </w:p>
+    <w:p>
+      <w:pPr>
+        <w:numPr>
+          <w:ilvl w:val="0"/>
+          <w:numId w:val="26"/>
+        </w:numPr>
+      </w:pPr>
+      <w:r>
+        <w:t>Product Owner presents Product Backlog</w:t>
+      </w:r>
+    </w:p>
+    <w:p>
+      <w:r>
+        <w:t>with all relevant user stories with their priority</w:t>
+      </w:r>
+    </w:p>
+    <w:p>
+      <w:pPr>
+        <w:numPr>
+          <w:ilvl w:val="0"/>
+          <w:numId w:val="27"/>
+        </w:numPr>
+      </w:pPr>
+      <w:r>
+        <w:t>Discussions and clarifications if needed</w:t>
+      </w:r>
+    </w:p>
+    <w:p>
+      <w:pPr>
+        <w:numPr>
+          <w:ilvl w:val="0"/>
+          <w:numId w:val="27"/>
+        </w:numPr>
+      </w:pPr>
+      <w:r>
+        <w:lastRenderedPageBreak/>
+        <w:t>Results:</w:t>
+      </w:r>
+    </w:p>
+    <w:p>
+      <w:pPr>
+        <w:ind w:left="360"/>
+      </w:pPr>
+      <w:r>
+        <w:t>Prioritized Product Backlog</w:t>
+      </w:r>
+    </w:p>
+    <w:p>
+      <w:pPr>
+        <w:numPr>
+          <w:ilvl w:val="0"/>
+          <w:numId w:val="30"/>
+        </w:numPr>
+      </w:pPr>
+      <w:r>
+        <w:t>Specifies what to buil</w:t>
+      </w:r>
+      <w:r>
+        <w:t>d</w:t>
+      </w:r>
+    </w:p>
+    <w:p>
+      <w:pPr>
+        <w:numPr>
+          <w:ilvl w:val="0"/>
+          <w:numId w:val="30"/>
+        </w:numPr>
+      </w:pPr>
+      <w:r>
+        <w:t>Final decision by the Master</w:t>
+      </w:r>
+    </w:p>
+    <w:p>
+      <w:pPr>
+        <w:numPr>
+          <w:ilvl w:val="0"/>
+          <w:numId w:val="33"/>
+        </w:numPr>
+      </w:pPr>
+      <w:r>
+        <w:t>Vision, high level architecture, most important non-functional</w:t>
+      </w:r>
+    </w:p>
+    <w:p>
+      <w:r>
+        <w:t>requirements</w:t>
+      </w:r>
+    </w:p>
+    <w:p>
+      <w:r>
+        <w:t>Release planning (if product is to be delivered in releases):</w:t>
+      </w:r>
+    </w:p>
+    <w:p>
+      <w:pPr>
+        <w:numPr>
+          <w:ilvl w:val="0"/>
+          <w:numId w:val="31"/>
+        </w:numPr>
+      </w:pPr>
+      <w:r>
+        <w:t>Select and prioritize items of Product Backlog for the next Release Backlog</w:t>
+      </w:r>
+    </w:p>
     <w:p/>
     <w:p/>
     <w:p/>
@@ -8177,8 +8476,6 @@
     </w:p>
     <w:p/>
     <w:p>
-      <w:bookmarkStart w:id="43" w:name="_GoBack"/>
-      <w:bookmarkEnd w:id="43"/>
       <w:r>
         <w:rPr>
           <w:noProof/>
@@ -9011,18 +9308,18 @@
         <w:spacing w:before="300" w:after="40" w:line="276" w:lineRule="auto"/>
         <w:ind w:left="0" w:firstLine="0"/>
       </w:pPr>
-      <w:bookmarkStart w:id="44" w:name="_Toc20697875"/>
-      <w:bookmarkStart w:id="45" w:name="_Toc22510017"/>
-      <w:bookmarkStart w:id="46" w:name="_Toc22513254"/>
+      <w:bookmarkStart w:id="43" w:name="_Toc20697875"/>
+      <w:bookmarkStart w:id="44" w:name="_Toc22510017"/>
+      <w:bookmarkStart w:id="45" w:name="_Toc22513254"/>
       <w:r>
         <w:t>Testin</w:t>
       </w:r>
+      <w:bookmarkEnd w:id="43"/>
       <w:bookmarkEnd w:id="44"/>
+      <w:r>
+        <w:t>g</w:t>
+      </w:r>
       <w:bookmarkEnd w:id="45"/>
-      <w:r>
-        <w:t>g</w:t>
-      </w:r>
-      <w:bookmarkEnd w:id="46"/>
       <w:r>
         <w:fldChar w:fldCharType="begin"/>
       </w:r>
@@ -9051,15 +9348,15 @@
         <w:spacing w:before="300" w:after="40" w:line="276" w:lineRule="auto"/>
         <w:ind w:left="0" w:firstLine="0"/>
       </w:pPr>
-      <w:bookmarkStart w:id="47" w:name="_Toc20697876"/>
-      <w:bookmarkStart w:id="48" w:name="_Toc22510018"/>
-      <w:bookmarkStart w:id="49" w:name="_Toc22513255"/>
+      <w:bookmarkStart w:id="46" w:name="_Toc20697876"/>
+      <w:bookmarkStart w:id="47" w:name="_Toc22510018"/>
+      <w:bookmarkStart w:id="48" w:name="_Toc22513255"/>
       <w:r>
         <w:t>Conclusion</w:t>
       </w:r>
+      <w:bookmarkEnd w:id="46"/>
       <w:bookmarkEnd w:id="47"/>
       <w:bookmarkEnd w:id="48"/>
-      <w:bookmarkEnd w:id="49"/>
     </w:p>
     <w:p>
       <w:pPr>
@@ -9085,11 +9382,11 @@
         </w:tabs>
         <w:spacing w:before="0" w:after="0" w:line="276" w:lineRule="auto"/>
       </w:pPr>
-      <w:bookmarkStart w:id="50" w:name="_Toc22510019"/>
+      <w:bookmarkStart w:id="49" w:name="_Toc22510019"/>
       <w:r>
         <w:t>Summary</w:t>
       </w:r>
-      <w:bookmarkEnd w:id="50"/>
+      <w:bookmarkEnd w:id="49"/>
       <w:r>
         <w:t xml:space="preserve"> </w:t>
       </w:r>
@@ -9125,11 +9422,11 @@
         </w:tabs>
         <w:spacing w:before="0" w:after="0" w:line="276" w:lineRule="auto"/>
       </w:pPr>
-      <w:bookmarkStart w:id="51" w:name="_Toc22510020"/>
+      <w:bookmarkStart w:id="50" w:name="_Toc22510020"/>
       <w:r>
         <w:t>Interpretation</w:t>
       </w:r>
-      <w:bookmarkEnd w:id="51"/>
+      <w:bookmarkEnd w:id="50"/>
     </w:p>
     <w:p>
       <w:r>
@@ -9168,11 +9465,11 @@
         </w:tabs>
         <w:spacing w:before="0" w:after="0" w:line="276" w:lineRule="auto"/>
       </w:pPr>
-      <w:bookmarkStart w:id="52" w:name="_Toc22510021"/>
+      <w:bookmarkStart w:id="51" w:name="_Toc22510021"/>
       <w:r>
         <w:t>Outlook</w:t>
       </w:r>
-      <w:bookmarkEnd w:id="52"/>
+      <w:bookmarkEnd w:id="51"/>
       <w:r>
         <w:t xml:space="preserve"> </w:t>
       </w:r>
@@ -9203,15 +9500,15 @@
         <w:spacing w:before="300" w:after="40" w:line="276" w:lineRule="auto"/>
         <w:ind w:left="0" w:firstLine="0"/>
       </w:pPr>
-      <w:bookmarkStart w:id="53" w:name="_Toc20697877"/>
-      <w:bookmarkStart w:id="54" w:name="_Toc22510022"/>
-      <w:bookmarkStart w:id="55" w:name="_Toc22513256"/>
+      <w:bookmarkStart w:id="52" w:name="_Toc20697877"/>
+      <w:bookmarkStart w:id="53" w:name="_Toc22510022"/>
+      <w:bookmarkStart w:id="54" w:name="_Toc22513256"/>
       <w:r>
         <w:t>Glossary</w:t>
       </w:r>
+      <w:bookmarkEnd w:id="52"/>
       <w:bookmarkEnd w:id="53"/>
       <w:bookmarkEnd w:id="54"/>
-      <w:bookmarkEnd w:id="55"/>
     </w:p>
     <w:p>
       <w:pPr>
@@ -9461,15 +9758,15 @@
         <w:spacing w:before="300" w:after="40" w:line="276" w:lineRule="auto"/>
         <w:ind w:left="0" w:firstLine="0"/>
       </w:pPr>
-      <w:bookmarkStart w:id="56" w:name="_Toc20697878"/>
-      <w:bookmarkStart w:id="57" w:name="_Toc22510023"/>
-      <w:bookmarkStart w:id="58" w:name="_Toc22513257"/>
+      <w:bookmarkStart w:id="55" w:name="_Toc20697878"/>
+      <w:bookmarkStart w:id="56" w:name="_Toc22510023"/>
+      <w:bookmarkStart w:id="57" w:name="_Toc22513257"/>
       <w:r>
         <w:t>Bibliography</w:t>
       </w:r>
+      <w:bookmarkEnd w:id="55"/>
       <w:bookmarkEnd w:id="56"/>
       <w:bookmarkEnd w:id="57"/>
-      <w:bookmarkEnd w:id="58"/>
     </w:p>
     <w:p>
       <w:pPr>
@@ -9491,12 +9788,69 @@
           <w:lang w:val="en-US"/>
         </w:rPr>
       </w:pPr>
+      <w:proofErr w:type="spellStart"/>
       <w:r>
         <w:rPr>
           <w:i/>
           <w:lang w:val="en-US"/>
         </w:rPr>
-        <w:t>Author’s name, Author’s first name, book title, publisher, place, edition, year</w:t>
+        <w:t>Prof.Dr</w:t>
+      </w:r>
+      <w:proofErr w:type="spellEnd"/>
+      <w:r>
+        <w:rPr>
+          <w:i/>
+          <w:lang w:val="en-US"/>
+        </w:rPr>
+        <w:t>. Oliv</w:t>
+      </w:r>
+      <w:r>
+        <w:rPr>
+          <w:i/>
+          <w:lang w:val="en-US"/>
+        </w:rPr>
+        <w:t xml:space="preserve">ier Biberstein, </w:t>
+      </w:r>
+      <w:proofErr w:type="spellStart"/>
+      <w:r>
+        <w:rPr>
+          <w:i/>
+          <w:lang w:val="en-US"/>
+        </w:rPr>
+        <w:t>Prof.Dr</w:t>
+      </w:r>
+      <w:proofErr w:type="spellEnd"/>
+      <w:r>
+        <w:rPr>
+          <w:i/>
+          <w:lang w:val="en-US"/>
+        </w:rPr>
+        <w:t xml:space="preserve"> Eric </w:t>
+      </w:r>
+      <w:proofErr w:type="spellStart"/>
+      <w:proofErr w:type="gramStart"/>
+      <w:r>
+        <w:rPr>
+          <w:i/>
+          <w:lang w:val="en-US"/>
+        </w:rPr>
+        <w:t>Dubuis</w:t>
+      </w:r>
+      <w:proofErr w:type="spellEnd"/>
+      <w:r>
+        <w:rPr>
+          <w:i/>
+          <w:lang w:val="en-US"/>
+        </w:rPr>
+        <w:t xml:space="preserve"> ,</w:t>
+      </w:r>
+      <w:proofErr w:type="gramEnd"/>
+      <w:r>
+        <w:rPr>
+          <w:i/>
+          <w:lang w:val="en-US"/>
+        </w:rPr>
+        <w:t xml:space="preserve"> Software Engineering and Design</w:t>
       </w:r>
       <w:r>
         <w:rPr>
@@ -9525,15 +9879,97 @@
       <w:pPr>
         <w:pStyle w:val="Verzeichnis"/>
         <w:rPr>
-          <w:lang w:val="en-US"/>
-        </w:rPr>
-      </w:pPr>
+          <w:lang w:val="de-DE"/>
+        </w:rPr>
+      </w:pPr>
+      <w:proofErr w:type="spellStart"/>
       <w:r>
         <w:rPr>
           <w:i/>
-          <w:lang w:val="en-US"/>
-        </w:rPr>
-        <w:t>Author’s name, Author’s first name, book title, publisher, place, edition, year</w:t>
+          <w:lang w:val="de-DE"/>
+        </w:rPr>
+        <w:t>Prof.Dr</w:t>
+      </w:r>
+      <w:proofErr w:type="spellEnd"/>
+      <w:r>
+        <w:rPr>
+          <w:i/>
+          <w:lang w:val="de-DE"/>
+        </w:rPr>
+        <w:t xml:space="preserve">. Olivier Biberstein, </w:t>
+      </w:r>
+      <w:proofErr w:type="spellStart"/>
+      <w:r>
+        <w:rPr>
+          <w:i/>
+          <w:lang w:val="de-DE"/>
+        </w:rPr>
+        <w:t>Prof.Dr</w:t>
+      </w:r>
+      <w:proofErr w:type="spellEnd"/>
+      <w:r>
+        <w:rPr>
+          <w:i/>
+          <w:lang w:val="de-DE"/>
+        </w:rPr>
+        <w:t xml:space="preserve"> Eric </w:t>
+      </w:r>
+      <w:proofErr w:type="spellStart"/>
+      <w:r>
+        <w:rPr>
+          <w:i/>
+          <w:lang w:val="de-DE"/>
+        </w:rPr>
+        <w:t>Dubuis</w:t>
+      </w:r>
+      <w:proofErr w:type="spellEnd"/>
+      <w:r>
+        <w:rPr>
+          <w:i/>
+          <w:lang w:val="de-DE"/>
+        </w:rPr>
+        <w:t>,</w:t>
+      </w:r>
+      <w:r>
+        <w:rPr>
+          <w:i/>
+          <w:lang w:val="de-DE"/>
+        </w:rPr>
+        <w:t xml:space="preserve"> </w:t>
+      </w:r>
+      <w:r>
+        <w:rPr>
+          <w:i/>
+          <w:lang w:val="en-US"/>
+        </w:rPr>
+        <w:t>Software Engineering and Design</w:t>
+      </w:r>
+      <w:r>
+        <w:rPr>
+          <w:lang w:val="en-US"/>
+        </w:rPr>
+        <w:tab/>
+      </w:r>
+      <w:r>
+        <w:rPr>
+          <w:lang w:val="de-DE"/>
+        </w:rPr>
+        <w:t>9</w:t>
+      </w:r>
+    </w:p>
+    <w:p>
+      <w:pPr>
+        <w:rPr>
+          <w:b/>
+          <w:lang w:val="en-US"/>
+        </w:rPr>
+      </w:pPr>
+      <w:r>
+        <w:rPr>
+          <w:b/>
+          <w:lang w:val="en-US"/>
+        </w:rPr>
+        <w:t>Literary Entry</w:t>
       </w:r>
       <w:r>
         <w:rPr>
@@ -9545,6 +9981,14 @@
     </w:p>
     <w:p>
       <w:pPr>
+        <w:pStyle w:val="Verzeichnis"/>
+        <w:rPr>
+          <w:lang w:val="en-US"/>
+        </w:rPr>
+      </w:pPr>
+    </w:p>
+    <w:p>
+      <w:pPr>
         <w:rPr>
           <w:b/>
           <w:lang w:val="en-US"/>
@@ -9557,13 +10001,6 @@
         </w:rPr>
         <w:t>Literary Entry</w:t>
       </w:r>
-      <w:r>
-        <w:rPr>
-          <w:lang w:val="en-US"/>
-        </w:rPr>
-        <w:tab/>
-        <w:t>9</w:t>
-      </w:r>
     </w:p>
     <w:p>
       <w:pPr>
@@ -9572,35 +10009,26 @@
           <w:lang w:val="en-US"/>
         </w:rPr>
       </w:pPr>
-    </w:p>
-    <w:p>
-      <w:pPr>
-        <w:rPr>
-          <w:b/>
-          <w:lang w:val="en-US"/>
-        </w:rPr>
-      </w:pPr>
-      <w:r>
-        <w:rPr>
-          <w:b/>
-          <w:lang w:val="en-US"/>
-        </w:rPr>
-        <w:t>Literary Entry</w:t>
-      </w:r>
-    </w:p>
-    <w:p>
-      <w:pPr>
-        <w:pStyle w:val="Verzeichnis"/>
-        <w:rPr>
-          <w:lang w:val="en-US"/>
-        </w:rPr>
-      </w:pPr>
       <w:r>
         <w:rPr>
           <w:i/>
           <w:lang w:val="en-US"/>
         </w:rPr>
-        <w:t>Author’s name, Author’s first name, book title, publisher, place, edition, year</w:t>
+        <w:t>Spring.io/guides</w:t>
+      </w:r>
+      <w:r>
+        <w:rPr>
+          <w:i/>
+          <w:lang w:val="en-US"/>
+        </w:rPr>
+        <w:t xml:space="preserve">, </w:t>
+      </w:r>
+      <w:r>
+        <w:rPr>
+          <w:i/>
+          <w:lang w:val="en-US"/>
+        </w:rPr>
+        <w:t>2019</w:t>
       </w:r>
       <w:r>
         <w:rPr>
@@ -9623,18 +10051,18 @@
         <w:spacing w:before="300" w:after="40" w:line="276" w:lineRule="auto"/>
         <w:ind w:left="0" w:firstLine="0"/>
       </w:pPr>
-      <w:bookmarkStart w:id="59" w:name="_Toc20697880"/>
-      <w:bookmarkStart w:id="60" w:name="_Toc22510024"/>
-      <w:bookmarkStart w:id="61" w:name="_Toc22513258"/>
+      <w:bookmarkStart w:id="58" w:name="_Toc20697880"/>
+      <w:bookmarkStart w:id="59" w:name="_Toc22510024"/>
+      <w:bookmarkStart w:id="60" w:name="_Toc22513258"/>
       <w:r>
         <w:t>Version</w:t>
       </w:r>
       <w:r>
         <w:t xml:space="preserve"> control</w:t>
       </w:r>
+      <w:bookmarkEnd w:id="58"/>
       <w:bookmarkEnd w:id="59"/>
       <w:bookmarkEnd w:id="60"/>
-      <w:bookmarkEnd w:id="61"/>
     </w:p>
     <w:tbl>
       <w:tblPr>
@@ -9981,13 +10409,13 @@
         <w:spacing w:before="300" w:after="40" w:line="276" w:lineRule="auto"/>
         <w:ind w:left="0" w:firstLine="0"/>
       </w:pPr>
-      <w:bookmarkStart w:id="62" w:name="_Toc22510025"/>
-      <w:bookmarkStart w:id="63" w:name="_Toc22513259"/>
+      <w:bookmarkStart w:id="61" w:name="_Toc22510025"/>
+      <w:bookmarkStart w:id="62" w:name="_Toc22513259"/>
       <w:r>
         <w:t>Project planning</w:t>
       </w:r>
+      <w:bookmarkEnd w:id="61"/>
       <w:bookmarkEnd w:id="62"/>
-      <w:bookmarkEnd w:id="63"/>
     </w:p>
     <w:tbl>
       <w:tblPr>
@@ -11865,7 +12293,11 @@
                   <w:tcW w:w="1246" w:type="dxa"/>
                   <w:shd w:val="clear" w:color="auto" w:fill="FFFFFF"/>
                 </w:tcPr>
-                <w:p/>
+                <w:p>
+                  <w:r>
+                    <w:t>14:30</w:t>
+                  </w:r>
+                </w:p>
               </w:tc>
               <w:tc>
                 <w:tcPr>
@@ -17988,13 +18420,13 @@
         <w:spacing w:before="300" w:after="40" w:line="276" w:lineRule="auto"/>
         <w:ind w:left="0" w:firstLine="0"/>
       </w:pPr>
-      <w:bookmarkStart w:id="64" w:name="_Toc22510026"/>
-      <w:bookmarkStart w:id="65" w:name="_Toc22513260"/>
+      <w:bookmarkStart w:id="63" w:name="_Toc22510026"/>
+      <w:bookmarkStart w:id="64" w:name="_Toc22513260"/>
       <w:r>
         <w:t>Protocol</w:t>
       </w:r>
+      <w:bookmarkEnd w:id="63"/>
       <w:bookmarkEnd w:id="64"/>
-      <w:bookmarkEnd w:id="65"/>
     </w:p>
     <w:p>
       <w:pPr>
@@ -18746,7 +19178,7 @@
         </w:rPr>
         <w:t>aspects,</w:t>
       </w:r>
-      <w:bookmarkStart w:id="66" w:name="_Toc22510027"/>
+      <w:bookmarkStart w:id="65" w:name="_Toc22510027"/>
       <w:r>
         <w:rPr>
           <w:lang w:val="en-US"/>
@@ -18763,7 +19195,7 @@
       <w:r>
         <w:t>Describe how can be implement login with spring boot.</w:t>
       </w:r>
-      <w:bookmarkEnd w:id="66"/>
+      <w:bookmarkEnd w:id="65"/>
       <w:r>
         <w:t xml:space="preserve">    +</w:t>
       </w:r>
@@ -19764,6 +20196,11 @@
       <w:r>
         <w:t>Agile and scrum</w:t>
       </w:r>
+      <w:r>
+        <w:t xml:space="preserve"> -\/</w:t>
+      </w:r>
+      <w:bookmarkStart w:id="66" w:name="_GoBack"/>
+      <w:bookmarkEnd w:id="66"/>
     </w:p>
     <w:p>
       <w:pPr>
@@ -20700,6 +21137,119 @@
     </w:lvl>
   </w:abstractNum>
   <w:abstractNum w:abstractNumId="6" w15:restartNumberingAfterBreak="0">
+    <w:nsid w:val="11546B76"/>
+    <w:multiLevelType w:val="hybridMultilevel"/>
+    <w:tmpl w:val="9084B36E"/>
+    <w:lvl w:ilvl="0" w:tplc="04090001">
+      <w:start w:val="1"/>
+      <w:numFmt w:val="bullet"/>
+      <w:lvlText w:val=""/>
+      <w:lvlJc w:val="left"/>
+      <w:pPr>
+        <w:ind w:left="720" w:hanging="360"/>
+      </w:pPr>
+      <w:rPr>
+        <w:rFonts w:ascii="Symbol" w:hAnsi="Symbol" w:hint="default"/>
+      </w:rPr>
+    </w:lvl>
+    <w:lvl w:ilvl="1" w:tplc="04090003" w:tentative="1">
+      <w:start w:val="1"/>
+      <w:numFmt w:val="bullet"/>
+      <w:lvlText w:val="o"/>
+      <w:lvlJc w:val="left"/>
+      <w:pPr>
+        <w:ind w:left="1440" w:hanging="360"/>
+      </w:pPr>
+      <w:rPr>
+        <w:rFonts w:ascii="Courier New" w:hAnsi="Courier New" w:cs="Courier New" w:hint="default"/>
+      </w:rPr>
+    </w:lvl>
+    <w:lvl w:ilvl="2" w:tplc="04090005" w:tentative="1">
+      <w:start w:val="1"/>
+      <w:numFmt w:val="bullet"/>
+      <w:lvlText w:val=""/>
+      <w:lvlJc w:val="left"/>
+      <w:pPr>
+        <w:ind w:left="2160" w:hanging="360"/>
+      </w:pPr>
+      <w:rPr>
+        <w:rFonts w:ascii="Wingdings" w:hAnsi="Wingdings" w:hint="default"/>
+      </w:rPr>
+    </w:lvl>
+    <w:lvl w:ilvl="3" w:tplc="04090001" w:tentative="1">
+      <w:start w:val="1"/>
+      <w:numFmt w:val="bullet"/>
+      <w:lvlText w:val=""/>
+      <w:lvlJc w:val="left"/>
+      <w:pPr>
+        <w:ind w:left="2880" w:hanging="360"/>
+      </w:pPr>
+      <w:rPr>
+        <w:rFonts w:ascii="Symbol" w:hAnsi="Symbol" w:hint="default"/>
+      </w:rPr>
+    </w:lvl>
+    <w:lvl w:ilvl="4" w:tplc="04090003" w:tentative="1">
+      <w:start w:val="1"/>
+      <w:numFmt w:val="bullet"/>
+      <w:lvlText w:val="o"/>
+      <w:lvlJc w:val="left"/>
+      <w:pPr>
+        <w:ind w:left="3600" w:hanging="360"/>
+      </w:pPr>
+      <w:rPr>
+        <w:rFonts w:ascii="Courier New" w:hAnsi="Courier New" w:cs="Courier New" w:hint="default"/>
+      </w:rPr>
+    </w:lvl>
+    <w:lvl w:ilvl="5" w:tplc="04090005" w:tentative="1">
+      <w:start w:val="1"/>
+      <w:numFmt w:val="bullet"/>
+      <w:lvlText w:val=""/>
+      <w:lvlJc w:val="left"/>
+      <w:pPr>
+        <w:ind w:left="4320" w:hanging="360"/>
+      </w:pPr>
+      <w:rPr>
+        <w:rFonts w:ascii="Wingdings" w:hAnsi="Wingdings" w:hint="default"/>
+      </w:rPr>
+    </w:lvl>
+    <w:lvl w:ilvl="6" w:tplc="04090001" w:tentative="1">
+      <w:start w:val="1"/>
+      <w:numFmt w:val="bullet"/>
+      <w:lvlText w:val=""/>
+      <w:lvlJc w:val="left"/>
+      <w:pPr>
+        <w:ind w:left="5040" w:hanging="360"/>
+      </w:pPr>
+      <w:rPr>
+        <w:rFonts w:ascii="Symbol" w:hAnsi="Symbol" w:hint="default"/>
+      </w:rPr>
+    </w:lvl>
+    <w:lvl w:ilvl="7" w:tplc="04090003" w:tentative="1">
+      <w:start w:val="1"/>
+      <w:numFmt w:val="bullet"/>
+      <w:lvlText w:val="o"/>
+      <w:lvlJc w:val="left"/>
+      <w:pPr>
+        <w:ind w:left="5760" w:hanging="360"/>
+      </w:pPr>
+      <w:rPr>
+        <w:rFonts w:ascii="Courier New" w:hAnsi="Courier New" w:cs="Courier New" w:hint="default"/>
+      </w:rPr>
+    </w:lvl>
+    <w:lvl w:ilvl="8" w:tplc="04090005" w:tentative="1">
+      <w:start w:val="1"/>
+      <w:numFmt w:val="bullet"/>
+      <w:lvlText w:val=""/>
+      <w:lvlJc w:val="left"/>
+      <w:pPr>
+        <w:ind w:left="6480" w:hanging="360"/>
+      </w:pPr>
+      <w:rPr>
+        <w:rFonts w:ascii="Wingdings" w:hAnsi="Wingdings" w:hint="default"/>
+      </w:rPr>
+    </w:lvl>
+  </w:abstractNum>
+  <w:abstractNum w:abstractNumId="7" w15:restartNumberingAfterBreak="0">
     <w:nsid w:val="19AD3697"/>
     <w:multiLevelType w:val="hybridMultilevel"/>
     <w:tmpl w:val="B614AD42"/>
@@ -20812,7 +21362,7 @@
       </w:rPr>
     </w:lvl>
   </w:abstractNum>
-  <w:abstractNum w:abstractNumId="7" w15:restartNumberingAfterBreak="0">
+  <w:abstractNum w:abstractNumId="8" w15:restartNumberingAfterBreak="0">
     <w:nsid w:val="1B611286"/>
     <w:multiLevelType w:val="hybridMultilevel"/>
     <w:tmpl w:val="93882B38"/>
@@ -20925,7 +21475,459 @@
       </w:rPr>
     </w:lvl>
   </w:abstractNum>
-  <w:abstractNum w:abstractNumId="8" w15:restartNumberingAfterBreak="0">
+  <w:abstractNum w:abstractNumId="9" w15:restartNumberingAfterBreak="0">
+    <w:nsid w:val="1D4A4793"/>
+    <w:multiLevelType w:val="hybridMultilevel"/>
+    <w:tmpl w:val="4D74BE84"/>
+    <w:lvl w:ilvl="0" w:tplc="04090001">
+      <w:start w:val="1"/>
+      <w:numFmt w:val="bullet"/>
+      <w:lvlText w:val=""/>
+      <w:lvlJc w:val="left"/>
+      <w:pPr>
+        <w:ind w:left="720" w:hanging="360"/>
+      </w:pPr>
+      <w:rPr>
+        <w:rFonts w:ascii="Symbol" w:hAnsi="Symbol" w:hint="default"/>
+      </w:rPr>
+    </w:lvl>
+    <w:lvl w:ilvl="1" w:tplc="04090003" w:tentative="1">
+      <w:start w:val="1"/>
+      <w:numFmt w:val="bullet"/>
+      <w:lvlText w:val="o"/>
+      <w:lvlJc w:val="left"/>
+      <w:pPr>
+        <w:ind w:left="1440" w:hanging="360"/>
+      </w:pPr>
+      <w:rPr>
+        <w:rFonts w:ascii="Courier New" w:hAnsi="Courier New" w:cs="Courier New" w:hint="default"/>
+      </w:rPr>
+    </w:lvl>
+    <w:lvl w:ilvl="2" w:tplc="04090005" w:tentative="1">
+      <w:start w:val="1"/>
+      <w:numFmt w:val="bullet"/>
+      <w:lvlText w:val=""/>
+      <w:lvlJc w:val="left"/>
+      <w:pPr>
+        <w:ind w:left="2160" w:hanging="360"/>
+      </w:pPr>
+      <w:rPr>
+        <w:rFonts w:ascii="Wingdings" w:hAnsi="Wingdings" w:hint="default"/>
+      </w:rPr>
+    </w:lvl>
+    <w:lvl w:ilvl="3" w:tplc="04090001" w:tentative="1">
+      <w:start w:val="1"/>
+      <w:numFmt w:val="bullet"/>
+      <w:lvlText w:val=""/>
+      <w:lvlJc w:val="left"/>
+      <w:pPr>
+        <w:ind w:left="2880" w:hanging="360"/>
+      </w:pPr>
+      <w:rPr>
+        <w:rFonts w:ascii="Symbol" w:hAnsi="Symbol" w:hint="default"/>
+      </w:rPr>
+    </w:lvl>
+    <w:lvl w:ilvl="4" w:tplc="04090003" w:tentative="1">
+      <w:start w:val="1"/>
+      <w:numFmt w:val="bullet"/>
+      <w:lvlText w:val="o"/>
+      <w:lvlJc w:val="left"/>
+      <w:pPr>
+        <w:ind w:left="3600" w:hanging="360"/>
+      </w:pPr>
+      <w:rPr>
+        <w:rFonts w:ascii="Courier New" w:hAnsi="Courier New" w:cs="Courier New" w:hint="default"/>
+      </w:rPr>
+    </w:lvl>
+    <w:lvl w:ilvl="5" w:tplc="04090005" w:tentative="1">
+      <w:start w:val="1"/>
+      <w:numFmt w:val="bullet"/>
+      <w:lvlText w:val=""/>
+      <w:lvlJc w:val="left"/>
+      <w:pPr>
+        <w:ind w:left="4320" w:hanging="360"/>
+      </w:pPr>
+      <w:rPr>
+        <w:rFonts w:ascii="Wingdings" w:hAnsi="Wingdings" w:hint="default"/>
+      </w:rPr>
+    </w:lvl>
+    <w:lvl w:ilvl="6" w:tplc="04090001" w:tentative="1">
+      <w:start w:val="1"/>
+      <w:numFmt w:val="bullet"/>
+      <w:lvlText w:val=""/>
+      <w:lvlJc w:val="left"/>
+      <w:pPr>
+        <w:ind w:left="5040" w:hanging="360"/>
+      </w:pPr>
+      <w:rPr>
+        <w:rFonts w:ascii="Symbol" w:hAnsi="Symbol" w:hint="default"/>
+      </w:rPr>
+    </w:lvl>
+    <w:lvl w:ilvl="7" w:tplc="04090003" w:tentative="1">
+      <w:start w:val="1"/>
+      <w:numFmt w:val="bullet"/>
+      <w:lvlText w:val="o"/>
+      <w:lvlJc w:val="left"/>
+      <w:pPr>
+        <w:ind w:left="5760" w:hanging="360"/>
+      </w:pPr>
+      <w:rPr>
+        <w:rFonts w:ascii="Courier New" w:hAnsi="Courier New" w:cs="Courier New" w:hint="default"/>
+      </w:rPr>
+    </w:lvl>
+    <w:lvl w:ilvl="8" w:tplc="04090005" w:tentative="1">
+      <w:start w:val="1"/>
+      <w:numFmt w:val="bullet"/>
+      <w:lvlText w:val=""/>
+      <w:lvlJc w:val="left"/>
+      <w:pPr>
+        <w:ind w:left="6480" w:hanging="360"/>
+      </w:pPr>
+      <w:rPr>
+        <w:rFonts w:ascii="Wingdings" w:hAnsi="Wingdings" w:hint="default"/>
+      </w:rPr>
+    </w:lvl>
+  </w:abstractNum>
+  <w:abstractNum w:abstractNumId="10" w15:restartNumberingAfterBreak="0">
+    <w:nsid w:val="1DBF660E"/>
+    <w:multiLevelType w:val="hybridMultilevel"/>
+    <w:tmpl w:val="22EC1C62"/>
+    <w:lvl w:ilvl="0" w:tplc="9AA65C00">
+      <w:start w:val="4"/>
+      <w:numFmt w:val="bullet"/>
+      <w:lvlText w:val="-"/>
+      <w:lvlJc w:val="left"/>
+      <w:pPr>
+        <w:ind w:left="720" w:hanging="360"/>
+      </w:pPr>
+      <w:rPr>
+        <w:rFonts w:ascii="Calibri" w:eastAsia="Lucida Sans" w:hAnsi="Calibri" w:cs="Times New Roman" w:hint="default"/>
+      </w:rPr>
+    </w:lvl>
+    <w:lvl w:ilvl="1" w:tplc="04090003" w:tentative="1">
+      <w:start w:val="1"/>
+      <w:numFmt w:val="bullet"/>
+      <w:lvlText w:val="o"/>
+      <w:lvlJc w:val="left"/>
+      <w:pPr>
+        <w:ind w:left="1440" w:hanging="360"/>
+      </w:pPr>
+      <w:rPr>
+        <w:rFonts w:ascii="Courier New" w:hAnsi="Courier New" w:cs="Courier New" w:hint="default"/>
+      </w:rPr>
+    </w:lvl>
+    <w:lvl w:ilvl="2" w:tplc="04090005" w:tentative="1">
+      <w:start w:val="1"/>
+      <w:numFmt w:val="bullet"/>
+      <w:lvlText w:val=""/>
+      <w:lvlJc w:val="left"/>
+      <w:pPr>
+        <w:ind w:left="2160" w:hanging="360"/>
+      </w:pPr>
+      <w:rPr>
+        <w:rFonts w:ascii="Wingdings" w:hAnsi="Wingdings" w:hint="default"/>
+      </w:rPr>
+    </w:lvl>
+    <w:lvl w:ilvl="3" w:tplc="04090001" w:tentative="1">
+      <w:start w:val="1"/>
+      <w:numFmt w:val="bullet"/>
+      <w:lvlText w:val=""/>
+      <w:lvlJc w:val="left"/>
+      <w:pPr>
+        <w:ind w:left="2880" w:hanging="360"/>
+      </w:pPr>
+      <w:rPr>
+        <w:rFonts w:ascii="Symbol" w:hAnsi="Symbol" w:hint="default"/>
+      </w:rPr>
+    </w:lvl>
+    <w:lvl w:ilvl="4" w:tplc="04090003" w:tentative="1">
+      <w:start w:val="1"/>
+      <w:numFmt w:val="bullet"/>
+      <w:lvlText w:val="o"/>
+      <w:lvlJc w:val="left"/>
+      <w:pPr>
+        <w:ind w:left="3600" w:hanging="360"/>
+      </w:pPr>
+      <w:rPr>
+        <w:rFonts w:ascii="Courier New" w:hAnsi="Courier New" w:cs="Courier New" w:hint="default"/>
+      </w:rPr>
+    </w:lvl>
+    <w:lvl w:ilvl="5" w:tplc="04090005" w:tentative="1">
+      <w:start w:val="1"/>
+      <w:numFmt w:val="bullet"/>
+      <w:lvlText w:val=""/>
+      <w:lvlJc w:val="left"/>
+      <w:pPr>
+        <w:ind w:left="4320" w:hanging="360"/>
+      </w:pPr>
+      <w:rPr>
+        <w:rFonts w:ascii="Wingdings" w:hAnsi="Wingdings" w:hint="default"/>
+      </w:rPr>
+    </w:lvl>
+    <w:lvl w:ilvl="6" w:tplc="04090001" w:tentative="1">
+      <w:start w:val="1"/>
+      <w:numFmt w:val="bullet"/>
+      <w:lvlText w:val=""/>
+      <w:lvlJc w:val="left"/>
+      <w:pPr>
+        <w:ind w:left="5040" w:hanging="360"/>
+      </w:pPr>
+      <w:rPr>
+        <w:rFonts w:ascii="Symbol" w:hAnsi="Symbol" w:hint="default"/>
+      </w:rPr>
+    </w:lvl>
+    <w:lvl w:ilvl="7" w:tplc="04090003" w:tentative="1">
+      <w:start w:val="1"/>
+      <w:numFmt w:val="bullet"/>
+      <w:lvlText w:val="o"/>
+      <w:lvlJc w:val="left"/>
+      <w:pPr>
+        <w:ind w:left="5760" w:hanging="360"/>
+      </w:pPr>
+      <w:rPr>
+        <w:rFonts w:ascii="Courier New" w:hAnsi="Courier New" w:cs="Courier New" w:hint="default"/>
+      </w:rPr>
+    </w:lvl>
+    <w:lvl w:ilvl="8" w:tplc="04090005" w:tentative="1">
+      <w:start w:val="1"/>
+      <w:numFmt w:val="bullet"/>
+      <w:lvlText w:val=""/>
+      <w:lvlJc w:val="left"/>
+      <w:pPr>
+        <w:ind w:left="6480" w:hanging="360"/>
+      </w:pPr>
+      <w:rPr>
+        <w:rFonts w:ascii="Wingdings" w:hAnsi="Wingdings" w:hint="default"/>
+      </w:rPr>
+    </w:lvl>
+  </w:abstractNum>
+  <w:abstractNum w:abstractNumId="11" w15:restartNumberingAfterBreak="0">
+    <w:nsid w:val="20E7060F"/>
+    <w:multiLevelType w:val="hybridMultilevel"/>
+    <w:tmpl w:val="3998E500"/>
+    <w:lvl w:ilvl="0" w:tplc="04090001">
+      <w:start w:val="1"/>
+      <w:numFmt w:val="bullet"/>
+      <w:lvlText w:val=""/>
+      <w:lvlJc w:val="left"/>
+      <w:pPr>
+        <w:ind w:left="720" w:hanging="360"/>
+      </w:pPr>
+      <w:rPr>
+        <w:rFonts w:ascii="Symbol" w:hAnsi="Symbol" w:hint="default"/>
+      </w:rPr>
+    </w:lvl>
+    <w:lvl w:ilvl="1" w:tplc="04090003" w:tentative="1">
+      <w:start w:val="1"/>
+      <w:numFmt w:val="bullet"/>
+      <w:lvlText w:val="o"/>
+      <w:lvlJc w:val="left"/>
+      <w:pPr>
+        <w:ind w:left="1440" w:hanging="360"/>
+      </w:pPr>
+      <w:rPr>
+        <w:rFonts w:ascii="Courier New" w:hAnsi="Courier New" w:cs="Courier New" w:hint="default"/>
+      </w:rPr>
+    </w:lvl>
+    <w:lvl w:ilvl="2" w:tplc="04090005" w:tentative="1">
+      <w:start w:val="1"/>
+      <w:numFmt w:val="bullet"/>
+      <w:lvlText w:val=""/>
+      <w:lvlJc w:val="left"/>
+      <w:pPr>
+        <w:ind w:left="2160" w:hanging="360"/>
+      </w:pPr>
+      <w:rPr>
+        <w:rFonts w:ascii="Wingdings" w:hAnsi="Wingdings" w:hint="default"/>
+      </w:rPr>
+    </w:lvl>
+    <w:lvl w:ilvl="3" w:tplc="04090001" w:tentative="1">
+      <w:start w:val="1"/>
+      <w:numFmt w:val="bullet"/>
+      <w:lvlText w:val=""/>
+      <w:lvlJc w:val="left"/>
+      <w:pPr>
+        <w:ind w:left="2880" w:hanging="360"/>
+      </w:pPr>
+      <w:rPr>
+        <w:rFonts w:ascii="Symbol" w:hAnsi="Symbol" w:hint="default"/>
+      </w:rPr>
+    </w:lvl>
+    <w:lvl w:ilvl="4" w:tplc="04090003" w:tentative="1">
+      <w:start w:val="1"/>
+      <w:numFmt w:val="bullet"/>
+      <w:lvlText w:val="o"/>
+      <w:lvlJc w:val="left"/>
+      <w:pPr>
+        <w:ind w:left="3600" w:hanging="360"/>
+      </w:pPr>
+      <w:rPr>
+        <w:rFonts w:ascii="Courier New" w:hAnsi="Courier New" w:cs="Courier New" w:hint="default"/>
+      </w:rPr>
+    </w:lvl>
+    <w:lvl w:ilvl="5" w:tplc="04090005" w:tentative="1">
+      <w:start w:val="1"/>
+      <w:numFmt w:val="bullet"/>
+      <w:lvlText w:val=""/>
+      <w:lvlJc w:val="left"/>
+      <w:pPr>
+        <w:ind w:left="4320" w:hanging="360"/>
+      </w:pPr>
+      <w:rPr>
+        <w:rFonts w:ascii="Wingdings" w:hAnsi="Wingdings" w:hint="default"/>
+      </w:rPr>
+    </w:lvl>
+    <w:lvl w:ilvl="6" w:tplc="04090001" w:tentative="1">
+      <w:start w:val="1"/>
+      <w:numFmt w:val="bullet"/>
+      <w:lvlText w:val=""/>
+      <w:lvlJc w:val="left"/>
+      <w:pPr>
+        <w:ind w:left="5040" w:hanging="360"/>
+      </w:pPr>
+      <w:rPr>
+        <w:rFonts w:ascii="Symbol" w:hAnsi="Symbol" w:hint="default"/>
+      </w:rPr>
+    </w:lvl>
+    <w:lvl w:ilvl="7" w:tplc="04090003" w:tentative="1">
+      <w:start w:val="1"/>
+      <w:numFmt w:val="bullet"/>
+      <w:lvlText w:val="o"/>
+      <w:lvlJc w:val="left"/>
+      <w:pPr>
+        <w:ind w:left="5760" w:hanging="360"/>
+      </w:pPr>
+      <w:rPr>
+        <w:rFonts w:ascii="Courier New" w:hAnsi="Courier New" w:cs="Courier New" w:hint="default"/>
+      </w:rPr>
+    </w:lvl>
+    <w:lvl w:ilvl="8" w:tplc="04090005" w:tentative="1">
+      <w:start w:val="1"/>
+      <w:numFmt w:val="bullet"/>
+      <w:lvlText w:val=""/>
+      <w:lvlJc w:val="left"/>
+      <w:pPr>
+        <w:ind w:left="6480" w:hanging="360"/>
+      </w:pPr>
+      <w:rPr>
+        <w:rFonts w:ascii="Wingdings" w:hAnsi="Wingdings" w:hint="default"/>
+      </w:rPr>
+    </w:lvl>
+  </w:abstractNum>
+  <w:abstractNum w:abstractNumId="12" w15:restartNumberingAfterBreak="0">
+    <w:nsid w:val="21B12B1D"/>
+    <w:multiLevelType w:val="hybridMultilevel"/>
+    <w:tmpl w:val="58A04546"/>
+    <w:lvl w:ilvl="0" w:tplc="04090001">
+      <w:start w:val="1"/>
+      <w:numFmt w:val="bullet"/>
+      <w:lvlText w:val=""/>
+      <w:lvlJc w:val="left"/>
+      <w:pPr>
+        <w:ind w:left="1080" w:hanging="360"/>
+      </w:pPr>
+      <w:rPr>
+        <w:rFonts w:ascii="Symbol" w:hAnsi="Symbol" w:hint="default"/>
+      </w:rPr>
+    </w:lvl>
+    <w:lvl w:ilvl="1" w:tplc="04090003" w:tentative="1">
+      <w:start w:val="1"/>
+      <w:numFmt w:val="bullet"/>
+      <w:lvlText w:val="o"/>
+      <w:lvlJc w:val="left"/>
+      <w:pPr>
+        <w:ind w:left="1800" w:hanging="360"/>
+      </w:pPr>
+      <w:rPr>
+        <w:rFonts w:ascii="Courier New" w:hAnsi="Courier New" w:cs="Courier New" w:hint="default"/>
+      </w:rPr>
+    </w:lvl>
+    <w:lvl w:ilvl="2" w:tplc="04090005" w:tentative="1">
+      <w:start w:val="1"/>
+      <w:numFmt w:val="bullet"/>
+      <w:lvlText w:val=""/>
+      <w:lvlJc w:val="left"/>
+      <w:pPr>
+        <w:ind w:left="2520" w:hanging="360"/>
+      </w:pPr>
+      <w:rPr>
+        <w:rFonts w:ascii="Wingdings" w:hAnsi="Wingdings" w:hint="default"/>
+      </w:rPr>
+    </w:lvl>
+    <w:lvl w:ilvl="3" w:tplc="04090001" w:tentative="1">
+      <w:start w:val="1"/>
+      <w:numFmt w:val="bullet"/>
+      <w:lvlText w:val=""/>
+      <w:lvlJc w:val="left"/>
+      <w:pPr>
+        <w:ind w:left="3240" w:hanging="360"/>
+      </w:pPr>
+      <w:rPr>
+        <w:rFonts w:ascii="Symbol" w:hAnsi="Symbol" w:hint="default"/>
+      </w:rPr>
+    </w:lvl>
+    <w:lvl w:ilvl="4" w:tplc="04090003" w:tentative="1">
+      <w:start w:val="1"/>
+      <w:numFmt w:val="bullet"/>
+      <w:lvlText w:val="o"/>
+      <w:lvlJc w:val="left"/>
+      <w:pPr>
+        <w:ind w:left="3960" w:hanging="360"/>
+      </w:pPr>
+      <w:rPr>
+        <w:rFonts w:ascii="Courier New" w:hAnsi="Courier New" w:cs="Courier New" w:hint="default"/>
+      </w:rPr>
+    </w:lvl>
+    <w:lvl w:ilvl="5" w:tplc="04090005" w:tentative="1">
+      <w:start w:val="1"/>
+      <w:numFmt w:val="bullet"/>
+      <w:lvlText w:val=""/>
+      <w:lvlJc w:val="left"/>
+      <w:pPr>
+        <w:ind w:left="4680" w:hanging="360"/>
+      </w:pPr>
+      <w:rPr>
+        <w:rFonts w:ascii="Wingdings" w:hAnsi="Wingdings" w:hint="default"/>
+      </w:rPr>
+    </w:lvl>
+    <w:lvl w:ilvl="6" w:tplc="04090001" w:tentative="1">
+      <w:start w:val="1"/>
+      <w:numFmt w:val="bullet"/>
+      <w:lvlText w:val=""/>
+      <w:lvlJc w:val="left"/>
+      <w:pPr>
+        <w:ind w:left="5400" w:hanging="360"/>
+      </w:pPr>
+      <w:rPr>
+        <w:rFonts w:ascii="Symbol" w:hAnsi="Symbol" w:hint="default"/>
+      </w:rPr>
+    </w:lvl>
+    <w:lvl w:ilvl="7" w:tplc="04090003" w:tentative="1">
+      <w:start w:val="1"/>
+      <w:numFmt w:val="bullet"/>
+      <w:lvlText w:val="o"/>
+      <w:lvlJc w:val="left"/>
+      <w:pPr>
+        <w:ind w:left="6120" w:hanging="360"/>
+      </w:pPr>
+      <w:rPr>
+        <w:rFonts w:ascii="Courier New" w:hAnsi="Courier New" w:cs="Courier New" w:hint="default"/>
+      </w:rPr>
+    </w:lvl>
+    <w:lvl w:ilvl="8" w:tplc="04090005" w:tentative="1">
+      <w:start w:val="1"/>
+      <w:numFmt w:val="bullet"/>
+      <w:lvlText w:val=""/>
+      <w:lvlJc w:val="left"/>
+      <w:pPr>
+        <w:ind w:left="6840" w:hanging="360"/>
+      </w:pPr>
+      <w:rPr>
+        <w:rFonts w:ascii="Wingdings" w:hAnsi="Wingdings" w:hint="default"/>
+      </w:rPr>
+    </w:lvl>
+  </w:abstractNum>
+  <w:abstractNum w:abstractNumId="13" w15:restartNumberingAfterBreak="0">
     <w:nsid w:val="23B522BE"/>
     <w:multiLevelType w:val="hybridMultilevel"/>
     <w:tmpl w:val="067C3D82"/>
@@ -21038,7 +22040,7 @@
       </w:rPr>
     </w:lvl>
   </w:abstractNum>
-  <w:abstractNum w:abstractNumId="9" w15:restartNumberingAfterBreak="0">
+  <w:abstractNum w:abstractNumId="14" w15:restartNumberingAfterBreak="0">
     <w:nsid w:val="27A80646"/>
     <w:multiLevelType w:val="multilevel"/>
     <w:tmpl w:val="EA2661F8"/>
@@ -21177,7 +22179,7 @@
       </w:rPr>
     </w:lvl>
   </w:abstractNum>
-  <w:abstractNum w:abstractNumId="10" w15:restartNumberingAfterBreak="0">
+  <w:abstractNum w:abstractNumId="15" w15:restartNumberingAfterBreak="0">
     <w:nsid w:val="2EC62B95"/>
     <w:multiLevelType w:val="hybridMultilevel"/>
     <w:tmpl w:val="424CBADA"/>
@@ -21290,7 +22292,7 @@
       </w:rPr>
     </w:lvl>
   </w:abstractNum>
-  <w:abstractNum w:abstractNumId="11" w15:restartNumberingAfterBreak="0">
+  <w:abstractNum w:abstractNumId="16" w15:restartNumberingAfterBreak="0">
     <w:nsid w:val="367F7607"/>
     <w:multiLevelType w:val="hybridMultilevel"/>
     <w:tmpl w:val="92EE1F86"/>
@@ -21376,7 +22378,93 @@
       </w:pPr>
     </w:lvl>
   </w:abstractNum>
-  <w:abstractNum w:abstractNumId="12" w15:restartNumberingAfterBreak="0">
+  <w:abstractNum w:abstractNumId="17" w15:restartNumberingAfterBreak="0">
+    <w:nsid w:val="38EE4FCC"/>
+    <w:multiLevelType w:val="multilevel"/>
+    <w:tmpl w:val="2000001D"/>
+    <w:lvl w:ilvl="0">
+      <w:start w:val="1"/>
+      <w:numFmt w:val="decimal"/>
+      <w:lvlText w:val="%1)"/>
+      <w:lvlJc w:val="left"/>
+      <w:pPr>
+        <w:ind w:left="360" w:hanging="360"/>
+      </w:pPr>
+    </w:lvl>
+    <w:lvl w:ilvl="1">
+      <w:start w:val="1"/>
+      <w:numFmt w:val="lowerLetter"/>
+      <w:lvlText w:val="%2)"/>
+      <w:lvlJc w:val="left"/>
+      <w:pPr>
+        <w:ind w:left="720" w:hanging="360"/>
+      </w:pPr>
+    </w:lvl>
+    <w:lvl w:ilvl="2">
+      <w:start w:val="1"/>
+      <w:numFmt w:val="lowerRoman"/>
+      <w:lvlText w:val="%3)"/>
+      <w:lvlJc w:val="left"/>
+      <w:pPr>
+        <w:ind w:left="1080" w:hanging="360"/>
+      </w:pPr>
+    </w:lvl>
+    <w:lvl w:ilvl="3">
+      <w:start w:val="1"/>
+      <w:numFmt w:val="decimal"/>
+      <w:lvlText w:val="(%4)"/>
+      <w:lvlJc w:val="left"/>
+      <w:pPr>
+        <w:ind w:left="1440" w:hanging="360"/>
+      </w:pPr>
+    </w:lvl>
+    <w:lvl w:ilvl="4">
+      <w:start w:val="1"/>
+      <w:numFmt w:val="lowerLetter"/>
+      <w:lvlText w:val="(%5)"/>
+      <w:lvlJc w:val="left"/>
+      <w:pPr>
+        <w:ind w:left="1800" w:hanging="360"/>
+      </w:pPr>
+    </w:lvl>
+    <w:lvl w:ilvl="5">
+      <w:start w:val="1"/>
+      <w:numFmt w:val="lowerRoman"/>
+      <w:lvlText w:val="(%6)"/>
+      <w:lvlJc w:val="left"/>
+      <w:pPr>
+        <w:ind w:left="2160" w:hanging="360"/>
+      </w:pPr>
+    </w:lvl>
+    <w:lvl w:ilvl="6">
+      <w:start w:val="1"/>
+      <w:numFmt w:val="decimal"/>
+      <w:lvlText w:val="%7."/>
+      <w:lvlJc w:val="left"/>
+      <w:pPr>
+        <w:ind w:left="2520" w:hanging="360"/>
+      </w:pPr>
+    </w:lvl>
+    <w:lvl w:ilvl="7">
+      <w:start w:val="1"/>
+      <w:numFmt w:val="lowerLetter"/>
+      <w:lvlText w:val="%8."/>
+      <w:lvlJc w:val="left"/>
+      <w:pPr>
+        <w:ind w:left="2880" w:hanging="360"/>
+      </w:pPr>
+    </w:lvl>
+    <w:lvl w:ilvl="8">
+      <w:start w:val="1"/>
+      <w:numFmt w:val="lowerRoman"/>
+      <w:lvlText w:val="%9."/>
+      <w:lvlJc w:val="left"/>
+      <w:pPr>
+        <w:ind w:left="3240" w:hanging="360"/>
+      </w:pPr>
+    </w:lvl>
+  </w:abstractNum>
+  <w:abstractNum w:abstractNumId="18" w15:restartNumberingAfterBreak="0">
     <w:nsid w:val="3AB56D98"/>
     <w:multiLevelType w:val="hybridMultilevel"/>
     <w:tmpl w:val="1592DE20"/>
@@ -21489,7 +22577,7 @@
       </w:rPr>
     </w:lvl>
   </w:abstractNum>
-  <w:abstractNum w:abstractNumId="13" w15:restartNumberingAfterBreak="0">
+  <w:abstractNum w:abstractNumId="19" w15:restartNumberingAfterBreak="0">
     <w:nsid w:val="3C3F7338"/>
     <w:multiLevelType w:val="multilevel"/>
     <w:tmpl w:val="7682CBCE"/>
@@ -21626,7 +22714,7 @@
       </w:rPr>
     </w:lvl>
   </w:abstractNum>
-  <w:abstractNum w:abstractNumId="14" w15:restartNumberingAfterBreak="0">
+  <w:abstractNum w:abstractNumId="20" w15:restartNumberingAfterBreak="0">
     <w:nsid w:val="41F05051"/>
     <w:multiLevelType w:val="hybridMultilevel"/>
     <w:tmpl w:val="D6B4372A"/>
@@ -21712,7 +22800,7 @@
       </w:pPr>
     </w:lvl>
   </w:abstractNum>
-  <w:abstractNum w:abstractNumId="15" w15:restartNumberingAfterBreak="0">
+  <w:abstractNum w:abstractNumId="21" w15:restartNumberingAfterBreak="0">
     <w:nsid w:val="47D504F2"/>
     <w:multiLevelType w:val="hybridMultilevel"/>
     <w:tmpl w:val="9B129F64"/>
@@ -21825,7 +22913,7 @@
       </w:rPr>
     </w:lvl>
   </w:abstractNum>
-  <w:abstractNum w:abstractNumId="16" w15:restartNumberingAfterBreak="0">
+  <w:abstractNum w:abstractNumId="22" w15:restartNumberingAfterBreak="0">
     <w:nsid w:val="50186193"/>
     <w:multiLevelType w:val="hybridMultilevel"/>
     <w:tmpl w:val="8428900E"/>
@@ -21914,7 +23002,7 @@
       </w:pPr>
     </w:lvl>
   </w:abstractNum>
-  <w:abstractNum w:abstractNumId="17" w15:restartNumberingAfterBreak="0">
+  <w:abstractNum w:abstractNumId="23" w15:restartNumberingAfterBreak="0">
     <w:nsid w:val="50DD74E8"/>
     <w:multiLevelType w:val="hybridMultilevel"/>
     <w:tmpl w:val="894CAF10"/>
@@ -22027,7 +23115,7 @@
       </w:rPr>
     </w:lvl>
   </w:abstractNum>
-  <w:abstractNum w:abstractNumId="18" w15:restartNumberingAfterBreak="0">
+  <w:abstractNum w:abstractNumId="24" w15:restartNumberingAfterBreak="0">
     <w:nsid w:val="5A25060C"/>
     <w:multiLevelType w:val="hybridMultilevel"/>
     <w:tmpl w:val="A0124F82"/>
@@ -22116,96 +23204,10 @@
       </w:pPr>
     </w:lvl>
   </w:abstractNum>
-  <w:abstractNum w:abstractNumId="19" w15:restartNumberingAfterBreak="0">
-    <w:nsid w:val="690A0416"/>
+  <w:abstractNum w:abstractNumId="25" w15:restartNumberingAfterBreak="0">
+    <w:nsid w:val="5EAB06A2"/>
     <w:multiLevelType w:val="hybridMultilevel"/>
-    <w:tmpl w:val="A9BC1D00"/>
-    <w:lvl w:ilvl="0" w:tplc="0409000F">
-      <w:start w:val="1"/>
-      <w:numFmt w:val="decimal"/>
-      <w:lvlText w:val="%1."/>
-      <w:lvlJc w:val="left"/>
-      <w:pPr>
-        <w:ind w:left="720" w:hanging="360"/>
-      </w:pPr>
-    </w:lvl>
-    <w:lvl w:ilvl="1" w:tplc="04090019" w:tentative="1">
-      <w:start w:val="1"/>
-      <w:numFmt w:val="lowerLetter"/>
-      <w:lvlText w:val="%2."/>
-      <w:lvlJc w:val="left"/>
-      <w:pPr>
-        <w:ind w:left="1440" w:hanging="360"/>
-      </w:pPr>
-    </w:lvl>
-    <w:lvl w:ilvl="2" w:tplc="0409001B" w:tentative="1">
-      <w:start w:val="1"/>
-      <w:numFmt w:val="lowerRoman"/>
-      <w:lvlText w:val="%3."/>
-      <w:lvlJc w:val="right"/>
-      <w:pPr>
-        <w:ind w:left="2160" w:hanging="180"/>
-      </w:pPr>
-    </w:lvl>
-    <w:lvl w:ilvl="3" w:tplc="0409000F" w:tentative="1">
-      <w:start w:val="1"/>
-      <w:numFmt w:val="decimal"/>
-      <w:lvlText w:val="%4."/>
-      <w:lvlJc w:val="left"/>
-      <w:pPr>
-        <w:ind w:left="2880" w:hanging="360"/>
-      </w:pPr>
-    </w:lvl>
-    <w:lvl w:ilvl="4" w:tplc="04090019" w:tentative="1">
-      <w:start w:val="1"/>
-      <w:numFmt w:val="lowerLetter"/>
-      <w:lvlText w:val="%5."/>
-      <w:lvlJc w:val="left"/>
-      <w:pPr>
-        <w:ind w:left="3600" w:hanging="360"/>
-      </w:pPr>
-    </w:lvl>
-    <w:lvl w:ilvl="5" w:tplc="0409001B" w:tentative="1">
-      <w:start w:val="1"/>
-      <w:numFmt w:val="lowerRoman"/>
-      <w:lvlText w:val="%6."/>
-      <w:lvlJc w:val="right"/>
-      <w:pPr>
-        <w:ind w:left="4320" w:hanging="180"/>
-      </w:pPr>
-    </w:lvl>
-    <w:lvl w:ilvl="6" w:tplc="0409000F" w:tentative="1">
-      <w:start w:val="1"/>
-      <w:numFmt w:val="decimal"/>
-      <w:lvlText w:val="%7."/>
-      <w:lvlJc w:val="left"/>
-      <w:pPr>
-        <w:ind w:left="5040" w:hanging="360"/>
-      </w:pPr>
-    </w:lvl>
-    <w:lvl w:ilvl="7" w:tplc="04090019" w:tentative="1">
-      <w:start w:val="1"/>
-      <w:numFmt w:val="lowerLetter"/>
-      <w:lvlText w:val="%8."/>
-      <w:lvlJc w:val="left"/>
-      <w:pPr>
-        <w:ind w:left="5760" w:hanging="360"/>
-      </w:pPr>
-    </w:lvl>
-    <w:lvl w:ilvl="8" w:tplc="0409001B" w:tentative="1">
-      <w:start w:val="1"/>
-      <w:numFmt w:val="lowerRoman"/>
-      <w:lvlText w:val="%9."/>
-      <w:lvlJc w:val="right"/>
-      <w:pPr>
-        <w:ind w:left="6480" w:hanging="180"/>
-      </w:pPr>
-    </w:lvl>
-  </w:abstractNum>
-  <w:abstractNum w:abstractNumId="20" w15:restartNumberingAfterBreak="0">
-    <w:nsid w:val="6CF82663"/>
-    <w:multiLevelType w:val="hybridMultilevel"/>
-    <w:tmpl w:val="B3AC519C"/>
+    <w:tmpl w:val="2E3AB96C"/>
     <w:lvl w:ilvl="0" w:tplc="04090001">
       <w:start w:val="1"/>
       <w:numFmt w:val="bullet"/>
@@ -22315,7 +23317,545 @@
       </w:rPr>
     </w:lvl>
   </w:abstractNum>
-  <w:abstractNum w:abstractNumId="21" w15:restartNumberingAfterBreak="0">
+  <w:abstractNum w:abstractNumId="26" w15:restartNumberingAfterBreak="0">
+    <w:nsid w:val="680859C0"/>
+    <w:multiLevelType w:val="hybridMultilevel"/>
+    <w:tmpl w:val="8E1A06B0"/>
+    <w:lvl w:ilvl="0" w:tplc="04090001">
+      <w:start w:val="1"/>
+      <w:numFmt w:val="bullet"/>
+      <w:lvlText w:val=""/>
+      <w:lvlJc w:val="left"/>
+      <w:pPr>
+        <w:ind w:left="720" w:hanging="360"/>
+      </w:pPr>
+      <w:rPr>
+        <w:rFonts w:ascii="Symbol" w:hAnsi="Symbol" w:hint="default"/>
+      </w:rPr>
+    </w:lvl>
+    <w:lvl w:ilvl="1" w:tplc="04090003" w:tentative="1">
+      <w:start w:val="1"/>
+      <w:numFmt w:val="bullet"/>
+      <w:lvlText w:val="o"/>
+      <w:lvlJc w:val="left"/>
+      <w:pPr>
+        <w:ind w:left="1440" w:hanging="360"/>
+      </w:pPr>
+      <w:rPr>
+        <w:rFonts w:ascii="Courier New" w:hAnsi="Courier New" w:cs="Courier New" w:hint="default"/>
+      </w:rPr>
+    </w:lvl>
+    <w:lvl w:ilvl="2" w:tplc="04090005" w:tentative="1">
+      <w:start w:val="1"/>
+      <w:numFmt w:val="bullet"/>
+      <w:lvlText w:val=""/>
+      <w:lvlJc w:val="left"/>
+      <w:pPr>
+        <w:ind w:left="2160" w:hanging="360"/>
+      </w:pPr>
+      <w:rPr>
+        <w:rFonts w:ascii="Wingdings" w:hAnsi="Wingdings" w:hint="default"/>
+      </w:rPr>
+    </w:lvl>
+    <w:lvl w:ilvl="3" w:tplc="04090001" w:tentative="1">
+      <w:start w:val="1"/>
+      <w:numFmt w:val="bullet"/>
+      <w:lvlText w:val=""/>
+      <w:lvlJc w:val="left"/>
+      <w:pPr>
+        <w:ind w:left="2880" w:hanging="360"/>
+      </w:pPr>
+      <w:rPr>
+        <w:rFonts w:ascii="Symbol" w:hAnsi="Symbol" w:hint="default"/>
+      </w:rPr>
+    </w:lvl>
+    <w:lvl w:ilvl="4" w:tplc="04090003" w:tentative="1">
+      <w:start w:val="1"/>
+      <w:numFmt w:val="bullet"/>
+      <w:lvlText w:val="o"/>
+      <w:lvlJc w:val="left"/>
+      <w:pPr>
+        <w:ind w:left="3600" w:hanging="360"/>
+      </w:pPr>
+      <w:rPr>
+        <w:rFonts w:ascii="Courier New" w:hAnsi="Courier New" w:cs="Courier New" w:hint="default"/>
+      </w:rPr>
+    </w:lvl>
+    <w:lvl w:ilvl="5" w:tplc="04090005" w:tentative="1">
+      <w:start w:val="1"/>
+      <w:numFmt w:val="bullet"/>
+      <w:lvlText w:val=""/>
+      <w:lvlJc w:val="left"/>
+      <w:pPr>
+        <w:ind w:left="4320" w:hanging="360"/>
+      </w:pPr>
+      <w:rPr>
+        <w:rFonts w:ascii="Wingdings" w:hAnsi="Wingdings" w:hint="default"/>
+      </w:rPr>
+    </w:lvl>
+    <w:lvl w:ilvl="6" w:tplc="04090001" w:tentative="1">
+      <w:start w:val="1"/>
+      <w:numFmt w:val="bullet"/>
+      <w:lvlText w:val=""/>
+      <w:lvlJc w:val="left"/>
+      <w:pPr>
+        <w:ind w:left="5040" w:hanging="360"/>
+      </w:pPr>
+      <w:rPr>
+        <w:rFonts w:ascii="Symbol" w:hAnsi="Symbol" w:hint="default"/>
+      </w:rPr>
+    </w:lvl>
+    <w:lvl w:ilvl="7" w:tplc="04090003" w:tentative="1">
+      <w:start w:val="1"/>
+      <w:numFmt w:val="bullet"/>
+      <w:lvlText w:val="o"/>
+      <w:lvlJc w:val="left"/>
+      <w:pPr>
+        <w:ind w:left="5760" w:hanging="360"/>
+      </w:pPr>
+      <w:rPr>
+        <w:rFonts w:ascii="Courier New" w:hAnsi="Courier New" w:cs="Courier New" w:hint="default"/>
+      </w:rPr>
+    </w:lvl>
+    <w:lvl w:ilvl="8" w:tplc="04090005" w:tentative="1">
+      <w:start w:val="1"/>
+      <w:numFmt w:val="bullet"/>
+      <w:lvlText w:val=""/>
+      <w:lvlJc w:val="left"/>
+      <w:pPr>
+        <w:ind w:left="6480" w:hanging="360"/>
+      </w:pPr>
+      <w:rPr>
+        <w:rFonts w:ascii="Wingdings" w:hAnsi="Wingdings" w:hint="default"/>
+      </w:rPr>
+    </w:lvl>
+  </w:abstractNum>
+  <w:abstractNum w:abstractNumId="27" w15:restartNumberingAfterBreak="0">
+    <w:nsid w:val="690A0416"/>
+    <w:multiLevelType w:val="hybridMultilevel"/>
+    <w:tmpl w:val="A9BC1D00"/>
+    <w:lvl w:ilvl="0" w:tplc="0409000F">
+      <w:start w:val="1"/>
+      <w:numFmt w:val="decimal"/>
+      <w:lvlText w:val="%1."/>
+      <w:lvlJc w:val="left"/>
+      <w:pPr>
+        <w:ind w:left="720" w:hanging="360"/>
+      </w:pPr>
+    </w:lvl>
+    <w:lvl w:ilvl="1" w:tplc="04090019" w:tentative="1">
+      <w:start w:val="1"/>
+      <w:numFmt w:val="lowerLetter"/>
+      <w:lvlText w:val="%2."/>
+      <w:lvlJc w:val="left"/>
+      <w:pPr>
+        <w:ind w:left="1440" w:hanging="360"/>
+      </w:pPr>
+    </w:lvl>
+    <w:lvl w:ilvl="2" w:tplc="0409001B" w:tentative="1">
+      <w:start w:val="1"/>
+      <w:numFmt w:val="lowerRoman"/>
+      <w:lvlText w:val="%3."/>
+      <w:lvlJc w:val="right"/>
+      <w:pPr>
+        <w:ind w:left="2160" w:hanging="180"/>
+      </w:pPr>
+    </w:lvl>
+    <w:lvl w:ilvl="3" w:tplc="0409000F" w:tentative="1">
+      <w:start w:val="1"/>
+      <w:numFmt w:val="decimal"/>
+      <w:lvlText w:val="%4."/>
+      <w:lvlJc w:val="left"/>
+      <w:pPr>
+        <w:ind w:left="2880" w:hanging="360"/>
+      </w:pPr>
+    </w:lvl>
+    <w:lvl w:ilvl="4" w:tplc="04090019" w:tentative="1">
+      <w:start w:val="1"/>
+      <w:numFmt w:val="lowerLetter"/>
+      <w:lvlText w:val="%5."/>
+      <w:lvlJc w:val="left"/>
+      <w:pPr>
+        <w:ind w:left="3600" w:hanging="360"/>
+      </w:pPr>
+    </w:lvl>
+    <w:lvl w:ilvl="5" w:tplc="0409001B" w:tentative="1">
+      <w:start w:val="1"/>
+      <w:numFmt w:val="lowerRoman"/>
+      <w:lvlText w:val="%6."/>
+      <w:lvlJc w:val="right"/>
+      <w:pPr>
+        <w:ind w:left="4320" w:hanging="180"/>
+      </w:pPr>
+    </w:lvl>
+    <w:lvl w:ilvl="6" w:tplc="0409000F" w:tentative="1">
+      <w:start w:val="1"/>
+      <w:numFmt w:val="decimal"/>
+      <w:lvlText w:val="%7."/>
+      <w:lvlJc w:val="left"/>
+      <w:pPr>
+        <w:ind w:left="5040" w:hanging="360"/>
+      </w:pPr>
+    </w:lvl>
+    <w:lvl w:ilvl="7" w:tplc="04090019" w:tentative="1">
+      <w:start w:val="1"/>
+      <w:numFmt w:val="lowerLetter"/>
+      <w:lvlText w:val="%8."/>
+      <w:lvlJc w:val="left"/>
+      <w:pPr>
+        <w:ind w:left="5760" w:hanging="360"/>
+      </w:pPr>
+    </w:lvl>
+    <w:lvl w:ilvl="8" w:tplc="0409001B" w:tentative="1">
+      <w:start w:val="1"/>
+      <w:numFmt w:val="lowerRoman"/>
+      <w:lvlText w:val="%9."/>
+      <w:lvlJc w:val="right"/>
+      <w:pPr>
+        <w:ind w:left="6480" w:hanging="180"/>
+      </w:pPr>
+    </w:lvl>
+  </w:abstractNum>
+  <w:abstractNum w:abstractNumId="28" w15:restartNumberingAfterBreak="0">
+    <w:nsid w:val="6CF82663"/>
+    <w:multiLevelType w:val="hybridMultilevel"/>
+    <w:tmpl w:val="B3AC519C"/>
+    <w:lvl w:ilvl="0" w:tplc="04090001">
+      <w:start w:val="1"/>
+      <w:numFmt w:val="bullet"/>
+      <w:lvlText w:val=""/>
+      <w:lvlJc w:val="left"/>
+      <w:pPr>
+        <w:ind w:left="720" w:hanging="360"/>
+      </w:pPr>
+      <w:rPr>
+        <w:rFonts w:ascii="Symbol" w:hAnsi="Symbol" w:hint="default"/>
+      </w:rPr>
+    </w:lvl>
+    <w:lvl w:ilvl="1" w:tplc="04090003" w:tentative="1">
+      <w:start w:val="1"/>
+      <w:numFmt w:val="bullet"/>
+      <w:lvlText w:val="o"/>
+      <w:lvlJc w:val="left"/>
+      <w:pPr>
+        <w:ind w:left="1440" w:hanging="360"/>
+      </w:pPr>
+      <w:rPr>
+        <w:rFonts w:ascii="Courier New" w:hAnsi="Courier New" w:cs="Courier New" w:hint="default"/>
+      </w:rPr>
+    </w:lvl>
+    <w:lvl w:ilvl="2" w:tplc="04090005" w:tentative="1">
+      <w:start w:val="1"/>
+      <w:numFmt w:val="bullet"/>
+      <w:lvlText w:val=""/>
+      <w:lvlJc w:val="left"/>
+      <w:pPr>
+        <w:ind w:left="2160" w:hanging="360"/>
+      </w:pPr>
+      <w:rPr>
+        <w:rFonts w:ascii="Wingdings" w:hAnsi="Wingdings" w:hint="default"/>
+      </w:rPr>
+    </w:lvl>
+    <w:lvl w:ilvl="3" w:tplc="04090001" w:tentative="1">
+      <w:start w:val="1"/>
+      <w:numFmt w:val="bullet"/>
+      <w:lvlText w:val=""/>
+      <w:lvlJc w:val="left"/>
+      <w:pPr>
+        <w:ind w:left="2880" w:hanging="360"/>
+      </w:pPr>
+      <w:rPr>
+        <w:rFonts w:ascii="Symbol" w:hAnsi="Symbol" w:hint="default"/>
+      </w:rPr>
+    </w:lvl>
+    <w:lvl w:ilvl="4" w:tplc="04090003" w:tentative="1">
+      <w:start w:val="1"/>
+      <w:numFmt w:val="bullet"/>
+      <w:lvlText w:val="o"/>
+      <w:lvlJc w:val="left"/>
+      <w:pPr>
+        <w:ind w:left="3600" w:hanging="360"/>
+      </w:pPr>
+      <w:rPr>
+        <w:rFonts w:ascii="Courier New" w:hAnsi="Courier New" w:cs="Courier New" w:hint="default"/>
+      </w:rPr>
+    </w:lvl>
+    <w:lvl w:ilvl="5" w:tplc="04090005" w:tentative="1">
+      <w:start w:val="1"/>
+      <w:numFmt w:val="bullet"/>
+      <w:lvlText w:val=""/>
+      <w:lvlJc w:val="left"/>
+      <w:pPr>
+        <w:ind w:left="4320" w:hanging="360"/>
+      </w:pPr>
+      <w:rPr>
+        <w:rFonts w:ascii="Wingdings" w:hAnsi="Wingdings" w:hint="default"/>
+      </w:rPr>
+    </w:lvl>
+    <w:lvl w:ilvl="6" w:tplc="04090001" w:tentative="1">
+      <w:start w:val="1"/>
+      <w:numFmt w:val="bullet"/>
+      <w:lvlText w:val=""/>
+      <w:lvlJc w:val="left"/>
+      <w:pPr>
+        <w:ind w:left="5040" w:hanging="360"/>
+      </w:pPr>
+      <w:rPr>
+        <w:rFonts w:ascii="Symbol" w:hAnsi="Symbol" w:hint="default"/>
+      </w:rPr>
+    </w:lvl>
+    <w:lvl w:ilvl="7" w:tplc="04090003" w:tentative="1">
+      <w:start w:val="1"/>
+      <w:numFmt w:val="bullet"/>
+      <w:lvlText w:val="o"/>
+      <w:lvlJc w:val="left"/>
+      <w:pPr>
+        <w:ind w:left="5760" w:hanging="360"/>
+      </w:pPr>
+      <w:rPr>
+        <w:rFonts w:ascii="Courier New" w:hAnsi="Courier New" w:cs="Courier New" w:hint="default"/>
+      </w:rPr>
+    </w:lvl>
+    <w:lvl w:ilvl="8" w:tplc="04090005" w:tentative="1">
+      <w:start w:val="1"/>
+      <w:numFmt w:val="bullet"/>
+      <w:lvlText w:val=""/>
+      <w:lvlJc w:val="left"/>
+      <w:pPr>
+        <w:ind w:left="6480" w:hanging="360"/>
+      </w:pPr>
+      <w:rPr>
+        <w:rFonts w:ascii="Wingdings" w:hAnsi="Wingdings" w:hint="default"/>
+      </w:rPr>
+    </w:lvl>
+  </w:abstractNum>
+  <w:abstractNum w:abstractNumId="29" w15:restartNumberingAfterBreak="0">
+    <w:nsid w:val="7170270F"/>
+    <w:multiLevelType w:val="hybridMultilevel"/>
+    <w:tmpl w:val="2488F628"/>
+    <w:lvl w:ilvl="0" w:tplc="04090001">
+      <w:start w:val="1"/>
+      <w:numFmt w:val="bullet"/>
+      <w:lvlText w:val=""/>
+      <w:lvlJc w:val="left"/>
+      <w:pPr>
+        <w:ind w:left="1080" w:hanging="360"/>
+      </w:pPr>
+      <w:rPr>
+        <w:rFonts w:ascii="Symbol" w:hAnsi="Symbol" w:hint="default"/>
+      </w:rPr>
+    </w:lvl>
+    <w:lvl w:ilvl="1" w:tplc="04090003" w:tentative="1">
+      <w:start w:val="1"/>
+      <w:numFmt w:val="bullet"/>
+      <w:lvlText w:val="o"/>
+      <w:lvlJc w:val="left"/>
+      <w:pPr>
+        <w:ind w:left="1800" w:hanging="360"/>
+      </w:pPr>
+      <w:rPr>
+        <w:rFonts w:ascii="Courier New" w:hAnsi="Courier New" w:cs="Courier New" w:hint="default"/>
+      </w:rPr>
+    </w:lvl>
+    <w:lvl w:ilvl="2" w:tplc="04090005" w:tentative="1">
+      <w:start w:val="1"/>
+      <w:numFmt w:val="bullet"/>
+      <w:lvlText w:val=""/>
+      <w:lvlJc w:val="left"/>
+      <w:pPr>
+        <w:ind w:left="2520" w:hanging="360"/>
+      </w:pPr>
+      <w:rPr>
+        <w:rFonts w:ascii="Wingdings" w:hAnsi="Wingdings" w:hint="default"/>
+      </w:rPr>
+    </w:lvl>
+    <w:lvl w:ilvl="3" w:tplc="04090001" w:tentative="1">
+      <w:start w:val="1"/>
+      <w:numFmt w:val="bullet"/>
+      <w:lvlText w:val=""/>
+      <w:lvlJc w:val="left"/>
+      <w:pPr>
+        <w:ind w:left="3240" w:hanging="360"/>
+      </w:pPr>
+      <w:rPr>
+        <w:rFonts w:ascii="Symbol" w:hAnsi="Symbol" w:hint="default"/>
+      </w:rPr>
+    </w:lvl>
+    <w:lvl w:ilvl="4" w:tplc="04090003" w:tentative="1">
+      <w:start w:val="1"/>
+      <w:numFmt w:val="bullet"/>
+      <w:lvlText w:val="o"/>
+      <w:lvlJc w:val="left"/>
+      <w:pPr>
+        <w:ind w:left="3960" w:hanging="360"/>
+      </w:pPr>
+      <w:rPr>
+        <w:rFonts w:ascii="Courier New" w:hAnsi="Courier New" w:cs="Courier New" w:hint="default"/>
+      </w:rPr>
+    </w:lvl>
+    <w:lvl w:ilvl="5" w:tplc="04090005" w:tentative="1">
+      <w:start w:val="1"/>
+      <w:numFmt w:val="bullet"/>
+      <w:lvlText w:val=""/>
+      <w:lvlJc w:val="left"/>
+      <w:pPr>
+        <w:ind w:left="4680" w:hanging="360"/>
+      </w:pPr>
+      <w:rPr>
+        <w:rFonts w:ascii="Wingdings" w:hAnsi="Wingdings" w:hint="default"/>
+      </w:rPr>
+    </w:lvl>
+    <w:lvl w:ilvl="6" w:tplc="04090001" w:tentative="1">
+      <w:start w:val="1"/>
+      <w:numFmt w:val="bullet"/>
+      <w:lvlText w:val=""/>
+      <w:lvlJc w:val="left"/>
+      <w:pPr>
+        <w:ind w:left="5400" w:hanging="360"/>
+      </w:pPr>
+      <w:rPr>
+        <w:rFonts w:ascii="Symbol" w:hAnsi="Symbol" w:hint="default"/>
+      </w:rPr>
+    </w:lvl>
+    <w:lvl w:ilvl="7" w:tplc="04090003" w:tentative="1">
+      <w:start w:val="1"/>
+      <w:numFmt w:val="bullet"/>
+      <w:lvlText w:val="o"/>
+      <w:lvlJc w:val="left"/>
+      <w:pPr>
+        <w:ind w:left="6120" w:hanging="360"/>
+      </w:pPr>
+      <w:rPr>
+        <w:rFonts w:ascii="Courier New" w:hAnsi="Courier New" w:cs="Courier New" w:hint="default"/>
+      </w:rPr>
+    </w:lvl>
+    <w:lvl w:ilvl="8" w:tplc="04090005" w:tentative="1">
+      <w:start w:val="1"/>
+      <w:numFmt w:val="bullet"/>
+      <w:lvlText w:val=""/>
+      <w:lvlJc w:val="left"/>
+      <w:pPr>
+        <w:ind w:left="6840" w:hanging="360"/>
+      </w:pPr>
+      <w:rPr>
+        <w:rFonts w:ascii="Wingdings" w:hAnsi="Wingdings" w:hint="default"/>
+      </w:rPr>
+    </w:lvl>
+  </w:abstractNum>
+  <w:abstractNum w:abstractNumId="30" w15:restartNumberingAfterBreak="0">
+    <w:nsid w:val="73776B78"/>
+    <w:multiLevelType w:val="hybridMultilevel"/>
+    <w:tmpl w:val="66FAF702"/>
+    <w:lvl w:ilvl="0" w:tplc="3A0E7952">
+      <w:start w:val="1"/>
+      <w:numFmt w:val="bullet"/>
+      <w:lvlText w:val=""/>
+      <w:lvlJc w:val="left"/>
+      <w:pPr>
+        <w:ind w:left="720" w:hanging="360"/>
+      </w:pPr>
+      <w:rPr>
+        <w:rFonts w:ascii="Symbol" w:hAnsi="Symbol" w:hint="default"/>
+      </w:rPr>
+    </w:lvl>
+    <w:lvl w:ilvl="1" w:tplc="04090003" w:tentative="1">
+      <w:start w:val="1"/>
+      <w:numFmt w:val="bullet"/>
+      <w:lvlText w:val="o"/>
+      <w:lvlJc w:val="left"/>
+      <w:pPr>
+        <w:ind w:left="1440" w:hanging="360"/>
+      </w:pPr>
+      <w:rPr>
+        <w:rFonts w:ascii="Courier New" w:hAnsi="Courier New" w:cs="Courier New" w:hint="default"/>
+      </w:rPr>
+    </w:lvl>
+    <w:lvl w:ilvl="2" w:tplc="04090005" w:tentative="1">
+      <w:start w:val="1"/>
+      <w:numFmt w:val="bullet"/>
+      <w:lvlText w:val=""/>
+      <w:lvlJc w:val="left"/>
+      <w:pPr>
+        <w:ind w:left="2160" w:hanging="360"/>
+      </w:pPr>
+      <w:rPr>
+        <w:rFonts w:ascii="Wingdings" w:hAnsi="Wingdings" w:hint="default"/>
+      </w:rPr>
+    </w:lvl>
+    <w:lvl w:ilvl="3" w:tplc="04090001" w:tentative="1">
+      <w:start w:val="1"/>
+      <w:numFmt w:val="bullet"/>
+      <w:lvlText w:val=""/>
+      <w:lvlJc w:val="left"/>
+      <w:pPr>
+        <w:ind w:left="2880" w:hanging="360"/>
+      </w:pPr>
+      <w:rPr>
+        <w:rFonts w:ascii="Symbol" w:hAnsi="Symbol" w:hint="default"/>
+      </w:rPr>
+    </w:lvl>
+    <w:lvl w:ilvl="4" w:tplc="04090003" w:tentative="1">
+      <w:start w:val="1"/>
+      <w:numFmt w:val="bullet"/>
+      <w:lvlText w:val="o"/>
+      <w:lvlJc w:val="left"/>
+      <w:pPr>
+        <w:ind w:left="3600" w:hanging="360"/>
+      </w:pPr>
+      <w:rPr>
+        <w:rFonts w:ascii="Courier New" w:hAnsi="Courier New" w:cs="Courier New" w:hint="default"/>
+      </w:rPr>
+    </w:lvl>
+    <w:lvl w:ilvl="5" w:tplc="04090005" w:tentative="1">
+      <w:start w:val="1"/>
+      <w:numFmt w:val="bullet"/>
+      <w:lvlText w:val=""/>
+      <w:lvlJc w:val="left"/>
+      <w:pPr>
+        <w:ind w:left="4320" w:hanging="360"/>
+      </w:pPr>
+      <w:rPr>
+        <w:rFonts w:ascii="Wingdings" w:hAnsi="Wingdings" w:hint="default"/>
+      </w:rPr>
+    </w:lvl>
+    <w:lvl w:ilvl="6" w:tplc="04090001" w:tentative="1">
+      <w:start w:val="1"/>
+      <w:numFmt w:val="bullet"/>
+      <w:lvlText w:val=""/>
+      <w:lvlJc w:val="left"/>
+      <w:pPr>
+        <w:ind w:left="5040" w:hanging="360"/>
+      </w:pPr>
+      <w:rPr>
+        <w:rFonts w:ascii="Symbol" w:hAnsi="Symbol" w:hint="default"/>
+      </w:rPr>
+    </w:lvl>
+    <w:lvl w:ilvl="7" w:tplc="04090003" w:tentative="1">
+      <w:start w:val="1"/>
+      <w:numFmt w:val="bullet"/>
+      <w:lvlText w:val="o"/>
+      <w:lvlJc w:val="left"/>
+      <w:pPr>
+        <w:ind w:left="5760" w:hanging="360"/>
+      </w:pPr>
+      <w:rPr>
+        <w:rFonts w:ascii="Courier New" w:hAnsi="Courier New" w:cs="Courier New" w:hint="default"/>
+      </w:rPr>
+    </w:lvl>
+    <w:lvl w:ilvl="8" w:tplc="04090005" w:tentative="1">
+      <w:start w:val="1"/>
+      <w:numFmt w:val="bullet"/>
+      <w:lvlText w:val=""/>
+      <w:lvlJc w:val="left"/>
+      <w:pPr>
+        <w:ind w:left="6480" w:hanging="360"/>
+      </w:pPr>
+      <w:rPr>
+        <w:rFonts w:ascii="Wingdings" w:hAnsi="Wingdings" w:hint="default"/>
+      </w:rPr>
+    </w:lvl>
+  </w:abstractNum>
+  <w:abstractNum w:abstractNumId="31" w15:restartNumberingAfterBreak="0">
     <w:nsid w:val="793B23F8"/>
     <w:multiLevelType w:val="hybridMultilevel"/>
     <w:tmpl w:val="25E6604E"/>
@@ -22402,6 +23942,119 @@
       <w:pPr>
         <w:ind w:left="6480" w:hanging="180"/>
       </w:pPr>
+    </w:lvl>
+  </w:abstractNum>
+  <w:abstractNum w:abstractNumId="32" w15:restartNumberingAfterBreak="0">
+    <w:nsid w:val="7B401794"/>
+    <w:multiLevelType w:val="hybridMultilevel"/>
+    <w:tmpl w:val="7C0ECCA4"/>
+    <w:lvl w:ilvl="0" w:tplc="9AA65C00">
+      <w:start w:val="4"/>
+      <w:numFmt w:val="bullet"/>
+      <w:lvlText w:val="-"/>
+      <w:lvlJc w:val="left"/>
+      <w:pPr>
+        <w:ind w:left="720" w:hanging="360"/>
+      </w:pPr>
+      <w:rPr>
+        <w:rFonts w:ascii="Calibri" w:eastAsia="Lucida Sans" w:hAnsi="Calibri" w:cs="Times New Roman" w:hint="default"/>
+      </w:rPr>
+    </w:lvl>
+    <w:lvl w:ilvl="1" w:tplc="04090003" w:tentative="1">
+      <w:start w:val="1"/>
+      <w:numFmt w:val="bullet"/>
+      <w:lvlText w:val="o"/>
+      <w:lvlJc w:val="left"/>
+      <w:pPr>
+        <w:ind w:left="1440" w:hanging="360"/>
+      </w:pPr>
+      <w:rPr>
+        <w:rFonts w:ascii="Courier New" w:hAnsi="Courier New" w:cs="Courier New" w:hint="default"/>
+      </w:rPr>
+    </w:lvl>
+    <w:lvl w:ilvl="2" w:tplc="04090005" w:tentative="1">
+      <w:start w:val="1"/>
+      <w:numFmt w:val="bullet"/>
+      <w:lvlText w:val=""/>
+      <w:lvlJc w:val="left"/>
+      <w:pPr>
+        <w:ind w:left="2160" w:hanging="360"/>
+      </w:pPr>
+      <w:rPr>
+        <w:rFonts w:ascii="Wingdings" w:hAnsi="Wingdings" w:hint="default"/>
+      </w:rPr>
+    </w:lvl>
+    <w:lvl w:ilvl="3" w:tplc="04090001" w:tentative="1">
+      <w:start w:val="1"/>
+      <w:numFmt w:val="bullet"/>
+      <w:lvlText w:val=""/>
+      <w:lvlJc w:val="left"/>
+      <w:pPr>
+        <w:ind w:left="2880" w:hanging="360"/>
+      </w:pPr>
+      <w:rPr>
+        <w:rFonts w:ascii="Symbol" w:hAnsi="Symbol" w:hint="default"/>
+      </w:rPr>
+    </w:lvl>
+    <w:lvl w:ilvl="4" w:tplc="04090003" w:tentative="1">
+      <w:start w:val="1"/>
+      <w:numFmt w:val="bullet"/>
+      <w:lvlText w:val="o"/>
+      <w:lvlJc w:val="left"/>
+      <w:pPr>
+        <w:ind w:left="3600" w:hanging="360"/>
+      </w:pPr>
+      <w:rPr>
+        <w:rFonts w:ascii="Courier New" w:hAnsi="Courier New" w:cs="Courier New" w:hint="default"/>
+      </w:rPr>
+    </w:lvl>
+    <w:lvl w:ilvl="5" w:tplc="04090005" w:tentative="1">
+      <w:start w:val="1"/>
+      <w:numFmt w:val="bullet"/>
+      <w:lvlText w:val=""/>
+      <w:lvlJc w:val="left"/>
+      <w:pPr>
+        <w:ind w:left="4320" w:hanging="360"/>
+      </w:pPr>
+      <w:rPr>
+        <w:rFonts w:ascii="Wingdings" w:hAnsi="Wingdings" w:hint="default"/>
+      </w:rPr>
+    </w:lvl>
+    <w:lvl w:ilvl="6" w:tplc="04090001" w:tentative="1">
+      <w:start w:val="1"/>
+      <w:numFmt w:val="bullet"/>
+      <w:lvlText w:val=""/>
+      <w:lvlJc w:val="left"/>
+      <w:pPr>
+        <w:ind w:left="5040" w:hanging="360"/>
+      </w:pPr>
+      <w:rPr>
+        <w:rFonts w:ascii="Symbol" w:hAnsi="Symbol" w:hint="default"/>
+      </w:rPr>
+    </w:lvl>
+    <w:lvl w:ilvl="7" w:tplc="04090003" w:tentative="1">
+      <w:start w:val="1"/>
+      <w:numFmt w:val="bullet"/>
+      <w:lvlText w:val="o"/>
+      <w:lvlJc w:val="left"/>
+      <w:pPr>
+        <w:ind w:left="5760" w:hanging="360"/>
+      </w:pPr>
+      <w:rPr>
+        <w:rFonts w:ascii="Courier New" w:hAnsi="Courier New" w:cs="Courier New" w:hint="default"/>
+      </w:rPr>
+    </w:lvl>
+    <w:lvl w:ilvl="8" w:tplc="04090005" w:tentative="1">
+      <w:start w:val="1"/>
+      <w:numFmt w:val="bullet"/>
+      <w:lvlText w:val=""/>
+      <w:lvlJc w:val="left"/>
+      <w:pPr>
+        <w:ind w:left="6480" w:hanging="360"/>
+      </w:pPr>
+      <w:rPr>
+        <w:rFonts w:ascii="Wingdings" w:hAnsi="Wingdings" w:hint="default"/>
+      </w:rPr>
     </w:lvl>
   </w:abstractNum>
   <w:num w:numId="1">
@@ -22420,55 +24073,88 @@
     <w:abstractNumId w:val="0"/>
   </w:num>
   <w:num w:numId="6">
-    <w:abstractNumId w:val="9"/>
+    <w:abstractNumId w:val="14"/>
   </w:num>
   <w:num w:numId="7">
+    <w:abstractNumId w:val="19"/>
+  </w:num>
+  <w:num w:numId="8">
+    <w:abstractNumId w:val="7"/>
+  </w:num>
+  <w:num w:numId="9">
     <w:abstractNumId w:val="13"/>
   </w:num>
-  <w:num w:numId="8">
-    <w:abstractNumId w:val="6"/>
-  </w:num>
-  <w:num w:numId="9">
-    <w:abstractNumId w:val="8"/>
-  </w:num>
   <w:num w:numId="10">
-    <w:abstractNumId w:val="12"/>
+    <w:abstractNumId w:val="18"/>
   </w:num>
   <w:num w:numId="11">
     <w:abstractNumId w:val="5"/>
   </w:num>
   <w:num w:numId="12">
-    <w:abstractNumId w:val="19"/>
+    <w:abstractNumId w:val="27"/>
   </w:num>
   <w:num w:numId="13">
-    <w:abstractNumId w:val="7"/>
+    <w:abstractNumId w:val="8"/>
   </w:num>
   <w:num w:numId="14">
+    <w:abstractNumId w:val="16"/>
+  </w:num>
+  <w:num w:numId="15">
+    <w:abstractNumId w:val="31"/>
+  </w:num>
+  <w:num w:numId="16">
+    <w:abstractNumId w:val="24"/>
+  </w:num>
+  <w:num w:numId="17">
+    <w:abstractNumId w:val="22"/>
+  </w:num>
+  <w:num w:numId="18">
+    <w:abstractNumId w:val="15"/>
+  </w:num>
+  <w:num w:numId="19">
+    <w:abstractNumId w:val="21"/>
+  </w:num>
+  <w:num w:numId="20">
+    <w:abstractNumId w:val="28"/>
+  </w:num>
+  <w:num w:numId="21">
+    <w:abstractNumId w:val="23"/>
+  </w:num>
+  <w:num w:numId="22">
+    <w:abstractNumId w:val="20"/>
+  </w:num>
+  <w:num w:numId="23">
+    <w:abstractNumId w:val="25"/>
+  </w:num>
+  <w:num w:numId="24">
+    <w:abstractNumId w:val="9"/>
+  </w:num>
+  <w:num w:numId="25">
     <w:abstractNumId w:val="11"/>
   </w:num>
-  <w:num w:numId="15">
-    <w:abstractNumId w:val="21"/>
+  <w:num w:numId="26">
+    <w:abstractNumId w:val="26"/>
   </w:num>
-  <w:num w:numId="16">
-    <w:abstractNumId w:val="18"/>
+  <w:num w:numId="27">
+    <w:abstractNumId w:val="6"/>
   </w:num>
-  <w:num w:numId="17">
-    <w:abstractNumId w:val="16"/>
+  <w:num w:numId="28">
+    <w:abstractNumId w:val="30"/>
   </w:num>
-  <w:num w:numId="18">
+  <w:num w:numId="29">
+    <w:abstractNumId w:val="17"/>
+  </w:num>
+  <w:num w:numId="30">
     <w:abstractNumId w:val="10"/>
   </w:num>
-  <w:num w:numId="19">
-    <w:abstractNumId w:val="15"/>
+  <w:num w:numId="31">
+    <w:abstractNumId w:val="32"/>
   </w:num>
-  <w:num w:numId="20">
-    <w:abstractNumId w:val="20"/>
+  <w:num w:numId="32">
+    <w:abstractNumId w:val="29"/>
   </w:num>
-  <w:num w:numId="21">
-    <w:abstractNumId w:val="17"/>
-  </w:num>
-  <w:num w:numId="22">
-    <w:abstractNumId w:val="14"/>
+  <w:num w:numId="33">
+    <w:abstractNumId w:val="12"/>
   </w:num>
   <w:numIdMacAtCleanup w:val="19"/>
 </w:numbering>

</xml_diff>

<commit_message>
made better some tables views in the main report
</commit_message>
<xml_diff>
--- a/bea-documentation/bea-report.docx
+++ b/bea-documentation/bea-report.docx
@@ -457,6 +457,8 @@
             <w:bookmarkEnd w:id="1"/>
           </w:p>
         </w:tc>
+        <w:bookmarkStart w:id="2" w:name="_GoBack"/>
+        <w:bookmarkEnd w:id="2"/>
       </w:tr>
     </w:tbl>
     <w:p>
@@ -1515,14 +1517,14 @@
         </w:rPr>
         <w:br w:type="page"/>
       </w:r>
-      <w:bookmarkStart w:id="2" w:name="_Toc22509978"/>
-      <w:bookmarkStart w:id="3" w:name="_Toc22513250"/>
+      <w:bookmarkStart w:id="3" w:name="_Toc22509978"/>
+      <w:bookmarkStart w:id="4" w:name="_Toc22513250"/>
       <w:r>
         <w:lastRenderedPageBreak/>
         <w:t>Vision and scope</w:t>
       </w:r>
-      <w:bookmarkEnd w:id="2"/>
       <w:bookmarkEnd w:id="3"/>
+      <w:bookmarkEnd w:id="4"/>
     </w:p>
     <w:p>
       <w:pPr>
@@ -1535,11 +1537,11 @@
         </w:tabs>
         <w:spacing w:before="0" w:after="0" w:line="276" w:lineRule="auto"/>
       </w:pPr>
-      <w:bookmarkStart w:id="4" w:name="_Toc22509979"/>
+      <w:bookmarkStart w:id="5" w:name="_Toc22509979"/>
       <w:r>
         <w:t>Project Description</w:t>
       </w:r>
-      <w:bookmarkEnd w:id="4"/>
+      <w:bookmarkEnd w:id="5"/>
     </w:p>
     <w:p/>
     <w:p>
@@ -2039,14 +2041,14 @@
           <w:lang w:val="en-US"/>
         </w:rPr>
       </w:pPr>
-      <w:bookmarkStart w:id="5" w:name="_Toc22509981"/>
+      <w:bookmarkStart w:id="6" w:name="_Toc22509981"/>
       <w:r>
         <w:t xml:space="preserve">Stakeholder </w:t>
       </w:r>
       <w:r>
         <w:t>Description</w:t>
       </w:r>
-      <w:bookmarkEnd w:id="5"/>
+      <w:bookmarkEnd w:id="6"/>
     </w:p>
     <w:p>
       <w:proofErr w:type="gramStart"/>
@@ -2152,11 +2154,11 @@
         </w:tabs>
         <w:spacing w:before="0" w:after="0" w:line="276" w:lineRule="auto"/>
       </w:pPr>
-      <w:bookmarkStart w:id="6" w:name="_Toc22509982"/>
+      <w:bookmarkStart w:id="7" w:name="_Toc22509982"/>
       <w:r>
         <w:t>Vision of Solution</w:t>
       </w:r>
-      <w:bookmarkEnd w:id="6"/>
+      <w:bookmarkEnd w:id="7"/>
     </w:p>
     <w:p/>
     <w:p>
@@ -2165,11 +2167,11 @@
         <w:keepNext w:val="0"/>
         <w:spacing w:line="276" w:lineRule="auto"/>
       </w:pPr>
-      <w:bookmarkStart w:id="7" w:name="_Toc22509983"/>
+      <w:bookmarkStart w:id="8" w:name="_Toc22509983"/>
       <w:r>
         <w:t>Problem Statement</w:t>
       </w:r>
-      <w:bookmarkEnd w:id="7"/>
+      <w:bookmarkEnd w:id="8"/>
     </w:p>
     <w:p>
       <w:pPr>
@@ -2255,14 +2257,14 @@
           <w:b/>
         </w:rPr>
       </w:pPr>
-      <w:bookmarkStart w:id="8" w:name="_Toc22509984"/>
+      <w:bookmarkStart w:id="9" w:name="_Toc22509984"/>
       <w:r>
         <w:rPr>
           <w:b/>
         </w:rPr>
         <w:t>Project Scope</w:t>
       </w:r>
-      <w:bookmarkEnd w:id="8"/>
+      <w:bookmarkEnd w:id="9"/>
     </w:p>
     <w:p>
       <w:pPr>
@@ -2316,7 +2318,7 @@
       <w:pPr>
         <w:pStyle w:val="Heading3"/>
       </w:pPr>
-      <w:bookmarkStart w:id="9" w:name="_Toc22509985"/>
+      <w:bookmarkStart w:id="10" w:name="_Toc22509985"/>
       <w:r>
         <w:t>Summary</w:t>
       </w:r>
@@ -2329,7 +2331,7 @@
         </w:rPr>
         <w:t>System Feature</w:t>
       </w:r>
-      <w:bookmarkEnd w:id="9"/>
+      <w:bookmarkEnd w:id="10"/>
     </w:p>
     <w:p>
       <w:pPr>
@@ -2479,7 +2481,7 @@
           <w:lang w:val="en-US"/>
         </w:rPr>
       </w:pPr>
-      <w:bookmarkStart w:id="10" w:name="_Toc22509986"/>
+      <w:bookmarkStart w:id="11" w:name="_Toc22509986"/>
       <w:r>
         <w:rPr>
           <w:b/>
@@ -2493,7 +2495,7 @@
         </w:rPr>
         <w:t xml:space="preserve"> will not be developed</w:t>
       </w:r>
-      <w:bookmarkEnd w:id="10"/>
+      <w:bookmarkEnd w:id="11"/>
     </w:p>
     <w:p>
       <w:pPr>
@@ -3096,13 +3098,7 @@
         <w:rPr>
           <w:lang w:val="en-US"/>
         </w:rPr>
-        <w:t>There are various life cycle models to improve the software processes.</w:t>
-      </w:r>
-      <w:r>
-        <w:rPr>
-          <w:lang w:val="en-US"/>
-        </w:rPr>
-        <w:t xml:space="preserve"> And we have used the </w:t>
+        <w:t xml:space="preserve">There are various life cycle models to improve the software processes. And we have used the </w:t>
       </w:r>
       <w:r>
         <w:rPr>
@@ -3155,7 +3151,7 @@
                         <v:path o:extrusionok="f" gradientshapeok="t" o:connecttype="rect"/>
                         <o:lock v:ext="edit" aspectratio="t"/>
                       </v:shapetype>
-                      <v:shape id="_x0000_i1039" type="#_x0000_t75" style="width:342.4pt;height:180pt">
+                      <v:shape id="_x0000_i1026" type="#_x0000_t75" style="width:342.4pt;height:180pt">
                         <v:imagedata r:id="rId10" o:title="software-development-life-cycle"/>
                       </v:shape>
                     </w:pict>
@@ -3585,9 +3581,39 @@
           <w:ilvl w:val="0"/>
           <w:numId w:val="23"/>
         </w:numPr>
-      </w:pPr>
-      <w:r>
-        <w:t xml:space="preserve">Scrum Master – </w:t>
+        <w:rPr>
+          <w:lang w:val="de-DE"/>
+        </w:rPr>
+      </w:pPr>
+      <w:proofErr w:type="spellStart"/>
+      <w:r>
+        <w:rPr>
+          <w:lang w:val="de-DE"/>
+        </w:rPr>
+        <w:t>Scrum</w:t>
+      </w:r>
+      <w:proofErr w:type="spellEnd"/>
+      <w:r>
+        <w:rPr>
+          <w:lang w:val="de-DE"/>
+        </w:rPr>
+        <w:t xml:space="preserve"> Master – </w:t>
+      </w:r>
+      <w:proofErr w:type="spellStart"/>
+      <w:r>
+        <w:rPr>
+          <w:i/>
+          <w:lang w:val="de-DE"/>
+        </w:rPr>
+        <w:t>Prof.Dr</w:t>
+      </w:r>
+      <w:proofErr w:type="spellEnd"/>
+      <w:r>
+        <w:rPr>
+          <w:i/>
+          <w:lang w:val="de-DE"/>
+        </w:rPr>
+        <w:t>. Olivier Biberstein</w:t>
       </w:r>
     </w:p>
     <w:p>
@@ -3599,6 +3625,9 @@
       </w:pPr>
       <w:r>
         <w:t>Developer –</w:t>
+      </w:r>
+      <w:r>
+        <w:t xml:space="preserve"> Kristina Shiryagina</w:t>
       </w:r>
     </w:p>
     <w:p>
@@ -3851,20 +3880,19 @@
         </w:tabs>
         <w:spacing w:before="300" w:after="40" w:line="276" w:lineRule="auto"/>
       </w:pPr>
-      <w:bookmarkStart w:id="11" w:name="_Toc22509987"/>
-      <w:bookmarkStart w:id="12" w:name="_Toc22509988"/>
-      <w:bookmarkStart w:id="13" w:name="_Toc22509989"/>
-      <w:bookmarkStart w:id="14" w:name="_Toc22509990"/>
-      <w:bookmarkStart w:id="15" w:name="_Toc22509991"/>
-      <w:bookmarkStart w:id="16" w:name="_Toc22509992"/>
-      <w:bookmarkStart w:id="17" w:name="_Toc22509993"/>
-      <w:bookmarkStart w:id="18" w:name="_Toc22509994"/>
-      <w:bookmarkStart w:id="19" w:name="_Toc22509995"/>
-      <w:bookmarkStart w:id="20" w:name="_Toc22509996"/>
-      <w:bookmarkStart w:id="21" w:name="_Toc22513251"/>
-      <w:bookmarkStart w:id="22" w:name="_Toc20697872"/>
-      <w:bookmarkStart w:id="23" w:name="_Toc22509997"/>
-      <w:bookmarkEnd w:id="11"/>
+      <w:bookmarkStart w:id="12" w:name="_Toc22509987"/>
+      <w:bookmarkStart w:id="13" w:name="_Toc22509988"/>
+      <w:bookmarkStart w:id="14" w:name="_Toc22509989"/>
+      <w:bookmarkStart w:id="15" w:name="_Toc22509990"/>
+      <w:bookmarkStart w:id="16" w:name="_Toc22509991"/>
+      <w:bookmarkStart w:id="17" w:name="_Toc22509992"/>
+      <w:bookmarkStart w:id="18" w:name="_Toc22509993"/>
+      <w:bookmarkStart w:id="19" w:name="_Toc22509994"/>
+      <w:bookmarkStart w:id="20" w:name="_Toc22509995"/>
+      <w:bookmarkStart w:id="21" w:name="_Toc22509996"/>
+      <w:bookmarkStart w:id="22" w:name="_Toc22513251"/>
+      <w:bookmarkStart w:id="23" w:name="_Toc20697872"/>
+      <w:bookmarkStart w:id="24" w:name="_Toc22509997"/>
       <w:bookmarkEnd w:id="12"/>
       <w:bookmarkEnd w:id="13"/>
       <w:bookmarkEnd w:id="14"/>
@@ -3874,22 +3902,23 @@
       <w:bookmarkEnd w:id="18"/>
       <w:bookmarkEnd w:id="19"/>
       <w:bookmarkEnd w:id="20"/>
+      <w:bookmarkEnd w:id="21"/>
       <w:r>
         <w:t>Analysis</w:t>
       </w:r>
-      <w:bookmarkEnd w:id="21"/>
+      <w:bookmarkEnd w:id="22"/>
       <w:r>
         <w:t xml:space="preserve"> </w:t>
       </w:r>
-      <w:bookmarkEnd w:id="22"/>
       <w:bookmarkEnd w:id="23"/>
+      <w:bookmarkEnd w:id="24"/>
     </w:p>
     <w:p/>
     <w:p>
       <w:pPr>
         <w:pStyle w:val="Heading2"/>
       </w:pPr>
-      <w:bookmarkStart w:id="24" w:name="_Toc22509998"/>
+      <w:bookmarkStart w:id="25" w:name="_Toc22509998"/>
       <w:r>
         <w:t>Domain</w:t>
       </w:r>
@@ -3899,7 +3928,7 @@
       <w:r>
         <w:t>model</w:t>
       </w:r>
-      <w:bookmarkEnd w:id="24"/>
+      <w:bookmarkEnd w:id="25"/>
       <w:r>
         <w:t xml:space="preserve"> </w:t>
       </w:r>
@@ -3934,7 +3963,7 @@
         </w:rPr>
         <w:lastRenderedPageBreak/>
         <w:pict w14:anchorId="302D6AB1">
-          <v:shape id="_x0000_i1025" type="#_x0000_t75" style="width:472.9pt;height:341.65pt">
+          <v:shape id="_x0000_i1027" type="#_x0000_t75" style="width:472.9pt;height:341.65pt">
             <v:imagedata r:id="rId11" o:title=""/>
           </v:shape>
         </w:pict>
@@ -3944,7 +3973,7 @@
       <w:pPr>
         <w:pStyle w:val="Heading2"/>
       </w:pPr>
-      <w:bookmarkStart w:id="25" w:name="_Toc22509999"/>
+      <w:bookmarkStart w:id="26" w:name="_Toc22509999"/>
       <w:r>
         <w:t>Concept</w:t>
       </w:r>
@@ -3954,7 +3983,7 @@
       <w:r>
         <w:t>Classes</w:t>
       </w:r>
-      <w:bookmarkEnd w:id="25"/>
+      <w:bookmarkEnd w:id="26"/>
     </w:p>
     <w:p/>
     <w:p>
@@ -4294,11 +4323,11 @@
       <w:pPr>
         <w:pStyle w:val="Heading2"/>
       </w:pPr>
-      <w:bookmarkStart w:id="26" w:name="_Toc22510000"/>
+      <w:bookmarkStart w:id="27" w:name="_Toc22510000"/>
       <w:r>
         <w:t>Associations</w:t>
       </w:r>
-      <w:bookmarkEnd w:id="26"/>
+      <w:bookmarkEnd w:id="27"/>
     </w:p>
     <w:p/>
     <w:p>
@@ -5319,19 +5348,14 @@
       <w:tblGrid>
         <w:gridCol w:w="423"/>
         <w:gridCol w:w="1390"/>
-        <w:gridCol w:w="1461"/>
-        <w:gridCol w:w="1347"/>
-        <w:gridCol w:w="1539"/>
-        <w:gridCol w:w="902"/>
-        <w:gridCol w:w="1071"/>
-        <w:gridCol w:w="780"/>
-        <w:gridCol w:w="770"/>
+        <w:gridCol w:w="7200"/>
       </w:tblGrid>
       <w:tr>
         <w:tc>
           <w:tcPr>
-            <w:tcW w:w="461" w:type="dxa"/>
+            <w:tcW w:w="423" w:type="dxa"/>
             <w:tcBorders>
+              <w:top w:val="single" w:sz="4" w:space="0" w:color="auto"/>
               <w:bottom w:val="single" w:sz="12" w:space="0" w:color="666666"/>
             </w:tcBorders>
             <w:shd w:val="clear" w:color="auto" w:fill="auto"/>
@@ -5359,8 +5383,9 @@
         </w:tc>
         <w:tc>
           <w:tcPr>
-            <w:tcW w:w="1284" w:type="dxa"/>
+            <w:tcW w:w="1390" w:type="dxa"/>
             <w:tcBorders>
+              <w:top w:val="single" w:sz="4" w:space="0" w:color="auto"/>
               <w:bottom w:val="single" w:sz="12" w:space="0" w:color="666666"/>
             </w:tcBorders>
             <w:shd w:val="clear" w:color="auto" w:fill="auto"/>
@@ -5388,8 +5413,9 @@
         </w:tc>
         <w:tc>
           <w:tcPr>
-            <w:tcW w:w="2037" w:type="dxa"/>
+            <w:tcW w:w="7200" w:type="dxa"/>
             <w:tcBorders>
+              <w:top w:val="single" w:sz="4" w:space="0" w:color="auto"/>
               <w:bottom w:val="single" w:sz="12" w:space="0" w:color="666666"/>
             </w:tcBorders>
             <w:shd w:val="clear" w:color="auto" w:fill="auto"/>
@@ -5415,183 +5441,11 @@
             </w:r>
           </w:p>
         </w:tc>
-        <w:tc>
-          <w:tcPr>
-            <w:tcW w:w="694" w:type="dxa"/>
-            <w:tcBorders>
-              <w:bottom w:val="single" w:sz="12" w:space="0" w:color="666666"/>
-            </w:tcBorders>
-            <w:shd w:val="clear" w:color="auto" w:fill="auto"/>
-          </w:tcPr>
-          <w:p>
-            <w:pPr>
-              <w:tabs>
-                <w:tab w:val="left" w:pos="1988"/>
-              </w:tabs>
-              <w:rPr>
-                <w:b/>
-                <w:bCs/>
-                <w:lang w:val="en-US"/>
-              </w:rPr>
-            </w:pPr>
-            <w:r>
-              <w:rPr>
-                <w:b/>
-                <w:bCs/>
-                <w:lang w:val="en-US"/>
-              </w:rPr>
-              <w:t>success</w:t>
-            </w:r>
-          </w:p>
-        </w:tc>
-        <w:tc>
-          <w:tcPr>
-            <w:tcW w:w="800" w:type="dxa"/>
-            <w:tcBorders>
-              <w:bottom w:val="single" w:sz="12" w:space="0" w:color="666666"/>
-            </w:tcBorders>
-            <w:shd w:val="clear" w:color="auto" w:fill="auto"/>
-          </w:tcPr>
-          <w:p>
-            <w:pPr>
-              <w:tabs>
-                <w:tab w:val="left" w:pos="1988"/>
-              </w:tabs>
-              <w:rPr>
-                <w:b/>
-                <w:bCs/>
-                <w:lang w:val="en-US"/>
-              </w:rPr>
-            </w:pPr>
-            <w:r>
-              <w:rPr>
-                <w:b/>
-                <w:bCs/>
-                <w:lang w:val="en-US"/>
-              </w:rPr>
-              <w:t>failure</w:t>
-            </w:r>
-          </w:p>
-        </w:tc>
-        <w:tc>
-          <w:tcPr>
-            <w:tcW w:w="996" w:type="dxa"/>
-            <w:tcBorders>
-              <w:bottom w:val="single" w:sz="12" w:space="0" w:color="666666"/>
-            </w:tcBorders>
-            <w:shd w:val="clear" w:color="auto" w:fill="auto"/>
-          </w:tcPr>
-          <w:p>
-            <w:pPr>
-              <w:tabs>
-                <w:tab w:val="left" w:pos="1988"/>
-              </w:tabs>
-              <w:rPr>
-                <w:b/>
-                <w:bCs/>
-                <w:lang w:val="en-US"/>
-              </w:rPr>
-            </w:pPr>
-            <w:r>
-              <w:rPr>
-                <w:b/>
-                <w:bCs/>
-                <w:lang w:val="en-US"/>
-              </w:rPr>
-              <w:t>Priority</w:t>
-            </w:r>
-          </w:p>
-        </w:tc>
-        <w:tc>
-          <w:tcPr>
-            <w:tcW w:w="1253" w:type="dxa"/>
-            <w:tcBorders>
-              <w:bottom w:val="single" w:sz="12" w:space="0" w:color="666666"/>
-            </w:tcBorders>
-            <w:shd w:val="clear" w:color="auto" w:fill="auto"/>
-          </w:tcPr>
-          <w:p>
-            <w:pPr>
-              <w:tabs>
-                <w:tab w:val="left" w:pos="1988"/>
-              </w:tabs>
-              <w:rPr>
-                <w:b/>
-                <w:bCs/>
-                <w:lang w:val="en-US"/>
-              </w:rPr>
-            </w:pPr>
-            <w:r>
-              <w:rPr>
-                <w:b/>
-                <w:bCs/>
-                <w:lang w:val="en-US"/>
-              </w:rPr>
-              <w:t>Estimated effort</w:t>
-            </w:r>
-          </w:p>
-        </w:tc>
-        <w:tc>
-          <w:tcPr>
-            <w:tcW w:w="1082" w:type="dxa"/>
-            <w:tcBorders>
-              <w:bottom w:val="single" w:sz="12" w:space="0" w:color="666666"/>
-            </w:tcBorders>
-            <w:shd w:val="clear" w:color="auto" w:fill="auto"/>
-          </w:tcPr>
-          <w:p>
-            <w:pPr>
-              <w:tabs>
-                <w:tab w:val="left" w:pos="1988"/>
-              </w:tabs>
-              <w:rPr>
-                <w:lang w:val="en-US"/>
-              </w:rPr>
-            </w:pPr>
-            <w:r>
-              <w:rPr>
-                <w:b/>
-                <w:bCs/>
-                <w:lang w:val="en-US"/>
-              </w:rPr>
-              <w:t>Actual effort</w:t>
-            </w:r>
-          </w:p>
-        </w:tc>
-        <w:tc>
-          <w:tcPr>
-            <w:tcW w:w="1076" w:type="dxa"/>
-            <w:tcBorders>
-              <w:bottom w:val="single" w:sz="12" w:space="0" w:color="666666"/>
-            </w:tcBorders>
-            <w:shd w:val="clear" w:color="auto" w:fill="auto"/>
-          </w:tcPr>
-          <w:p>
-            <w:pPr>
-              <w:tabs>
-                <w:tab w:val="left" w:pos="1988"/>
-              </w:tabs>
-              <w:rPr>
-                <w:b/>
-                <w:bCs/>
-                <w:lang w:val="en-US"/>
-              </w:rPr>
-            </w:pPr>
-            <w:r>
-              <w:rPr>
-                <w:b/>
-                <w:bCs/>
-                <w:lang w:val="en-US"/>
-              </w:rPr>
-              <w:t>Status</w:t>
-            </w:r>
-          </w:p>
-        </w:tc>
       </w:tr>
       <w:tr>
         <w:tc>
           <w:tcPr>
-            <w:tcW w:w="461" w:type="dxa"/>
+            <w:tcW w:w="423" w:type="dxa"/>
             <w:shd w:val="clear" w:color="auto" w:fill="auto"/>
           </w:tcPr>
           <w:p>
@@ -5617,7 +5471,7 @@
         </w:tc>
         <w:tc>
           <w:tcPr>
-            <w:tcW w:w="1284" w:type="dxa"/>
+            <w:tcW w:w="1390" w:type="dxa"/>
             <w:shd w:val="clear" w:color="auto" w:fill="auto"/>
           </w:tcPr>
           <w:p>
@@ -5639,7 +5493,7 @@
         </w:tc>
         <w:tc>
           <w:tcPr>
-            <w:tcW w:w="2037" w:type="dxa"/>
+            <w:tcW w:w="7200" w:type="dxa"/>
             <w:shd w:val="clear" w:color="auto" w:fill="auto"/>
           </w:tcPr>
           <w:p>
@@ -5647,127 +5501,68 @@
               <w:pStyle w:val="ListParagraph"/>
               <w:spacing w:line="360" w:lineRule="auto"/>
               <w:ind w:left="0"/>
+              <w:rPr>
+                <w:b/>
+              </w:rPr>
             </w:pPr>
             <w:r>
-              <w:t xml:space="preserve">As a user, I want to be able to login into the system with my credential </w:t>
-            </w:r>
-            <w:r>
-              <w:lastRenderedPageBreak/>
-              <w:t>(username, password).</w:t>
+              <w:rPr>
+                <w:b/>
+              </w:rPr>
+              <w:t>As a user, I want to be able to login into the system with my credential (username, password).</w:t>
             </w:r>
           </w:p>
           <w:p>
             <w:pPr>
-              <w:tabs>
-                <w:tab w:val="left" w:pos="1988"/>
-              </w:tabs>
+              <w:pStyle w:val="ListParagraph"/>
+              <w:spacing w:line="360" w:lineRule="auto"/>
+              <w:ind w:left="0"/>
               <w:rPr>
-                <w:lang w:val="en-US"/>
-              </w:rPr>
-            </w:pPr>
-          </w:p>
-        </w:tc>
-        <w:tc>
-          <w:tcPr>
-            <w:tcW w:w="694" w:type="dxa"/>
-            <w:shd w:val="clear" w:color="auto" w:fill="auto"/>
-          </w:tcPr>
-          <w:p>
-            <w:pPr>
-              <w:rPr>
-                <w:lang w:val="en-US"/>
-              </w:rPr>
-            </w:pPr>
-            <w:r>
-              <w:lastRenderedPageBreak/>
-              <w:t>The user is logged in and can use the functionality of the system.</w:t>
-            </w:r>
-          </w:p>
-        </w:tc>
-        <w:tc>
-          <w:tcPr>
-            <w:tcW w:w="800" w:type="dxa"/>
-            <w:shd w:val="clear" w:color="auto" w:fill="auto"/>
-          </w:tcPr>
-          <w:p>
-            <w:pPr>
-              <w:rPr>
-                <w:lang w:val="en-US"/>
+                <w:lang w:val="en-BZ"/>
               </w:rPr>
             </w:pPr>
             <w:r>
               <w:rPr>
-                <w:lang w:val="en-US"/>
+                <w:u w:val="single"/>
               </w:rPr>
+              <w:t>Success:</w:t>
+            </w:r>
+            <w:r>
+              <w:t xml:space="preserve"> </w:t>
+            </w:r>
+            <w:r>
+              <w:rPr>
+                <w:lang w:val="en-BZ"/>
+              </w:rPr>
+              <w:t>The user is logged in and can use the functionality of the system.</w:t>
+            </w:r>
+          </w:p>
+          <w:p>
+            <w:pPr>
+              <w:pStyle w:val="ListParagraph"/>
+              <w:spacing w:line="360" w:lineRule="auto"/>
+              <w:ind w:left="0"/>
+            </w:pPr>
+            <w:r>
+              <w:rPr>
+                <w:u w:val="single"/>
+              </w:rPr>
+              <w:t>Failure:</w:t>
+            </w:r>
+            <w:r>
+              <w:t xml:space="preserve"> </w:t>
+            </w:r>
+            <w:r>
               <w:t>An error message is displayed: “Wrong username or password, please try again!”.</w:t>
             </w:r>
           </w:p>
-        </w:tc>
-        <w:tc>
-          <w:tcPr>
-            <w:tcW w:w="996" w:type="dxa"/>
-            <w:shd w:val="clear" w:color="auto" w:fill="auto"/>
-          </w:tcPr>
           <w:p>
             <w:pPr>
-              <w:tabs>
-                <w:tab w:val="left" w:pos="1988"/>
-              </w:tabs>
-              <w:rPr>
-                <w:lang w:val="en-US"/>
-              </w:rPr>
-            </w:pPr>
-            <w:r>
-              <w:rPr>
-                <w:lang w:val="en-US"/>
-              </w:rPr>
-              <w:t>high</w:t>
-            </w:r>
-          </w:p>
-        </w:tc>
-        <w:tc>
-          <w:tcPr>
-            <w:tcW w:w="1253" w:type="dxa"/>
-            <w:shd w:val="clear" w:color="auto" w:fill="auto"/>
-          </w:tcPr>
-          <w:p>
-            <w:pPr>
-              <w:tabs>
-                <w:tab w:val="left" w:pos="1988"/>
-              </w:tabs>
-              <w:rPr>
-                <w:lang w:val="en-US"/>
-              </w:rPr>
-            </w:pPr>
-            <w:r>
-              <w:rPr>
-                <w:lang w:val="en-US"/>
-              </w:rPr>
-              <w:t>20h</w:t>
-            </w:r>
-          </w:p>
-        </w:tc>
-        <w:tc>
-          <w:tcPr>
-            <w:tcW w:w="1082" w:type="dxa"/>
-            <w:shd w:val="clear" w:color="auto" w:fill="auto"/>
-          </w:tcPr>
-          <w:p>
-            <w:pPr>
-              <w:tabs>
-                <w:tab w:val="left" w:pos="1988"/>
-              </w:tabs>
-              <w:rPr>
-                <w:lang w:val="en-US"/>
-              </w:rPr>
+              <w:pStyle w:val="ListParagraph"/>
+              <w:spacing w:line="360" w:lineRule="auto"/>
+              <w:ind w:left="0"/>
             </w:pPr>
           </w:p>
-        </w:tc>
-        <w:tc>
-          <w:tcPr>
-            <w:tcW w:w="1076" w:type="dxa"/>
-            <w:shd w:val="clear" w:color="auto" w:fill="auto"/>
-          </w:tcPr>
           <w:p>
             <w:pPr>
               <w:tabs>
@@ -5783,7 +5578,7 @@
       <w:tr>
         <w:tc>
           <w:tcPr>
-            <w:tcW w:w="461" w:type="dxa"/>
+            <w:tcW w:w="423" w:type="dxa"/>
             <w:shd w:val="clear" w:color="auto" w:fill="auto"/>
           </w:tcPr>
           <w:p>
@@ -5803,13 +5598,14 @@
                 <w:bCs/>
                 <w:lang w:val="en-US"/>
               </w:rPr>
+              <w:lastRenderedPageBreak/>
               <w:t>02</w:t>
             </w:r>
           </w:p>
         </w:tc>
         <w:tc>
           <w:tcPr>
-            <w:tcW w:w="1284" w:type="dxa"/>
+            <w:tcW w:w="1390" w:type="dxa"/>
             <w:shd w:val="clear" w:color="auto" w:fill="auto"/>
           </w:tcPr>
           <w:p>
@@ -5831,7 +5627,7 @@
         </w:tc>
         <w:tc>
           <w:tcPr>
-            <w:tcW w:w="2037" w:type="dxa"/>
+            <w:tcW w:w="7200" w:type="dxa"/>
             <w:shd w:val="clear" w:color="auto" w:fill="auto"/>
           </w:tcPr>
           <w:p>
@@ -5846,125 +5642,25 @@
             <w:r>
               <w:rPr>
                 <w:rFonts w:eastAsia="Times New Roman"/>
+                <w:b/>
                 <w:lang w:val="en-US"/>
               </w:rPr>
-              <w:t>As a Participant I want to list courses I'm entitled to subscribe such that I can perform a subscription.</w:t>
+              <w:t>As a Participant I want to list courses I'm entitled to subscribe such that I can perform a subscription</w:t>
             </w:r>
-          </w:p>
-        </w:tc>
-        <w:tc>
-          <w:tcPr>
-            <w:tcW w:w="694" w:type="dxa"/>
-            <w:shd w:val="clear" w:color="auto" w:fill="auto"/>
-          </w:tcPr>
-          <w:p>
-            <w:pPr>
-              <w:tabs>
-                <w:tab w:val="left" w:pos="1988"/>
-              </w:tabs>
+            <w:r>
               <w:rPr>
+                <w:rFonts w:eastAsia="Times New Roman"/>
                 <w:lang w:val="en-US"/>
               </w:rPr>
-            </w:pPr>
-          </w:p>
-        </w:tc>
-        <w:tc>
-          <w:tcPr>
-            <w:tcW w:w="800" w:type="dxa"/>
-            <w:shd w:val="clear" w:color="auto" w:fill="auto"/>
-          </w:tcPr>
-          <w:p>
-            <w:pPr>
-              <w:tabs>
-                <w:tab w:val="left" w:pos="1988"/>
-              </w:tabs>
-              <w:rPr>
-                <w:lang w:val="en-US"/>
-              </w:rPr>
-            </w:pPr>
-          </w:p>
-        </w:tc>
-        <w:tc>
-          <w:tcPr>
-            <w:tcW w:w="996" w:type="dxa"/>
-            <w:shd w:val="clear" w:color="auto" w:fill="auto"/>
-          </w:tcPr>
-          <w:p>
-            <w:pPr>
-              <w:tabs>
-                <w:tab w:val="left" w:pos="1988"/>
-              </w:tabs>
-              <w:rPr>
-                <w:lang w:val="en-US"/>
-              </w:rPr>
-            </w:pPr>
-            <w:r>
-              <w:rPr>
-                <w:lang w:val="en-US"/>
-              </w:rPr>
-              <w:t>high</w:t>
+              <w:t>.</w:t>
             </w:r>
-          </w:p>
-        </w:tc>
-        <w:tc>
-          <w:tcPr>
-            <w:tcW w:w="1253" w:type="dxa"/>
-            <w:shd w:val="clear" w:color="auto" w:fill="auto"/>
-          </w:tcPr>
-          <w:p>
-            <w:pPr>
-              <w:tabs>
-                <w:tab w:val="left" w:pos="1988"/>
-              </w:tabs>
-              <w:rPr>
-                <w:lang w:val="en-US"/>
-              </w:rPr>
-            </w:pPr>
-            <w:r>
-              <w:rPr>
-                <w:lang w:val="en-US"/>
-              </w:rPr>
-              <w:t>50h</w:t>
-            </w:r>
-          </w:p>
-        </w:tc>
-        <w:tc>
-          <w:tcPr>
-            <w:tcW w:w="1082" w:type="dxa"/>
-            <w:shd w:val="clear" w:color="auto" w:fill="auto"/>
-          </w:tcPr>
-          <w:p>
-            <w:pPr>
-              <w:tabs>
-                <w:tab w:val="left" w:pos="1988"/>
-              </w:tabs>
-              <w:rPr>
-                <w:lang w:val="en-US"/>
-              </w:rPr>
-            </w:pPr>
-          </w:p>
-        </w:tc>
-        <w:tc>
-          <w:tcPr>
-            <w:tcW w:w="1076" w:type="dxa"/>
-            <w:shd w:val="clear" w:color="auto" w:fill="auto"/>
-          </w:tcPr>
-          <w:p>
-            <w:pPr>
-              <w:tabs>
-                <w:tab w:val="left" w:pos="1988"/>
-              </w:tabs>
-              <w:rPr>
-                <w:lang w:val="en-US"/>
-              </w:rPr>
-            </w:pPr>
           </w:p>
         </w:tc>
       </w:tr>
       <w:tr>
         <w:tc>
           <w:tcPr>
-            <w:tcW w:w="461" w:type="dxa"/>
+            <w:tcW w:w="423" w:type="dxa"/>
             <w:shd w:val="clear" w:color="auto" w:fill="auto"/>
           </w:tcPr>
           <w:p>
@@ -5990,7 +5686,7 @@
         </w:tc>
         <w:tc>
           <w:tcPr>
-            <w:tcW w:w="1284" w:type="dxa"/>
+            <w:tcW w:w="1390" w:type="dxa"/>
             <w:shd w:val="clear" w:color="auto" w:fill="auto"/>
           </w:tcPr>
           <w:p>
@@ -6012,7 +5708,7 @@
         </w:tc>
         <w:tc>
           <w:tcPr>
-            <w:tcW w:w="2037" w:type="dxa"/>
+            <w:tcW w:w="7200" w:type="dxa"/>
             <w:shd w:val="clear" w:color="auto" w:fill="auto"/>
           </w:tcPr>
           <w:p>
@@ -6020,12 +5716,15 @@
               <w:pStyle w:val="ListParagraph"/>
               <w:spacing w:line="360" w:lineRule="auto"/>
               <w:ind w:left="0"/>
+              <w:rPr>
+                <w:b/>
+              </w:rPr>
             </w:pPr>
             <w:r>
-              <w:t xml:space="preserve">As a Participant, I want to see </w:t>
-            </w:r>
-            <w:r>
-              <w:t>the information about the courses.</w:t>
+              <w:rPr>
+                <w:b/>
+              </w:rPr>
+              <w:t>As a Participant, I want to see the information about the courses.</w:t>
             </w:r>
           </w:p>
           <w:p>
@@ -6034,108 +5733,7 @@
                 <w:tab w:val="left" w:pos="1988"/>
               </w:tabs>
               <w:rPr>
-                <w:lang w:val="en-US"/>
-              </w:rPr>
-            </w:pPr>
-          </w:p>
-        </w:tc>
-        <w:tc>
-          <w:tcPr>
-            <w:tcW w:w="694" w:type="dxa"/>
-            <w:shd w:val="clear" w:color="auto" w:fill="auto"/>
-          </w:tcPr>
-          <w:p>
-            <w:pPr>
-              <w:tabs>
-                <w:tab w:val="left" w:pos="1988"/>
-              </w:tabs>
-              <w:rPr>
-                <w:lang w:val="en-US"/>
-              </w:rPr>
-            </w:pPr>
-          </w:p>
-        </w:tc>
-        <w:tc>
-          <w:tcPr>
-            <w:tcW w:w="800" w:type="dxa"/>
-            <w:shd w:val="clear" w:color="auto" w:fill="auto"/>
-          </w:tcPr>
-          <w:p>
-            <w:pPr>
-              <w:tabs>
-                <w:tab w:val="left" w:pos="1988"/>
-              </w:tabs>
-              <w:rPr>
-                <w:lang w:val="en-US"/>
-              </w:rPr>
-            </w:pPr>
-          </w:p>
-        </w:tc>
-        <w:tc>
-          <w:tcPr>
-            <w:tcW w:w="996" w:type="dxa"/>
-            <w:shd w:val="clear" w:color="auto" w:fill="auto"/>
-          </w:tcPr>
-          <w:p>
-            <w:pPr>
-              <w:tabs>
-                <w:tab w:val="left" w:pos="1988"/>
-              </w:tabs>
-              <w:rPr>
-                <w:lang w:val="en-US"/>
-              </w:rPr>
-            </w:pPr>
-          </w:p>
-        </w:tc>
-        <w:tc>
-          <w:tcPr>
-            <w:tcW w:w="1253" w:type="dxa"/>
-            <w:shd w:val="clear" w:color="auto" w:fill="auto"/>
-          </w:tcPr>
-          <w:p>
-            <w:pPr>
-              <w:tabs>
-                <w:tab w:val="left" w:pos="1988"/>
-              </w:tabs>
-              <w:rPr>
-                <w:lang w:val="en-US"/>
-              </w:rPr>
-            </w:pPr>
-            <w:r>
-              <w:rPr>
-                <w:lang w:val="en-US"/>
-              </w:rPr>
-              <w:t>20h</w:t>
-            </w:r>
-          </w:p>
-        </w:tc>
-        <w:tc>
-          <w:tcPr>
-            <w:tcW w:w="1082" w:type="dxa"/>
-            <w:shd w:val="clear" w:color="auto" w:fill="auto"/>
-          </w:tcPr>
-          <w:p>
-            <w:pPr>
-              <w:tabs>
-                <w:tab w:val="left" w:pos="1988"/>
-              </w:tabs>
-              <w:rPr>
-                <w:lang w:val="en-US"/>
-              </w:rPr>
-            </w:pPr>
-          </w:p>
-        </w:tc>
-        <w:tc>
-          <w:tcPr>
-            <w:tcW w:w="1076" w:type="dxa"/>
-            <w:shd w:val="clear" w:color="auto" w:fill="auto"/>
-          </w:tcPr>
-          <w:p>
-            <w:pPr>
-              <w:tabs>
-                <w:tab w:val="left" w:pos="1988"/>
-              </w:tabs>
-              <w:rPr>
+                <w:b/>
                 <w:lang w:val="en-US"/>
               </w:rPr>
             </w:pPr>
@@ -6145,7 +5743,7 @@
       <w:tr>
         <w:tc>
           <w:tcPr>
-            <w:tcW w:w="461" w:type="dxa"/>
+            <w:tcW w:w="423" w:type="dxa"/>
             <w:shd w:val="clear" w:color="auto" w:fill="auto"/>
           </w:tcPr>
           <w:p>
@@ -6171,7 +5769,7 @@
         </w:tc>
         <w:tc>
           <w:tcPr>
-            <w:tcW w:w="1284" w:type="dxa"/>
+            <w:tcW w:w="1390" w:type="dxa"/>
             <w:shd w:val="clear" w:color="auto" w:fill="auto"/>
           </w:tcPr>
           <w:p>
@@ -6193,7 +5791,7 @@
         </w:tc>
         <w:tc>
           <w:tcPr>
-            <w:tcW w:w="2037" w:type="dxa"/>
+            <w:tcW w:w="7200" w:type="dxa"/>
             <w:shd w:val="clear" w:color="auto" w:fill="auto"/>
           </w:tcPr>
           <w:p>
@@ -6202,136 +5800,23 @@
                 <w:tab w:val="left" w:pos="1988"/>
               </w:tabs>
               <w:rPr>
-                <w:lang w:val="en-US"/>
-              </w:rPr>
-            </w:pPr>
-            <w:r>
-              <w:t xml:space="preserve">As a Participant, I want to see </w:t>
-            </w:r>
-            <w:r>
-              <w:t>my</w:t>
-            </w:r>
-            <w:r>
-              <w:t xml:space="preserve"> marks of the </w:t>
-            </w:r>
-            <w:r>
-              <w:t>already finished courses and topics.</w:t>
-            </w:r>
-          </w:p>
-        </w:tc>
-        <w:tc>
-          <w:tcPr>
-            <w:tcW w:w="694" w:type="dxa"/>
-            <w:shd w:val="clear" w:color="auto" w:fill="auto"/>
-          </w:tcPr>
-          <w:p>
-            <w:pPr>
-              <w:tabs>
-                <w:tab w:val="left" w:pos="1988"/>
-              </w:tabs>
-              <w:rPr>
-                <w:lang w:val="en-US"/>
-              </w:rPr>
-            </w:pPr>
-          </w:p>
-        </w:tc>
-        <w:tc>
-          <w:tcPr>
-            <w:tcW w:w="800" w:type="dxa"/>
-            <w:shd w:val="clear" w:color="auto" w:fill="auto"/>
-          </w:tcPr>
-          <w:p>
-            <w:pPr>
-              <w:tabs>
-                <w:tab w:val="left" w:pos="1988"/>
-              </w:tabs>
-              <w:rPr>
-                <w:lang w:val="en-US"/>
-              </w:rPr>
-            </w:pPr>
-          </w:p>
-        </w:tc>
-        <w:tc>
-          <w:tcPr>
-            <w:tcW w:w="996" w:type="dxa"/>
-            <w:shd w:val="clear" w:color="auto" w:fill="auto"/>
-          </w:tcPr>
-          <w:p>
-            <w:pPr>
-              <w:tabs>
-                <w:tab w:val="left" w:pos="1988"/>
-              </w:tabs>
-              <w:rPr>
+                <w:b/>
                 <w:lang w:val="en-US"/>
               </w:rPr>
             </w:pPr>
             <w:r>
               <w:rPr>
-                <w:lang w:val="en-US"/>
+                <w:b/>
               </w:rPr>
-              <w:t>high</w:t>
+              <w:t>As a Participant, I want to see my marks of the already finished courses and topics.</w:t>
             </w:r>
-          </w:p>
-        </w:tc>
-        <w:tc>
-          <w:tcPr>
-            <w:tcW w:w="1253" w:type="dxa"/>
-            <w:shd w:val="clear" w:color="auto" w:fill="auto"/>
-          </w:tcPr>
-          <w:p>
-            <w:pPr>
-              <w:tabs>
-                <w:tab w:val="left" w:pos="1988"/>
-              </w:tabs>
-              <w:rPr>
-                <w:lang w:val="en-US"/>
-              </w:rPr>
-            </w:pPr>
-            <w:r>
-              <w:rPr>
-                <w:lang w:val="en-US"/>
-              </w:rPr>
-              <w:t>30h</w:t>
-            </w:r>
-          </w:p>
-        </w:tc>
-        <w:tc>
-          <w:tcPr>
-            <w:tcW w:w="1082" w:type="dxa"/>
-            <w:shd w:val="clear" w:color="auto" w:fill="auto"/>
-          </w:tcPr>
-          <w:p>
-            <w:pPr>
-              <w:tabs>
-                <w:tab w:val="left" w:pos="1988"/>
-              </w:tabs>
-              <w:rPr>
-                <w:lang w:val="en-US"/>
-              </w:rPr>
-            </w:pPr>
-          </w:p>
-        </w:tc>
-        <w:tc>
-          <w:tcPr>
-            <w:tcW w:w="1076" w:type="dxa"/>
-            <w:shd w:val="clear" w:color="auto" w:fill="auto"/>
-          </w:tcPr>
-          <w:p>
-            <w:pPr>
-              <w:tabs>
-                <w:tab w:val="left" w:pos="1988"/>
-              </w:tabs>
-              <w:rPr>
-                <w:lang w:val="en-US"/>
-              </w:rPr>
-            </w:pPr>
           </w:p>
         </w:tc>
       </w:tr>
       <w:tr>
         <w:tc>
           <w:tcPr>
-            <w:tcW w:w="461" w:type="dxa"/>
+            <w:tcW w:w="423" w:type="dxa"/>
             <w:shd w:val="clear" w:color="auto" w:fill="auto"/>
           </w:tcPr>
           <w:p>
@@ -6357,7 +5842,7 @@
         </w:tc>
         <w:tc>
           <w:tcPr>
-            <w:tcW w:w="1284" w:type="dxa"/>
+            <w:tcW w:w="1390" w:type="dxa"/>
             <w:shd w:val="clear" w:color="auto" w:fill="auto"/>
           </w:tcPr>
           <w:p>
@@ -6379,31 +5864,7 @@
         </w:tc>
         <w:tc>
           <w:tcPr>
-            <w:tcW w:w="2037" w:type="dxa"/>
-            <w:shd w:val="clear" w:color="auto" w:fill="auto"/>
-          </w:tcPr>
-          <w:p>
-            <w:pPr>
-              <w:tabs>
-                <w:tab w:val="left" w:pos="1988"/>
-              </w:tabs>
-            </w:pPr>
-            <w:r>
-              <w:t xml:space="preserve">As a Participant or a </w:t>
-            </w:r>
-            <w:proofErr w:type="gramStart"/>
-            <w:r>
-              <w:t>Lecturer</w:t>
-            </w:r>
-            <w:proofErr w:type="gramEnd"/>
-            <w:r>
-              <w:t xml:space="preserve"> I want to be able to get a schedule showing the time and place of available exams.</w:t>
-            </w:r>
-          </w:p>
-        </w:tc>
-        <w:tc>
-          <w:tcPr>
-            <w:tcW w:w="694" w:type="dxa"/>
+            <w:tcW w:w="7200" w:type="dxa"/>
             <w:shd w:val="clear" w:color="auto" w:fill="auto"/>
           </w:tcPr>
           <w:p>
@@ -6412,110 +5873,36 @@
                 <w:tab w:val="left" w:pos="1988"/>
               </w:tabs>
               <w:rPr>
-                <w:lang w:val="en-US"/>
-              </w:rPr>
-            </w:pPr>
-          </w:p>
-        </w:tc>
-        <w:tc>
-          <w:tcPr>
-            <w:tcW w:w="800" w:type="dxa"/>
-            <w:shd w:val="clear" w:color="auto" w:fill="auto"/>
-          </w:tcPr>
-          <w:p>
-            <w:pPr>
-              <w:tabs>
-                <w:tab w:val="left" w:pos="1988"/>
-              </w:tabs>
-              <w:rPr>
-                <w:lang w:val="en-US"/>
-              </w:rPr>
-            </w:pPr>
-          </w:p>
-        </w:tc>
-        <w:tc>
-          <w:tcPr>
-            <w:tcW w:w="996" w:type="dxa"/>
-            <w:shd w:val="clear" w:color="auto" w:fill="auto"/>
-          </w:tcPr>
-          <w:p>
-            <w:pPr>
-              <w:tabs>
-                <w:tab w:val="left" w:pos="1988"/>
-              </w:tabs>
-              <w:rPr>
-                <w:lang w:val="en-US"/>
-              </w:rPr>
-            </w:pPr>
-            <w:proofErr w:type="spellStart"/>
-            <w:r>
-              <w:rPr>
-                <w:lang w:val="en-US"/>
-              </w:rPr>
-              <w:t>hight</w:t>
-            </w:r>
-            <w:proofErr w:type="spellEnd"/>
-          </w:p>
-        </w:tc>
-        <w:tc>
-          <w:tcPr>
-            <w:tcW w:w="1253" w:type="dxa"/>
-            <w:shd w:val="clear" w:color="auto" w:fill="auto"/>
-          </w:tcPr>
-          <w:p>
-            <w:pPr>
-              <w:tabs>
-                <w:tab w:val="left" w:pos="1988"/>
-              </w:tabs>
-              <w:rPr>
-                <w:lang w:val="en-US"/>
+                <w:b/>
               </w:rPr>
             </w:pPr>
             <w:r>
               <w:rPr>
-                <w:lang w:val="en-US"/>
+                <w:b/>
               </w:rPr>
-              <w:t>20h</w:t>
+              <w:t xml:space="preserve">As a Participant or a </w:t>
             </w:r>
-          </w:p>
-        </w:tc>
-        <w:tc>
-          <w:tcPr>
-            <w:tcW w:w="1082" w:type="dxa"/>
-            <w:shd w:val="clear" w:color="auto" w:fill="auto"/>
-          </w:tcPr>
-          <w:p>
-            <w:pPr>
-              <w:tabs>
-                <w:tab w:val="left" w:pos="1988"/>
-              </w:tabs>
+            <w:proofErr w:type="gramStart"/>
+            <w:r>
               <w:rPr>
-                <w:lang w:val="en-US"/>
+                <w:b/>
               </w:rPr>
-            </w:pPr>
-          </w:p>
-        </w:tc>
-        <w:tc>
-          <w:tcPr>
-            <w:tcW w:w="1076" w:type="dxa"/>
-            <w:shd w:val="clear" w:color="auto" w:fill="auto"/>
-          </w:tcPr>
-          <w:p>
-            <w:pPr>
-              <w:tabs>
-                <w:tab w:val="left" w:pos="1988"/>
-              </w:tabs>
+              <w:t>Lecturer</w:t>
+            </w:r>
+            <w:proofErr w:type="gramEnd"/>
+            <w:r>
               <w:rPr>
-                <w:lang w:val="en-US"/>
+                <w:b/>
               </w:rPr>
-            </w:pPr>
+              <w:t xml:space="preserve"> I want to be able to get a schedule showing the time and place of available exams.</w:t>
+            </w:r>
           </w:p>
         </w:tc>
       </w:tr>
       <w:tr>
         <w:tc>
           <w:tcPr>
-            <w:tcW w:w="461" w:type="dxa"/>
+            <w:tcW w:w="423" w:type="dxa"/>
             <w:shd w:val="clear" w:color="auto" w:fill="auto"/>
           </w:tcPr>
           <w:p>
@@ -6535,21 +5922,13 @@
                 <w:bCs/>
                 <w:lang w:val="en-US"/>
               </w:rPr>
-              <w:t>0</w:t>
-            </w:r>
-            <w:r>
-              <w:rPr>
-                <w:b/>
-                <w:bCs/>
-                <w:lang w:val="en-US"/>
-              </w:rPr>
-              <w:t>6</w:t>
+              <w:t>06</w:t>
             </w:r>
           </w:p>
         </w:tc>
         <w:tc>
           <w:tcPr>
-            <w:tcW w:w="1284" w:type="dxa"/>
+            <w:tcW w:w="1390" w:type="dxa"/>
             <w:shd w:val="clear" w:color="auto" w:fill="auto"/>
           </w:tcPr>
           <w:p>
@@ -6571,7 +5950,7 @@
         </w:tc>
         <w:tc>
           <w:tcPr>
-            <w:tcW w:w="2037" w:type="dxa"/>
+            <w:tcW w:w="7200" w:type="dxa"/>
             <w:shd w:val="clear" w:color="auto" w:fill="auto"/>
           </w:tcPr>
           <w:p>
@@ -6581,49 +5960,33 @@
               </w:tabs>
               <w:jc w:val="center"/>
               <w:rPr>
-                <w:lang w:val="en-US"/>
+                <w:b/>
               </w:rPr>
             </w:pPr>
             <w:r>
-              <w:t xml:space="preserve">As a Participant, I want to </w:t>
-            </w:r>
-            <w:r>
-              <w:t xml:space="preserve">be able to </w:t>
-            </w:r>
-            <w:r>
-              <w:t xml:space="preserve">select an exam (there are different data on an </w:t>
-            </w:r>
-            <w:r>
-              <w:lastRenderedPageBreak/>
-              <w:t>exam).</w:t>
+              <w:rPr>
+                <w:b/>
+              </w:rPr>
+              <w:t>As a Participant, I want to be able to select an exam (there are different data on an exam).</w:t>
             </w:r>
           </w:p>
-        </w:tc>
-        <w:tc>
-          <w:tcPr>
-            <w:tcW w:w="694" w:type="dxa"/>
-            <w:shd w:val="clear" w:color="auto" w:fill="auto"/>
-          </w:tcPr>
           <w:p>
             <w:pPr>
               <w:tabs>
                 <w:tab w:val="left" w:pos="1988"/>
               </w:tabs>
+            </w:pPr>
+            <w:r>
               <w:rPr>
+                <w:u w:val="single"/>
                 <w:lang w:val="en-US"/>
               </w:rPr>
-            </w:pPr>
+              <w:t>Success:</w:t>
+            </w:r>
             <w:r>
-              <w:lastRenderedPageBreak/>
-              <w:t>A participant has selected exam.</w:t>
+              <w:t xml:space="preserve"> A participant has selected exam.</w:t>
             </w:r>
           </w:p>
-        </w:tc>
-        <w:tc>
-          <w:tcPr>
-            <w:tcW w:w="800" w:type="dxa"/>
-            <w:shd w:val="clear" w:color="auto" w:fill="auto"/>
-          </w:tcPr>
           <w:p>
             <w:pPr>
               <w:pStyle w:val="ListParagraph"/>
@@ -6631,90 +5994,15 @@
               <w:ind w:left="0"/>
             </w:pPr>
             <w:r>
-              <w:t xml:space="preserve">An error message is displayed “This date is already reserved, </w:t>
+              <w:rPr>
+                <w:u w:val="single"/>
+              </w:rPr>
+              <w:t>Failure:</w:t>
             </w:r>
             <w:r>
-              <w:lastRenderedPageBreak/>
-              <w:t>please take another date for your final exam".</w:t>
+              <w:t xml:space="preserve"> An error message is displayed “This date is already reserved, please take another date for your final exam".</w:t>
             </w:r>
           </w:p>
-          <w:p>
-            <w:pPr>
-              <w:tabs>
-                <w:tab w:val="left" w:pos="1988"/>
-              </w:tabs>
-              <w:rPr>
-                <w:lang w:val="en-US"/>
-              </w:rPr>
-            </w:pPr>
-          </w:p>
-        </w:tc>
-        <w:tc>
-          <w:tcPr>
-            <w:tcW w:w="996" w:type="dxa"/>
-            <w:shd w:val="clear" w:color="auto" w:fill="auto"/>
-          </w:tcPr>
-          <w:p>
-            <w:pPr>
-              <w:tabs>
-                <w:tab w:val="left" w:pos="1988"/>
-              </w:tabs>
-              <w:rPr>
-                <w:lang w:val="en-US"/>
-              </w:rPr>
-            </w:pPr>
-            <w:r>
-              <w:rPr>
-                <w:lang w:val="en-US"/>
-              </w:rPr>
-              <w:lastRenderedPageBreak/>
-              <w:t>high</w:t>
-            </w:r>
-          </w:p>
-        </w:tc>
-        <w:tc>
-          <w:tcPr>
-            <w:tcW w:w="1253" w:type="dxa"/>
-            <w:shd w:val="clear" w:color="auto" w:fill="auto"/>
-          </w:tcPr>
-          <w:p>
-            <w:pPr>
-              <w:tabs>
-                <w:tab w:val="left" w:pos="1988"/>
-              </w:tabs>
-              <w:rPr>
-                <w:lang w:val="en-US"/>
-              </w:rPr>
-            </w:pPr>
-            <w:r>
-              <w:rPr>
-                <w:lang w:val="en-US"/>
-              </w:rPr>
-              <w:t>30h</w:t>
-            </w:r>
-          </w:p>
-        </w:tc>
-        <w:tc>
-          <w:tcPr>
-            <w:tcW w:w="1082" w:type="dxa"/>
-            <w:shd w:val="clear" w:color="auto" w:fill="auto"/>
-          </w:tcPr>
-          <w:p>
-            <w:pPr>
-              <w:tabs>
-                <w:tab w:val="left" w:pos="1988"/>
-              </w:tabs>
-              <w:rPr>
-                <w:lang w:val="en-US"/>
-              </w:rPr>
-            </w:pPr>
-          </w:p>
-        </w:tc>
-        <w:tc>
-          <w:tcPr>
-            <w:tcW w:w="1076" w:type="dxa"/>
-            <w:shd w:val="clear" w:color="auto" w:fill="auto"/>
-          </w:tcPr>
           <w:p>
             <w:pPr>
               <w:tabs>
@@ -6730,7 +6018,7 @@
       <w:tr>
         <w:tc>
           <w:tcPr>
-            <w:tcW w:w="461" w:type="dxa"/>
+            <w:tcW w:w="423" w:type="dxa"/>
             <w:shd w:val="clear" w:color="auto" w:fill="auto"/>
           </w:tcPr>
           <w:p>
@@ -6750,21 +6038,13 @@
                 <w:bCs/>
                 <w:lang w:val="en-US"/>
               </w:rPr>
-              <w:t>0</w:t>
-            </w:r>
-            <w:r>
-              <w:rPr>
-                <w:b/>
-                <w:bCs/>
-                <w:lang w:val="en-US"/>
-              </w:rPr>
-              <w:t>7</w:t>
+              <w:t>07</w:t>
             </w:r>
           </w:p>
         </w:tc>
         <w:tc>
           <w:tcPr>
-            <w:tcW w:w="1284" w:type="dxa"/>
+            <w:tcW w:w="1390" w:type="dxa"/>
             <w:shd w:val="clear" w:color="auto" w:fill="auto"/>
           </w:tcPr>
           <w:p>
@@ -6786,7 +6066,7 @@
         </w:tc>
         <w:tc>
           <w:tcPr>
-            <w:tcW w:w="2037" w:type="dxa"/>
+            <w:tcW w:w="7200" w:type="dxa"/>
             <w:shd w:val="clear" w:color="auto" w:fill="auto"/>
           </w:tcPr>
           <w:p>
@@ -6795,57 +6075,16 @@
                 <w:tab w:val="left" w:pos="1988"/>
               </w:tabs>
               <w:rPr>
-                <w:lang w:val="en-US"/>
+                <w:b/>
               </w:rPr>
             </w:pPr>
             <w:r>
-              <w:t>As a Participant, I want to be able to cancel the exam registration</w:t>
+              <w:rPr>
+                <w:b/>
+              </w:rPr>
+              <w:t>As a Participant, I want to be able to cancel the exam registration.</w:t>
             </w:r>
           </w:p>
-        </w:tc>
-        <w:tc>
-          <w:tcPr>
-            <w:tcW w:w="694" w:type="dxa"/>
-            <w:shd w:val="clear" w:color="auto" w:fill="auto"/>
-          </w:tcPr>
-          <w:p>
-            <w:pPr>
-              <w:tabs>
-                <w:tab w:val="left" w:pos="1988"/>
-              </w:tabs>
-              <w:rPr>
-                <w:lang w:val="en-US"/>
-              </w:rPr>
-            </w:pPr>
-            <w:r>
-              <w:t>A message “You have successfully deleted your exam registration”</w:t>
-            </w:r>
-          </w:p>
-        </w:tc>
-        <w:tc>
-          <w:tcPr>
-            <w:tcW w:w="800" w:type="dxa"/>
-            <w:shd w:val="clear" w:color="auto" w:fill="auto"/>
-          </w:tcPr>
-          <w:p>
-            <w:pPr>
-              <w:tabs>
-                <w:tab w:val="left" w:pos="1988"/>
-              </w:tabs>
-              <w:rPr>
-                <w:lang w:val="en-US"/>
-              </w:rPr>
-            </w:pPr>
-            <w:r>
-              <w:t>An error message "The period of availability of deleting registration is expired, please take a contact to the administration".</w:t>
-            </w:r>
-          </w:p>
-        </w:tc>
-        <w:tc>
-          <w:tcPr>
-            <w:tcW w:w="996" w:type="dxa"/>
-            <w:shd w:val="clear" w:color="auto" w:fill="auto"/>
-          </w:tcPr>
           <w:p>
             <w:pPr>
               <w:tabs>
@@ -6857,17 +6096,15 @@
             </w:pPr>
             <w:r>
               <w:rPr>
+                <w:u w:val="single"/>
                 <w:lang w:val="en-US"/>
               </w:rPr>
-              <w:t>high</w:t>
+              <w:t>Success:</w:t>
+            </w:r>
+            <w:r>
+              <w:t xml:space="preserve"> A message “You have successfully deleted your exam registration”</w:t>
             </w:r>
           </w:p>
-        </w:tc>
-        <w:tc>
-          <w:tcPr>
-            <w:tcW w:w="1253" w:type="dxa"/>
-            <w:shd w:val="clear" w:color="auto" w:fill="auto"/>
-          </w:tcPr>
           <w:p>
             <w:pPr>
               <w:tabs>
@@ -6879,49 +6116,21 @@
             </w:pPr>
             <w:r>
               <w:rPr>
+                <w:u w:val="single"/>
                 <w:lang w:val="en-US"/>
               </w:rPr>
-              <w:t>10h</w:t>
+              <w:t>Failure:</w:t>
             </w:r>
-          </w:p>
-        </w:tc>
-        <w:tc>
-          <w:tcPr>
-            <w:tcW w:w="1082" w:type="dxa"/>
-            <w:shd w:val="clear" w:color="auto" w:fill="auto"/>
-          </w:tcPr>
-          <w:p>
-            <w:pPr>
-              <w:tabs>
-                <w:tab w:val="left" w:pos="1988"/>
-              </w:tabs>
-              <w:rPr>
-                <w:lang w:val="en-US"/>
-              </w:rPr>
-            </w:pPr>
-          </w:p>
-        </w:tc>
-        <w:tc>
-          <w:tcPr>
-            <w:tcW w:w="1076" w:type="dxa"/>
-            <w:shd w:val="clear" w:color="auto" w:fill="auto"/>
-          </w:tcPr>
-          <w:p>
-            <w:pPr>
-              <w:tabs>
-                <w:tab w:val="left" w:pos="1988"/>
-              </w:tabs>
-              <w:rPr>
-                <w:lang w:val="en-US"/>
-              </w:rPr>
-            </w:pPr>
+            <w:r>
+              <w:t xml:space="preserve"> An error message "The period of availability of deleting registration is expired, please take a contact to the administration".</w:t>
+            </w:r>
           </w:p>
         </w:tc>
       </w:tr>
       <w:tr>
         <w:tc>
           <w:tcPr>
-            <w:tcW w:w="461" w:type="dxa"/>
+            <w:tcW w:w="423" w:type="dxa"/>
             <w:shd w:val="clear" w:color="auto" w:fill="auto"/>
           </w:tcPr>
           <w:p>
@@ -6941,21 +6150,13 @@
                 <w:bCs/>
                 <w:lang w:val="en-US"/>
               </w:rPr>
-              <w:t>0</w:t>
-            </w:r>
-            <w:r>
-              <w:rPr>
-                <w:b/>
-                <w:bCs/>
-                <w:lang w:val="en-US"/>
-              </w:rPr>
-              <w:t>8</w:t>
+              <w:t>08</w:t>
             </w:r>
           </w:p>
         </w:tc>
         <w:tc>
           <w:tcPr>
-            <w:tcW w:w="1284" w:type="dxa"/>
+            <w:tcW w:w="1390" w:type="dxa"/>
             <w:shd w:val="clear" w:color="auto" w:fill="auto"/>
           </w:tcPr>
           <w:p>
@@ -6977,7 +6178,7 @@
         </w:tc>
         <w:tc>
           <w:tcPr>
-            <w:tcW w:w="2037" w:type="dxa"/>
+            <w:tcW w:w="7200" w:type="dxa"/>
             <w:shd w:val="clear" w:color="auto" w:fill="auto"/>
           </w:tcPr>
           <w:p>
@@ -6987,54 +6188,26 @@
               <w:ind w:left="0"/>
             </w:pPr>
             <w:r>
-              <w:t>As a Participant</w:t>
-            </w:r>
-            <w:r>
-              <w:t xml:space="preserve"> or a lecturer</w:t>
-            </w:r>
-            <w:r>
-              <w:t xml:space="preserve"> I want to </w:t>
-            </w:r>
-            <w:r>
-              <w:t>see</w:t>
-            </w:r>
-            <w:r>
-              <w:t xml:space="preserve"> my page with my personal </w:t>
+              <w:rPr>
+                <w:b/>
+              </w:rPr>
+              <w:t xml:space="preserve">As a Participant or a lecturer I want to see my page with my personal </w:t>
             </w:r>
             <w:proofErr w:type="gramStart"/>
             <w:r>
-              <w:t xml:space="preserve">information </w:t>
+              <w:rPr>
+                <w:b/>
+              </w:rPr>
+              <w:t>information</w:t>
+            </w:r>
+            <w:r>
+              <w:t xml:space="preserve"> </w:t>
             </w:r>
             <w:r>
               <w:t>.</w:t>
             </w:r>
             <w:proofErr w:type="gramEnd"/>
           </w:p>
-        </w:tc>
-        <w:tc>
-          <w:tcPr>
-            <w:tcW w:w="694" w:type="dxa"/>
-            <w:shd w:val="clear" w:color="auto" w:fill="auto"/>
-          </w:tcPr>
-          <w:p>
-            <w:pPr>
-              <w:tabs>
-                <w:tab w:val="left" w:pos="1988"/>
-              </w:tabs>
-              <w:rPr>
-                <w:lang w:val="en-US"/>
-              </w:rPr>
-            </w:pPr>
-            <w:r>
-              <w:t>The participant can see his page with all the information it has.</w:t>
-            </w:r>
-          </w:p>
-        </w:tc>
-        <w:tc>
-          <w:tcPr>
-            <w:tcW w:w="800" w:type="dxa"/>
-            <w:shd w:val="clear" w:color="auto" w:fill="auto"/>
-          </w:tcPr>
           <w:p>
             <w:pPr>
               <w:pStyle w:val="ListParagraph"/>
@@ -7042,93 +6215,38 @@
               <w:ind w:left="0"/>
             </w:pPr>
             <w:r>
-              <w:t>We are sorry, this page is on reconstruction, you can access it after 12 hours.</w:t>
+              <w:rPr>
+                <w:u w:val="single"/>
+              </w:rPr>
+              <w:t>Success:</w:t>
+            </w:r>
+            <w:r>
+              <w:t xml:space="preserve"> The participant can see his page with all the information it has.</w:t>
             </w:r>
           </w:p>
           <w:p>
             <w:pPr>
-              <w:tabs>
-                <w:tab w:val="left" w:pos="1988"/>
-              </w:tabs>
-              <w:rPr>
-                <w:lang w:val="en-US"/>
-              </w:rPr>
+              <w:pStyle w:val="ListParagraph"/>
+              <w:spacing w:line="360" w:lineRule="auto"/>
+              <w:ind w:left="0"/>
             </w:pPr>
+            <w:r>
+              <w:t xml:space="preserve">Failure: We are sorry, this page is on </w:t>
+            </w:r>
+            <w:proofErr w:type="gramStart"/>
+            <w:r>
+              <w:t>reconstruction ,</w:t>
+            </w:r>
+            <w:proofErr w:type="gramEnd"/>
+            <w:r>
+              <w:t xml:space="preserve"> you can access it after 12 hours.</w:t>
+            </w:r>
           </w:p>
-        </w:tc>
-        <w:tc>
-          <w:tcPr>
-            <w:tcW w:w="996" w:type="dxa"/>
-            <w:shd w:val="clear" w:color="auto" w:fill="auto"/>
-          </w:tcPr>
           <w:p>
             <w:pPr>
-              <w:tabs>
-                <w:tab w:val="left" w:pos="1988"/>
-              </w:tabs>
-              <w:rPr>
-                <w:lang w:val="en-US"/>
-              </w:rPr>
-            </w:pPr>
-            <w:r>
-              <w:rPr>
-                <w:lang w:val="en-US"/>
-              </w:rPr>
-              <w:t>high</w:t>
-            </w:r>
-          </w:p>
-        </w:tc>
-        <w:tc>
-          <w:tcPr>
-            <w:tcW w:w="1253" w:type="dxa"/>
-            <w:shd w:val="clear" w:color="auto" w:fill="auto"/>
-          </w:tcPr>
-          <w:p>
-            <w:pPr>
-              <w:tabs>
-                <w:tab w:val="left" w:pos="1988"/>
-              </w:tabs>
-              <w:rPr>
-                <w:lang w:val="en-US"/>
-              </w:rPr>
-            </w:pPr>
-            <w:r>
-              <w:rPr>
-                <w:lang w:val="en-US"/>
-              </w:rPr>
-              <w:t>40h</w:t>
-            </w:r>
-          </w:p>
-        </w:tc>
-        <w:tc>
-          <w:tcPr>
-            <w:tcW w:w="1082" w:type="dxa"/>
-            <w:shd w:val="clear" w:color="auto" w:fill="auto"/>
-          </w:tcPr>
-          <w:p>
-            <w:pPr>
-              <w:tabs>
-                <w:tab w:val="left" w:pos="1988"/>
-              </w:tabs>
-              <w:rPr>
-                <w:lang w:val="en-US"/>
-              </w:rPr>
-            </w:pPr>
-          </w:p>
-        </w:tc>
-        <w:tc>
-          <w:tcPr>
-            <w:tcW w:w="1076" w:type="dxa"/>
-            <w:shd w:val="clear" w:color="auto" w:fill="auto"/>
-          </w:tcPr>
-          <w:p>
-            <w:pPr>
-              <w:tabs>
-                <w:tab w:val="left" w:pos="1988"/>
-              </w:tabs>
-              <w:rPr>
-                <w:lang w:val="en-US"/>
-              </w:rPr>
+              <w:pStyle w:val="ListParagraph"/>
+              <w:spacing w:line="360" w:lineRule="auto"/>
+              <w:ind w:left="0"/>
             </w:pPr>
           </w:p>
         </w:tc>
@@ -7136,7 +6254,7 @@
       <w:tr>
         <w:tc>
           <w:tcPr>
-            <w:tcW w:w="461" w:type="dxa"/>
+            <w:tcW w:w="423" w:type="dxa"/>
             <w:shd w:val="clear" w:color="auto" w:fill="auto"/>
           </w:tcPr>
           <w:p>
@@ -7162,7 +6280,7 @@
         </w:tc>
         <w:tc>
           <w:tcPr>
-            <w:tcW w:w="1284" w:type="dxa"/>
+            <w:tcW w:w="1390" w:type="dxa"/>
             <w:shd w:val="clear" w:color="auto" w:fill="auto"/>
           </w:tcPr>
           <w:p>
@@ -7184,7 +6302,7 @@
         </w:tc>
         <w:tc>
           <w:tcPr>
-            <w:tcW w:w="2037" w:type="dxa"/>
+            <w:tcW w:w="7200" w:type="dxa"/>
             <w:shd w:val="clear" w:color="auto" w:fill="auto"/>
           </w:tcPr>
           <w:p>
@@ -7192,22 +6310,22 @@
               <w:pStyle w:val="ListParagraph"/>
               <w:spacing w:line="360" w:lineRule="auto"/>
               <w:ind w:left="0"/>
+              <w:rPr>
+                <w:b/>
+              </w:rPr>
             </w:pPr>
             <w:r>
-              <w:t xml:space="preserve">As a System Administrator, I </w:t>
-            </w:r>
-            <w:r>
-              <w:t>want to be able to</w:t>
-            </w:r>
-            <w:r>
-              <w:t xml:space="preserve"> change the information on a </w:t>
+              <w:rPr>
+                <w:b/>
+              </w:rPr>
+              <w:t xml:space="preserve">As a System Administrator, I want to be able to change the information on a </w:t>
             </w:r>
             <w:proofErr w:type="gramStart"/>
             <w:r>
-              <w:t xml:space="preserve">course </w:t>
-            </w:r>
-            <w:r>
-              <w:t>.</w:t>
+              <w:rPr>
+                <w:b/>
+              </w:rPr>
+              <w:t>course .</w:t>
             </w:r>
             <w:proofErr w:type="gramEnd"/>
           </w:p>
@@ -7217,29 +6335,32 @@
               <w:spacing w:line="360" w:lineRule="auto"/>
               <w:ind w:left="0"/>
             </w:pPr>
+            <w:r>
+              <w:rPr>
+                <w:u w:val="single"/>
+              </w:rPr>
+              <w:t>Success:</w:t>
+            </w:r>
+            <w:r>
+              <w:t xml:space="preserve"> An Administrator can manage the data of courses, participants, exams.</w:t>
+            </w:r>
           </w:p>
-        </w:tc>
-        <w:tc>
-          <w:tcPr>
-            <w:tcW w:w="694" w:type="dxa"/>
-            <w:shd w:val="clear" w:color="auto" w:fill="auto"/>
-          </w:tcPr>
           <w:p>
             <w:pPr>
-              <w:tabs>
-                <w:tab w:val="left" w:pos="1988"/>
-              </w:tabs>
+              <w:pStyle w:val="ListParagraph"/>
+              <w:spacing w:line="360" w:lineRule="auto"/>
+              <w:ind w:left="0"/>
+              <w:rPr>
+                <w:u w:val="single"/>
+              </w:rPr>
             </w:pPr>
             <w:r>
-              <w:t>An Administrator can manage the data of courses, participants, exams.</w:t>
+              <w:rPr>
+                <w:u w:val="single"/>
+              </w:rPr>
+              <w:t xml:space="preserve">Failure: </w:t>
             </w:r>
           </w:p>
-        </w:tc>
-        <w:tc>
-          <w:tcPr>
-            <w:tcW w:w="800" w:type="dxa"/>
-            <w:shd w:val="clear" w:color="auto" w:fill="auto"/>
-          </w:tcPr>
           <w:p>
             <w:pPr>
               <w:pStyle w:val="ListParagraph"/>
@@ -7248,87 +6369,11 @@
             </w:pPr>
           </w:p>
         </w:tc>
-        <w:tc>
-          <w:tcPr>
-            <w:tcW w:w="996" w:type="dxa"/>
-            <w:shd w:val="clear" w:color="auto" w:fill="auto"/>
-          </w:tcPr>
-          <w:p>
-            <w:pPr>
-              <w:tabs>
-                <w:tab w:val="left" w:pos="1988"/>
-              </w:tabs>
-              <w:rPr>
-                <w:lang w:val="en-US"/>
-              </w:rPr>
-            </w:pPr>
-            <w:r>
-              <w:rPr>
-                <w:lang w:val="en-US"/>
-              </w:rPr>
-              <w:t>high</w:t>
-            </w:r>
-          </w:p>
-        </w:tc>
-        <w:tc>
-          <w:tcPr>
-            <w:tcW w:w="1253" w:type="dxa"/>
-            <w:shd w:val="clear" w:color="auto" w:fill="auto"/>
-          </w:tcPr>
-          <w:p>
-            <w:pPr>
-              <w:tabs>
-                <w:tab w:val="left" w:pos="1988"/>
-              </w:tabs>
-              <w:rPr>
-                <w:lang w:val="en-US"/>
-              </w:rPr>
-            </w:pPr>
-            <w:r>
-              <w:rPr>
-                <w:lang w:val="en-US"/>
-              </w:rPr>
-              <w:t>25h</w:t>
-            </w:r>
-          </w:p>
-        </w:tc>
-        <w:tc>
-          <w:tcPr>
-            <w:tcW w:w="1082" w:type="dxa"/>
-            <w:shd w:val="clear" w:color="auto" w:fill="auto"/>
-          </w:tcPr>
-          <w:p>
-            <w:pPr>
-              <w:tabs>
-                <w:tab w:val="left" w:pos="1988"/>
-              </w:tabs>
-              <w:rPr>
-                <w:lang w:val="en-US"/>
-              </w:rPr>
-            </w:pPr>
-          </w:p>
-        </w:tc>
-        <w:tc>
-          <w:tcPr>
-            <w:tcW w:w="1076" w:type="dxa"/>
-            <w:shd w:val="clear" w:color="auto" w:fill="auto"/>
-          </w:tcPr>
-          <w:p>
-            <w:pPr>
-              <w:tabs>
-                <w:tab w:val="left" w:pos="1988"/>
-              </w:tabs>
-              <w:rPr>
-                <w:lang w:val="en-US"/>
-              </w:rPr>
-            </w:pPr>
-          </w:p>
-        </w:tc>
       </w:tr>
       <w:tr>
         <w:tc>
           <w:tcPr>
-            <w:tcW w:w="461" w:type="dxa"/>
+            <w:tcW w:w="423" w:type="dxa"/>
             <w:shd w:val="clear" w:color="auto" w:fill="auto"/>
           </w:tcPr>
           <w:p>
@@ -7354,7 +6399,7 @@
         </w:tc>
         <w:tc>
           <w:tcPr>
-            <w:tcW w:w="1284" w:type="dxa"/>
+            <w:tcW w:w="1390" w:type="dxa"/>
             <w:shd w:val="clear" w:color="auto" w:fill="auto"/>
           </w:tcPr>
           <w:p>
@@ -7370,13 +6415,20 @@
               <w:rPr>
                 <w:lang w:val="en-US"/>
               </w:rPr>
-              <w:t>List participants and corresponding courses</w:t>
+              <w:t xml:space="preserve">List participants and </w:t>
+            </w:r>
+            <w:r>
+              <w:rPr>
+                <w:lang w:val="en-US"/>
+              </w:rPr>
+              <w:lastRenderedPageBreak/>
+              <w:t>corresponding courses</w:t>
             </w:r>
           </w:p>
         </w:tc>
         <w:tc>
           <w:tcPr>
-            <w:tcW w:w="2037" w:type="dxa"/>
+            <w:tcW w:w="7200" w:type="dxa"/>
             <w:shd w:val="clear" w:color="auto" w:fill="auto"/>
           </w:tcPr>
           <w:p>
@@ -7384,41 +6436,26 @@
               <w:pStyle w:val="ListParagraph"/>
               <w:spacing w:line="360" w:lineRule="auto"/>
               <w:ind w:left="0"/>
+              <w:rPr>
+                <w:b/>
+              </w:rPr>
             </w:pPr>
             <w:r>
-              <w:t>As a</w:t>
-            </w:r>
-            <w:r>
-              <w:t xml:space="preserve"> lecturer</w:t>
-            </w:r>
-            <w:r>
-              <w:t xml:space="preserve">, I want to </w:t>
-            </w:r>
-            <w:r>
-              <w:t>see a list</w:t>
-            </w:r>
-            <w:r>
-              <w:t xml:space="preserve"> </w:t>
-            </w:r>
-            <w:r>
-              <w:t xml:space="preserve">of participants with courses that they </w:t>
+              <w:rPr>
+                <w:b/>
+              </w:rPr>
+              <w:lastRenderedPageBreak/>
+              <w:t xml:space="preserve">As a lecturer, I want to see a list of participants with courses that they </w:t>
             </w:r>
             <w:proofErr w:type="gramStart"/>
             <w:r>
-              <w:t xml:space="preserve">have </w:t>
-            </w:r>
-            <w:r>
-              <w:lastRenderedPageBreak/>
-              <w:t>.</w:t>
+              <w:rPr>
+                <w:b/>
+              </w:rPr>
+              <w:t>have .</w:t>
             </w:r>
             <w:proofErr w:type="gramEnd"/>
           </w:p>
-        </w:tc>
-        <w:tc>
-          <w:tcPr>
-            <w:tcW w:w="694" w:type="dxa"/>
-            <w:shd w:val="clear" w:color="auto" w:fill="auto"/>
-          </w:tcPr>
           <w:p>
             <w:pPr>
               <w:pStyle w:val="ListParagraph"/>
@@ -7426,107 +6463,32 @@
               <w:ind w:left="0"/>
             </w:pPr>
             <w:r>
+              <w:rPr>
+                <w:u w:val="single"/>
+              </w:rPr>
               <w:lastRenderedPageBreak/>
-              <w:t>A</w:t>
+              <w:t>Success</w:t>
             </w:r>
             <w:r>
-              <w:t xml:space="preserve"> Lecturer</w:t>
-            </w:r>
-            <w:r>
-              <w:t xml:space="preserve"> can see the list with all the data he needs</w:t>
-            </w:r>
-            <w:r>
-              <w:t>.</w:t>
+              <w:t>: A Lecturer can see the list with all the data he needs.</w:t>
             </w:r>
           </w:p>
-        </w:tc>
-        <w:tc>
-          <w:tcPr>
-            <w:tcW w:w="800" w:type="dxa"/>
-            <w:shd w:val="clear" w:color="auto" w:fill="auto"/>
-          </w:tcPr>
           <w:p>
             <w:pPr>
               <w:pStyle w:val="ListParagraph"/>
               <w:spacing w:line="360" w:lineRule="auto"/>
               <w:ind w:left="0"/>
-            </w:pPr>
-          </w:p>
-        </w:tc>
-        <w:tc>
-          <w:tcPr>
-            <w:tcW w:w="996" w:type="dxa"/>
-            <w:shd w:val="clear" w:color="auto" w:fill="auto"/>
-          </w:tcPr>
-          <w:p>
-            <w:pPr>
-              <w:tabs>
-                <w:tab w:val="left" w:pos="1988"/>
-              </w:tabs>
               <w:rPr>
-                <w:lang w:val="en-US"/>
+                <w:b/>
+                <w:u w:val="single"/>
               </w:rPr>
             </w:pPr>
             <w:r>
               <w:rPr>
-                <w:lang w:val="en-US"/>
+                <w:u w:val="single"/>
               </w:rPr>
-              <w:t>medium</w:t>
+              <w:t>Failure:</w:t>
             </w:r>
-          </w:p>
-        </w:tc>
-        <w:tc>
-          <w:tcPr>
-            <w:tcW w:w="1253" w:type="dxa"/>
-            <w:shd w:val="clear" w:color="auto" w:fill="auto"/>
-          </w:tcPr>
-          <w:p>
-            <w:pPr>
-              <w:tabs>
-                <w:tab w:val="left" w:pos="1988"/>
-              </w:tabs>
-              <w:rPr>
-                <w:lang w:val="en-US"/>
-              </w:rPr>
-            </w:pPr>
-            <w:r>
-              <w:rPr>
-                <w:lang w:val="en-US"/>
-              </w:rPr>
-              <w:t>30h</w:t>
-            </w:r>
-          </w:p>
-        </w:tc>
-        <w:tc>
-          <w:tcPr>
-            <w:tcW w:w="1082" w:type="dxa"/>
-            <w:shd w:val="clear" w:color="auto" w:fill="auto"/>
-          </w:tcPr>
-          <w:p>
-            <w:pPr>
-              <w:tabs>
-                <w:tab w:val="left" w:pos="1988"/>
-              </w:tabs>
-              <w:rPr>
-                <w:lang w:val="en-US"/>
-              </w:rPr>
-            </w:pPr>
-          </w:p>
-        </w:tc>
-        <w:tc>
-          <w:tcPr>
-            <w:tcW w:w="1076" w:type="dxa"/>
-            <w:shd w:val="clear" w:color="auto" w:fill="auto"/>
-          </w:tcPr>
-          <w:p>
-            <w:pPr>
-              <w:tabs>
-                <w:tab w:val="left" w:pos="1988"/>
-              </w:tabs>
-              <w:rPr>
-                <w:lang w:val="en-US"/>
-              </w:rPr>
-            </w:pPr>
           </w:p>
         </w:tc>
       </w:tr>
@@ -7545,16 +6507,16 @@
       <w:pPr>
         <w:pStyle w:val="Heading1"/>
       </w:pPr>
-      <w:bookmarkStart w:id="27" w:name="_Toc22510002"/>
-      <w:bookmarkStart w:id="28" w:name="_Toc22513252"/>
+      <w:bookmarkStart w:id="28" w:name="_Toc22510002"/>
+      <w:bookmarkStart w:id="29" w:name="_Toc22513252"/>
       <w:r>
         <w:t>Design</w:t>
       </w:r>
       <w:r>
         <w:t xml:space="preserve"> 1</w:t>
       </w:r>
-      <w:bookmarkEnd w:id="27"/>
       <w:bookmarkEnd w:id="28"/>
+      <w:bookmarkEnd w:id="29"/>
     </w:p>
     <w:p>
       <w:pPr>
@@ -7586,7 +6548,7 @@
                 <w:p>
                   <w:r>
                     <w:pict w14:anchorId="10F81015">
-                      <v:shape id="_x0000_i1027" type="#_x0000_t75" style="width:423.75pt;height:339.4pt">
+                      <v:shape id="_x0000_i1029" type="#_x0000_t75" style="width:423.75pt;height:339.4pt">
                         <v:imagedata r:id="rId12" o:title=""/>
                       </v:shape>
                     </w:pict>
@@ -7695,21 +6657,20 @@
         </w:tabs>
         <w:spacing w:before="300" w:after="40" w:line="276" w:lineRule="auto"/>
       </w:pPr>
-      <w:bookmarkStart w:id="29" w:name="_Toc22510004"/>
-      <w:bookmarkStart w:id="30" w:name="_Toc22510005"/>
-      <w:bookmarkStart w:id="31" w:name="_Toc22510006"/>
-      <w:bookmarkStart w:id="32" w:name="_Toc22510007"/>
-      <w:bookmarkStart w:id="33" w:name="_Toc22510008"/>
-      <w:bookmarkStart w:id="34" w:name="_Toc22510009"/>
-      <w:bookmarkStart w:id="35" w:name="_Toc22510010"/>
-      <w:bookmarkStart w:id="36" w:name="_Toc22510011"/>
-      <w:bookmarkStart w:id="37" w:name="_Toc22510012"/>
-      <w:bookmarkStart w:id="38" w:name="_Toc22510013"/>
-      <w:bookmarkStart w:id="39" w:name="_Toc22510014"/>
-      <w:bookmarkStart w:id="40" w:name="_Toc20697874"/>
-      <w:bookmarkStart w:id="41" w:name="_Toc22510015"/>
-      <w:bookmarkStart w:id="42" w:name="_Toc22513253"/>
-      <w:bookmarkEnd w:id="29"/>
+      <w:bookmarkStart w:id="30" w:name="_Toc22510004"/>
+      <w:bookmarkStart w:id="31" w:name="_Toc22510005"/>
+      <w:bookmarkStart w:id="32" w:name="_Toc22510006"/>
+      <w:bookmarkStart w:id="33" w:name="_Toc22510007"/>
+      <w:bookmarkStart w:id="34" w:name="_Toc22510008"/>
+      <w:bookmarkStart w:id="35" w:name="_Toc22510009"/>
+      <w:bookmarkStart w:id="36" w:name="_Toc22510010"/>
+      <w:bookmarkStart w:id="37" w:name="_Toc22510011"/>
+      <w:bookmarkStart w:id="38" w:name="_Toc22510012"/>
+      <w:bookmarkStart w:id="39" w:name="_Toc22510013"/>
+      <w:bookmarkStart w:id="40" w:name="_Toc22510014"/>
+      <w:bookmarkStart w:id="41" w:name="_Toc20697874"/>
+      <w:bookmarkStart w:id="42" w:name="_Toc22510015"/>
+      <w:bookmarkStart w:id="43" w:name="_Toc22513253"/>
       <w:bookmarkEnd w:id="30"/>
       <w:bookmarkEnd w:id="31"/>
       <w:bookmarkEnd w:id="32"/>
@@ -7720,6 +6681,7 @@
       <w:bookmarkEnd w:id="37"/>
       <w:bookmarkEnd w:id="38"/>
       <w:bookmarkEnd w:id="39"/>
+      <w:bookmarkEnd w:id="40"/>
     </w:p>
     <w:p>
       <w:pPr>
@@ -8076,9 +7038,9 @@
       <w:r>
         <w:t>Implementation</w:t>
       </w:r>
-      <w:bookmarkEnd w:id="40"/>
       <w:bookmarkEnd w:id="41"/>
       <w:bookmarkEnd w:id="42"/>
+      <w:bookmarkEnd w:id="43"/>
     </w:p>
     <w:p>
       <w:pPr>
@@ -8086,13 +7048,7 @@
       </w:pPr>
       <w:r>
         <w:lastRenderedPageBreak/>
-        <w:t xml:space="preserve">BUILD </w:t>
-      </w:r>
-      <w:r>
-        <w:t>Backend</w:t>
-      </w:r>
-      <w:r>
-        <w:t xml:space="preserve"> WITH </w:t>
+        <w:t xml:space="preserve">BUILD Backend WITH </w:t>
       </w:r>
       <w:r>
         <w:t>SPRING BOOT</w:t>
@@ -8103,234 +7059,147 @@
         <w:rPr>
           <w:shd w:val="clear" w:color="auto" w:fill="FFFFFF"/>
         </w:rPr>
-        <w:t xml:space="preserve">Before starting </w:t>
-      </w:r>
+        <w:t>Before starting with spring boot, it was clear for me about spring boot that spring boot does not provides any extra features on functionality on top of spring framework. Rather, it provides unlimited defaults configurations and useful conventions to create a stand-</w:t>
+      </w:r>
+      <w:proofErr w:type="spellStart"/>
       <w:r>
         <w:rPr>
           <w:shd w:val="clear" w:color="auto" w:fill="FFFFFF"/>
         </w:rPr>
-        <w:t xml:space="preserve">with </w:t>
-      </w:r>
+        <w:t>lone</w:t>
+      </w:r>
+      <w:proofErr w:type="spellEnd"/>
       <w:r>
         <w:rPr>
           <w:shd w:val="clear" w:color="auto" w:fill="FFFFFF"/>
         </w:rPr>
-        <w:t xml:space="preserve">spring boot, </w:t>
-      </w:r>
-      <w:r>
+        <w:t>, production grade web applications in no time.</w:t>
+      </w:r>
+    </w:p>
+    <w:p>
+      <w:r>
+        <w:t>Spring Boot is the starting point for building all Spring-based applications. Spring Boot is designed to get you up and running as quickly as possible, with minimal upfront configuration of Spring.</w:t>
+      </w:r>
+    </w:p>
+    <w:p>
+      <w:r>
+        <w:t xml:space="preserve"> -</w:t>
+      </w:r>
+      <w:r>
+        <w:t>Get started in seconds using Spring Initializer</w:t>
+      </w:r>
+    </w:p>
+    <w:p>
+      <w:r>
+        <w:t>-Build anything: REST API, WebSocket, web, streaming, tasks, and more</w:t>
+      </w:r>
+    </w:p>
+    <w:p>
+      <w:r>
+        <w:t>-Simplified security</w:t>
+      </w:r>
+    </w:p>
+    <w:p>
+      <w:r>
+        <w:t>-Rich support for SQL and NoSQL</w:t>
+      </w:r>
+    </w:p>
+    <w:p>
+      <w:r>
+        <w:t>-Embedded runtime support: Tomcat, Jetty, and Undertow</w:t>
+      </w:r>
+    </w:p>
+    <w:p>
+      <w:r>
+        <w:t>-Developer productivity tools such as Live Reload and Auto Restart</w:t>
+      </w:r>
+    </w:p>
+    <w:p>
+      <w:r>
+        <w:t>-Curated dependencies that just work</w:t>
+      </w:r>
+    </w:p>
+    <w:p>
+      <w:r>
+        <w:t>-Production-ready features such as tracing, metrics, and health status</w:t>
+      </w:r>
+    </w:p>
+    <w:p>
+      <w:r>
+        <w:t>-Works in your favourite IDE: Spring Tool Suite, IntelliJ IDEA, and NetBeans</w:t>
+      </w:r>
+    </w:p>
+    <w:p/>
+    <w:p>
+      <w:pPr>
         <w:rPr>
           <w:shd w:val="clear" w:color="auto" w:fill="FFFFFF"/>
         </w:rPr>
-        <w:t>it was clear for me</w:t>
-      </w:r>
+      </w:pPr>
       <w:r>
         <w:rPr>
           <w:shd w:val="clear" w:color="auto" w:fill="FFFFFF"/>
         </w:rPr>
-        <w:t xml:space="preserve"> about spring boot that spring boot does not provides any extra </w:t>
-      </w:r>
+        <w:t xml:space="preserve">Using these </w:t>
+      </w:r>
+      <w:proofErr w:type="gramStart"/>
       <w:r>
         <w:rPr>
           <w:shd w:val="clear" w:color="auto" w:fill="FFFFFF"/>
         </w:rPr>
-        <w:t xml:space="preserve">features </w:t>
-      </w:r>
+        <w:t>features</w:t>
+      </w:r>
+      <w:proofErr w:type="gramEnd"/>
       <w:r>
         <w:rPr>
           <w:shd w:val="clear" w:color="auto" w:fill="FFFFFF"/>
         </w:rPr>
-        <w:t xml:space="preserve">on functionality on top of spring </w:t>
-      </w:r>
-      <w:r>
+        <w:t xml:space="preserve"> it has really made building a production grade Spring applications very easy and faster for developers. Also, no XML configurations required anymore with spring boot.</w:t>
+      </w:r>
+    </w:p>
+    <w:p>
+      <w:pPr>
         <w:rPr>
           <w:shd w:val="clear" w:color="auto" w:fill="FFFFFF"/>
         </w:rPr>
-        <w:t>framework. Rather</w:t>
-      </w:r>
-      <w:r>
+      </w:pPr>
+    </w:p>
+    <w:p>
+      <w:pPr>
+        <w:pStyle w:val="Heading2"/>
         <w:rPr>
           <w:shd w:val="clear" w:color="auto" w:fill="FFFFFF"/>
         </w:rPr>
-        <w:t>, it provides unlimited defaults configurations and useful conventions to create a stand-</w:t>
-      </w:r>
-      <w:proofErr w:type="spellStart"/>
+      </w:pPr>
       <w:r>
         <w:rPr>
           <w:shd w:val="clear" w:color="auto" w:fill="FFFFFF"/>
         </w:rPr>
-        <w:t>lone</w:t>
-      </w:r>
-      <w:proofErr w:type="spellEnd"/>
+        <w:t>A</w:t>
+      </w:r>
       <w:r>
         <w:rPr>
           <w:shd w:val="clear" w:color="auto" w:fill="FFFFFF"/>
         </w:rPr>
-        <w:t xml:space="preserve">, production grade web applications in no </w:t>
+        <w:t>NGULAR</w:t>
       </w:r>
       <w:r>
         <w:rPr>
           <w:shd w:val="clear" w:color="auto" w:fill="FFFFFF"/>
         </w:rPr>
-        <w:t>time</w:t>
-      </w:r>
-      <w:r>
-        <w:rPr>
-          <w:shd w:val="clear" w:color="auto" w:fill="FFFFFF"/>
-        </w:rPr>
-        <w:t>.</w:t>
-      </w:r>
-    </w:p>
-    <w:p>
-      <w:r>
-        <w:t>Spring Boot is the starting point for building all Spring-based applications. Spring Boot is designed to get you up and running as quickly as possible, with minimal upfront configuration of Spring.</w:t>
-      </w:r>
-    </w:p>
-    <w:p>
-      <w:r>
-        <w:t xml:space="preserve"> -</w:t>
-      </w:r>
-      <w:r>
-        <w:t>Get started in seconds using Spring Initiali</w:t>
-      </w:r>
-      <w:r>
-        <w:t>zer</w:t>
-      </w:r>
-    </w:p>
-    <w:p>
-      <w:r>
-        <w:t>-Build anything: REST API, WebSocket, web, streaming, tasks, and more</w:t>
-      </w:r>
-    </w:p>
-    <w:p>
-      <w:r>
-        <w:t>-Simplified security</w:t>
-      </w:r>
-    </w:p>
-    <w:p>
-      <w:r>
-        <w:t>-Rich support for SQL and NoSQL</w:t>
-      </w:r>
-    </w:p>
-    <w:p>
-      <w:r>
-        <w:t>-Embedded runtime support: Tomcat, Jetty, and Undertow</w:t>
-      </w:r>
-    </w:p>
-    <w:p>
-      <w:r>
-        <w:t xml:space="preserve">-Developer productivity tools such as </w:t>
-      </w:r>
-      <w:r>
-        <w:t>Live Reload</w:t>
-      </w:r>
-      <w:r>
-        <w:t xml:space="preserve"> and Auto Restart</w:t>
-      </w:r>
-    </w:p>
-    <w:p>
-      <w:r>
-        <w:t>-Curated dependencies that just work</w:t>
-      </w:r>
-    </w:p>
-    <w:p>
-      <w:r>
-        <w:t>-Production-ready features such as tracing, metrics, and health status</w:t>
-      </w:r>
-    </w:p>
-    <w:p>
-      <w:r>
-        <w:t xml:space="preserve">-Works in your </w:t>
-      </w:r>
-      <w:r>
-        <w:t>favourite</w:t>
-      </w:r>
-      <w:r>
-        <w:t xml:space="preserve"> IDE: Spring Tool Suite, IntelliJ IDEA, and NetBeans</w:t>
-      </w:r>
-    </w:p>
-    <w:p/>
-    <w:p>
-      <w:pPr>
-        <w:rPr>
-          <w:shd w:val="clear" w:color="auto" w:fill="FFFFFF"/>
-        </w:rPr>
-      </w:pPr>
-      <w:r>
-        <w:rPr>
-          <w:shd w:val="clear" w:color="auto" w:fill="FFFFFF"/>
-        </w:rPr>
-        <w:t xml:space="preserve">Using these </w:t>
-      </w:r>
-      <w:proofErr w:type="gramStart"/>
-      <w:r>
-        <w:rPr>
-          <w:shd w:val="clear" w:color="auto" w:fill="FFFFFF"/>
-        </w:rPr>
-        <w:t>features</w:t>
-      </w:r>
-      <w:proofErr w:type="gramEnd"/>
-      <w:r>
-        <w:rPr>
-          <w:shd w:val="clear" w:color="auto" w:fill="FFFFFF"/>
-        </w:rPr>
-        <w:t xml:space="preserve"> it has really made building a production grade Spring applications very easy and faster for </w:t>
-      </w:r>
-      <w:r>
-        <w:rPr>
-          <w:shd w:val="clear" w:color="auto" w:fill="FFFFFF"/>
-        </w:rPr>
-        <w:t>developers. Also</w:t>
-      </w:r>
-      <w:r>
-        <w:rPr>
-          <w:shd w:val="clear" w:color="auto" w:fill="FFFFFF"/>
-        </w:rPr>
-        <w:t>, no XML configurations required anymore with spring boot.</w:t>
-      </w:r>
-    </w:p>
-    <w:p>
-      <w:pPr>
-        <w:rPr>
-          <w:shd w:val="clear" w:color="auto" w:fill="FFFFFF"/>
-        </w:rPr>
-      </w:pPr>
-    </w:p>
-    <w:p>
-      <w:pPr>
-        <w:pStyle w:val="Heading2"/>
-        <w:rPr>
-          <w:shd w:val="clear" w:color="auto" w:fill="FFFFFF"/>
-        </w:rPr>
-      </w:pPr>
-      <w:r>
-        <w:rPr>
-          <w:shd w:val="clear" w:color="auto" w:fill="FFFFFF"/>
-        </w:rPr>
+        <w:t xml:space="preserve"> for front-end </w:t>
+      </w:r>
+    </w:p>
+    <w:p>
+      <w:r>
+        <w:t>The technology for front-end is Angular.</w:t>
+      </w:r>
+    </w:p>
+    <w:p>
+      <w:r>
         <w:t>A</w:t>
       </w:r>
       <w:r>
-        <w:rPr>
-          <w:shd w:val="clear" w:color="auto" w:fill="FFFFFF"/>
-        </w:rPr>
-        <w:t>NGULAR</w:t>
-      </w:r>
-      <w:r>
-        <w:rPr>
-          <w:shd w:val="clear" w:color="auto" w:fill="FFFFFF"/>
-        </w:rPr>
-        <w:t xml:space="preserve"> for front-end </w:t>
-      </w:r>
-    </w:p>
-    <w:p>
-      <w:r>
-        <w:t>The technology for front-end is Angular.</w:t>
-      </w:r>
-    </w:p>
-    <w:p>
-      <w:r>
-        <w:t>A</w:t>
-      </w:r>
-      <w:r>
         <w:t xml:space="preserve">ngular helps build interactive and dynamic single page applications (SPAs) with its compelling features including templating, two-way binding, modularization, RESTful API handling, dependency injection, and AJAX handling. </w:t>
       </w:r>
       <w:r>
@@ -8379,10 +7248,7 @@
         <w:t>-</w:t>
       </w:r>
       <w:r>
-        <w:t xml:space="preserve"> </w:t>
-      </w:r>
-      <w:r>
-        <w:t xml:space="preserve">Developers find AngularJS very effective especially in creating </w:t>
+        <w:t xml:space="preserve"> Developers find AngularJS very effective especially in creating </w:t>
       </w:r>
       <w:r>
         <w:rPr>
@@ -8607,7 +7473,7 @@
       </w:r>
       <w:r>
         <w:pict w14:anchorId="0B73BDCD">
-          <v:shape id="_x0000_i1048" type="#_x0000_t75" style="width:473.25pt;height:283.9pt">
+          <v:shape id="_x0000_i1030" type="#_x0000_t75" style="width:473.25pt;height:283.9pt">
             <v:imagedata croptop="-65520f" cropbottom="65520f"/>
           </v:shape>
         </w:pict>
@@ -8894,7 +7760,7 @@
       </w:r>
       <w:r>
         <w:pict w14:anchorId="4CCDAA15">
-          <v:shape id="_x0000_i1029" type="#_x0000_t75" style="width:473.25pt;height:283.9pt">
+          <v:shape id="_x0000_i1031" type="#_x0000_t75" style="width:473.25pt;height:283.9pt">
             <v:imagedata croptop="-65520f" cropbottom="65520f"/>
           </v:shape>
         </w:pict>
@@ -9308,18 +8174,18 @@
         <w:spacing w:before="300" w:after="40" w:line="276" w:lineRule="auto"/>
         <w:ind w:left="0" w:firstLine="0"/>
       </w:pPr>
-      <w:bookmarkStart w:id="43" w:name="_Toc20697875"/>
-      <w:bookmarkStart w:id="44" w:name="_Toc22510017"/>
-      <w:bookmarkStart w:id="45" w:name="_Toc22513254"/>
+      <w:bookmarkStart w:id="44" w:name="_Toc20697875"/>
+      <w:bookmarkStart w:id="45" w:name="_Toc22510017"/>
+      <w:bookmarkStart w:id="46" w:name="_Toc22513254"/>
       <w:r>
         <w:t>Testin</w:t>
       </w:r>
-      <w:bookmarkEnd w:id="43"/>
       <w:bookmarkEnd w:id="44"/>
+      <w:bookmarkEnd w:id="45"/>
       <w:r>
         <w:t>g</w:t>
       </w:r>
-      <w:bookmarkEnd w:id="45"/>
+      <w:bookmarkEnd w:id="46"/>
       <w:r>
         <w:fldChar w:fldCharType="begin"/>
       </w:r>
@@ -9348,15 +8214,15 @@
         <w:spacing w:before="300" w:after="40" w:line="276" w:lineRule="auto"/>
         <w:ind w:left="0" w:firstLine="0"/>
       </w:pPr>
-      <w:bookmarkStart w:id="46" w:name="_Toc20697876"/>
-      <w:bookmarkStart w:id="47" w:name="_Toc22510018"/>
-      <w:bookmarkStart w:id="48" w:name="_Toc22513255"/>
+      <w:bookmarkStart w:id="47" w:name="_Toc20697876"/>
+      <w:bookmarkStart w:id="48" w:name="_Toc22510018"/>
+      <w:bookmarkStart w:id="49" w:name="_Toc22513255"/>
       <w:r>
         <w:t>Conclusion</w:t>
       </w:r>
-      <w:bookmarkEnd w:id="46"/>
       <w:bookmarkEnd w:id="47"/>
       <w:bookmarkEnd w:id="48"/>
+      <w:bookmarkEnd w:id="49"/>
     </w:p>
     <w:p>
       <w:pPr>
@@ -9382,11 +8248,11 @@
         </w:tabs>
         <w:spacing w:before="0" w:after="0" w:line="276" w:lineRule="auto"/>
       </w:pPr>
-      <w:bookmarkStart w:id="49" w:name="_Toc22510019"/>
+      <w:bookmarkStart w:id="50" w:name="_Toc22510019"/>
       <w:r>
         <w:t>Summary</w:t>
       </w:r>
-      <w:bookmarkEnd w:id="49"/>
+      <w:bookmarkEnd w:id="50"/>
       <w:r>
         <w:t xml:space="preserve"> </w:t>
       </w:r>
@@ -9422,11 +8288,11 @@
         </w:tabs>
         <w:spacing w:before="0" w:after="0" w:line="276" w:lineRule="auto"/>
       </w:pPr>
-      <w:bookmarkStart w:id="50" w:name="_Toc22510020"/>
+      <w:bookmarkStart w:id="51" w:name="_Toc22510020"/>
       <w:r>
         <w:t>Interpretation</w:t>
       </w:r>
-      <w:bookmarkEnd w:id="50"/>
+      <w:bookmarkEnd w:id="51"/>
     </w:p>
     <w:p>
       <w:r>
@@ -9465,11 +8331,11 @@
         </w:tabs>
         <w:spacing w:before="0" w:after="0" w:line="276" w:lineRule="auto"/>
       </w:pPr>
-      <w:bookmarkStart w:id="51" w:name="_Toc22510021"/>
+      <w:bookmarkStart w:id="52" w:name="_Toc22510021"/>
       <w:r>
         <w:t>Outlook</w:t>
       </w:r>
-      <w:bookmarkEnd w:id="51"/>
+      <w:bookmarkEnd w:id="52"/>
       <w:r>
         <w:t xml:space="preserve"> </w:t>
       </w:r>
@@ -9500,15 +8366,15 @@
         <w:spacing w:before="300" w:after="40" w:line="276" w:lineRule="auto"/>
         <w:ind w:left="0" w:firstLine="0"/>
       </w:pPr>
-      <w:bookmarkStart w:id="52" w:name="_Toc20697877"/>
-      <w:bookmarkStart w:id="53" w:name="_Toc22510022"/>
-      <w:bookmarkStart w:id="54" w:name="_Toc22513256"/>
+      <w:bookmarkStart w:id="53" w:name="_Toc20697877"/>
+      <w:bookmarkStart w:id="54" w:name="_Toc22510022"/>
+      <w:bookmarkStart w:id="55" w:name="_Toc22513256"/>
       <w:r>
         <w:t>Glossary</w:t>
       </w:r>
-      <w:bookmarkEnd w:id="52"/>
       <w:bookmarkEnd w:id="53"/>
       <w:bookmarkEnd w:id="54"/>
+      <w:bookmarkEnd w:id="55"/>
     </w:p>
     <w:p>
       <w:pPr>
@@ -9758,15 +8624,15 @@
         <w:spacing w:before="300" w:after="40" w:line="276" w:lineRule="auto"/>
         <w:ind w:left="0" w:firstLine="0"/>
       </w:pPr>
-      <w:bookmarkStart w:id="55" w:name="_Toc20697878"/>
-      <w:bookmarkStart w:id="56" w:name="_Toc22510023"/>
-      <w:bookmarkStart w:id="57" w:name="_Toc22513257"/>
+      <w:bookmarkStart w:id="56" w:name="_Toc20697878"/>
+      <w:bookmarkStart w:id="57" w:name="_Toc22510023"/>
+      <w:bookmarkStart w:id="58" w:name="_Toc22513257"/>
       <w:r>
         <w:t>Bibliography</w:t>
       </w:r>
-      <w:bookmarkEnd w:id="55"/>
       <w:bookmarkEnd w:id="56"/>
       <w:bookmarkEnd w:id="57"/>
+      <w:bookmarkEnd w:id="58"/>
     </w:p>
     <w:p>
       <w:pPr>
@@ -10051,18 +8917,18 @@
         <w:spacing w:before="300" w:after="40" w:line="276" w:lineRule="auto"/>
         <w:ind w:left="0" w:firstLine="0"/>
       </w:pPr>
-      <w:bookmarkStart w:id="58" w:name="_Toc20697880"/>
-      <w:bookmarkStart w:id="59" w:name="_Toc22510024"/>
-      <w:bookmarkStart w:id="60" w:name="_Toc22513258"/>
+      <w:bookmarkStart w:id="59" w:name="_Toc20697880"/>
+      <w:bookmarkStart w:id="60" w:name="_Toc22510024"/>
+      <w:bookmarkStart w:id="61" w:name="_Toc22513258"/>
       <w:r>
         <w:t>Version</w:t>
       </w:r>
       <w:r>
         <w:t xml:space="preserve"> control</w:t>
       </w:r>
-      <w:bookmarkEnd w:id="58"/>
       <w:bookmarkEnd w:id="59"/>
       <w:bookmarkEnd w:id="60"/>
+      <w:bookmarkEnd w:id="61"/>
     </w:p>
     <w:tbl>
       <w:tblPr>
@@ -10409,13 +9275,13 @@
         <w:spacing w:before="300" w:after="40" w:line="276" w:lineRule="auto"/>
         <w:ind w:left="0" w:firstLine="0"/>
       </w:pPr>
-      <w:bookmarkStart w:id="61" w:name="_Toc22510025"/>
-      <w:bookmarkStart w:id="62" w:name="_Toc22513259"/>
+      <w:bookmarkStart w:id="62" w:name="_Toc22510025"/>
+      <w:bookmarkStart w:id="63" w:name="_Toc22513259"/>
       <w:r>
         <w:t>Project planning</w:t>
       </w:r>
-      <w:bookmarkEnd w:id="61"/>
       <w:bookmarkEnd w:id="62"/>
+      <w:bookmarkEnd w:id="63"/>
     </w:p>
     <w:tbl>
       <w:tblPr>
@@ -10427,7 +9293,13 @@
         <w:tblLook w:val="04A0" w:firstRow="1" w:lastRow="0" w:firstColumn="1" w:lastColumn="0" w:noHBand="0" w:noVBand="1"/>
       </w:tblPr>
       <w:tblGrid>
-        <w:gridCol w:w="9437"/>
+        <w:gridCol w:w="7096"/>
+        <w:gridCol w:w="6"/>
+        <w:gridCol w:w="6"/>
+        <w:gridCol w:w="6"/>
+        <w:gridCol w:w="6"/>
+        <w:gridCol w:w="6"/>
+        <w:gridCol w:w="2311"/>
         <w:gridCol w:w="6"/>
         <w:gridCol w:w="6"/>
         <w:gridCol w:w="6"/>
@@ -10437,7 +9309,8 @@
       <w:tr>
         <w:tc>
           <w:tcPr>
-            <w:tcW w:w="5633" w:type="dxa"/>
+            <w:tcW w:w="9437" w:type="dxa"/>
+            <w:gridSpan w:val="7"/>
             <w:shd w:val="clear" w:color="auto" w:fill="auto"/>
           </w:tcPr>
           <w:p>
@@ -10472,7 +9345,7 @@
         </w:tc>
         <w:tc>
           <w:tcPr>
-            <w:tcW w:w="766" w:type="dxa"/>
+            <w:tcW w:w="6" w:type="dxa"/>
             <w:shd w:val="clear" w:color="auto" w:fill="auto"/>
           </w:tcPr>
           <w:p>
@@ -10485,7 +9358,7 @@
         </w:tc>
         <w:tc>
           <w:tcPr>
-            <w:tcW w:w="767" w:type="dxa"/>
+            <w:tcW w:w="6" w:type="dxa"/>
             <w:shd w:val="clear" w:color="auto" w:fill="auto"/>
           </w:tcPr>
           <w:p>
@@ -10498,7 +9371,7 @@
         </w:tc>
         <w:tc>
           <w:tcPr>
-            <w:tcW w:w="767" w:type="dxa"/>
+            <w:tcW w:w="6" w:type="dxa"/>
             <w:shd w:val="clear" w:color="auto" w:fill="auto"/>
           </w:tcPr>
           <w:p>
@@ -10511,7 +9384,7 @@
         </w:tc>
         <w:tc>
           <w:tcPr>
-            <w:tcW w:w="767" w:type="dxa"/>
+            <w:tcW w:w="6" w:type="dxa"/>
             <w:shd w:val="clear" w:color="auto" w:fill="auto"/>
           </w:tcPr>
           <w:p>
@@ -10524,7 +9397,7 @@
         </w:tc>
         <w:tc>
           <w:tcPr>
-            <w:tcW w:w="767" w:type="dxa"/>
+            <w:tcW w:w="6" w:type="dxa"/>
             <w:shd w:val="clear" w:color="auto" w:fill="auto"/>
           </w:tcPr>
           <w:p>
@@ -10539,7 +9412,8 @@
       <w:tr>
         <w:tc>
           <w:tcPr>
-            <w:tcW w:w="5633" w:type="dxa"/>
+            <w:tcW w:w="9437" w:type="dxa"/>
+            <w:gridSpan w:val="7"/>
             <w:shd w:val="clear" w:color="auto" w:fill="auto"/>
           </w:tcPr>
           <w:p>
@@ -10553,7 +9427,7 @@
                 <w:sz w:val="19"/>
               </w:rPr>
               <w:pict w14:anchorId="0902D8C6">
-                <v:shape id="_x0000_i1030" type="#_x0000_t75" style="width:472.9pt;height:122.25pt">
+                <v:shape id="_x0000_i1074" type="#_x0000_t75" style="width:472.9pt;height:122.25pt">
                   <v:imagedata r:id="rId13" o:title="sprint plannung"/>
                 </v:shape>
               </w:pict>
@@ -10562,7 +9436,7 @@
         </w:tc>
         <w:tc>
           <w:tcPr>
-            <w:tcW w:w="766" w:type="dxa"/>
+            <w:tcW w:w="6" w:type="dxa"/>
             <w:shd w:val="clear" w:color="auto" w:fill="auto"/>
           </w:tcPr>
           <w:p>
@@ -10575,7 +9449,7 @@
         </w:tc>
         <w:tc>
           <w:tcPr>
-            <w:tcW w:w="767" w:type="dxa"/>
+            <w:tcW w:w="6" w:type="dxa"/>
             <w:shd w:val="clear" w:color="auto" w:fill="auto"/>
           </w:tcPr>
           <w:p>
@@ -10588,7 +9462,7 @@
         </w:tc>
         <w:tc>
           <w:tcPr>
-            <w:tcW w:w="767" w:type="dxa"/>
+            <w:tcW w:w="6" w:type="dxa"/>
             <w:shd w:val="clear" w:color="auto" w:fill="auto"/>
           </w:tcPr>
           <w:p>
@@ -10601,7 +9475,7 @@
         </w:tc>
         <w:tc>
           <w:tcPr>
-            <w:tcW w:w="767" w:type="dxa"/>
+            <w:tcW w:w="6" w:type="dxa"/>
             <w:shd w:val="clear" w:color="auto" w:fill="auto"/>
           </w:tcPr>
           <w:p>
@@ -10614,7 +9488,7 @@
         </w:tc>
         <w:tc>
           <w:tcPr>
-            <w:tcW w:w="767" w:type="dxa"/>
+            <w:tcW w:w="6" w:type="dxa"/>
             <w:shd w:val="clear" w:color="auto" w:fill="auto"/>
           </w:tcPr>
           <w:p>
@@ -10629,7 +9503,8 @@
       <w:tr>
         <w:tc>
           <w:tcPr>
-            <w:tcW w:w="5633" w:type="dxa"/>
+            <w:tcW w:w="9437" w:type="dxa"/>
+            <w:gridSpan w:val="7"/>
             <w:shd w:val="clear" w:color="auto" w:fill="auto"/>
           </w:tcPr>
           <w:p>
@@ -10643,7 +9518,7 @@
               <w:lastRenderedPageBreak/>
               <w:pict w14:anchorId="4D42E20B">
                 <v:shape id="_x0000_s1066" type="#_x0000_t202" style="position:absolute;left:0;text-align:left;margin-left:.3pt;margin-top:27.95pt;width:472.1pt;height:36.8pt;z-index:5;mso-position-horizontal-relative:text;mso-position-vertical-relative:text">
-                  <v:textbox>
+                  <v:textbox style="mso-next-textbox:#_x0000_s1066">
                     <w:txbxContent>
                       <w:p>
                         <w:pPr>
@@ -12720,7 +11595,7 @@
         </w:tc>
         <w:tc>
           <w:tcPr>
-            <w:tcW w:w="766" w:type="dxa"/>
+            <w:tcW w:w="6" w:type="dxa"/>
             <w:shd w:val="clear" w:color="auto" w:fill="auto"/>
           </w:tcPr>
           <w:p>
@@ -12733,7 +11608,7 @@
         </w:tc>
         <w:tc>
           <w:tcPr>
-            <w:tcW w:w="767" w:type="dxa"/>
+            <w:tcW w:w="6" w:type="dxa"/>
             <w:shd w:val="clear" w:color="auto" w:fill="auto"/>
           </w:tcPr>
           <w:p>
@@ -12746,7 +11621,7 @@
         </w:tc>
         <w:tc>
           <w:tcPr>
-            <w:tcW w:w="767" w:type="dxa"/>
+            <w:tcW w:w="6" w:type="dxa"/>
             <w:shd w:val="clear" w:color="auto" w:fill="auto"/>
           </w:tcPr>
           <w:p>
@@ -12759,7 +11634,7 @@
         </w:tc>
         <w:tc>
           <w:tcPr>
-            <w:tcW w:w="767" w:type="dxa"/>
+            <w:tcW w:w="6" w:type="dxa"/>
             <w:shd w:val="clear" w:color="auto" w:fill="auto"/>
           </w:tcPr>
           <w:p>
@@ -12772,7 +11647,7 @@
         </w:tc>
         <w:tc>
           <w:tcPr>
-            <w:tcW w:w="767" w:type="dxa"/>
+            <w:tcW w:w="6" w:type="dxa"/>
             <w:shd w:val="clear" w:color="auto" w:fill="auto"/>
           </w:tcPr>
           <w:p>
@@ -12785,9 +11660,13 @@
         </w:tc>
       </w:tr>
       <w:tr>
+        <w:trPr>
+          <w:gridAfter w:val="6"/>
+          <w:wAfter w:w="9417" w:type="dxa"/>
+        </w:trPr>
         <w:tc>
           <w:tcPr>
-            <w:tcW w:w="5633" w:type="dxa"/>
+            <w:tcW w:w="20" w:type="dxa"/>
             <w:shd w:val="clear" w:color="auto" w:fill="auto"/>
           </w:tcPr>
           <w:p>
@@ -15062,7 +13941,7 @@
         </w:tc>
         <w:tc>
           <w:tcPr>
-            <w:tcW w:w="766" w:type="dxa"/>
+            <w:tcW w:w="6" w:type="dxa"/>
             <w:shd w:val="clear" w:color="auto" w:fill="auto"/>
           </w:tcPr>
           <w:p>
@@ -15075,7 +13954,7 @@
         </w:tc>
         <w:tc>
           <w:tcPr>
-            <w:tcW w:w="767" w:type="dxa"/>
+            <w:tcW w:w="6" w:type="dxa"/>
             <w:shd w:val="clear" w:color="auto" w:fill="auto"/>
           </w:tcPr>
           <w:p>
@@ -15088,7 +13967,7 @@
         </w:tc>
         <w:tc>
           <w:tcPr>
-            <w:tcW w:w="767" w:type="dxa"/>
+            <w:tcW w:w="6" w:type="dxa"/>
             <w:shd w:val="clear" w:color="auto" w:fill="auto"/>
           </w:tcPr>
           <w:p>
@@ -15101,7 +13980,7 @@
         </w:tc>
         <w:tc>
           <w:tcPr>
-            <w:tcW w:w="767" w:type="dxa"/>
+            <w:tcW w:w="6" w:type="dxa"/>
             <w:shd w:val="clear" w:color="auto" w:fill="auto"/>
           </w:tcPr>
           <w:p>
@@ -15114,7 +13993,91 @@
         </w:tc>
         <w:tc>
           <w:tcPr>
-            <w:tcW w:w="767" w:type="dxa"/>
+            <w:tcW w:w="6" w:type="dxa"/>
+            <w:shd w:val="clear" w:color="auto" w:fill="auto"/>
+          </w:tcPr>
+          <w:p>
+            <w:pPr>
+              <w:rPr>
+                <w:sz w:val="19"/>
+              </w:rPr>
+            </w:pPr>
+          </w:p>
+        </w:tc>
+      </w:tr>
+      <w:tr>
+        <w:trPr>
+          <w:gridAfter w:val="6"/>
+          <w:wAfter w:w="9417" w:type="dxa"/>
+        </w:trPr>
+        <w:tc>
+          <w:tcPr>
+            <w:tcW w:w="20" w:type="dxa"/>
+            <w:shd w:val="clear" w:color="auto" w:fill="auto"/>
+          </w:tcPr>
+          <w:p>
+            <w:pPr>
+              <w:rPr>
+                <w:sz w:val="19"/>
+              </w:rPr>
+            </w:pPr>
+          </w:p>
+        </w:tc>
+        <w:tc>
+          <w:tcPr>
+            <w:tcW w:w="6" w:type="dxa"/>
+            <w:shd w:val="clear" w:color="auto" w:fill="auto"/>
+          </w:tcPr>
+          <w:p>
+            <w:pPr>
+              <w:rPr>
+                <w:sz w:val="19"/>
+              </w:rPr>
+            </w:pPr>
+          </w:p>
+        </w:tc>
+        <w:tc>
+          <w:tcPr>
+            <w:tcW w:w="6" w:type="dxa"/>
+            <w:shd w:val="clear" w:color="auto" w:fill="auto"/>
+          </w:tcPr>
+          <w:p>
+            <w:pPr>
+              <w:rPr>
+                <w:sz w:val="19"/>
+              </w:rPr>
+            </w:pPr>
+          </w:p>
+        </w:tc>
+        <w:tc>
+          <w:tcPr>
+            <w:tcW w:w="6" w:type="dxa"/>
+            <w:shd w:val="clear" w:color="auto" w:fill="auto"/>
+          </w:tcPr>
+          <w:p>
+            <w:pPr>
+              <w:rPr>
+                <w:sz w:val="19"/>
+              </w:rPr>
+            </w:pPr>
+          </w:p>
+        </w:tc>
+        <w:tc>
+          <w:tcPr>
+            <w:tcW w:w="6" w:type="dxa"/>
+            <w:shd w:val="clear" w:color="auto" w:fill="auto"/>
+          </w:tcPr>
+          <w:p>
+            <w:pPr>
+              <w:rPr>
+                <w:sz w:val="19"/>
+              </w:rPr>
+            </w:pPr>
+          </w:p>
+        </w:tc>
+        <w:tc>
+          <w:tcPr>
+            <w:tcW w:w="6" w:type="dxa"/>
             <w:shd w:val="clear" w:color="auto" w:fill="auto"/>
           </w:tcPr>
           <w:p>
@@ -15129,7 +14092,8 @@
       <w:tr>
         <w:tc>
           <w:tcPr>
-            <w:tcW w:w="5633" w:type="dxa"/>
+            <w:tcW w:w="9437" w:type="dxa"/>
+            <w:gridSpan w:val="7"/>
             <w:shd w:val="clear" w:color="auto" w:fill="auto"/>
           </w:tcPr>
           <w:p>
@@ -15142,7 +14106,7 @@
         </w:tc>
         <w:tc>
           <w:tcPr>
-            <w:tcW w:w="766" w:type="dxa"/>
+            <w:tcW w:w="6" w:type="dxa"/>
             <w:shd w:val="clear" w:color="auto" w:fill="auto"/>
           </w:tcPr>
           <w:p>
@@ -15155,7 +14119,7 @@
         </w:tc>
         <w:tc>
           <w:tcPr>
-            <w:tcW w:w="767" w:type="dxa"/>
+            <w:tcW w:w="6" w:type="dxa"/>
             <w:shd w:val="clear" w:color="auto" w:fill="auto"/>
           </w:tcPr>
           <w:p>
@@ -15168,7 +14132,7 @@
         </w:tc>
         <w:tc>
           <w:tcPr>
-            <w:tcW w:w="767" w:type="dxa"/>
+            <w:tcW w:w="6" w:type="dxa"/>
             <w:shd w:val="clear" w:color="auto" w:fill="auto"/>
           </w:tcPr>
           <w:p>
@@ -15181,7 +14145,7 @@
         </w:tc>
         <w:tc>
           <w:tcPr>
-            <w:tcW w:w="767" w:type="dxa"/>
+            <w:tcW w:w="6" w:type="dxa"/>
             <w:shd w:val="clear" w:color="auto" w:fill="auto"/>
           </w:tcPr>
           <w:p>
@@ -15194,7 +14158,7 @@
         </w:tc>
         <w:tc>
           <w:tcPr>
-            <w:tcW w:w="767" w:type="dxa"/>
+            <w:tcW w:w="6" w:type="dxa"/>
             <w:shd w:val="clear" w:color="auto" w:fill="auto"/>
           </w:tcPr>
           <w:p>
@@ -15209,87 +14173,8 @@
       <w:tr>
         <w:tc>
           <w:tcPr>
-            <w:tcW w:w="5633" w:type="dxa"/>
-            <w:shd w:val="clear" w:color="auto" w:fill="auto"/>
-          </w:tcPr>
-          <w:p>
-            <w:pPr>
-              <w:rPr>
-                <w:sz w:val="19"/>
-              </w:rPr>
-            </w:pPr>
-          </w:p>
-        </w:tc>
-        <w:tc>
-          <w:tcPr>
-            <w:tcW w:w="766" w:type="dxa"/>
-            <w:shd w:val="clear" w:color="auto" w:fill="auto"/>
-          </w:tcPr>
-          <w:p>
-            <w:pPr>
-              <w:rPr>
-                <w:sz w:val="19"/>
-              </w:rPr>
-            </w:pPr>
-          </w:p>
-        </w:tc>
-        <w:tc>
-          <w:tcPr>
-            <w:tcW w:w="767" w:type="dxa"/>
-            <w:shd w:val="clear" w:color="auto" w:fill="auto"/>
-          </w:tcPr>
-          <w:p>
-            <w:pPr>
-              <w:rPr>
-                <w:sz w:val="19"/>
-              </w:rPr>
-            </w:pPr>
-          </w:p>
-        </w:tc>
-        <w:tc>
-          <w:tcPr>
-            <w:tcW w:w="767" w:type="dxa"/>
-            <w:shd w:val="clear" w:color="auto" w:fill="auto"/>
-          </w:tcPr>
-          <w:p>
-            <w:pPr>
-              <w:rPr>
-                <w:sz w:val="19"/>
-              </w:rPr>
-            </w:pPr>
-          </w:p>
-        </w:tc>
-        <w:tc>
-          <w:tcPr>
-            <w:tcW w:w="767" w:type="dxa"/>
-            <w:shd w:val="clear" w:color="auto" w:fill="auto"/>
-          </w:tcPr>
-          <w:p>
-            <w:pPr>
-              <w:rPr>
-                <w:sz w:val="19"/>
-              </w:rPr>
-            </w:pPr>
-          </w:p>
-        </w:tc>
-        <w:tc>
-          <w:tcPr>
-            <w:tcW w:w="767" w:type="dxa"/>
-            <w:shd w:val="clear" w:color="auto" w:fill="auto"/>
-          </w:tcPr>
-          <w:p>
-            <w:pPr>
-              <w:rPr>
-                <w:sz w:val="19"/>
-              </w:rPr>
-            </w:pPr>
-          </w:p>
-        </w:tc>
-      </w:tr>
-      <w:tr>
-        <w:tc>
-          <w:tcPr>
-            <w:tcW w:w="5633" w:type="dxa"/>
+            <w:tcW w:w="9437" w:type="dxa"/>
+            <w:gridSpan w:val="7"/>
             <w:shd w:val="clear" w:color="auto" w:fill="auto"/>
           </w:tcPr>
           <w:p>
@@ -16159,7 +15044,7 @@
         </w:tc>
         <w:tc>
           <w:tcPr>
-            <w:tcW w:w="766" w:type="dxa"/>
+            <w:tcW w:w="6" w:type="dxa"/>
             <w:shd w:val="clear" w:color="auto" w:fill="auto"/>
           </w:tcPr>
           <w:p>
@@ -16172,7 +15057,7 @@
         </w:tc>
         <w:tc>
           <w:tcPr>
-            <w:tcW w:w="767" w:type="dxa"/>
+            <w:tcW w:w="6" w:type="dxa"/>
             <w:shd w:val="clear" w:color="auto" w:fill="auto"/>
           </w:tcPr>
           <w:p>
@@ -16185,7 +15070,7 @@
         </w:tc>
         <w:tc>
           <w:tcPr>
-            <w:tcW w:w="767" w:type="dxa"/>
+            <w:tcW w:w="6" w:type="dxa"/>
             <w:shd w:val="clear" w:color="auto" w:fill="auto"/>
           </w:tcPr>
           <w:p>
@@ -16198,7 +15083,7 @@
         </w:tc>
         <w:tc>
           <w:tcPr>
-            <w:tcW w:w="767" w:type="dxa"/>
+            <w:tcW w:w="6" w:type="dxa"/>
             <w:shd w:val="clear" w:color="auto" w:fill="auto"/>
           </w:tcPr>
           <w:p>
@@ -16211,7 +15096,7 @@
         </w:tc>
         <w:tc>
           <w:tcPr>
-            <w:tcW w:w="767" w:type="dxa"/>
+            <w:tcW w:w="6" w:type="dxa"/>
             <w:shd w:val="clear" w:color="auto" w:fill="auto"/>
           </w:tcPr>
           <w:p>
@@ -16226,7 +15111,8 @@
       <w:tr>
         <w:tc>
           <w:tcPr>
-            <w:tcW w:w="5633" w:type="dxa"/>
+            <w:tcW w:w="9437" w:type="dxa"/>
+            <w:gridSpan w:val="7"/>
             <w:shd w:val="clear" w:color="auto" w:fill="auto"/>
           </w:tcPr>
           <w:p>
@@ -17386,7 +16272,7 @@
         </w:tc>
         <w:tc>
           <w:tcPr>
-            <w:tcW w:w="766" w:type="dxa"/>
+            <w:tcW w:w="6" w:type="dxa"/>
             <w:shd w:val="clear" w:color="auto" w:fill="auto"/>
           </w:tcPr>
           <w:p>
@@ -17399,7 +16285,7 @@
         </w:tc>
         <w:tc>
           <w:tcPr>
-            <w:tcW w:w="767" w:type="dxa"/>
+            <w:tcW w:w="6" w:type="dxa"/>
             <w:shd w:val="clear" w:color="auto" w:fill="auto"/>
           </w:tcPr>
           <w:p>
@@ -17412,7 +16298,7 @@
         </w:tc>
         <w:tc>
           <w:tcPr>
-            <w:tcW w:w="767" w:type="dxa"/>
+            <w:tcW w:w="6" w:type="dxa"/>
             <w:shd w:val="clear" w:color="auto" w:fill="auto"/>
           </w:tcPr>
           <w:p>
@@ -17425,7 +16311,7 @@
         </w:tc>
         <w:tc>
           <w:tcPr>
-            <w:tcW w:w="767" w:type="dxa"/>
+            <w:tcW w:w="6" w:type="dxa"/>
             <w:shd w:val="clear" w:color="auto" w:fill="auto"/>
           </w:tcPr>
           <w:p>
@@ -17438,7 +16324,7 @@
         </w:tc>
         <w:tc>
           <w:tcPr>
-            <w:tcW w:w="767" w:type="dxa"/>
+            <w:tcW w:w="6" w:type="dxa"/>
             <w:shd w:val="clear" w:color="auto" w:fill="auto"/>
           </w:tcPr>
           <w:p>
@@ -17453,7 +16339,8 @@
       <w:tr>
         <w:tc>
           <w:tcPr>
-            <w:tcW w:w="5633" w:type="dxa"/>
+            <w:tcW w:w="9437" w:type="dxa"/>
+            <w:gridSpan w:val="7"/>
             <w:shd w:val="clear" w:color="auto" w:fill="auto"/>
           </w:tcPr>
           <w:p>
@@ -18085,7 +16972,7 @@
         </w:tc>
         <w:tc>
           <w:tcPr>
-            <w:tcW w:w="766" w:type="dxa"/>
+            <w:tcW w:w="6" w:type="dxa"/>
             <w:shd w:val="clear" w:color="auto" w:fill="auto"/>
           </w:tcPr>
           <w:p>
@@ -18098,7 +16985,7 @@
         </w:tc>
         <w:tc>
           <w:tcPr>
-            <w:tcW w:w="767" w:type="dxa"/>
+            <w:tcW w:w="6" w:type="dxa"/>
             <w:shd w:val="clear" w:color="auto" w:fill="auto"/>
           </w:tcPr>
           <w:p>
@@ -18111,7 +16998,7 @@
         </w:tc>
         <w:tc>
           <w:tcPr>
-            <w:tcW w:w="767" w:type="dxa"/>
+            <w:tcW w:w="6" w:type="dxa"/>
             <w:shd w:val="clear" w:color="auto" w:fill="auto"/>
           </w:tcPr>
           <w:p>
@@ -18124,7 +17011,7 @@
         </w:tc>
         <w:tc>
           <w:tcPr>
-            <w:tcW w:w="767" w:type="dxa"/>
+            <w:tcW w:w="6" w:type="dxa"/>
             <w:shd w:val="clear" w:color="auto" w:fill="auto"/>
           </w:tcPr>
           <w:p>
@@ -18137,7 +17024,7 @@
         </w:tc>
         <w:tc>
           <w:tcPr>
-            <w:tcW w:w="767" w:type="dxa"/>
+            <w:tcW w:w="6" w:type="dxa"/>
             <w:shd w:val="clear" w:color="auto" w:fill="auto"/>
           </w:tcPr>
           <w:p>
@@ -18152,7 +17039,8 @@
       <w:tr>
         <w:tc>
           <w:tcPr>
-            <w:tcW w:w="5633" w:type="dxa"/>
+            <w:tcW w:w="9437" w:type="dxa"/>
+            <w:gridSpan w:val="7"/>
             <w:shd w:val="clear" w:color="auto" w:fill="auto"/>
           </w:tcPr>
           <w:p>
@@ -18172,7 +17060,7 @@
         </w:tc>
         <w:tc>
           <w:tcPr>
-            <w:tcW w:w="766" w:type="dxa"/>
+            <w:tcW w:w="6" w:type="dxa"/>
             <w:shd w:val="clear" w:color="auto" w:fill="auto"/>
           </w:tcPr>
           <w:p>
@@ -18185,7 +17073,7 @@
         </w:tc>
         <w:tc>
           <w:tcPr>
-            <w:tcW w:w="767" w:type="dxa"/>
+            <w:tcW w:w="6" w:type="dxa"/>
             <w:shd w:val="clear" w:color="auto" w:fill="auto"/>
           </w:tcPr>
           <w:p>
@@ -18198,7 +17086,7 @@
         </w:tc>
         <w:tc>
           <w:tcPr>
-            <w:tcW w:w="767" w:type="dxa"/>
+            <w:tcW w:w="6" w:type="dxa"/>
             <w:shd w:val="clear" w:color="auto" w:fill="auto"/>
           </w:tcPr>
           <w:p>
@@ -18211,7 +17099,7 @@
         </w:tc>
         <w:tc>
           <w:tcPr>
-            <w:tcW w:w="767" w:type="dxa"/>
+            <w:tcW w:w="6" w:type="dxa"/>
             <w:shd w:val="clear" w:color="auto" w:fill="auto"/>
           </w:tcPr>
           <w:p>
@@ -18224,7 +17112,7 @@
         </w:tc>
         <w:tc>
           <w:tcPr>
-            <w:tcW w:w="767" w:type="dxa"/>
+            <w:tcW w:w="6" w:type="dxa"/>
             <w:shd w:val="clear" w:color="auto" w:fill="auto"/>
           </w:tcPr>
           <w:p>
@@ -18239,7 +17127,8 @@
       <w:tr>
         <w:tc>
           <w:tcPr>
-            <w:tcW w:w="5633" w:type="dxa"/>
+            <w:tcW w:w="9437" w:type="dxa"/>
+            <w:gridSpan w:val="7"/>
             <w:shd w:val="clear" w:color="auto" w:fill="auto"/>
           </w:tcPr>
           <w:p>
@@ -18252,7 +17141,7 @@
         </w:tc>
         <w:tc>
           <w:tcPr>
-            <w:tcW w:w="766" w:type="dxa"/>
+            <w:tcW w:w="6" w:type="dxa"/>
             <w:shd w:val="clear" w:color="auto" w:fill="auto"/>
           </w:tcPr>
           <w:p>
@@ -18265,7 +17154,7 @@
         </w:tc>
         <w:tc>
           <w:tcPr>
-            <w:tcW w:w="767" w:type="dxa"/>
+            <w:tcW w:w="6" w:type="dxa"/>
             <w:shd w:val="clear" w:color="auto" w:fill="auto"/>
           </w:tcPr>
           <w:p>
@@ -18278,7 +17167,7 @@
         </w:tc>
         <w:tc>
           <w:tcPr>
-            <w:tcW w:w="767" w:type="dxa"/>
+            <w:tcW w:w="6" w:type="dxa"/>
             <w:shd w:val="clear" w:color="auto" w:fill="auto"/>
           </w:tcPr>
           <w:p>
@@ -18291,7 +17180,7 @@
         </w:tc>
         <w:tc>
           <w:tcPr>
-            <w:tcW w:w="767" w:type="dxa"/>
+            <w:tcW w:w="6" w:type="dxa"/>
             <w:shd w:val="clear" w:color="auto" w:fill="auto"/>
           </w:tcPr>
           <w:p>
@@ -18304,7 +17193,7 @@
         </w:tc>
         <w:tc>
           <w:tcPr>
-            <w:tcW w:w="767" w:type="dxa"/>
+            <w:tcW w:w="6" w:type="dxa"/>
             <w:shd w:val="clear" w:color="auto" w:fill="auto"/>
           </w:tcPr>
           <w:p>
@@ -18319,7 +17208,8 @@
       <w:tr>
         <w:tc>
           <w:tcPr>
-            <w:tcW w:w="5633" w:type="dxa"/>
+            <w:tcW w:w="9437" w:type="dxa"/>
+            <w:gridSpan w:val="7"/>
             <w:shd w:val="clear" w:color="auto" w:fill="auto"/>
           </w:tcPr>
           <w:p>
@@ -18332,7 +17222,7 @@
         </w:tc>
         <w:tc>
           <w:tcPr>
-            <w:tcW w:w="766" w:type="dxa"/>
+            <w:tcW w:w="6" w:type="dxa"/>
             <w:shd w:val="clear" w:color="auto" w:fill="auto"/>
           </w:tcPr>
           <w:p>
@@ -18345,7 +17235,7 @@
         </w:tc>
         <w:tc>
           <w:tcPr>
-            <w:tcW w:w="767" w:type="dxa"/>
+            <w:tcW w:w="6" w:type="dxa"/>
             <w:shd w:val="clear" w:color="auto" w:fill="auto"/>
           </w:tcPr>
           <w:p>
@@ -18358,7 +17248,7 @@
         </w:tc>
         <w:tc>
           <w:tcPr>
-            <w:tcW w:w="767" w:type="dxa"/>
+            <w:tcW w:w="6" w:type="dxa"/>
             <w:shd w:val="clear" w:color="auto" w:fill="auto"/>
           </w:tcPr>
           <w:p>
@@ -18371,7 +17261,7 @@
         </w:tc>
         <w:tc>
           <w:tcPr>
-            <w:tcW w:w="767" w:type="dxa"/>
+            <w:tcW w:w="6" w:type="dxa"/>
             <w:shd w:val="clear" w:color="auto" w:fill="auto"/>
           </w:tcPr>
           <w:p>
@@ -18384,7 +17274,7 @@
         </w:tc>
         <w:tc>
           <w:tcPr>
-            <w:tcW w:w="767" w:type="dxa"/>
+            <w:tcW w:w="6" w:type="dxa"/>
             <w:shd w:val="clear" w:color="auto" w:fill="auto"/>
           </w:tcPr>
           <w:p>
@@ -18420,13 +17310,13 @@
         <w:spacing w:before="300" w:after="40" w:line="276" w:lineRule="auto"/>
         <w:ind w:left="0" w:firstLine="0"/>
       </w:pPr>
-      <w:bookmarkStart w:id="63" w:name="_Toc22510026"/>
-      <w:bookmarkStart w:id="64" w:name="_Toc22513260"/>
+      <w:bookmarkStart w:id="64" w:name="_Toc22510026"/>
+      <w:bookmarkStart w:id="65" w:name="_Toc22513260"/>
       <w:r>
         <w:t>Protocol</w:t>
       </w:r>
-      <w:bookmarkEnd w:id="63"/>
       <w:bookmarkEnd w:id="64"/>
+      <w:bookmarkEnd w:id="65"/>
     </w:p>
     <w:p>
       <w:pPr>
@@ -19178,7 +18068,7 @@
         </w:rPr>
         <w:t>aspects,</w:t>
       </w:r>
-      <w:bookmarkStart w:id="65" w:name="_Toc22510027"/>
+      <w:bookmarkStart w:id="66" w:name="_Toc22510027"/>
       <w:r>
         <w:rPr>
           <w:lang w:val="en-US"/>
@@ -19195,7 +18085,7 @@
       <w:r>
         <w:t>Describe how can be implement login with spring boot.</w:t>
       </w:r>
-      <w:bookmarkEnd w:id="65"/>
+      <w:bookmarkEnd w:id="66"/>
       <w:r>
         <w:t xml:space="preserve">    +</w:t>
       </w:r>
@@ -20199,8 +19089,6 @@
       <w:r>
         <w:t xml:space="preserve"> -\/</w:t>
       </w:r>
-      <w:bookmarkStart w:id="66" w:name="_GoBack"/>
-      <w:bookmarkEnd w:id="66"/>
     </w:p>
     <w:p>
       <w:pPr>
@@ -24706,7 +23594,6 @@
   <w:style w:type="character" w:default="1" w:styleId="DefaultParagraphFont">
     <w:name w:val="Default Paragraph Font"/>
     <w:uiPriority w:val="1"/>
-    <w:semiHidden/>
     <w:unhideWhenUsed/>
   </w:style>
   <w:style w:type="table" w:default="1" w:styleId="TableNormal">

</xml_diff>